<commit_message>
added new working files of interim report SA
</commit_message>
<xml_diff>
--- a/Interim Report_SA.docx
+++ b/Interim Report_SA.docx
@@ -1888,10 +1888,26 @@
     <w:p>
       <w:commentRangeStart w:id="13"/>
       <w:r>
-        <w:t>While many classical tasks of robotics swarms, which are loosely based on patterns found in nature, such as path</w:t>
-      </w:r>
-      <w:r>
-        <w:t xml:space="preserve"> finding, source localization and area exploration and coverage. Furthermore nature utilizes collective motion and formations optimize efficiency of swarms with the implementation of formation control becoming an increasingly emerging research topic within the field.  </w:t>
+        <w:t xml:space="preserve">While </w:t>
+      </w:r>
+      <w:proofErr w:type="gramStart"/>
+      <w:r>
+        <w:t>many</w:t>
+      </w:r>
+      <w:proofErr w:type="gramEnd"/>
+      <w:r>
+        <w:t xml:space="preserve"> classical tasks of robotics swarms, which are loosely based on patterns found in nature, such as path</w:t>
+      </w:r>
+      <w:r>
+        <w:t xml:space="preserve"> finding, source localization and area exploration and coverage. </w:t>
+      </w:r>
+      <w:proofErr w:type="gramStart"/>
+      <w:r>
+        <w:t>Furthermore</w:t>
+      </w:r>
+      <w:proofErr w:type="gramEnd"/>
+      <w:r>
+        <w:t xml:space="preserve"> nature utilizes collective motion and formations optimize efficiency of swarms with the implementation of formation control becoming an increasingly emerging research topic within the field.  </w:t>
       </w:r>
       <w:r>
         <w:t xml:space="preserve"> </w:t>
@@ -1899,7 +1915,15 @@
     </w:p>
     <w:p>
       <w:r>
-        <w:t xml:space="preserve">While current research within swarm robotics that is aimed towards formation control is modelled, simulated and implemented with the use of homogeneous swarms, formations within heterogeneous swarms is mostly uncovered. </w:t>
+        <w:t xml:space="preserve">While current research within swarm robotics that is aimed towards formation control is modelled, </w:t>
+      </w:r>
+      <w:proofErr w:type="gramStart"/>
+      <w:r>
+        <w:t>simulated</w:t>
+      </w:r>
+      <w:proofErr w:type="gramEnd"/>
+      <w:r>
+        <w:t xml:space="preserve"> and implemented with the use of homogeneous swarms, formations within heterogeneous swarms is mostly uncovered. </w:t>
       </w:r>
       <w:commentRangeEnd w:id="13"/>
       <w:r>
@@ -1921,8 +1945,13 @@
       <w:r>
         <w:t xml:space="preserve">, </w:t>
       </w:r>
-      <w:r>
-        <w:t>sensors and mobility to work together</w:t>
+      <w:proofErr w:type="gramStart"/>
+      <w:r>
+        <w:t>sensors</w:t>
+      </w:r>
+      <w:proofErr w:type="gramEnd"/>
+      <w:r>
+        <w:t xml:space="preserve"> and mobility to work together</w:t>
       </w:r>
       <w:commentRangeEnd w:id="14"/>
       <w:r>
@@ -1976,9 +2005,11 @@
       <w:r>
         <w:t xml:space="preserve"> – aim of the paper is to create heterogeneous formations using homogeneous swarm code + generic formation </w:t>
       </w:r>
+      <w:proofErr w:type="gramStart"/>
       <w:r>
         <w:t>code</w:t>
       </w:r>
+      <w:proofErr w:type="gramEnd"/>
     </w:p>
     <w:p>
       <w:pPr>
@@ -2578,7 +2609,21 @@
         <w:rPr>
           <w:highlight w:val="yellow"/>
         </w:rPr>
-        <w:t xml:space="preserve">the types </w:t>
+        <w:t xml:space="preserve">the </w:t>
+      </w:r>
+      <w:proofErr w:type="gramStart"/>
+      <w:r>
+        <w:rPr>
+          <w:highlight w:val="yellow"/>
+        </w:rPr>
+        <w:t>types</w:t>
+      </w:r>
+      <w:proofErr w:type="gramEnd"/>
+      <w:r>
+        <w:rPr>
+          <w:highlight w:val="yellow"/>
+        </w:rPr>
+        <w:t xml:space="preserve"> </w:t>
       </w:r>
       <w:commentRangeEnd w:id="33"/>
       <w:r>
@@ -2944,7 +2989,15 @@
         <w:fldChar w:fldCharType="end"/>
       </w:r>
       <w:r>
-        <w:t>.  However, many of these heterogeneous swarm formations implement centralized, semi-centralized or computationally heavy decentralized formations in comparison to the implementations presented</w:t>
+        <w:t xml:space="preserve">.  However, </w:t>
+      </w:r>
+      <w:proofErr w:type="gramStart"/>
+      <w:r>
+        <w:t>many</w:t>
+      </w:r>
+      <w:proofErr w:type="gramEnd"/>
+      <w:r>
+        <w:t xml:space="preserve"> of these heterogeneous swarm formations implement centralized, semi-centralized or computationally heavy decentralized formations in comparison to the implementations presented</w:t>
       </w:r>
       <w:r>
         <w:t xml:space="preserve"> in this research project</w:t>
@@ -3185,7 +3238,15 @@
         <w:t>crucial to heterogeneous swarming</w:t>
       </w:r>
       <w:r>
-        <w:t xml:space="preserve">. These could be seen useful across </w:t>
+        <w:t xml:space="preserve">. These could </w:t>
+      </w:r>
+      <w:proofErr w:type="gramStart"/>
+      <w:r>
+        <w:t>be seen</w:t>
+      </w:r>
+      <w:proofErr w:type="gramEnd"/>
+      <w:r>
+        <w:t xml:space="preserve"> useful across </w:t>
       </w:r>
       <w:r>
         <w:rPr>
@@ -3262,7 +3323,23 @@
         <w:t>, due on 17 May 2</w:t>
       </w:r>
       <w:r>
-        <w:t xml:space="preserve">024 and 28 May 2024 respectively. The remainder of the project’s timeline is dictated in Appendix </w:t>
+        <w:t xml:space="preserve">024 and </w:t>
+      </w:r>
+      <w:proofErr w:type="gramStart"/>
+      <w:r>
+        <w:t>28 May 2024</w:t>
+      </w:r>
+      <w:proofErr w:type="gramEnd"/>
+      <w:r>
+        <w:t xml:space="preserve"> respectively. The remainder of the project’s timeline </w:t>
+      </w:r>
+      <w:proofErr w:type="gramStart"/>
+      <w:r>
+        <w:t>is dictated</w:t>
+      </w:r>
+      <w:proofErr w:type="gramEnd"/>
+      <w:r>
+        <w:t xml:space="preserve"> in Appendix </w:t>
       </w:r>
       <w:r>
         <w:rPr>
@@ -3325,7 +3402,15 @@
         <w:pStyle w:val="Text"/>
       </w:pPr>
       <w:r>
-        <w:t>The project is effectively approached in two phases:</w:t>
+        <w:t xml:space="preserve">The project </w:t>
+      </w:r>
+      <w:proofErr w:type="gramStart"/>
+      <w:r>
+        <w:t>is effectively approached</w:t>
+      </w:r>
+      <w:proofErr w:type="gramEnd"/>
+      <w:r>
+        <w:t xml:space="preserve"> in two phases:</w:t>
       </w:r>
     </w:p>
     <w:p>
@@ -3460,7 +3545,15 @@
         <w:t xml:space="preserve"> </w:t>
       </w:r>
       <w:r>
-        <w:t xml:space="preserve">the nature of the project may evolve as certain different limitations come into play. These could appear within any stage of the project, simulations, design, testing and validation all have the potential reveal possible limitations. </w:t>
+        <w:t xml:space="preserve">the nature of the project may evolve as certain different limitations come into play. These could appear within any stage of the project, simulations, design, testing and validation all have the potential reveal </w:t>
+      </w:r>
+      <w:proofErr w:type="gramStart"/>
+      <w:r>
+        <w:t>possible limitations</w:t>
+      </w:r>
+      <w:proofErr w:type="gramEnd"/>
+      <w:r>
+        <w:t xml:space="preserve">. </w:t>
       </w:r>
       <w:r>
         <w:t xml:space="preserve">Additionally, there may be further project difficulties as the practical nature of the project adds to a variable of uncertainty. </w:t>
@@ -3479,7 +3572,15 @@
       </w:pPr>
       <w:commentRangeStart w:id="44"/>
       <w:r>
-        <w:t>Delays in the completion of tasks resulting in overall right-shifting of the timeline, this can result from issues such as additional testing and debugging being required as well as faulty, damaged or missing hardware requiring repair, replacement or purchase.</w:t>
+        <w:t xml:space="preserve">Delays in the completion of tasks resulting in overall right-shifting of the timeline, this can result from issues such as additional testing and debugging being required as well as faulty, </w:t>
+      </w:r>
+      <w:proofErr w:type="gramStart"/>
+      <w:r>
+        <w:t>damaged</w:t>
+      </w:r>
+      <w:proofErr w:type="gramEnd"/>
+      <w:r>
+        <w:t xml:space="preserve"> or missing hardware requiring repair, replacement or purchase.</w:t>
       </w:r>
     </w:p>
     <w:p>
@@ -3494,7 +3595,15 @@
         <w:t xml:space="preserve">Initial difficulty in </w:t>
       </w:r>
       <w:r>
-        <w:t xml:space="preserve">understanding, modifying and implementing existing swarming code as well as time required to further understand code </w:t>
+        <w:t xml:space="preserve">understanding, </w:t>
+      </w:r>
+      <w:proofErr w:type="gramStart"/>
+      <w:r>
+        <w:t>modifying</w:t>
+      </w:r>
+      <w:proofErr w:type="gramEnd"/>
+      <w:r>
+        <w:t xml:space="preserve"> and implementing existing swarming code as well as time required to further understand code </w:t>
       </w:r>
       <w:r>
         <w:t>to</w:t>
@@ -3561,7 +3670,15 @@
         <w:spacing w:before="240" w:after="240"/>
       </w:pPr>
       <w:r>
-        <w:t xml:space="preserve">By having a good situational awareness of the possible difficulties that may be encountered within this research project, these difficulties can be mitigated through a variety of precautionary measures </w:t>
+        <w:t xml:space="preserve">By having a good situational awareness of the possible difficulties that may </w:t>
+      </w:r>
+      <w:proofErr w:type="gramStart"/>
+      <w:r>
+        <w:t>be encountered</w:t>
+      </w:r>
+      <w:proofErr w:type="gramEnd"/>
+      <w:r>
+        <w:t xml:space="preserve"> within this research project, these difficulties can be mitigated through a variety of precautionary measures </w:t>
       </w:r>
       <w:r>
         <w:t>to</w:t>
@@ -3585,7 +3702,11 @@
         <w:t xml:space="preserve"> delays and keep progression through milestones </w:t>
       </w:r>
       <w:r>
-        <w:t>timely.</w:t>
+        <w:t>timely</w:t>
+      </w:r>
+      <w:proofErr w:type="gramStart"/>
+      <w:r>
+        <w:t>.</w:t>
       </w:r>
       <w:r>
         <w:t xml:space="preserve"> </w:t>
@@ -3593,6 +3714,7 @@
       <w:r>
         <w:t xml:space="preserve"> </w:t>
       </w:r>
+      <w:proofErr w:type="gramEnd"/>
     </w:p>
     <w:p>
       <w:pPr>
@@ -3603,8 +3725,13 @@
         </w:numPr>
       </w:pPr>
       <w:r>
-        <w:t>By consulting with subject matter experts on the code base (thesis supervisors) as well as using up-to-date libraries the impact of this potential project difficulty can be mitigated</w:t>
-      </w:r>
+        <w:t xml:space="preserve">By consulting with subject matter experts on the code base (thesis supervisors) as well as using up-to-date libraries the impact of this potential project difficulty can </w:t>
+      </w:r>
+      <w:proofErr w:type="gramStart"/>
+      <w:r>
+        <w:t>be mitigated</w:t>
+      </w:r>
+      <w:proofErr w:type="gramEnd"/>
     </w:p>
     <w:p>
       <w:pPr>
@@ -3639,7 +3766,15 @@
         <w:spacing w:before="240"/>
       </w:pPr>
       <w:r>
-        <w:t>Through the implementation of these strategies, as well as maintaining a good level of situational awareness, the potential difficulties mentioned above should be addressed and mitigated to a degree of acceptability, this is to ensure both the efficiency and thoroughness of the project.</w:t>
+        <w:t xml:space="preserve">Through the implementation of these strategies, as well as maintaining </w:t>
+      </w:r>
+      <w:proofErr w:type="gramStart"/>
+      <w:r>
+        <w:t>a good level</w:t>
+      </w:r>
+      <w:proofErr w:type="gramEnd"/>
+      <w:r>
+        <w:t xml:space="preserve"> of situational awareness, the potential difficulties mentioned above should be addressed and mitigated to a degree of acceptability, this is to ensure both the efficiency and thoroughness of the project.</w:t>
       </w:r>
     </w:p>
     <w:p>
@@ -3675,7 +3810,15 @@
         <w:pStyle w:val="Text"/>
       </w:pPr>
       <w:r>
-        <w:t>The main objective of this research project is to achieve heterogeneous swarm formations using Sphero BOLT and RVR robots. In order to achieve this</w:t>
+        <w:t xml:space="preserve">The main objective of this research project is to achieve heterogeneous swarm formations using Sphero BOLT and RVR robots. </w:t>
+      </w:r>
+      <w:proofErr w:type="gramStart"/>
+      <w:r>
+        <w:t>In order to</w:t>
+      </w:r>
+      <w:proofErr w:type="gramEnd"/>
+      <w:r>
+        <w:t xml:space="preserve"> achieve this</w:t>
       </w:r>
       <w:r>
         <w:t>, thorough</w:t>
@@ -4425,7 +4568,15 @@
         <w:pStyle w:val="Text"/>
       </w:pPr>
       <w:r>
-        <w:t>The other agent utilised in the heterogeneous swarm is the Sphero RVR with a Raspberry Pi 3B+, the Raspberry Pi communicates with RVR utilizing a USB A for 5V power, as well as the UART GPIO pins on the Raspberry Pi for communication. The Sphero RVR utilizes 2 drive motors</w:t>
+        <w:t xml:space="preserve">The other agent utilised in the heterogeneous swarm is the Sphero RVR with a Raspberry Pi 3B+, the Raspberry Pi communicates with RVR utilizing a USB A for 5V power, as well as the UART GPIO pins on the Raspberry Pi for communication. The Sphero RVR utilizes </w:t>
+      </w:r>
+      <w:proofErr w:type="gramStart"/>
+      <w:r>
+        <w:t>2</w:t>
+      </w:r>
+      <w:proofErr w:type="gramEnd"/>
+      <w:r>
+        <w:t xml:space="preserve"> drive motors</w:t>
       </w:r>
       <w:r>
         <w:t xml:space="preserve"> with encoders</w:t>
@@ -4551,7 +4702,15 @@
         <w:t xml:space="preserve">. In contrast to this the Sphero BOLT does not have any local operating system, and instead runs completely </w:t>
       </w:r>
       <w:r>
-        <w:t xml:space="preserve">off the Raspberry Pi via Bluetooth, only being able to send data and receive commands from the RVR mounted Raspberry Pi. These challenges will dictate a wide variety of design choices made in order to successfully complete the research project such as overall system communications scheme (figure 3) as well as the final structures of emergent collective motion. </w:t>
+        <w:t xml:space="preserve">off the Raspberry Pi via Bluetooth, only being able to send data and receive commands from the RVR mounted Raspberry Pi. These challenges will dictate a wide variety of design choices made </w:t>
+      </w:r>
+      <w:proofErr w:type="gramStart"/>
+      <w:r>
+        <w:t>in order to</w:t>
+      </w:r>
+      <w:proofErr w:type="gramEnd"/>
+      <w:r>
+        <w:t xml:space="preserve"> successfully complete the research project such as overall system communications scheme (figure 3) as well as the final structures of emergent collective motion. </w:t>
       </w:r>
     </w:p>
     <w:p>
@@ -4668,10 +4827,18 @@
         <w:tab/>
       </w:r>
       <w:r>
-        <w:t>Hence the conclusion was made that in order t</w:t>
-      </w:r>
-      <w:r>
-        <w:t>o establish communications between the Sphero BOLT and RVR</w:t>
+        <w:t xml:space="preserve">Hence the conclusion was made that </w:t>
+      </w:r>
+      <w:proofErr w:type="gramStart"/>
+      <w:r>
+        <w:t>in order t</w:t>
+      </w:r>
+      <w:r>
+        <w:t>o</w:t>
+      </w:r>
+      <w:proofErr w:type="gramEnd"/>
+      <w:r>
+        <w:t xml:space="preserve"> establish communications between the Sphero BOLT and RVR</w:t>
       </w:r>
       <w:r>
         <w:t>,</w:t>
@@ -4689,7 +4856,15 @@
         <w:t>, this was initially tested with the Raspberry Pi’s onboard Bluetooth device</w:t>
       </w:r>
       <w:r>
-        <w:t xml:space="preserve">. Throughout the implementation of this it was found that the </w:t>
+        <w:t xml:space="preserve">. Throughout the implementation of this it </w:t>
+      </w:r>
+      <w:proofErr w:type="gramStart"/>
+      <w:r>
+        <w:t>was found</w:t>
+      </w:r>
+      <w:proofErr w:type="gramEnd"/>
+      <w:r>
+        <w:t xml:space="preserve"> that the </w:t>
       </w:r>
       <w:proofErr w:type="spellStart"/>
       <w:r>
@@ -4773,7 +4948,23 @@
         <w:t xml:space="preserve"> each robot as if it was an individual agent of the swarm. The </w:t>
       </w:r>
       <w:r>
-        <w:t xml:space="preserve">term ‘hosting’ refers to the Raspberry Pi handling all of the BOLTs location data, movement commands as well as communications with other RVRs and BOLTs. To ascertain the BOLT and RVR’s true position within the local positioning system Vicon is used to determine where each robot is currently operating. </w:t>
+        <w:t xml:space="preserve">term ‘hosting’ refers to the Raspberry Pi handling </w:t>
+      </w:r>
+      <w:proofErr w:type="gramStart"/>
+      <w:r>
+        <w:t>all of</w:t>
+      </w:r>
+      <w:proofErr w:type="gramEnd"/>
+      <w:r>
+        <w:t xml:space="preserve"> the BOLTs location data, movement commands as well as communications with other RVRs and BOLTs. To ascertain the BOLT and RVR’s true position within the local positioning system Vicon </w:t>
+      </w:r>
+      <w:proofErr w:type="gramStart"/>
+      <w:r>
+        <w:t>is used</w:t>
+      </w:r>
+      <w:proofErr w:type="gramEnd"/>
+      <w:r>
+        <w:t xml:space="preserve"> to determine where each robot is currently operating. </w:t>
       </w:r>
       <w:r>
         <w:rPr>
@@ -4785,8 +4976,16 @@
         <w:rPr>
           <w:highlight w:val="yellow"/>
         </w:rPr>
-        <w:t>below add diagram or photo to demonstrate this</w:t>
-      </w:r>
+        <w:t xml:space="preserve">below add diagram or photo to demonstrate </w:t>
+      </w:r>
+      <w:proofErr w:type="gramStart"/>
+      <w:r>
+        <w:rPr>
+          <w:highlight w:val="yellow"/>
+        </w:rPr>
+        <w:t>this</w:t>
+      </w:r>
+      <w:proofErr w:type="gramEnd"/>
       <w:r>
         <w:t xml:space="preserve"> </w:t>
       </w:r>
@@ -4801,13 +5000,37 @@
         <w:pStyle w:val="Text"/>
       </w:pPr>
       <w:r>
-        <w:t>This data is then sent through a local network connection to the Vicon server which passes this through the ‘vicon_bridge.py’. This code initializes the Vicon data stream on the server as well as transmitting this data through local network connection</w:t>
-      </w:r>
-      <w:r>
-        <w:t xml:space="preserve"> utilizing both </w:t>
-      </w:r>
-      <w:r>
-        <w:t xml:space="preserve"> to the RVR. This has been modified so that the data is transmitted using the following scheme: </w:t>
+        <w:t>This data is then sent through a local network connection to the Vicon server which passes this through the ‘vicon_bridge.py</w:t>
+      </w:r>
+      <w:proofErr w:type="gramStart"/>
+      <w:r>
+        <w:t>’.</w:t>
+      </w:r>
+      <w:proofErr w:type="gramEnd"/>
+      <w:r>
+        <w:t xml:space="preserve"> This code initializes the Vicon data stream on the server as well as transmitting this data through local network connection</w:t>
+      </w:r>
+      <w:r>
+        <w:t xml:space="preserve"> utilizing </w:t>
+      </w:r>
+      <w:proofErr w:type="gramStart"/>
+      <w:r>
+        <w:t xml:space="preserve">both </w:t>
+      </w:r>
+      <w:r>
+        <w:t xml:space="preserve"> to</w:t>
+      </w:r>
+      <w:proofErr w:type="gramEnd"/>
+      <w:r>
+        <w:t xml:space="preserve"> the RVR. This has </w:t>
+      </w:r>
+      <w:proofErr w:type="gramStart"/>
+      <w:r>
+        <w:t>been modified</w:t>
+      </w:r>
+      <w:proofErr w:type="gramEnd"/>
+      <w:r>
+        <w:t xml:space="preserve"> so that the data is transmitted using the following scheme: </w:t>
       </w:r>
       <w:r>
         <w:rPr>
@@ -4989,7 +5212,15 @@
         <w:spacing w:after="240"/>
       </w:pPr>
       <w:r>
-        <w:t xml:space="preserve">The Raspberry Pi’s run the script ‘rvr_swarm_controller.py’, this script initializes the RVR and BOLTs as </w:t>
+        <w:t>The Raspberry Pi’s run the script ‘rvr_swarm_controller.py</w:t>
+      </w:r>
+      <w:proofErr w:type="gramStart"/>
+      <w:r>
+        <w:t>’,</w:t>
+      </w:r>
+      <w:proofErr w:type="gramEnd"/>
+      <w:r>
+        <w:t xml:space="preserve"> this script initializes the RVR and BOLTs as </w:t>
       </w:r>
       <w:r>
         <w:rPr>
@@ -5069,9 +5300,6 @@
       <w:r>
         <w:t xml:space="preserve"> code was run and the results shown are shown below: [insert the results here and perform some analysis] comment -&gt; results will show some swarming however will have required a maximum speed rule </w:t>
       </w:r>
-      <w:r>
-        <w:t>The implementation of the basic Boid swarm incorporating RVR and BOLT utilizes each RVR hosting a group of BOLTs. In this situation the</w:t>
-      </w:r>
     </w:p>
     <w:p>
       <w:pPr>
@@ -5102,8 +5330,16 @@
       </w:r>
       <w:proofErr w:type="spellEnd"/>
       <w:r>
-        <w:t xml:space="preserve"> throw in the simulation results, talk about efficacy and draw back references to paper as well as impacts of differing size and speeds of robots</w:t>
-      </w:r>
+        <w:t xml:space="preserve"> throw in the simulation results, talk </w:t>
+      </w:r>
+      <w:r>
+        <w:t xml:space="preserve">about efficacy and draw back references to paper as well as impacts of differing size and speeds of </w:t>
+      </w:r>
+      <w:proofErr w:type="gramStart"/>
+      <w:r>
+        <w:t>robots</w:t>
+      </w:r>
+      <w:proofErr w:type="gramEnd"/>
       <w:r>
         <w:t xml:space="preserve"> </w:t>
       </w:r>
@@ -5145,7 +5381,15 @@
         <w:pStyle w:val="Text"/>
       </w:pPr>
       <w:r>
-        <w:t xml:space="preserve">The simulation has shown promise in the implementation of the current method, with functioning heterogeneous swarming working, the reinforcement learning model can be applied directly to the ‘Boid_rules.py’ file and can hence achieve the </w:t>
+        <w:t xml:space="preserve">The simulation has shown promise in the implementation of the current method, with functioning heterogeneous swarming working, the reinforcement learning model can </w:t>
+      </w:r>
+      <w:proofErr w:type="gramStart"/>
+      <w:r>
+        <w:t>be applied</w:t>
+      </w:r>
+      <w:proofErr w:type="gramEnd"/>
+      <w:r>
+        <w:t xml:space="preserve"> directly to the ‘Boid_rules.py’ file and can hence achieve the </w:t>
       </w:r>
       <w:r>
         <w:t>desired collective motion that is the capitulation of this research project.</w:t>
@@ -5164,7 +5408,23 @@
         <w:pStyle w:val="Text"/>
       </w:pPr>
       <w:r>
-        <w:t xml:space="preserve">Heterogeneous swarms are comprised of multiple different types of robots, the benefit of this is that swarming can draw upon different types robots and their respective strengths to create a cohesive swarm that exploits the strengths of each agent. In this case, a key strength of the BOLT is its simplicity and disposability in a high risk scenario. To model the conceptual idea the Boid swarm will implement a rule within formations to place BOLTs in lead positions as ‘scouts’ in front of the RVR, due to the RVR having a slower top speed but being more capable in realms of communications and sensing due to the Raspberry Pi. </w:t>
+        <w:t xml:space="preserve">Heterogeneous swarms are comprised of multiple different types of robots, the benefit of this is that swarming can draw upon different </w:t>
+      </w:r>
+      <w:proofErr w:type="gramStart"/>
+      <w:r>
+        <w:t>types</w:t>
+      </w:r>
+      <w:proofErr w:type="gramEnd"/>
+      <w:r>
+        <w:t xml:space="preserve"> robots and their respective strengths to create a cohesive swarm that exploits the strengths of each agent. In this case, a key strength of the BOLT is its simplicity and disposability in a </w:t>
+      </w:r>
+      <w:proofErr w:type="gramStart"/>
+      <w:r>
+        <w:t>high risk</w:t>
+      </w:r>
+      <w:proofErr w:type="gramEnd"/>
+      <w:r>
+        <w:t xml:space="preserve"> scenario. To model the conceptual idea the Boid swarm will implement a rule within formations to place BOLTs in lead positions as ‘scouts’ in front of the RVR, due to the RVR having a slower top speed but being more capable in realms of communications and sensing due to the Raspberry Pi. </w:t>
       </w:r>
     </w:p>
     <w:p>
@@ -5222,8 +5482,13 @@
       </w:r>
       <w:proofErr w:type="spellEnd"/>
       <w:r>
-        <w:t xml:space="preserve"> the research proposal</w:t>
-      </w:r>
+        <w:t xml:space="preserve"> the research </w:t>
+      </w:r>
+      <w:proofErr w:type="gramStart"/>
+      <w:r>
+        <w:t>proposal</w:t>
+      </w:r>
+      <w:proofErr w:type="gramEnd"/>
     </w:p>
     <w:p>
       <w:proofErr w:type="spellStart"/>
@@ -5232,8 +5497,13 @@
       </w:r>
       <w:proofErr w:type="spellEnd"/>
       <w:r>
-        <w:t xml:space="preserve"> work done and future work</w:t>
-      </w:r>
+        <w:t xml:space="preserve"> work done and future </w:t>
+      </w:r>
+      <w:proofErr w:type="gramStart"/>
+      <w:r>
+        <w:t>work</w:t>
+      </w:r>
+      <w:proofErr w:type="gramEnd"/>
     </w:p>
     <w:p>
       <w:r>
@@ -5450,7 +5720,15 @@
       </w:r>
       <w:r>
         <w:tab/>
-        <w:t xml:space="preserve">V. R. Nagarajan and P. Singh, “Obstacle Detection and Avoidance For Mobile Robots Using Monocular Vision,” in </w:t>
+        <w:t xml:space="preserve">V. R. Nagarajan and P. Singh, “Obstacle Detection and Avoidance </w:t>
+      </w:r>
+      <w:proofErr w:type="gramStart"/>
+      <w:r>
+        <w:t>For</w:t>
+      </w:r>
+      <w:proofErr w:type="gramEnd"/>
+      <w:r>
+        <w:t xml:space="preserve"> Mobile Robots Using Monocular Vision,” in </w:t>
       </w:r>
       <w:r>
         <w:rPr>
@@ -5762,7 +6040,15 @@
       </w:r>
       <w:proofErr w:type="spellEnd"/>
       <w:r>
-        <w:t>: 10.1007/978-3-319-25524-8_13.</w:t>
+        <w:t>: 10.1007/978-3-319-25524-8_</w:t>
+      </w:r>
+      <w:proofErr w:type="gramStart"/>
+      <w:r>
+        <w:t>13</w:t>
+      </w:r>
+      <w:proofErr w:type="gramEnd"/>
+      <w:r>
+        <w:t>.</w:t>
       </w:r>
     </w:p>
     <w:p>
@@ -6046,7 +6332,15 @@
       </w:r>
       <w:proofErr w:type="spellEnd"/>
       <w:r>
-        <w:t>: 10.1007/978-3-540-24701-2_1.</w:t>
+        <w:t>: 10.1007/978-3-540-24701-2_</w:t>
+      </w:r>
+      <w:proofErr w:type="gramStart"/>
+      <w:r>
+        <w:t>1</w:t>
+      </w:r>
+      <w:proofErr w:type="gramEnd"/>
+      <w:r>
+        <w:t>.</w:t>
       </w:r>
     </w:p>
     <w:p>
@@ -6254,7 +6548,15 @@
       </w:r>
       <w:proofErr w:type="spellEnd"/>
       <w:r>
-        <w:t>: 10.1007/978-3-540-30552-1_2.</w:t>
+        <w:t>: 10.1007/978-3-540-30552-1_</w:t>
+      </w:r>
+      <w:proofErr w:type="gramStart"/>
+      <w:r>
+        <w:t>2</w:t>
+      </w:r>
+      <w:proofErr w:type="gramEnd"/>
+      <w:r>
+        <w:t>.</w:t>
       </w:r>
     </w:p>
     <w:p>
@@ -6330,7 +6632,15 @@
       </w:r>
       <w:proofErr w:type="spellEnd"/>
       <w:r>
-        <w:t>: 10.1126/scirobotics.abe4385.</w:t>
+        <w:t>: 10.1126/</w:t>
+      </w:r>
+      <w:proofErr w:type="gramStart"/>
+      <w:r>
+        <w:t>scirobotics.abe</w:t>
+      </w:r>
+      <w:proofErr w:type="gramEnd"/>
+      <w:r>
+        <w:t>4385.</w:t>
       </w:r>
     </w:p>
     <w:p>
@@ -6481,7 +6791,15 @@
       </w:r>
       <w:proofErr w:type="spellEnd"/>
       <w:r>
-        <w:t>: 10.1007/978-3-031-21065-5_36.</w:t>
+        <w:t>: 10.1007/978-3-031-21065-5_</w:t>
+      </w:r>
+      <w:proofErr w:type="gramStart"/>
+      <w:r>
+        <w:t>36</w:t>
+      </w:r>
+      <w:proofErr w:type="gramEnd"/>
+      <w:r>
+        <w:t>.</w:t>
       </w:r>
     </w:p>
     <w:p>
@@ -6590,7 +6908,15 @@
       </w:r>
       <w:proofErr w:type="spellEnd"/>
       <w:r>
-        <w:t>: 10.1007/1-4020-8058-1_21.</w:t>
+        <w:t>: 10.1007/1-4020-8058-1_</w:t>
+      </w:r>
+      <w:proofErr w:type="gramStart"/>
+      <w:r>
+        <w:t>21</w:t>
+      </w:r>
+      <w:proofErr w:type="gramEnd"/>
+      <w:r>
+        <w:t>.</w:t>
       </w:r>
     </w:p>
     <w:p>
@@ -6706,7 +7032,15 @@
       </w:r>
       <w:proofErr w:type="spellEnd"/>
       <w:r>
-        <w:t>: 10.1007/978-3-642-15461-4_59.</w:t>
+        <w:t>: 10.1007/978-3-642-15461-4_</w:t>
+      </w:r>
+      <w:proofErr w:type="gramStart"/>
+      <w:r>
+        <w:t>59</w:t>
+      </w:r>
+      <w:proofErr w:type="gramEnd"/>
+      <w:r>
+        <w:t>.</w:t>
       </w:r>
     </w:p>
     <w:p>

</xml_diff>

<commit_message>
Fixed a lot of code issues, the final boss is here and its called multi thread parallelism
</commit_message>
<xml_diff>
--- a/Interim Report_SA.docx
+++ b/Interim Report_SA.docx
@@ -2530,15 +2530,7 @@
         <w:t>While many classical tasks of robotics swarms, which are loosely based on patterns found in nature, such as path</w:t>
       </w:r>
       <w:r>
-        <w:t xml:space="preserve"> finding, source localization and area exploration and coverage. </w:t>
-      </w:r>
-      <w:proofErr w:type="gramStart"/>
-      <w:r>
-        <w:t>Furthermore</w:t>
-      </w:r>
-      <w:proofErr w:type="gramEnd"/>
-      <w:r>
-        <w:t xml:space="preserve"> nature utilizes collective motion and formations optimize efficiency of swarms with the implementation of formation control becoming an increasingly emerging research topic within the field.  </w:t>
+        <w:t xml:space="preserve"> finding, source localization and area exploration and coverage. Furthermore nature utilizes collective motion and formations optimize efficiency of swarms with the implementation of formation control becoming an increasingly emerging research topic within the field.  </w:t>
       </w:r>
       <w:r>
         <w:t xml:space="preserve"> </w:t>
@@ -2546,15 +2538,7 @@
     </w:p>
     <w:p>
       <w:r>
-        <w:t xml:space="preserve">While current research within swarm robotics that is aimed towards formation control is modelled, simulated and implemented with the use of homogeneous swarms, formations within heterogeneous swarms </w:t>
-      </w:r>
-      <w:proofErr w:type="gramStart"/>
-      <w:r>
-        <w:t>is</w:t>
-      </w:r>
-      <w:proofErr w:type="gramEnd"/>
-      <w:r>
-        <w:t xml:space="preserve"> mostly uncovered. </w:t>
+        <w:t xml:space="preserve">While current research within swarm robotics that is aimed towards formation control is modelled, simulated and implemented with the use of homogeneous swarms, formations within heterogeneous swarms is mostly uncovered. </w:t>
       </w:r>
       <w:commentRangeEnd w:id="13"/>
       <w:r>
@@ -3377,10 +3361,7 @@
         <w:fldChar w:fldCharType="end"/>
       </w:r>
       <w:r>
-        <w:t xml:space="preserve"> utilised a coordinated control scheme to create path following to a virtual leader within a multi agent system. In contrary to these approaches the emergent collective motion within this project refers to the type of behaviours achieved through only the modification of the swarm parameters; behaviour which emerges from this effect, for instance </w:t>
-      </w:r>
-      <w:r>
-        <w:t xml:space="preserve">Khan et al. </w:t>
+        <w:t xml:space="preserve"> utilised a coordinated control scheme to create path following to a virtual leader within a multi agent system. In contrary to these approaches the emergent collective motion within this project refers to the type of behaviours achieved through only the modification of the swarm parameters; behaviour which emerges from this effect, for instance Khan et al. </w:t>
       </w:r>
       <w:r>
         <w:fldChar w:fldCharType="begin"/>
@@ -3424,10 +3405,7 @@
         <w:fldChar w:fldCharType="end"/>
       </w:r>
       <w:r>
-        <w:t xml:space="preserve"> where the behaviours were further developed, tuned and implemented in both simulation </w:t>
-      </w:r>
-      <w:r>
-        <w:t xml:space="preserve">through </w:t>
+        <w:t xml:space="preserve"> where the behaviours were further developed, tuned and implemented in both simulation through </w:t>
       </w:r>
       <w:proofErr w:type="spellStart"/>
       <w:r>
@@ -3435,13 +3413,7 @@
       </w:r>
       <w:proofErr w:type="spellEnd"/>
       <w:r>
-        <w:t xml:space="preserve"> environment </w:t>
-      </w:r>
-      <w:r>
-        <w:t>and real world applications</w:t>
-      </w:r>
-      <w:r>
-        <w:t xml:space="preserve"> using Sphero BOLTs. </w:t>
+        <w:t xml:space="preserve"> environment and real world applications using Sphero BOLTs. </w:t>
       </w:r>
     </w:p>
     <w:p>
@@ -4502,15 +4474,7 @@
         <w:pStyle w:val="Text"/>
       </w:pPr>
       <w:r>
-        <w:t xml:space="preserve">The main objective of this research project is to achieve heterogeneous swarm formations using Sphero BOLT and RVR robots. </w:t>
-      </w:r>
-      <w:proofErr w:type="gramStart"/>
-      <w:r>
-        <w:t>In order to</w:t>
-      </w:r>
-      <w:proofErr w:type="gramEnd"/>
-      <w:r>
-        <w:t xml:space="preserve"> achieve this</w:t>
+        <w:t>The main objective of this research project is to achieve heterogeneous swarm formations using Sphero BOLT and RVR robots. In order to achieve this</w:t>
       </w:r>
       <w:r>
         <w:t>, thorough</w:t>
@@ -5078,10 +5042,7 @@
         <w:t>Vₘₐₓ, Vₘᵢₙ:</w:t>
       </w:r>
       <w:r>
-        <w:t xml:space="preserve"> Maximum and minimum </w:t>
-      </w:r>
-      <w:r>
-        <w:t xml:space="preserve">velocity </w:t>
+        <w:t xml:space="preserve"> Maximum and minimum velocity </w:t>
       </w:r>
     </w:p>
     <w:p>
@@ -5203,15 +5164,7 @@
         <w:t>are both low cost consumer grade products</w:t>
       </w:r>
       <w:r>
-        <w:t xml:space="preserve"> produced by the Sphero company, while sharing large parts of both </w:t>
-      </w:r>
-      <w:proofErr w:type="spellStart"/>
-      <w:r>
-        <w:t>their</w:t>
-      </w:r>
-      <w:proofErr w:type="spellEnd"/>
-      <w:r>
-        <w:t xml:space="preserve"> hardware, software and firmware the robots </w:t>
+        <w:t xml:space="preserve"> produced by the Sphero company, while sharing large parts of both their hardware, software and firmware the robots </w:t>
       </w:r>
       <w:r>
         <w:t xml:space="preserve">have differing capabilities in regards to both their sensors and effectors </w:t>
@@ -5580,15 +5533,7 @@
       </w:r>
       <w:r>
         <w:lastRenderedPageBreak/>
-        <w:t xml:space="preserve">off the Raspberry Pi via Bluetooth, only being able to send data and receive commands from the RVR mounted Raspberry Pi. These challenges will dictate a wide variety of design choices made </w:t>
-      </w:r>
-      <w:proofErr w:type="gramStart"/>
-      <w:r>
-        <w:t>in order to</w:t>
-      </w:r>
-      <w:proofErr w:type="gramEnd"/>
-      <w:r>
-        <w:t xml:space="preserve"> successfully complete the research project such as overall system communications scheme (figure 3) as well as the final structures of emergent collective motion. </w:t>
+        <w:t xml:space="preserve">off the Raspberry Pi via Bluetooth, only being able to send data and receive commands from the RVR mounted Raspberry Pi. These challenges will dictate a wide variety of design choices made in order to successfully complete the research project such as overall system communications scheme (figure 3) as well as the final structures of emergent collective motion. </w:t>
       </w:r>
     </w:p>
     <w:p>
@@ -5707,18 +5652,10 @@
         <w:tab/>
       </w:r>
       <w:r>
-        <w:t xml:space="preserve">Hence the conclusion was made that </w:t>
-      </w:r>
-      <w:proofErr w:type="gramStart"/>
-      <w:r>
-        <w:t>in order t</w:t>
-      </w:r>
-      <w:r>
-        <w:t>o</w:t>
-      </w:r>
-      <w:proofErr w:type="gramEnd"/>
-      <w:r>
-        <w:t xml:space="preserve"> establish communications between the Sphero BOLT and RVR</w:t>
+        <w:t>Hence the conclusion was made that in order t</w:t>
+      </w:r>
+      <w:r>
+        <w:t>o establish communications between the Sphero BOLT and RVR</w:t>
       </w:r>
       <w:r>
         <w:t>,</w:t>
@@ -5817,15 +5754,7 @@
         <w:t xml:space="preserve"> each robot as if it was an individual agent of the swarm. The </w:t>
       </w:r>
       <w:r>
-        <w:t xml:space="preserve">term ‘hosting’ refers to the Raspberry Pi handling </w:t>
-      </w:r>
-      <w:proofErr w:type="gramStart"/>
-      <w:r>
-        <w:t>all of</w:t>
-      </w:r>
-      <w:proofErr w:type="gramEnd"/>
-      <w:r>
-        <w:t xml:space="preserve"> the BOLTs location data, movement commands as well as communications with other RVRs and BOLTs. To ascertain the BOLT and RVR’s true position within the local positioning system Vicon is used to determine where each robot is currently operating. </w:t>
+        <w:t xml:space="preserve">term ‘hosting’ refers to the Raspberry Pi handling all of the BOLTs location data, movement commands as well as communications with other RVRs and BOLTs. To ascertain the BOLT and RVR’s true position within the local positioning system Vicon is used to determine where each robot is currently operating. </w:t>
       </w:r>
       <w:r>
         <w:rPr>
@@ -5837,16 +5766,8 @@
         <w:rPr>
           <w:highlight w:val="yellow"/>
         </w:rPr>
-        <w:t xml:space="preserve">below add diagram or photo to demonstrate </w:t>
-      </w:r>
-      <w:proofErr w:type="gramStart"/>
-      <w:r>
-        <w:rPr>
-          <w:highlight w:val="yellow"/>
-        </w:rPr>
-        <w:t>this</w:t>
-      </w:r>
-      <w:proofErr w:type="gramEnd"/>
+        <w:t>below add diagram or photo to demonstrate this</w:t>
+      </w:r>
       <w:r>
         <w:t xml:space="preserve"> </w:t>
       </w:r>
@@ -6119,16 +6040,8 @@
         <w:rPr>
           <w:highlight w:val="yellow"/>
         </w:rPr>
-        <w:t xml:space="preserve">Include a figure to describe the Agent </w:t>
-      </w:r>
-      <w:proofErr w:type="gramStart"/>
-      <w:r>
-        <w:rPr>
-          <w:highlight w:val="yellow"/>
-        </w:rPr>
-        <w:t>class</w:t>
-      </w:r>
-      <w:proofErr w:type="gramEnd"/>
+        <w:t>Include a figure to describe the Agent class</w:t>
+      </w:r>
       <w:r>
         <w:t xml:space="preserve"> </w:t>
       </w:r>
@@ -6217,15 +6130,7 @@
         <w:t xml:space="preserve"> initial build of</w:t>
       </w:r>
       <w:r>
-        <w:t xml:space="preserve"> code was </w:t>
-      </w:r>
-      <w:proofErr w:type="gramStart"/>
-      <w:r>
-        <w:t>run</w:t>
-      </w:r>
-      <w:proofErr w:type="gramEnd"/>
-      <w:r>
-        <w:t xml:space="preserve"> and the results shown are shown below: [insert the results here and perform some analysis] comment -&gt; results will show some swarming however will have required a maximum speed rule </w:t>
+        <w:t xml:space="preserve"> code was run and the results shown are shown below: [insert the results here and perform some analysis] comment -&gt; results will show some swarming however will have required a maximum speed rule </w:t>
       </w:r>
     </w:p>
     <w:p>
@@ -6445,6 +6350,9 @@
       <w:r>
         <w:t>This can be observed within the figure below (figure 4B):</w:t>
       </w:r>
+      <w:r>
+        <w:t>g</w:t>
+      </w:r>
     </w:p>
     <w:p>
       <w:pPr>
@@ -6590,15 +6498,7 @@
         <w:t xml:space="preserve"> as the maximum velocity of the robots within the simulation were </w:t>
       </w:r>
       <w:r>
-        <w:t xml:space="preserve">different, this resulted in agents requiring </w:t>
-      </w:r>
-      <w:proofErr w:type="gramStart"/>
-      <w:r>
-        <w:t>to move</w:t>
-      </w:r>
-      <w:proofErr w:type="gramEnd"/>
-      <w:r>
-        <w:t xml:space="preserve"> faster towards the swarm then their individual maximum velocity allowed, thus resulting in the separation</w:t>
+        <w:t>different, this resulted in agents requiring to move faster towards the swarm then their individual maximum velocity allowed, thus resulting in the separation</w:t>
       </w:r>
       <w:r>
         <w:t xml:space="preserve"> seen within the simulations.</w:t>
@@ -6620,15 +6520,7 @@
         <w:t>Boid Parameter Scaling:</w:t>
       </w:r>
       <w:r>
-        <w:t xml:space="preserve"> as all agents within the simulation above used the same parameters, this resulted in issues with either species moving and reacting too quickly or too slowly; resulting in collisions and divergence. To overcome this challenge the Boid parameters will need to be scaled, so that the different species move differently </w:t>
-      </w:r>
-      <w:proofErr w:type="gramStart"/>
-      <w:r>
-        <w:t>with regard to</w:t>
-      </w:r>
-      <w:proofErr w:type="gramEnd"/>
-      <w:r>
-        <w:t xml:space="preserve"> their size and maximum and minimum velocities. </w:t>
+        <w:t xml:space="preserve"> as all agents within the simulation above used the same parameters, this resulted in issues with either species moving and reacting too quickly or too slowly; resulting in collisions and divergence. To overcome this challenge the Boid parameters will need to be scaled, so that the different species move differently with regard to their size and maximum and minimum velocities. </w:t>
       </w:r>
     </w:p>
     <w:p>
@@ -6699,23 +6591,7 @@
         <w:pStyle w:val="Text"/>
       </w:pPr>
       <w:r>
-        <w:t xml:space="preserve">Heterogeneous swarms are comprised of multiple different types of robots, the benefit of this is that swarming can draw upon different </w:t>
-      </w:r>
-      <w:proofErr w:type="gramStart"/>
-      <w:r>
-        <w:t>types</w:t>
-      </w:r>
-      <w:proofErr w:type="gramEnd"/>
-      <w:r>
-        <w:t xml:space="preserve"> robots and their respective strengths to create a cohesive swarm that exploits the strengths of each agent. In this case, a key strength of the BOLT is its simplicity and disposability in a </w:t>
-      </w:r>
-      <w:proofErr w:type="gramStart"/>
-      <w:r>
-        <w:t>high risk</w:t>
-      </w:r>
-      <w:proofErr w:type="gramEnd"/>
-      <w:r>
-        <w:t xml:space="preserve"> scenario. To model the conceptual idea the Boid swarm will implement a rule within formations to place BOLTs in lead positions as ‘scouts’ in front of the RVR, due to the RVR having a slower top speed but being more capable in realms of communications and sensing due to the Raspberry Pi. </w:t>
+        <w:t xml:space="preserve">Heterogeneous swarms are comprised of multiple different types of robots, the benefit of this is that swarming can draw upon different types robots and their respective strengths to create a cohesive swarm that exploits the strengths of each agent. In this case, a key strength of the BOLT is its simplicity and disposability in a high risk scenario. To model the conceptual idea the Boid swarm will implement a rule within formations to place BOLTs in lead positions as ‘scouts’ in front of the RVR, due to the RVR having a slower top speed but being more capable in realms of communications and sensing due to the Raspberry Pi. </w:t>
       </w:r>
     </w:p>
     <w:p>
@@ -6746,34 +6622,14 @@
       </w:r>
     </w:p>
     <w:p>
-      <w:proofErr w:type="spellStart"/>
-      <w:r>
-        <w:t>Summarise</w:t>
-      </w:r>
-      <w:proofErr w:type="spellEnd"/>
-      <w:r>
-        <w:t xml:space="preserve"> the research </w:t>
-      </w:r>
-      <w:proofErr w:type="gramStart"/>
-      <w:r>
-        <w:t>proposal</w:t>
-      </w:r>
-      <w:proofErr w:type="gramEnd"/>
-    </w:p>
-    <w:p>
-      <w:proofErr w:type="spellStart"/>
-      <w:r>
-        <w:t>Summarise</w:t>
-      </w:r>
-      <w:proofErr w:type="spellEnd"/>
-      <w:r>
-        <w:t xml:space="preserve"> work done and future </w:t>
-      </w:r>
-      <w:proofErr w:type="gramStart"/>
-      <w:r>
-        <w:t>work</w:t>
-      </w:r>
-      <w:proofErr w:type="gramEnd"/>
+      <w:r>
+        <w:t>Summarise the research proposal</w:t>
+      </w:r>
+    </w:p>
+    <w:p>
+      <w:r>
+        <w:t>Summarise work done and future work</w:t>
+      </w:r>
     </w:p>
     <w:p>
       <w:r>
@@ -6838,42 +6694,39 @@
       </w:r>
       <w:r>
         <w:tab/>
-        <w:t xml:space="preserve">M. Brambilla, E. Ferrante, M. </w:t>
-      </w:r>
-      <w:proofErr w:type="spellStart"/>
-      <w:r>
-        <w:t>Birattari</w:t>
-      </w:r>
-      <w:proofErr w:type="spellEnd"/>
-      <w:r>
-        <w:t xml:space="preserve">, and M. Dorigo, “Swarm robotics: a review from the swarm engineering perspective,” </w:t>
+        <w:t xml:space="preserve">M. Brambilla, E. Ferrante, M. Birattari, and M. Dorigo, “Swarm robotics: a review from the swarm engineering perspective,” </w:t>
       </w:r>
       <w:r>
         <w:rPr>
           <w:i/>
           <w:iCs/>
         </w:rPr>
-        <w:t xml:space="preserve">Swarm </w:t>
-      </w:r>
-      <w:proofErr w:type="spellStart"/>
+        <w:t>Swarm Intell</w:t>
+      </w:r>
+      <w:r>
+        <w:t>, vol. 7, no. 1, pp. 1–41, Mar. 2013, doi: 10.1007/s11721-012-0075-2.</w:t>
+      </w:r>
+    </w:p>
+    <w:p>
+      <w:pPr>
+        <w:pStyle w:val="Bibliography"/>
+      </w:pPr>
+      <w:r>
+        <w:t>[2]</w:t>
+      </w:r>
+      <w:r>
+        <w:tab/>
+        <w:t xml:space="preserve">C. W. Reynolds, “Flocks, herds and schools: A distributed behavioral model,” in </w:t>
+      </w:r>
       <w:r>
         <w:rPr>
           <w:i/>
           <w:iCs/>
         </w:rPr>
-        <w:t>Intell</w:t>
-      </w:r>
-      <w:proofErr w:type="spellEnd"/>
-      <w:r>
-        <w:t xml:space="preserve">, vol. 7, no. 1, pp. 1–41, Mar. 2013, </w:t>
-      </w:r>
-      <w:proofErr w:type="spellStart"/>
-      <w:r>
-        <w:t>doi</w:t>
-      </w:r>
-      <w:proofErr w:type="spellEnd"/>
-      <w:r>
-        <w:t>: 10.1007/s11721-012-0075-2.</w:t>
+        <w:t>Proceedings of the 14th annual conference on Computer graphics and interactive techniques</w:t>
+      </w:r>
+      <w:r>
+        <w:t>, in SIGGRAPH ’87. New York, NY, USA: Association for Computing Machinery, Aug. 1987, pp. 25–34. doi: 10.1145/37401.37406.</w:t>
       </w:r>
     </w:p>
     <w:p>
@@ -6881,29 +6734,21 @@
         <w:pStyle w:val="Bibliography"/>
       </w:pPr>
       <w:r>
-        <w:t>[2]</w:t>
+        <w:t>[3]</w:t>
       </w:r>
       <w:r>
         <w:tab/>
-        <w:t xml:space="preserve">C. W. Reynolds, “Flocks, herds and schools: A distributed behavioral model,” in </w:t>
+        <w:t xml:space="preserve">A. E. Turgut, H. Çelikkanat, F. Gökçe, and E. Şahin, “Self-organized flocking in mobile robot swarms,” </w:t>
       </w:r>
       <w:r>
         <w:rPr>
           <w:i/>
           <w:iCs/>
         </w:rPr>
-        <w:t>Proceedings of the 14th annual conference on Computer graphics and interactive techniques</w:t>
-      </w:r>
-      <w:r>
-        <w:t xml:space="preserve">, in SIGGRAPH ’87. New York, NY, USA: Association for Computing Machinery, Aug. 1987, pp. 25–34. </w:t>
-      </w:r>
-      <w:proofErr w:type="spellStart"/>
-      <w:r>
-        <w:t>doi</w:t>
-      </w:r>
-      <w:proofErr w:type="spellEnd"/>
-      <w:r>
-        <w:t>: 10.1145/37401.37406.</w:t>
+        <w:t>Swarm Intell</w:t>
+      </w:r>
+      <w:r>
+        <w:t>, vol. 2, no. 2, pp. 97–120, Dec. 2008, doi: 10.1007/s11721-008-0016-2.</w:t>
       </w:r>
     </w:p>
     <w:p>
@@ -6911,46 +6756,67 @@
         <w:pStyle w:val="Bibliography"/>
       </w:pPr>
       <w:r>
-        <w:t>[3]</w:t>
+        <w:t>[4]</w:t>
       </w:r>
       <w:r>
         <w:tab/>
-        <w:t xml:space="preserve">A. E. Turgut, H. </w:t>
-      </w:r>
-      <w:proofErr w:type="spellStart"/>
-      <w:r>
-        <w:t>Çelikkanat</w:t>
-      </w:r>
-      <w:proofErr w:type="spellEnd"/>
-      <w:r>
-        <w:t xml:space="preserve">, F. Gökçe, and E. Şahin, “Self-organized flocking in mobile robot swarms,” </w:t>
+        <w:t>R. B. Walton, F. W. Ciarallo, and L. E. Champagne, “A Unified Digital Twin Approach Incorporating Virtual, Physical, and Prescriptive Analytical Components to Support Adaptive Real-Time Decision-Making.” Rochester, NY, Jun. 28, 2023. doi: 10.2139/ssrn.4494073.</w:t>
+      </w:r>
+    </w:p>
+    <w:p>
+      <w:pPr>
+        <w:pStyle w:val="Bibliography"/>
+      </w:pPr>
+      <w:r>
+        <w:t>[5]</w:t>
+      </w:r>
+      <w:r>
+        <w:tab/>
+        <w:t xml:space="preserve">V. R. Nagarajan and P. Singh, “Obstacle Detection and Avoidance For Mobile Robots Using Monocular Vision,” in </w:t>
       </w:r>
       <w:r>
         <w:rPr>
           <w:i/>
           <w:iCs/>
         </w:rPr>
-        <w:t xml:space="preserve">Swarm </w:t>
-      </w:r>
-      <w:proofErr w:type="spellStart"/>
+        <w:t>2021 8th International Conference on Smart Computing and Communications (ICSCC)</w:t>
+      </w:r>
+      <w:r>
+        <w:t>, Jul. 2021, pp. 275–279. doi: 10.1109/ICSCC51209.2021.9528162.</w:t>
+      </w:r>
+    </w:p>
+    <w:p>
+      <w:pPr>
+        <w:pStyle w:val="Bibliography"/>
+      </w:pPr>
+      <w:r>
+        <w:t>[6]</w:t>
+      </w:r>
+      <w:r>
+        <w:tab/>
+        <w:t>R. Singh, A. Gehlot, A. Thakur, V. A. Shaik, and P. Das, “A Review on Implementation of Robotic Assistance in Covid-19 Epidemics: A Possibility Check,” vol. 29, pp. 7883–7893, Jul. 2020.</w:t>
+      </w:r>
+    </w:p>
+    <w:p>
+      <w:pPr>
+        <w:pStyle w:val="Bibliography"/>
+      </w:pPr>
+      <w:r>
+        <w:t>[7]</w:t>
+      </w:r>
+      <w:r>
+        <w:tab/>
+        <w:t xml:space="preserve">G. Dietz, J. King Chen, J. Beason, M. Tarrow, A. Hilliard, and R. B. Shapiro, “ARtonomous: Introducing Middle School Students to Reinforcement Learning Through Virtual Robotics,” in </w:t>
+      </w:r>
       <w:r>
         <w:rPr>
           <w:i/>
           <w:iCs/>
         </w:rPr>
-        <w:t>Intell</w:t>
-      </w:r>
-      <w:proofErr w:type="spellEnd"/>
-      <w:r>
-        <w:t xml:space="preserve">, vol. 2, no. 2, pp. 97–120, Dec. 2008, </w:t>
-      </w:r>
-      <w:proofErr w:type="spellStart"/>
-      <w:r>
-        <w:t>doi</w:t>
-      </w:r>
-      <w:proofErr w:type="spellEnd"/>
-      <w:r>
-        <w:t>: 10.1007/s11721-008-0016-2.</w:t>
+        <w:t>Proceedings of the 21st Annual ACM Interaction Design and Children Conference</w:t>
+      </w:r>
+      <w:r>
+        <w:t>, in IDC ’22. New York, NY, USA: Association for Computing Machinery, Jun. 2022, pp. 430–441. doi: 10.1145/3501712.3529736.</w:t>
       </w:r>
     </w:p>
     <w:p>
@@ -6958,65 +6824,21 @@
         <w:pStyle w:val="Bibliography"/>
       </w:pPr>
       <w:r>
-        <w:t>[4]</w:t>
+        <w:t>[8]</w:t>
       </w:r>
       <w:r>
         <w:tab/>
-        <w:t xml:space="preserve">R. B. Walton, F. W. </w:t>
-      </w:r>
-      <w:proofErr w:type="spellStart"/>
-      <w:r>
-        <w:t>Ciarallo</w:t>
-      </w:r>
-      <w:proofErr w:type="spellEnd"/>
-      <w:r>
-        <w:t xml:space="preserve">, and L. E. Champagne, “A Unified Digital Twin Approach Incorporating Virtual, Physical, and Prescriptive Analytical Components to Support Adaptive Real-Time Decision-Making.” Rochester, NY, Jun. 28, 2023. </w:t>
-      </w:r>
-      <w:proofErr w:type="spellStart"/>
-      <w:r>
-        <w:t>doi</w:t>
-      </w:r>
-      <w:proofErr w:type="spellEnd"/>
-      <w:r>
-        <w:t>: 10.2139/ssrn.4494073.</w:t>
-      </w:r>
-    </w:p>
-    <w:p>
-      <w:pPr>
-        <w:pStyle w:val="Bibliography"/>
-      </w:pPr>
-      <w:r>
-        <w:t>[5]</w:t>
-      </w:r>
-      <w:r>
-        <w:tab/>
-        <w:t xml:space="preserve">V. R. Nagarajan and P. Singh, “Obstacle Detection and Avoidance </w:t>
-      </w:r>
-      <w:proofErr w:type="gramStart"/>
-      <w:r>
-        <w:t>For</w:t>
-      </w:r>
-      <w:proofErr w:type="gramEnd"/>
-      <w:r>
-        <w:t xml:space="preserve"> Mobile Robots Using Monocular Vision,” in </w:t>
+        <w:t xml:space="preserve">F. Ducatelle, G. A. Di Caro, and L. M. Gambardella, “Cooperative self-organization in a heterogeneous swarm robotic system,” in </w:t>
       </w:r>
       <w:r>
         <w:rPr>
           <w:i/>
           <w:iCs/>
         </w:rPr>
-        <w:t>2021 8th International Conference on Smart Computing and Communications (ICSCC)</w:t>
-      </w:r>
-      <w:r>
-        <w:t xml:space="preserve">, Jul. 2021, pp. 275–279. </w:t>
-      </w:r>
-      <w:proofErr w:type="spellStart"/>
-      <w:r>
-        <w:t>doi</w:t>
-      </w:r>
-      <w:proofErr w:type="spellEnd"/>
-      <w:r>
-        <w:t>: 10.1109/ICSCC51209.2021.9528162.</w:t>
+        <w:t>Proceedings of the 12th annual conference on Genetic and evolutionary computation</w:t>
+      </w:r>
+      <w:r>
+        <w:t>, Portland Oregon USA: ACM, Jul. 2010, pp. 87–94. doi: 10.1145/1830483.1830501.</w:t>
       </w:r>
     </w:p>
     <w:p>
@@ -7024,49 +6846,21 @@
         <w:pStyle w:val="Bibliography"/>
       </w:pPr>
       <w:r>
-        <w:t>[6]</w:t>
+        <w:t>[9]</w:t>
       </w:r>
       <w:r>
         <w:tab/>
-        <w:t>R. Singh, A. Gehlot, A. Thakur, V. A. Shaik, and P. Das, “A Review on Implementation of Robotic Assistance in Covid-19 Epidemics: A Possibility Check,” vol. 29, pp. 7883–7893, Jul. 2020.</w:t>
-      </w:r>
-    </w:p>
-    <w:p>
-      <w:pPr>
-        <w:pStyle w:val="Bibliography"/>
-      </w:pPr>
-      <w:r>
-        <w:t>[7]</w:t>
-      </w:r>
-      <w:r>
-        <w:tab/>
-        <w:t>G. Dietz, J. King Chen, J. Beason, M. Tarrow, A. Hilliard, and R. B. Shapiro, “</w:t>
-      </w:r>
-      <w:proofErr w:type="spellStart"/>
-      <w:r>
-        <w:t>ARtonomous</w:t>
-      </w:r>
-      <w:proofErr w:type="spellEnd"/>
-      <w:r>
-        <w:t xml:space="preserve">: Introducing Middle School Students to Reinforcement Learning Through Virtual Robotics,” in </w:t>
+        <w:t xml:space="preserve">T. Balch and R. C. Arkin, “Behavior-based formation control for multirobot teams,” </w:t>
       </w:r>
       <w:r>
         <w:rPr>
           <w:i/>
           <w:iCs/>
         </w:rPr>
-        <w:t>Proceedings of the 21st Annual ACM Interaction Design and Children Conference</w:t>
-      </w:r>
-      <w:r>
-        <w:t xml:space="preserve">, in IDC ’22. New York, NY, USA: Association for Computing Machinery, Jun. 2022, pp. 430–441. </w:t>
-      </w:r>
-      <w:proofErr w:type="spellStart"/>
-      <w:r>
-        <w:t>doi</w:t>
-      </w:r>
-      <w:proofErr w:type="spellEnd"/>
-      <w:r>
-        <w:t>: 10.1145/3501712.3529736.</w:t>
+        <w:t>IEEE Transactions on Robotics and Automation</w:t>
+      </w:r>
+      <w:r>
+        <w:t>, vol. 14, no. 6, pp. 926–939, Dec. 1998, doi: 10.1109/70.736776.</w:t>
       </w:r>
     </w:p>
     <w:p>
@@ -7074,37 +6868,21 @@
         <w:pStyle w:val="Bibliography"/>
       </w:pPr>
       <w:r>
-        <w:t>[8]</w:t>
+        <w:t>[10]</w:t>
       </w:r>
       <w:r>
         <w:tab/>
-        <w:t xml:space="preserve">F. </w:t>
-      </w:r>
-      <w:proofErr w:type="spellStart"/>
-      <w:r>
-        <w:t>Ducatelle</w:t>
-      </w:r>
-      <w:proofErr w:type="spellEnd"/>
-      <w:r>
-        <w:t xml:space="preserve">, G. A. Di Caro, and L. M. Gambardella, “Cooperative self-organization in a heterogeneous swarm robotic system,” in </w:t>
+        <w:t xml:space="preserve">S. Wan, J. Lu, and P. Fan, “Semi-centralized control for multi robot formation,” in </w:t>
       </w:r>
       <w:r>
         <w:rPr>
           <w:i/>
           <w:iCs/>
         </w:rPr>
-        <w:t>Proceedings of the 12th annual conference on Genetic and evolutionary computation</w:t>
-      </w:r>
-      <w:r>
-        <w:t xml:space="preserve">, Portland Oregon USA: ACM, Jul. 2010, pp. 87–94. </w:t>
-      </w:r>
-      <w:proofErr w:type="spellStart"/>
-      <w:r>
-        <w:t>doi</w:t>
-      </w:r>
-      <w:proofErr w:type="spellEnd"/>
-      <w:r>
-        <w:t>: 10.1145/1830483.1830501.</w:t>
+        <w:t>2017 2nd International Conference on Robotics and Automation Engineering (ICRAE)</w:t>
+      </w:r>
+      <w:r>
+        <w:t>, Dec. 2017, pp. 31–36. doi: 10.1109/ICRAE.2017.8291348.</w:t>
       </w:r>
     </w:p>
     <w:p>
@@ -7112,29 +6890,21 @@
         <w:pStyle w:val="Bibliography"/>
       </w:pPr>
       <w:r>
-        <w:t>[9]</w:t>
+        <w:t>[11]</w:t>
       </w:r>
       <w:r>
         <w:tab/>
-        <w:t xml:space="preserve">T. Balch and R. C. Arkin, “Behavior-based formation control for multirobot teams,” </w:t>
+        <w:t xml:space="preserve">T. Balch and M. Hybinette, “Social potentials for scalable multi-robot formations,” in </w:t>
       </w:r>
       <w:r>
         <w:rPr>
           <w:i/>
           <w:iCs/>
         </w:rPr>
-        <w:t>IEEE Transactions on Robotics and Automation</w:t>
-      </w:r>
-      <w:r>
-        <w:t xml:space="preserve">, vol. 14, no. 6, pp. 926–939, Dec. 1998, </w:t>
-      </w:r>
-      <w:proofErr w:type="spellStart"/>
-      <w:r>
-        <w:t>doi</w:t>
-      </w:r>
-      <w:proofErr w:type="spellEnd"/>
-      <w:r>
-        <w:t>: 10.1109/70.736776.</w:t>
+        <w:t>Proceedings 2000 ICRA. Millennium Conference. IEEE International Conference on Robotics and Automation. Symposia Proceedings (Cat. No.00CH37065)</w:t>
+      </w:r>
+      <w:r>
+        <w:t>, Apr. 2000, pp. 73–80 vol.1. doi: 10.1109/ROBOT.2000.844042.</w:t>
       </w:r>
     </w:p>
     <w:p>
@@ -7142,29 +6912,21 @@
         <w:pStyle w:val="Bibliography"/>
       </w:pPr>
       <w:r>
-        <w:t>[10]</w:t>
+        <w:t>[12]</w:t>
       </w:r>
       <w:r>
         <w:tab/>
-        <w:t xml:space="preserve">S. Wan, J. Lu, and P. Fan, “Semi-centralized control for multi robot formation,” in </w:t>
+        <w:t xml:space="preserve">L. Barnes, M. Fields, and K. Valavanis, “Unmanned ground vehicle swarm formation control using potential fields,” in </w:t>
       </w:r>
       <w:r>
         <w:rPr>
           <w:i/>
           <w:iCs/>
         </w:rPr>
-        <w:t>2017 2nd International Conference on Robotics and Automation Engineering (ICRAE)</w:t>
-      </w:r>
-      <w:r>
-        <w:t xml:space="preserve">, Dec. 2017, pp. 31–36. </w:t>
-      </w:r>
-      <w:proofErr w:type="spellStart"/>
-      <w:r>
-        <w:t>doi</w:t>
-      </w:r>
-      <w:proofErr w:type="spellEnd"/>
-      <w:r>
-        <w:t>: 10.1109/ICRAE.2017.8291348.</w:t>
+        <w:t>2007 Mediterranean Conference on Control &amp; Automation</w:t>
+      </w:r>
+      <w:r>
+        <w:t>, Jun. 2007, pp. 1–8. doi: 10.1109/MED.2007.4433724.</w:t>
       </w:r>
     </w:p>
     <w:p>
@@ -7172,37 +6934,21 @@
         <w:pStyle w:val="Bibliography"/>
       </w:pPr>
       <w:r>
-        <w:t>[11]</w:t>
+        <w:t>[13]</w:t>
       </w:r>
       <w:r>
         <w:tab/>
-        <w:t xml:space="preserve">T. Balch and M. </w:t>
-      </w:r>
-      <w:proofErr w:type="spellStart"/>
-      <w:r>
-        <w:t>Hybinette</w:t>
-      </w:r>
-      <w:proofErr w:type="spellEnd"/>
-      <w:r>
-        <w:t xml:space="preserve">, “Social potentials for scalable multi-robot formations,” in </w:t>
+        <w:t xml:space="preserve">D. Kengyel, H. Hamann, P. Zahadat, G. Radspieler, F. Wotawa, and T. Schmickl, “Potential of Heterogeneity in Collective Behaviors: A Case Study on Heterogeneous Swarms,” in </w:t>
       </w:r>
       <w:r>
         <w:rPr>
           <w:i/>
           <w:iCs/>
         </w:rPr>
-        <w:t>Proceedings 2000 ICRA. Millennium Conference. IEEE International Conference on Robotics and Automation. Symposia Proceedings (Cat. No.00CH37065)</w:t>
-      </w:r>
-      <w:r>
-        <w:t xml:space="preserve">, Apr. 2000, pp. 73–80 vol.1. </w:t>
-      </w:r>
-      <w:proofErr w:type="spellStart"/>
-      <w:r>
-        <w:t>doi</w:t>
-      </w:r>
-      <w:proofErr w:type="spellEnd"/>
-      <w:r>
-        <w:t>: 10.1109/ROBOT.2000.844042.</w:t>
+        <w:t>PRIMA 2015: Principles and Practice of Multi-Agent Systems</w:t>
+      </w:r>
+      <w:r>
+        <w:t>, Q. Chen, P. Torroni, S. Villata, J. Hsu, and A. Omicini, Eds., Cham: Springer International Publishing, 2015, pp. 201–217. doi: 10.1007/978-3-319-25524-8_13.</w:t>
       </w:r>
     </w:p>
     <w:p>
@@ -7210,29 +6956,33 @@
         <w:pStyle w:val="Bibliography"/>
       </w:pPr>
       <w:r>
-        <w:t>[12]</w:t>
+        <w:t>[14]</w:t>
       </w:r>
       <w:r>
         <w:tab/>
-        <w:t xml:space="preserve">L. Barnes, M. Fields, and K. Valavanis, “Unmanned ground vehicle swarm formation control using potential fields,” in </w:t>
+        <w:t>“Learning Decentralized Control Policies for Multi-Robot Formation | IEEE Conference Publication | IEEE Xplore.” Accessed: May 09, 2024. [Online]. Available: https://ieeexplore.ieee.org/document/8868898</w:t>
+      </w:r>
+    </w:p>
+    <w:p>
+      <w:pPr>
+        <w:pStyle w:val="Bibliography"/>
+      </w:pPr>
+      <w:r>
+        <w:t>[15]</w:t>
+      </w:r>
+      <w:r>
+        <w:tab/>
+        <w:t xml:space="preserve">D. H. Stolfi and G. Danoy, “Optimising autonomous robot swarm parameters for stable formation design,” in </w:t>
       </w:r>
       <w:r>
         <w:rPr>
           <w:i/>
           <w:iCs/>
         </w:rPr>
-        <w:t>2007 Mediterranean Conference on Control &amp; Automation</w:t>
-      </w:r>
-      <w:r>
-        <w:t xml:space="preserve">, Jun. 2007, pp. 1–8. </w:t>
-      </w:r>
-      <w:proofErr w:type="spellStart"/>
-      <w:r>
-        <w:t>doi</w:t>
-      </w:r>
-      <w:proofErr w:type="spellEnd"/>
-      <w:r>
-        <w:t>: 10.1109/MED.2007.4433724.</w:t>
+        <w:t>Proceedings of the Genetic and Evolutionary Computation Conference</w:t>
+      </w:r>
+      <w:r>
+        <w:t>, in GECCO ’22. New York, NY, USA: Association for Computing Machinery, Jul. 2022, pp. 1281–1289. doi: 10.1145/3512290.3528709.</w:t>
       </w:r>
     </w:p>
     <w:p>
@@ -7240,77 +6990,21 @@
         <w:pStyle w:val="Bibliography"/>
       </w:pPr>
       <w:r>
-        <w:t>[13]</w:t>
+        <w:t>[16]</w:t>
       </w:r>
       <w:r>
         <w:tab/>
-        <w:t xml:space="preserve">D. Kengyel, H. Hamann, P. </w:t>
-      </w:r>
-      <w:proofErr w:type="spellStart"/>
-      <w:r>
-        <w:t>Zahadat</w:t>
-      </w:r>
-      <w:proofErr w:type="spellEnd"/>
-      <w:r>
-        <w:t xml:space="preserve">, G. </w:t>
-      </w:r>
-      <w:proofErr w:type="spellStart"/>
-      <w:r>
-        <w:t>Radspieler</w:t>
-      </w:r>
-      <w:proofErr w:type="spellEnd"/>
-      <w:r>
-        <w:t xml:space="preserve">, F. </w:t>
-      </w:r>
-      <w:proofErr w:type="spellStart"/>
-      <w:r>
-        <w:t>Wotawa</w:t>
-      </w:r>
-      <w:proofErr w:type="spellEnd"/>
-      <w:r>
-        <w:t xml:space="preserve">, and T. </w:t>
-      </w:r>
-      <w:proofErr w:type="spellStart"/>
-      <w:r>
-        <w:t>Schmickl</w:t>
-      </w:r>
-      <w:proofErr w:type="spellEnd"/>
-      <w:r>
-        <w:t xml:space="preserve">, “Potential of Heterogeneity in Collective Behaviors: A Case Study on Heterogeneous Swarms,” in </w:t>
+        <w:t xml:space="preserve">M. Hüttenrauch, A. Šošić, and G. Neumann, “Deep Reinforcement Learning for Swarm Systems,” </w:t>
       </w:r>
       <w:r>
         <w:rPr>
           <w:i/>
           <w:iCs/>
         </w:rPr>
-        <w:t>PRIMA 2015: Principles and Practice of Multi-Agent Systems</w:t>
-      </w:r>
-      <w:r>
-        <w:t xml:space="preserve">, Q. Chen, P. </w:t>
-      </w:r>
-      <w:proofErr w:type="spellStart"/>
-      <w:r>
-        <w:t>Torroni</w:t>
-      </w:r>
-      <w:proofErr w:type="spellEnd"/>
-      <w:r>
-        <w:t xml:space="preserve">, S. Villata, J. Hsu, and A. </w:t>
-      </w:r>
-      <w:proofErr w:type="spellStart"/>
-      <w:r>
-        <w:t>Omicini</w:t>
-      </w:r>
-      <w:proofErr w:type="spellEnd"/>
-      <w:r>
-        <w:t xml:space="preserve">, Eds., Cham: Springer International Publishing, 2015, pp. 201–217. </w:t>
-      </w:r>
-      <w:proofErr w:type="spellStart"/>
-      <w:r>
-        <w:t>doi</w:t>
-      </w:r>
-      <w:proofErr w:type="spellEnd"/>
-      <w:r>
-        <w:t>: 10.1007/978-3-319-25524-8_13.</w:t>
+        <w:t>Journal of Machine Learning Research</w:t>
+      </w:r>
+      <w:r>
+        <w:t>, vol. 20, no. 54, pp. 1–31, 2019.</w:t>
       </w:r>
     </w:p>
     <w:p>
@@ -7318,57 +7012,21 @@
         <w:pStyle w:val="Bibliography"/>
       </w:pPr>
       <w:r>
-        <w:t>[14]</w:t>
+        <w:t>[17]</w:t>
       </w:r>
       <w:r>
         <w:tab/>
-        <w:t>“Learning Decentralized Control Policies for Multi-Robot Formation | IEEE Conference Publication | IEEE Xplore.” Accessed: May 09, 2024. [Online]. Available: https://ieeexplore.ieee.org/document/8868898</w:t>
-      </w:r>
-    </w:p>
-    <w:p>
-      <w:pPr>
-        <w:pStyle w:val="Bibliography"/>
-      </w:pPr>
-      <w:r>
-        <w:t>[15]</w:t>
-      </w:r>
-      <w:r>
-        <w:tab/>
-        <w:t xml:space="preserve">D. H. Stolfi and G. </w:t>
-      </w:r>
-      <w:proofErr w:type="spellStart"/>
-      <w:r>
-        <w:t>Danoy</w:t>
-      </w:r>
-      <w:proofErr w:type="spellEnd"/>
-      <w:r>
-        <w:t>, “</w:t>
-      </w:r>
-      <w:proofErr w:type="spellStart"/>
-      <w:r>
-        <w:t>Optimising</w:t>
-      </w:r>
-      <w:proofErr w:type="spellEnd"/>
-      <w:r>
-        <w:t xml:space="preserve"> autonomous robot swarm parameters for stable formation design,” in </w:t>
+        <w:t xml:space="preserve">M. B. Bezcioglu, B. Lennox, and F. Arvin, “Self-Organised Swarm Flocking with Deep Reinforcement Learning,” in </w:t>
       </w:r>
       <w:r>
         <w:rPr>
           <w:i/>
           <w:iCs/>
         </w:rPr>
-        <w:t>Proceedings of the Genetic and Evolutionary Computation Conference</w:t>
-      </w:r>
-      <w:r>
-        <w:t xml:space="preserve">, in GECCO ’22. New York, NY, USA: Association for Computing Machinery, Jul. 2022, pp. 1281–1289. </w:t>
-      </w:r>
-      <w:proofErr w:type="spellStart"/>
-      <w:r>
-        <w:t>doi</w:t>
-      </w:r>
-      <w:proofErr w:type="spellEnd"/>
-      <w:r>
-        <w:t>: 10.1145/3512290.3528709.</w:t>
+        <w:t>2021 7th International Conference on Automation, Robotics and Applications (ICARA)</w:t>
+      </w:r>
+      <w:r>
+        <w:t>, Feb. 2021, pp. 226–230. doi: 10.1109/ICARA51699.2021.9376509.</w:t>
       </w:r>
     </w:p>
     <w:p>
@@ -7376,37 +7034,21 @@
         <w:pStyle w:val="Bibliography"/>
       </w:pPr>
       <w:r>
-        <w:t>[16]</w:t>
+        <w:t>[18]</w:t>
       </w:r>
       <w:r>
         <w:tab/>
-        <w:t xml:space="preserve">M. </w:t>
-      </w:r>
-      <w:proofErr w:type="spellStart"/>
-      <w:r>
-        <w:t>Hüttenrauch</w:t>
-      </w:r>
-      <w:proofErr w:type="spellEnd"/>
-      <w:r>
-        <w:t xml:space="preserve">, A. </w:t>
-      </w:r>
-      <w:proofErr w:type="spellStart"/>
-      <w:r>
-        <w:t>Šošić</w:t>
-      </w:r>
-      <w:proofErr w:type="spellEnd"/>
-      <w:r>
-        <w:t xml:space="preserve">, and G. Neumann, “Deep Reinforcement Learning for Swarm Systems,” </w:t>
+        <w:t xml:space="preserve">M. Egerstedt and X. Hu, “Formation constrained multi-agent control,” </w:t>
       </w:r>
       <w:r>
         <w:rPr>
           <w:i/>
           <w:iCs/>
         </w:rPr>
-        <w:t>Journal of Machine Learning Research</w:t>
-      </w:r>
-      <w:r>
-        <w:t>, vol. 20, no. 54, pp. 1–31, 2019.</w:t>
+        <w:t>IEEE Transactions on Robotics and Automation</w:t>
+      </w:r>
+      <w:r>
+        <w:t>, vol. 17, no. 6, pp. 947–951, Dec. 2001, doi: 10.1109/70.976029.</w:t>
       </w:r>
     </w:p>
     <w:p>
@@ -7414,45 +7056,21 @@
         <w:pStyle w:val="Bibliography"/>
       </w:pPr>
       <w:r>
-        <w:t>[17]</w:t>
+        <w:t>[19]</w:t>
       </w:r>
       <w:r>
         <w:tab/>
-        <w:t xml:space="preserve">M. B. </w:t>
-      </w:r>
-      <w:proofErr w:type="spellStart"/>
-      <w:r>
-        <w:t>Bezcioglu</w:t>
-      </w:r>
-      <w:proofErr w:type="spellEnd"/>
-      <w:r>
-        <w:t>, B. Lennox, and F. Arvin, “Self-</w:t>
-      </w:r>
-      <w:proofErr w:type="spellStart"/>
-      <w:r>
-        <w:t>Organised</w:t>
-      </w:r>
-      <w:proofErr w:type="spellEnd"/>
-      <w:r>
-        <w:t xml:space="preserve"> Swarm Flocking with Deep Reinforcement Learning,” in </w:t>
+        <w:t xml:space="preserve">M. M. Khan, K. Kasmarik, and M. Barlow, “Autonomous detection of collective behaviours in swarms,” </w:t>
       </w:r>
       <w:r>
         <w:rPr>
           <w:i/>
           <w:iCs/>
         </w:rPr>
-        <w:t>2021 7th International Conference on Automation, Robotics and Applications (ICARA)</w:t>
-      </w:r>
-      <w:r>
-        <w:t xml:space="preserve">, Feb. 2021, pp. 226–230. </w:t>
-      </w:r>
-      <w:proofErr w:type="spellStart"/>
-      <w:r>
-        <w:t>doi</w:t>
-      </w:r>
-      <w:proofErr w:type="spellEnd"/>
-      <w:r>
-        <w:t>: 10.1109/ICARA51699.2021.9376509.</w:t>
+        <w:t>Swarm and Evolutionary Computation</w:t>
+      </w:r>
+      <w:r>
+        <w:t>, vol. 57, p. 100715, Sep. 2020, doi: 10.1016/j.swevo.2020.100715.</w:t>
       </w:r>
     </w:p>
     <w:p>
@@ -7460,37 +7078,21 @@
         <w:pStyle w:val="Bibliography"/>
       </w:pPr>
       <w:r>
-        <w:t>[18]</w:t>
+        <w:t>[20]</w:t>
       </w:r>
       <w:r>
         <w:tab/>
-        <w:t xml:space="preserve">M. </w:t>
-      </w:r>
-      <w:proofErr w:type="spellStart"/>
-      <w:r>
-        <w:t>Egerstedt</w:t>
-      </w:r>
-      <w:proofErr w:type="spellEnd"/>
-      <w:r>
-        <w:t xml:space="preserve"> and X. Hu, “Formation constrained multi-agent control,” </w:t>
+        <w:t xml:space="preserve">S. Abpeikar, K. Kasmarik, M. Garratt, R. Hunjet, M. M. Khan, and H. Qiu, “Automatic collective motion tuning using actor-critic deep reinforcement learning,” </w:t>
       </w:r>
       <w:r>
         <w:rPr>
           <w:i/>
           <w:iCs/>
         </w:rPr>
-        <w:t>IEEE Transactions on Robotics and Automation</w:t>
-      </w:r>
-      <w:r>
-        <w:t xml:space="preserve">, vol. 17, no. 6, pp. 947–951, Dec. 2001, </w:t>
-      </w:r>
-      <w:proofErr w:type="spellStart"/>
-      <w:r>
-        <w:t>doi</w:t>
-      </w:r>
-      <w:proofErr w:type="spellEnd"/>
-      <w:r>
-        <w:t>: 10.1109/70.976029.</w:t>
+        <w:t>Swarm and Evolutionary Computation</w:t>
+      </w:r>
+      <w:r>
+        <w:t>, vol. 72, p. 101085, Jul. 2022, doi: 10.1016/j.swevo.2022.101085.</w:t>
       </w:r>
     </w:p>
     <w:p>
@@ -7498,91 +7100,32 @@
         <w:pStyle w:val="Bibliography"/>
       </w:pPr>
       <w:r>
-        <w:t>[19]</w:t>
+        <w:lastRenderedPageBreak/>
+        <w:t>[21]</w:t>
       </w:r>
       <w:r>
         <w:tab/>
-        <w:t xml:space="preserve">M. M. Khan, K. </w:t>
-      </w:r>
-      <w:proofErr w:type="spellStart"/>
-      <w:r>
-        <w:t>Kasmarik</w:t>
-      </w:r>
-      <w:proofErr w:type="spellEnd"/>
-      <w:r>
-        <w:t xml:space="preserve">, and M. Barlow, “Autonomous detection of collective behaviours in swarms,” </w:t>
+        <w:t xml:space="preserve">G. Di Marzo Serugendo </w:t>
       </w:r>
       <w:r>
         <w:rPr>
           <w:i/>
           <w:iCs/>
         </w:rPr>
-        <w:t>Swarm and Evolutionary Computation</w:t>
-      </w:r>
-      <w:r>
-        <w:t xml:space="preserve">, vol. 57, p. 100715, Sep. 2020, </w:t>
-      </w:r>
-      <w:proofErr w:type="spellStart"/>
-      <w:r>
-        <w:t>doi</w:t>
-      </w:r>
-      <w:proofErr w:type="spellEnd"/>
-      <w:r>
-        <w:t>: 10.1016/j.swevo.2020.100715.</w:t>
-      </w:r>
-    </w:p>
-    <w:p>
-      <w:pPr>
-        <w:pStyle w:val="Bibliography"/>
-      </w:pPr>
-      <w:r>
-        <w:t>[20]</w:t>
-      </w:r>
-      <w:r>
-        <w:tab/>
-        <w:t xml:space="preserve">S. </w:t>
-      </w:r>
-      <w:proofErr w:type="spellStart"/>
-      <w:r>
-        <w:t>Abpeikar</w:t>
-      </w:r>
-      <w:proofErr w:type="spellEnd"/>
-      <w:r>
-        <w:t xml:space="preserve">, K. </w:t>
-      </w:r>
-      <w:proofErr w:type="spellStart"/>
-      <w:r>
-        <w:t>Kasmarik</w:t>
-      </w:r>
-      <w:proofErr w:type="spellEnd"/>
-      <w:r>
-        <w:t xml:space="preserve">, M. Garratt, R. </w:t>
-      </w:r>
-      <w:proofErr w:type="spellStart"/>
-      <w:r>
-        <w:t>Hunjet</w:t>
-      </w:r>
-      <w:proofErr w:type="spellEnd"/>
-      <w:r>
-        <w:t xml:space="preserve">, M. M. Khan, and H. Qiu, “Automatic collective motion tuning using actor-critic deep reinforcement learning,” </w:t>
+        <w:t>et al.</w:t>
+      </w:r>
+      <w:r>
+        <w:t xml:space="preserve">, “Self-Organisation: Paradigms and Applications,” in </w:t>
       </w:r>
       <w:r>
         <w:rPr>
           <w:i/>
           <w:iCs/>
         </w:rPr>
-        <w:t>Swarm and Evolutionary Computation</w:t>
-      </w:r>
-      <w:r>
-        <w:t xml:space="preserve">, vol. 72, p. 101085, Jul. 2022, </w:t>
-      </w:r>
-      <w:proofErr w:type="spellStart"/>
-      <w:r>
-        <w:t>doi</w:t>
-      </w:r>
-      <w:proofErr w:type="spellEnd"/>
-      <w:r>
-        <w:t>: 10.1016/j.swevo.2022.101085.</w:t>
+        <w:t>Engineering Self-Organising Systems</w:t>
+      </w:r>
+      <w:r>
+        <w:t>, G. Di Marzo Serugendo, A. Karageorgos, O. F. Rana, and F. Zambonelli, Eds., Berlin, Heidelberg: Springer, 2004, pp. 1–19. doi: 10.1007/978-3-540-24701-2_1.</w:t>
       </w:r>
     </w:p>
     <w:p>
@@ -7590,88 +7133,87 @@
         <w:pStyle w:val="Bibliography"/>
       </w:pPr>
       <w:r>
-        <w:lastRenderedPageBreak/>
-        <w:t>[21]</w:t>
+        <w:t>[22]</w:t>
       </w:r>
       <w:r>
         <w:tab/>
-        <w:t xml:space="preserve">G. Di Marzo </w:t>
-      </w:r>
-      <w:proofErr w:type="spellStart"/>
-      <w:r>
-        <w:t>Serugendo</w:t>
-      </w:r>
-      <w:proofErr w:type="spellEnd"/>
-      <w:r>
-        <w:t xml:space="preserve"> </w:t>
+        <w:t>“Collective Robotics: From Social Insects to Robots - C. Ronald Kube, Hong Zhang, 1993.” Accessed: May 10, 2024. [Online]. Available: https://journals.sagepub.com/doi/abs/10.1177/105971239300200204?casa_token=eQiuPn8kxvsAAAAA:sKx3Wnfr7IqWSHhYv-K-E8vqr9vAV7HWCFol_wgqzZqRW9HkKU2fgazOrGMgJIXsNZn9CRYMc7Q</w:t>
+      </w:r>
+    </w:p>
+    <w:p>
+      <w:pPr>
+        <w:pStyle w:val="Bibliography"/>
+      </w:pPr>
+      <w:r>
+        <w:t>[23]</w:t>
+      </w:r>
+      <w:r>
+        <w:tab/>
+        <w:t xml:space="preserve">Z. Xiaoning, “Analysis of military application of UAV swarm technology,” in </w:t>
       </w:r>
       <w:r>
         <w:rPr>
           <w:i/>
           <w:iCs/>
         </w:rPr>
-        <w:t>et al.</w:t>
-      </w:r>
-      <w:r>
-        <w:t>, “Self-</w:t>
-      </w:r>
-      <w:proofErr w:type="spellStart"/>
-      <w:r>
-        <w:t>Organisation</w:t>
-      </w:r>
-      <w:proofErr w:type="spellEnd"/>
-      <w:r>
-        <w:t xml:space="preserve">: Paradigms and Applications,” in </w:t>
+        <w:t>2020 3rd International Conference on Unmanned Systems (ICUS)</w:t>
+      </w:r>
+      <w:r>
+        <w:t>, Nov. 2020, pp. 1200–1204. doi: 10.1109/ICUS50048.2020.9274974.</w:t>
+      </w:r>
+    </w:p>
+    <w:p>
+      <w:pPr>
+        <w:pStyle w:val="Bibliography"/>
+      </w:pPr>
+      <w:r>
+        <w:t>[24]</w:t>
+      </w:r>
+      <w:r>
+        <w:tab/>
+        <w:t xml:space="preserve">W. Du </w:t>
       </w:r>
       <w:r>
         <w:rPr>
           <w:i/>
           <w:iCs/>
         </w:rPr>
-        <w:t>Engineering Self-</w:t>
-      </w:r>
-      <w:proofErr w:type="spellStart"/>
+        <w:t>et al.</w:t>
+      </w:r>
+      <w:r>
+        <w:t xml:space="preserve">, “Network-Based Heterogeneous Particle Swarm Optimization and Its Application in UAV Communication Coverage,” </w:t>
+      </w:r>
       <w:r>
         <w:rPr>
           <w:i/>
           <w:iCs/>
         </w:rPr>
-        <w:t>Organising</w:t>
-      </w:r>
-      <w:proofErr w:type="spellEnd"/>
+        <w:t>IEEE Transactions on Emerging Topics in Computational Intelligence</w:t>
+      </w:r>
+      <w:r>
+        <w:t>, vol. 4, no. 3, pp. 312–323, Jun. 2020, doi: 10.1109/TETCI.2019.2899604.</w:t>
+      </w:r>
+    </w:p>
+    <w:p>
+      <w:pPr>
+        <w:pStyle w:val="Bibliography"/>
+      </w:pPr>
+      <w:r>
+        <w:t>[25]</w:t>
+      </w:r>
+      <w:r>
+        <w:tab/>
+        <w:t xml:space="preserve">A. Liekna and J. Grundspenkis, “TOWARDS PRACTICAL APPLICATION OF SWARM ROBOTICS: OVERVIEW OF SWARM TASKS,” </w:t>
+      </w:r>
       <w:r>
         <w:rPr>
           <w:i/>
           <w:iCs/>
         </w:rPr>
-        <w:t xml:space="preserve"> Systems</w:t>
-      </w:r>
-      <w:r>
-        <w:t xml:space="preserve">, G. Di Marzo </w:t>
-      </w:r>
-      <w:proofErr w:type="spellStart"/>
-      <w:r>
-        <w:t>Serugendo</w:t>
-      </w:r>
-      <w:proofErr w:type="spellEnd"/>
-      <w:r>
-        <w:t xml:space="preserve">, A. Karageorgos, O. F. Rana, and F. </w:t>
-      </w:r>
-      <w:proofErr w:type="spellStart"/>
-      <w:r>
-        <w:t>Zambonelli</w:t>
-      </w:r>
-      <w:proofErr w:type="spellEnd"/>
-      <w:r>
-        <w:t xml:space="preserve">, Eds., Berlin, Heidelberg: Springer, 2004, pp. 1–19. </w:t>
-      </w:r>
-      <w:proofErr w:type="spellStart"/>
-      <w:r>
-        <w:t>doi</w:t>
-      </w:r>
-      <w:proofErr w:type="spellEnd"/>
-      <w:r>
-        <w:t>: 10.1007/978-3-540-24701-2_1.</w:t>
+        <w:t>ENGINEERING FOR RURAL DEVELOPMENT</w:t>
+      </w:r>
+      <w:r>
+        <w:t>.</w:t>
       </w:r>
     </w:p>
     <w:p>
@@ -7679,49 +7221,21 @@
         <w:pStyle w:val="Bibliography"/>
       </w:pPr>
       <w:r>
-        <w:t>[22]</w:t>
+        <w:t>[26]</w:t>
       </w:r>
       <w:r>
         <w:tab/>
-        <w:t>“Collective Robotics: From Social Insects to Robots - C. Ronald Kube, Hong Zhang, 1993.” Accessed: May 10, 2024. [Online]. Available: https://journals.sagepub.com/doi/abs/10.1177/105971239300200204?casa_token=eQiuPn8kxvsAAAAA:sKx3Wnfr7IqWSHhYv-K-E8vqr9vAV7HWCFol_wgqzZqRW9HkKU2fgazOrGMgJIXsNZn9CRYMc7Q</w:t>
-      </w:r>
-    </w:p>
-    <w:p>
-      <w:pPr>
-        <w:pStyle w:val="Bibliography"/>
-      </w:pPr>
-      <w:r>
-        <w:t>[23]</w:t>
-      </w:r>
-      <w:r>
-        <w:tab/>
-        <w:t xml:space="preserve">Z. </w:t>
-      </w:r>
-      <w:proofErr w:type="spellStart"/>
-      <w:r>
-        <w:t>Xiaoning</w:t>
-      </w:r>
-      <w:proofErr w:type="spellEnd"/>
-      <w:r>
-        <w:t xml:space="preserve">, “Analysis of military application of UAV swarm technology,” in </w:t>
+        <w:t xml:space="preserve">M. Schranz, M. Umlauft, M. Sende, and W. Elmenreich, “Swarm Robotic Behaviors and Current Applications,” </w:t>
       </w:r>
       <w:r>
         <w:rPr>
           <w:i/>
           <w:iCs/>
         </w:rPr>
-        <w:t>2020 3rd International Conference on Unmanned Systems (ICUS)</w:t>
-      </w:r>
-      <w:r>
-        <w:t xml:space="preserve">, Nov. 2020, pp. 1200–1204. </w:t>
-      </w:r>
-      <w:proofErr w:type="spellStart"/>
-      <w:r>
-        <w:t>doi</w:t>
-      </w:r>
-      <w:proofErr w:type="spellEnd"/>
-      <w:r>
-        <w:t>: 10.1109/ICUS50048.2020.9274974.</w:t>
+        <w:t>Front. Robot. AI</w:t>
+      </w:r>
+      <w:r>
+        <w:t>, vol. 7, Apr. 2020, doi: 10.3389/frobt.2020.00036.</w:t>
       </w:r>
     </w:p>
     <w:p>
@@ -7729,39 +7243,43 @@
         <w:pStyle w:val="Bibliography"/>
       </w:pPr>
       <w:r>
-        <w:t>[24]</w:t>
+        <w:t>[27]</w:t>
       </w:r>
       <w:r>
         <w:tab/>
-        <w:t xml:space="preserve">W. Du </w:t>
+        <w:t xml:space="preserve">E. Şahin, “Swarm Robotics: From Sources of Inspiration to Domains of Application,” in </w:t>
       </w:r>
       <w:r>
         <w:rPr>
           <w:i/>
           <w:iCs/>
         </w:rPr>
-        <w:t>et al.</w:t>
-      </w:r>
-      <w:r>
-        <w:t xml:space="preserve">, “Network-Based Heterogeneous Particle Swarm Optimization and Its Application in UAV Communication Coverage,” </w:t>
+        <w:t>Swarm Robotics</w:t>
+      </w:r>
+      <w:r>
+        <w:t>, E. Şahin and W. M. Spears, Eds., Berlin, Heidelberg: Springer, 2005, pp. 10–20. doi: 10.1007/978-3-540-30552-1_2.</w:t>
+      </w:r>
+    </w:p>
+    <w:p>
+      <w:pPr>
+        <w:pStyle w:val="Bibliography"/>
+      </w:pPr>
+      <w:r>
+        <w:t>[28]</w:t>
+      </w:r>
+      <w:r>
+        <w:tab/>
+        <w:t xml:space="preserve">R. Sawant, C. Singh, A. Shaikh, A. Aggarwal, P. Shahane, and H. R, “Mine Detection using a Swarm of Robots,” in </w:t>
       </w:r>
       <w:r>
         <w:rPr>
           <w:i/>
           <w:iCs/>
         </w:rPr>
-        <w:t>IEEE Transactions on Emerging Topics in Computational Intelligence</w:t>
-      </w:r>
-      <w:r>
-        <w:t xml:space="preserve">, vol. 4, no. 3, pp. 312–323, Jun. 2020, </w:t>
-      </w:r>
-      <w:proofErr w:type="spellStart"/>
-      <w:r>
-        <w:t>doi</w:t>
-      </w:r>
-      <w:proofErr w:type="spellEnd"/>
-      <w:r>
-        <w:t>: 10.1109/TETCI.2019.2899604.</w:t>
+        <w:t>2022 International Conference on Advances in Computing, Communication and Applied Informatics (ACCAI)</w:t>
+      </w:r>
+      <w:r>
+        <w:t>, Chennai, India: IEEE, Jan. 2022, pp. 1–9. doi: 10.1109/ACCAI53970.2022.9752481.</w:t>
       </w:r>
     </w:p>
     <w:p>
@@ -7769,37 +7287,21 @@
         <w:pStyle w:val="Bibliography"/>
       </w:pPr>
       <w:r>
-        <w:t>[25]</w:t>
+        <w:t>[29]</w:t>
       </w:r>
       <w:r>
         <w:tab/>
-        <w:t xml:space="preserve">A. </w:t>
-      </w:r>
-      <w:proofErr w:type="spellStart"/>
-      <w:r>
-        <w:t>Liekna</w:t>
-      </w:r>
-      <w:proofErr w:type="spellEnd"/>
-      <w:r>
-        <w:t xml:space="preserve"> and J. </w:t>
-      </w:r>
-      <w:proofErr w:type="spellStart"/>
-      <w:r>
-        <w:t>Grundspenkis</w:t>
-      </w:r>
-      <w:proofErr w:type="spellEnd"/>
-      <w:r>
-        <w:t xml:space="preserve">, “TOWARDS PRACTICAL APPLICATION OF SWARM ROBOTICS: OVERVIEW OF SWARM TASKS,” </w:t>
+        <w:t xml:space="preserve">M. Dorigo, G. Theraulaz, and V. Trianni, “Reflections on the future of swarm robotics,” </w:t>
       </w:r>
       <w:r>
         <w:rPr>
           <w:i/>
           <w:iCs/>
         </w:rPr>
-        <w:t>ENGINEERING FOR RURAL DEVELOPMENT</w:t>
-      </w:r>
-      <w:r>
-        <w:t>.</w:t>
+        <w:t>Science Robotics</w:t>
+      </w:r>
+      <w:r>
+        <w:t>, vol. 5, no. 49, p. eabe4385, Dec. 2020, doi: 10.1126/scirobotics.abe4385.</w:t>
       </w:r>
     </w:p>
     <w:p>
@@ -7807,75 +7309,31 @@
         <w:pStyle w:val="Bibliography"/>
       </w:pPr>
       <w:r>
-        <w:t>[26]</w:t>
+        <w:t>[30]</w:t>
       </w:r>
       <w:r>
         <w:tab/>
-        <w:t xml:space="preserve">M. Schranz, M. </w:t>
-      </w:r>
-      <w:proofErr w:type="spellStart"/>
-      <w:r>
-        <w:t>Umlauft</w:t>
-      </w:r>
-      <w:proofErr w:type="spellEnd"/>
-      <w:r>
-        <w:t xml:space="preserve">, M. Sende, and W. </w:t>
-      </w:r>
-      <w:proofErr w:type="spellStart"/>
-      <w:r>
-        <w:t>Elmenreich</w:t>
-      </w:r>
-      <w:proofErr w:type="spellEnd"/>
-      <w:r>
-        <w:t xml:space="preserve">, “Swarm Robotic Behaviors and Current Applications,” </w:t>
+        <w:t xml:space="preserve">M. Dorigo </w:t>
       </w:r>
       <w:r>
         <w:rPr>
           <w:i/>
           <w:iCs/>
         </w:rPr>
-        <w:t>Front. Robot. AI</w:t>
-      </w:r>
-      <w:r>
-        <w:t xml:space="preserve">, vol. 7, Apr. 2020, </w:t>
-      </w:r>
-      <w:proofErr w:type="spellStart"/>
-      <w:r>
-        <w:t>doi</w:t>
-      </w:r>
-      <w:proofErr w:type="spellEnd"/>
-      <w:r>
-        <w:t>: 10.3389/frobt.2020.00036.</w:t>
-      </w:r>
-    </w:p>
-    <w:p>
-      <w:pPr>
-        <w:pStyle w:val="Bibliography"/>
-      </w:pPr>
-      <w:r>
-        <w:t>[27]</w:t>
-      </w:r>
-      <w:r>
-        <w:tab/>
-        <w:t xml:space="preserve">E. Şahin, “Swarm Robotics: From Sources of Inspiration to Domains of Application,” in </w:t>
+        <w:t>et al.</w:t>
+      </w:r>
+      <w:r>
+        <w:t xml:space="preserve">, “Swarmanoid: A Novel Concept for the Study of Heterogeneous Robotic Swarms,” </w:t>
       </w:r>
       <w:r>
         <w:rPr>
           <w:i/>
           <w:iCs/>
         </w:rPr>
-        <w:t>Swarm Robotics</w:t>
-      </w:r>
-      <w:r>
-        <w:t xml:space="preserve">, E. Şahin and W. M. Spears, Eds., Berlin, Heidelberg: Springer, 2005, pp. 10–20. </w:t>
-      </w:r>
-      <w:proofErr w:type="spellStart"/>
-      <w:r>
-        <w:t>doi</w:t>
-      </w:r>
-      <w:proofErr w:type="spellEnd"/>
-      <w:r>
-        <w:t>: 10.1007/978-3-540-30552-1_2.</w:t>
+        <w:t>IEEE Robotics &amp; Automation Magazine</w:t>
+      </w:r>
+      <w:r>
+        <w:t>, vol. 20, no. 4, pp. 60–71, Dec. 2013, doi: 10.1109/MRA.2013.2252996.</w:t>
       </w:r>
     </w:p>
     <w:p>
@@ -7883,83 +7341,28 @@
         <w:pStyle w:val="Bibliography"/>
       </w:pPr>
       <w:r>
-        <w:t>[28]</w:t>
+        <w:t>[31]</w:t>
       </w:r>
       <w:r>
         <w:tab/>
-        <w:t xml:space="preserve">R. Sawant, C. Singh, A. Shaikh, A. Aggarwal, P. Shahane, and H. R, “Mine Detection using a Swarm of Robots,” in </w:t>
+        <w:t xml:space="preserve">A. Prorok, M. A. Hsieh, and V. Kumar, “The Impact of Diversity on Optimal Control Policies for Heterogeneous Robot Swarms,” </w:t>
       </w:r>
       <w:r>
         <w:rPr>
           <w:i/>
           <w:iCs/>
         </w:rPr>
-        <w:t>2022 International Conference on Advances in Computing, Communication and Applied Informatics (ACCAI)</w:t>
-      </w:r>
-      <w:r>
-        <w:t xml:space="preserve">, Chennai, India: IEEE, Jan. 2022, pp. 1–9. </w:t>
-      </w:r>
-      <w:proofErr w:type="spellStart"/>
-      <w:r>
-        <w:t>doi</w:t>
-      </w:r>
-      <w:proofErr w:type="spellEnd"/>
-      <w:r>
-        <w:t>: 10.1109/ACCAI53970.2022.9752481.</w:t>
-      </w:r>
-    </w:p>
-    <w:p>
-      <w:pPr>
-        <w:pStyle w:val="Bibliography"/>
-      </w:pPr>
-      <w:r>
-        <w:t>[29]</w:t>
-      </w:r>
-      <w:r>
-        <w:tab/>
-        <w:t xml:space="preserve">M. Dorigo, G. </w:t>
-      </w:r>
-      <w:proofErr w:type="spellStart"/>
-      <w:r>
-        <w:t>Theraulaz</w:t>
-      </w:r>
-      <w:proofErr w:type="spellEnd"/>
-      <w:r>
-        <w:t xml:space="preserve">, and V. </w:t>
-      </w:r>
-      <w:proofErr w:type="spellStart"/>
-      <w:r>
-        <w:t>Trianni</w:t>
-      </w:r>
-      <w:proofErr w:type="spellEnd"/>
-      <w:r>
-        <w:t xml:space="preserve">, “Reflections on the future of swarm robotics,” </w:t>
+        <w:t xml:space="preserve">IEEE </w:t>
       </w:r>
       <w:r>
         <w:rPr>
           <w:i/>
           <w:iCs/>
         </w:rPr>
-        <w:t>Science Robotics</w:t>
-      </w:r>
-      <w:r>
-        <w:t xml:space="preserve">, vol. 5, no. 49, p. eabe4385, Dec. 2020, </w:t>
-      </w:r>
-      <w:proofErr w:type="spellStart"/>
-      <w:r>
-        <w:t>doi</w:t>
-      </w:r>
-      <w:proofErr w:type="spellEnd"/>
-      <w:r>
-        <w:t>: 10.1126/</w:t>
-      </w:r>
-      <w:proofErr w:type="gramStart"/>
-      <w:r>
-        <w:t>scirobotics.abe</w:t>
-      </w:r>
-      <w:proofErr w:type="gramEnd"/>
-      <w:r>
-        <w:t>4385.</w:t>
+        <w:t>Transactions on Robotics</w:t>
+      </w:r>
+      <w:r>
+        <w:t>, vol. 33, no. 2, pp. 346–358, Apr. 2017, doi: 10.1109/TRO.2016.2631593.</w:t>
       </w:r>
     </w:p>
     <w:p>
@@ -7967,47 +7370,43 @@
         <w:pStyle w:val="Bibliography"/>
       </w:pPr>
       <w:r>
-        <w:t>[30]</w:t>
+        <w:t>[32]</w:t>
       </w:r>
       <w:r>
         <w:tab/>
-        <w:t xml:space="preserve">M. Dorigo </w:t>
+        <w:t xml:space="preserve">F.-J. Mañas-Álvarez, M. Guinaldo, R. Dormido, R. Socas, and S. Dormido, “Formation by Consensus in Heterogeneous Robotic Swarms with Twins-in-the-Loop,” in </w:t>
       </w:r>
       <w:r>
         <w:rPr>
           <w:i/>
           <w:iCs/>
         </w:rPr>
-        <w:t>et al.</w:t>
-      </w:r>
-      <w:r>
-        <w:t>, “</w:t>
-      </w:r>
-      <w:proofErr w:type="spellStart"/>
-      <w:r>
-        <w:t>Swarmanoid</w:t>
-      </w:r>
-      <w:proofErr w:type="spellEnd"/>
-      <w:r>
-        <w:t xml:space="preserve">: A Novel Concept for the Study of Heterogeneous Robotic Swarms,” </w:t>
+        <w:t>ROBOT2022: Fifth Iberian Robotics Conference</w:t>
+      </w:r>
+      <w:r>
+        <w:t>, D. Tardioli, V. Matellán, G. Heredia, M. F. Silva, and L. Marques, Eds., Cham: Springer International Publishing, 2023, pp. 435–447. doi: 10.1007/978-3-031-21065-5_36.</w:t>
+      </w:r>
+    </w:p>
+    <w:p>
+      <w:pPr>
+        <w:pStyle w:val="Bibliography"/>
+      </w:pPr>
+      <w:r>
+        <w:t>[33]</w:t>
+      </w:r>
+      <w:r>
+        <w:tab/>
+        <w:t xml:space="preserve">M. Nakamura, “Dynamic patterns formed by heterogeneous boid model composed of agent groups moving reversely,” </w:t>
       </w:r>
       <w:r>
         <w:rPr>
           <w:i/>
           <w:iCs/>
         </w:rPr>
-        <w:t>IEEE Robotics &amp; Automation Magazine</w:t>
-      </w:r>
-      <w:r>
-        <w:t xml:space="preserve">, vol. 20, no. 4, pp. 60–71, Dec. 2013, </w:t>
-      </w:r>
-      <w:proofErr w:type="spellStart"/>
-      <w:r>
-        <w:t>doi</w:t>
-      </w:r>
-      <w:proofErr w:type="spellEnd"/>
-      <w:r>
-        <w:t>: 10.1109/MRA.2013.2252996.</w:t>
+        <w:t>Artif Life Robotics</w:t>
+      </w:r>
+      <w:r>
+        <w:t>, vol. 27, no. 2, pp. 373–383, May 2022, doi: 10.1007/s10015-022-00743-0.</w:t>
       </w:r>
     </w:p>
     <w:p>
@@ -8015,36 +7414,43 @@
         <w:pStyle w:val="Bibliography"/>
       </w:pPr>
       <w:r>
-        <w:t>[31]</w:t>
+        <w:t>[34]</w:t>
       </w:r>
       <w:r>
         <w:tab/>
-        <w:t xml:space="preserve">A. Prorok, M. A. Hsieh, and V. Kumar, “The Impact of Diversity on Optimal Control Policies for Heterogeneous Robot Swarms,” </w:t>
+        <w:t xml:space="preserve">H. Van Dyke Parunak and S. A. Brueckner, “Engineering Swarming Systems,” in </w:t>
       </w:r>
       <w:r>
         <w:rPr>
           <w:i/>
           <w:iCs/>
         </w:rPr>
-        <w:t xml:space="preserve">IEEE </w:t>
+        <w:t>Methodologies and Software Engineering for Agent Systems: The Agent-Oriented Software Engineering Handbook</w:t>
+      </w:r>
+      <w:r>
+        <w:t>, F. Bergenti, M.-P. Gleizes, and F. Zambonelli, Eds., Boston, MA: Springer US, 2004, pp. 341–376. doi: 10.1007/1-4020-8058-1_21.</w:t>
+      </w:r>
+    </w:p>
+    <w:p>
+      <w:pPr>
+        <w:pStyle w:val="Bibliography"/>
+      </w:pPr>
+      <w:r>
+        <w:t>[35]</w:t>
+      </w:r>
+      <w:r>
+        <w:tab/>
+        <w:t xml:space="preserve">M. Dorigo, G. Theraulaz, and V. Trianni, “Swarm Robotics: Past, Present, and Future [Point of View],” </w:t>
       </w:r>
       <w:r>
         <w:rPr>
           <w:i/>
           <w:iCs/>
         </w:rPr>
-        <w:t>Transactions on Robotics</w:t>
-      </w:r>
-      <w:r>
-        <w:t xml:space="preserve">, vol. 33, no. 2, pp. 346–358, Apr. 2017, </w:t>
-      </w:r>
-      <w:proofErr w:type="spellStart"/>
-      <w:r>
-        <w:t>doi</w:t>
-      </w:r>
-      <w:proofErr w:type="spellEnd"/>
-      <w:r>
-        <w:t>: 10.1109/TRO.2016.2631593.</w:t>
+        <w:t>Proceedings of the IEEE</w:t>
+      </w:r>
+      <w:r>
+        <w:t>, vol. 109, no. 7, pp. 1152–1165, Jul. 2021, doi: 10.1109/JPROC.2021.3072740.</w:t>
       </w:r>
     </w:p>
     <w:p>
@@ -8052,69 +7458,21 @@
         <w:pStyle w:val="Bibliography"/>
       </w:pPr>
       <w:r>
-        <w:t>[32]</w:t>
+        <w:t>[36]</w:t>
       </w:r>
       <w:r>
         <w:tab/>
-        <w:t xml:space="preserve">F.-J. Mañas-Álvarez, M. </w:t>
-      </w:r>
-      <w:proofErr w:type="spellStart"/>
-      <w:r>
-        <w:t>Guinaldo</w:t>
-      </w:r>
-      <w:proofErr w:type="spellEnd"/>
-      <w:r>
-        <w:t xml:space="preserve">, R. </w:t>
-      </w:r>
-      <w:proofErr w:type="spellStart"/>
-      <w:r>
-        <w:t>Dormido</w:t>
-      </w:r>
-      <w:proofErr w:type="spellEnd"/>
-      <w:r>
-        <w:t xml:space="preserve">, R. Socas, and S. </w:t>
-      </w:r>
-      <w:proofErr w:type="spellStart"/>
-      <w:r>
-        <w:t>Dormido</w:t>
-      </w:r>
-      <w:proofErr w:type="spellEnd"/>
-      <w:r>
-        <w:t xml:space="preserve">, “Formation by Consensus in Heterogeneous Robotic Swarms with Twins-in-the-Loop,” in </w:t>
+        <w:t xml:space="preserve">C. Pinciroli, R. O’Grady, A. L. Christensen, and M. Dorigo, “Coordinating Heterogeneous Swarms through Minimal Communication among Homogeneous Sub-swarms,” in </w:t>
       </w:r>
       <w:r>
         <w:rPr>
           <w:i/>
           <w:iCs/>
         </w:rPr>
-        <w:t>ROBOT2022: Fifth Iberian Robotics Conference</w:t>
-      </w:r>
-      <w:r>
-        <w:t xml:space="preserve">, D. </w:t>
-      </w:r>
-      <w:proofErr w:type="spellStart"/>
-      <w:r>
-        <w:t>Tardioli</w:t>
-      </w:r>
-      <w:proofErr w:type="spellEnd"/>
-      <w:r>
-        <w:t xml:space="preserve">, V. </w:t>
-      </w:r>
-      <w:proofErr w:type="spellStart"/>
-      <w:r>
-        <w:t>Matellán</w:t>
-      </w:r>
-      <w:proofErr w:type="spellEnd"/>
-      <w:r>
-        <w:t xml:space="preserve">, G. Heredia, M. F. Silva, and L. Marques, Eds., Cham: Springer International Publishing, 2023, pp. 435–447. </w:t>
-      </w:r>
-      <w:proofErr w:type="spellStart"/>
-      <w:r>
-        <w:t>doi</w:t>
-      </w:r>
-      <w:proofErr w:type="spellEnd"/>
-      <w:r>
-        <w:t>: 10.1007/978-3-031-21065-5_36.</w:t>
+        <w:t>Swarm Intelligence</w:t>
+      </w:r>
+      <w:r>
+        <w:t>, M. Dorigo, M. Birattari, G. A. Di Caro, R. Doursat, A. P. Engelbrecht, D. Floreano, L. M. Gambardella, R. Groß, E. Şahin, H. Sayama, and T. Stützle, Eds., Berlin, Heidelberg: Springer, 2010, pp. 558–559. doi: 10.1007/978-3-642-15461-4_59.</w:t>
       </w:r>
     </w:p>
     <w:p>
@@ -8122,270 +7480,21 @@
         <w:pStyle w:val="Bibliography"/>
       </w:pPr>
       <w:r>
-        <w:t>[33]</w:t>
+        <w:t>[37]</w:t>
       </w:r>
       <w:r>
         <w:tab/>
-        <w:t xml:space="preserve">M. Nakamura, “Dynamic patterns formed by heterogeneous </w:t>
-      </w:r>
-      <w:proofErr w:type="spellStart"/>
-      <w:r>
-        <w:t>boid</w:t>
-      </w:r>
-      <w:proofErr w:type="spellEnd"/>
-      <w:r>
-        <w:t xml:space="preserve"> model composed of agent groups moving reversely,” </w:t>
-      </w:r>
-      <w:proofErr w:type="spellStart"/>
+        <w:t xml:space="preserve">K. Kasmarik, S. Abpeikar, M. M. Khan, N. Khattab, M. Barlow, and M. Garratt, “Autonomous Recognition of Collective Behaviour in Robot Swarms,” in </w:t>
+      </w:r>
       <w:r>
         <w:rPr>
           <w:i/>
           <w:iCs/>
         </w:rPr>
-        <w:t>Artif</w:t>
-      </w:r>
-      <w:proofErr w:type="spellEnd"/>
-      <w:r>
-        <w:rPr>
-          <w:i/>
-          <w:iCs/>
-        </w:rPr>
-        <w:t xml:space="preserve"> Life Robotics</w:t>
-      </w:r>
-      <w:r>
-        <w:t xml:space="preserve">, vol. 27, no. 2, pp. 373–383, May 2022, </w:t>
-      </w:r>
-      <w:proofErr w:type="spellStart"/>
-      <w:r>
-        <w:t>doi</w:t>
-      </w:r>
-      <w:proofErr w:type="spellEnd"/>
-      <w:r>
-        <w:t>: 10.1007/s10015-022-00743-0.</w:t>
-      </w:r>
-    </w:p>
-    <w:p>
-      <w:pPr>
-        <w:pStyle w:val="Bibliography"/>
-      </w:pPr>
-      <w:r>
-        <w:t>[34]</w:t>
-      </w:r>
-      <w:r>
-        <w:tab/>
-        <w:t xml:space="preserve">H. Van Dyke </w:t>
-      </w:r>
-      <w:proofErr w:type="spellStart"/>
-      <w:r>
-        <w:t>Parunak</w:t>
-      </w:r>
-      <w:proofErr w:type="spellEnd"/>
-      <w:r>
-        <w:t xml:space="preserve"> and S. A. Brueckner, “Engineering Swarming Systems,” in </w:t>
-      </w:r>
-      <w:r>
-        <w:rPr>
-          <w:i/>
-          <w:iCs/>
-        </w:rPr>
-        <w:t>Methodologies and Software Engineering for Agent Systems: The Agent-Oriented Software Engineering Handbook</w:t>
-      </w:r>
-      <w:r>
-        <w:t xml:space="preserve">, F. </w:t>
-      </w:r>
-      <w:proofErr w:type="spellStart"/>
-      <w:r>
-        <w:t>Bergenti</w:t>
-      </w:r>
-      <w:proofErr w:type="spellEnd"/>
-      <w:r>
-        <w:t xml:space="preserve">, M.-P. </w:t>
-      </w:r>
-      <w:proofErr w:type="spellStart"/>
-      <w:r>
-        <w:t>Gleizes</w:t>
-      </w:r>
-      <w:proofErr w:type="spellEnd"/>
-      <w:r>
-        <w:t xml:space="preserve">, and F. </w:t>
-      </w:r>
-      <w:proofErr w:type="spellStart"/>
-      <w:r>
-        <w:t>Zambonelli</w:t>
-      </w:r>
-      <w:proofErr w:type="spellEnd"/>
-      <w:r>
-        <w:t xml:space="preserve">, Eds., Boston, MA: Springer US, 2004, pp. 341–376. </w:t>
-      </w:r>
-      <w:proofErr w:type="spellStart"/>
-      <w:r>
-        <w:t>doi</w:t>
-      </w:r>
-      <w:proofErr w:type="spellEnd"/>
-      <w:r>
-        <w:t>: 10.1007/1-4020-8058-1_21.</w:t>
-      </w:r>
-    </w:p>
-    <w:p>
-      <w:pPr>
-        <w:pStyle w:val="Bibliography"/>
-      </w:pPr>
-      <w:r>
-        <w:t>[35]</w:t>
-      </w:r>
-      <w:r>
-        <w:tab/>
-        <w:t xml:space="preserve">M. Dorigo, G. </w:t>
-      </w:r>
-      <w:proofErr w:type="spellStart"/>
-      <w:r>
-        <w:t>Theraulaz</w:t>
-      </w:r>
-      <w:proofErr w:type="spellEnd"/>
-      <w:r>
-        <w:t xml:space="preserve">, and V. </w:t>
-      </w:r>
-      <w:proofErr w:type="spellStart"/>
-      <w:r>
-        <w:t>Trianni</w:t>
-      </w:r>
-      <w:proofErr w:type="spellEnd"/>
-      <w:r>
-        <w:t xml:space="preserve">, “Swarm Robotics: Past, Present, and Future [Point of View],” </w:t>
-      </w:r>
-      <w:r>
-        <w:rPr>
-          <w:i/>
-          <w:iCs/>
-        </w:rPr>
-        <w:t>Proceedings of the IEEE</w:t>
-      </w:r>
-      <w:r>
-        <w:t xml:space="preserve">, vol. 109, no. 7, pp. 1152–1165, Jul. 2021, </w:t>
-      </w:r>
-      <w:proofErr w:type="spellStart"/>
-      <w:r>
-        <w:t>doi</w:t>
-      </w:r>
-      <w:proofErr w:type="spellEnd"/>
-      <w:r>
-        <w:t>: 10.1109/JPROC.2021.3072740.</w:t>
-      </w:r>
-    </w:p>
-    <w:p>
-      <w:pPr>
-        <w:pStyle w:val="Bibliography"/>
-      </w:pPr>
-      <w:r>
-        <w:t>[36]</w:t>
-      </w:r>
-      <w:r>
-        <w:tab/>
-        <w:t xml:space="preserve">C. Pinciroli, R. O’Grady, A. L. Christensen, and M. Dorigo, “Coordinating Heterogeneous Swarms through Minimal Communication among Homogeneous Sub-swarms,” in </w:t>
-      </w:r>
-      <w:r>
-        <w:rPr>
-          <w:i/>
-          <w:iCs/>
-        </w:rPr>
-        <w:t>Swarm Intelligence</w:t>
-      </w:r>
-      <w:r>
-        <w:t xml:space="preserve">, M. Dorigo, M. </w:t>
-      </w:r>
-      <w:proofErr w:type="spellStart"/>
-      <w:r>
-        <w:t>Birattari</w:t>
-      </w:r>
-      <w:proofErr w:type="spellEnd"/>
-      <w:r>
-        <w:t xml:space="preserve">, G. A. Di Caro, R. </w:t>
-      </w:r>
-      <w:proofErr w:type="spellStart"/>
-      <w:r>
-        <w:t>Doursat</w:t>
-      </w:r>
-      <w:proofErr w:type="spellEnd"/>
-      <w:r>
-        <w:t xml:space="preserve">, A. P. Engelbrecht, D. </w:t>
-      </w:r>
-      <w:proofErr w:type="spellStart"/>
-      <w:r>
-        <w:t>Floreano</w:t>
-      </w:r>
-      <w:proofErr w:type="spellEnd"/>
-      <w:r>
-        <w:t xml:space="preserve">, L. M. Gambardella, R. </w:t>
-      </w:r>
-      <w:proofErr w:type="spellStart"/>
-      <w:r>
-        <w:t>Groß</w:t>
-      </w:r>
-      <w:proofErr w:type="spellEnd"/>
-      <w:r>
-        <w:t xml:space="preserve">, E. Şahin, H. Sayama, and T. </w:t>
-      </w:r>
-      <w:proofErr w:type="spellStart"/>
-      <w:r>
-        <w:t>Stützle</w:t>
-      </w:r>
-      <w:proofErr w:type="spellEnd"/>
-      <w:r>
-        <w:t xml:space="preserve">, Eds., Berlin, Heidelberg: Springer, 2010, pp. 558–559. </w:t>
-      </w:r>
-      <w:proofErr w:type="spellStart"/>
-      <w:r>
-        <w:t>doi</w:t>
-      </w:r>
-      <w:proofErr w:type="spellEnd"/>
-      <w:r>
-        <w:t>: 10.1007/978-3-642-15461-4_59.</w:t>
-      </w:r>
-    </w:p>
-    <w:p>
-      <w:pPr>
-        <w:pStyle w:val="Bibliography"/>
-      </w:pPr>
-      <w:r>
-        <w:t>[37]</w:t>
-      </w:r>
-      <w:r>
-        <w:tab/>
-        <w:t xml:space="preserve">K. </w:t>
-      </w:r>
-      <w:proofErr w:type="spellStart"/>
-      <w:r>
-        <w:t>Kasmarik</w:t>
-      </w:r>
-      <w:proofErr w:type="spellEnd"/>
-      <w:r>
-        <w:t xml:space="preserve">, S. </w:t>
-      </w:r>
-      <w:proofErr w:type="spellStart"/>
-      <w:r>
-        <w:t>Abpeikar</w:t>
-      </w:r>
-      <w:proofErr w:type="spellEnd"/>
-      <w:r>
-        <w:t xml:space="preserve">, M. M. Khan, N. Khattab, M. Barlow, and M. Garratt, “Autonomous Recognition of Collective Behaviour in Robot Swarms,” in </w:t>
-      </w:r>
-      <w:r>
-        <w:rPr>
-          <w:i/>
-          <w:iCs/>
-        </w:rPr>
         <w:t>AI 2020: Advances in Artificial Intelligence</w:t>
       </w:r>
       <w:r>
-        <w:t xml:space="preserve">, M. Gallagher, N. Moustafa, and E. Lakshika, Eds., Cham: Springer International Publishing, 2020, pp. 281–293. </w:t>
-      </w:r>
-      <w:proofErr w:type="spellStart"/>
-      <w:r>
-        <w:t>doi</w:t>
-      </w:r>
-      <w:proofErr w:type="spellEnd"/>
-      <w:r>
-        <w:t>: 10.1007/978-3-030-64984-5_22.</w:t>
+        <w:t>, M. Gallagher, N. Moustafa, and E. Lakshika, Eds., Cham: Springer International Publishing, 2020, pp. 281–293. doi: 10.1007/978-3-030-64984-5_22.</w:t>
       </w:r>
     </w:p>
     <w:p>
@@ -11577,6 +10686,7 @@
   <w:style w:type="character" w:default="1" w:styleId="DefaultParagraphFont">
     <w:name w:val="Default Paragraph Font"/>
     <w:uiPriority w:val="1"/>
+    <w:semiHidden/>
     <w:unhideWhenUsed/>
   </w:style>
   <w:style w:type="table" w:default="1" w:styleId="TableNormal">

</xml_diff>

<commit_message>
added entirely new code base, workingnow from Fine ill do it myself (thanos)
</commit_message>
<xml_diff>
--- a/Interim Report_SA.docx
+++ b/Interim Report_SA.docx
@@ -86,7 +86,21 @@
         <w:rPr>
           <w:b/>
         </w:rPr>
-        <w:t>Swarming intelligence &gt; swarms &gt; boid &gt; heterogeneous vs homogeneous &gt; formations and collective motion &gt; so what</w:t>
+        <w:t xml:space="preserve">Swarming intelligence &gt; swarms &gt; </w:t>
+      </w:r>
+      <w:proofErr w:type="spellStart"/>
+      <w:r>
+        <w:rPr>
+          <w:b/>
+        </w:rPr>
+        <w:t>boid</w:t>
+      </w:r>
+      <w:proofErr w:type="spellEnd"/>
+      <w:r>
+        <w:rPr>
+          <w:b/>
+        </w:rPr>
+        <w:t xml:space="preserve"> &gt; heterogeneous vs homogeneous &gt; formations and collective motion &gt; so what</w:t>
       </w:r>
     </w:p>
     <w:p>
@@ -2503,10 +2517,30 @@
     </w:p>
     <w:p>
       <w:r>
-        <w:t xml:space="preserve">As the field of robotics moved forward with advances in both the efficiency and capability of embedded systems utilised in robots so did the scope extend for robots to tackle an ever-growing set of larger and more complex challenges. An approach to these new challenges can be made through the implementation of swarm robotics, which is </w:t>
-      </w:r>
-      <w:r>
-        <w:t xml:space="preserve">a branch of multi-agent robotics systems that is characterized by its emphasis towards the emulation of natural biological swarms, such as packs of wolves hunting prey; multi-agent swarms utilise a </w:t>
+        <w:t xml:space="preserve">As the field of robotics moved forward with advances in both the efficiency and capability of embedded systems </w:t>
+      </w:r>
+      <w:proofErr w:type="spellStart"/>
+      <w:r>
+        <w:t>utilised</w:t>
+      </w:r>
+      <w:proofErr w:type="spellEnd"/>
+      <w:r>
+        <w:t xml:space="preserve"> in robots so did the scope extend for robots to tackle an ever-growing set of larger and more complex challenges. An approach to these new challenges can be made through the implementation of swarm robotics, which is </w:t>
+      </w:r>
+      <w:r>
+        <w:t xml:space="preserve">a branch of multi-agent robotics systems that is characterized by its emphasis towards the </w:t>
+      </w:r>
+      <w:r>
+        <w:lastRenderedPageBreak/>
+        <w:t xml:space="preserve">emulation of natural biological swarms, such as packs of wolves hunting prey; multi-agent swarms </w:t>
+      </w:r>
+      <w:proofErr w:type="spellStart"/>
+      <w:r>
+        <w:t>utilise</w:t>
+      </w:r>
+      <w:proofErr w:type="spellEnd"/>
+      <w:r>
+        <w:t xml:space="preserve"> a </w:t>
       </w:r>
       <w:r>
         <w:t>multitude of smaller and simpler agents that act together</w:t>
@@ -2530,7 +2564,15 @@
         <w:t>While many classical tasks of robotics swarms, which are loosely based on patterns found in nature, such as path</w:t>
       </w:r>
       <w:r>
-        <w:t xml:space="preserve"> finding, source localization and area exploration and coverage. Furthermore nature utilizes collective motion and formations optimize efficiency of swarms with the implementation of formation control becoming an increasingly emerging research topic within the field.  </w:t>
+        <w:t xml:space="preserve"> finding, source localization and area exploration and coverage. </w:t>
+      </w:r>
+      <w:proofErr w:type="gramStart"/>
+      <w:r>
+        <w:t>Furthermore</w:t>
+      </w:r>
+      <w:proofErr w:type="gramEnd"/>
+      <w:r>
+        <w:t xml:space="preserve"> nature utilizes collective motion and formations optimize efficiency of swarms with the implementation of formation control becoming an increasingly emerging research topic within the field.  </w:t>
       </w:r>
       <w:r>
         <w:t xml:space="preserve"> </w:t>
@@ -2538,7 +2580,15 @@
     </w:p>
     <w:p>
       <w:r>
-        <w:t xml:space="preserve">While current research within swarm robotics that is aimed towards formation control is modelled, simulated and implemented with the use of homogeneous swarms, formations within heterogeneous swarms is mostly uncovered. </w:t>
+        <w:t xml:space="preserve">While current research within swarm robotics that is aimed towards formation control is modelled, simulated and implemented with the use of homogeneous swarms, formations within heterogeneous swarms </w:t>
+      </w:r>
+      <w:proofErr w:type="gramStart"/>
+      <w:r>
+        <w:t>is</w:t>
+      </w:r>
+      <w:proofErr w:type="gramEnd"/>
+      <w:r>
+        <w:t xml:space="preserve"> mostly uncovered. </w:t>
       </w:r>
       <w:commentRangeEnd w:id="13"/>
       <w:r>
@@ -2591,7 +2641,7 @@
         <w:fldChar w:fldCharType="begin"/>
       </w:r>
       <w:r>
-        <w:instrText xml:space="preserve"> ADDIN ZOTERO_ITEM CSL_CITATION {"citationID":"wKEUHBmt","properties":{"formattedCitation":"[1]","plainCitation":"[1]","noteIndex":0},"citationItems":[{"id":100,"uris":["http://zotero.org/users/13882592/items/XH2F7EQB"],"itemData":{"id":100,"type":"article-journal","abstract":"Swarm robotics is an approach to collective robotics that takes inspiration from the self-organized behaviors of social animals. Through simple rules and local interactions, swarm robotics aims at designing robust, scalable, and flexible collective behaviors for the coordination of large numbers of robots. In this paper, we analyze the literature from the point of view of swarm engineering: we focus mainly on ideas and concepts that contribute to the advancement of swarm robotics as an engineering field and that could be relevant to tackle real-world applications. Swarm engineering is an emerging discipline that aims at defining systematic and well founded procedures for modeling, designing, realizing, verifying, validating, operating, and maintaining a swarm robotics system. We propose two taxonomies: in the first taxonomy, we classify works that deal with design and analysis methods; in the second taxonomy, we classify works according to the collective behavior studied. We conclude with a discussion of the current limits of swarm robotics as an engineering discipline and with suggestions for future research directions.","container-title":"Swarm Intelligence","DOI":"10.1007/s11721-012-0075-2","ISSN":"1935-3820","issue":"1","journalAbbreviation":"Swarm Intell","language":"en","page":"1-41","source":"Springer Link","title":"Swarm robotics: a review from the swarm engineering perspective","title-short":"Swarm robotics","volume":"7","author":[{"family":"Brambilla","given":"Manuele"},{"family":"Ferrante","given":"Eliseo"},{"family":"Birattari","given":"Mauro"},{"family":"Dorigo","given":"Marco"}],"issued":{"date-parts":[["2013",3,1]]}}}],"schema":"https://github.com/citation-style-language/schema/raw/master/csl-citation.json"} </w:instrText>
+        <w:instrText xml:space="preserve"> ADDIN ZOTERO_ITEM CSL_CITATION {"citationID":"wKEUHBmt","properties":{"formattedCitation":"[1]","plainCitation":"[1]","noteIndex":0},"citationItems":[{"id":60,"uris":["http://zotero.org/users/13882592/items/XH2F7EQB"],"itemData":{"id":60,"type":"article-journal","abstract":"Swarm robotics is an approach to collective robotics that takes inspiration from the self-organized behaviors of social animals. Through simple rules and local interactions, swarm robotics aims at designing robust, scalable, and flexible collective behaviors for the coordination of large numbers of robots. In this paper, we analyze the literature from the point of view of swarm engineering: we focus mainly on ideas and concepts that contribute to the advancement of swarm robotics as an engineering field and that could be relevant to tackle real-world applications. Swarm engineering is an emerging discipline that aims at defining systematic and well founded procedures for modeling, designing, realizing, verifying, validating, operating, and maintaining a swarm robotics system. We propose two taxonomies: in the first taxonomy, we classify works that deal with design and analysis methods; in the second taxonomy, we classify works according to the collective behavior studied. We conclude with a discussion of the current limits of swarm robotics as an engineering discipline and with suggestions for future research directions.","container-title":"Swarm Intelligence","DOI":"10.1007/s11721-012-0075-2","ISSN":"1935-3820","issue":"1","journalAbbreviation":"Swarm Intell","language":"en","page":"1-41","source":"Springer Link","title":"Swarm robotics: a review from the swarm engineering perspective","title-short":"Swarm robotics","volume":"7","author":[{"family":"Brambilla","given":"Manuele"},{"family":"Ferrante","given":"Eliseo"},{"family":"Birattari","given":"Mauro"},{"family":"Dorigo","given":"Marco"}],"issued":{"date-parts":[["2013",3,1]]}}}],"schema":"https://github.com/citation-style-language/schema/raw/master/csl-citation.json"} </w:instrText>
       </w:r>
       <w:r>
         <w:fldChar w:fldCharType="separate"/>
@@ -2628,7 +2678,6 @@
       <w:bookmarkStart w:id="18" w:name="_Toc166453442"/>
       <w:bookmarkStart w:id="19" w:name="_Toc166623742"/>
       <w:r>
-        <w:lastRenderedPageBreak/>
         <w:t>Background Info</w:t>
       </w:r>
       <w:bookmarkEnd w:id="15"/>
@@ -2643,8 +2692,13 @@
       </w:pPr>
       <w:bookmarkStart w:id="20" w:name="_Toc166453443"/>
       <w:bookmarkStart w:id="21" w:name="_Toc166623743"/>
-      <w:r>
-        <w:t>Boid Swarming Algorithm</w:t>
+      <w:proofErr w:type="spellStart"/>
+      <w:r>
+        <w:t>Boid</w:t>
+      </w:r>
+      <w:proofErr w:type="spellEnd"/>
+      <w:r>
+        <w:t xml:space="preserve"> Swarming Algorithm</w:t>
       </w:r>
       <w:bookmarkEnd w:id="20"/>
       <w:bookmarkEnd w:id="21"/>
@@ -2653,11 +2707,19 @@
       <w:r>
         <w:t xml:space="preserve">The </w:t>
       </w:r>
+      <w:proofErr w:type="spellStart"/>
       <w:r>
         <w:rPr>
           <w:b/>
         </w:rPr>
-        <w:t xml:space="preserve">boids </w:t>
+        <w:t>boids</w:t>
+      </w:r>
+      <w:proofErr w:type="spellEnd"/>
+      <w:r>
+        <w:rPr>
+          <w:b/>
+        </w:rPr>
+        <w:t xml:space="preserve"> </w:t>
       </w:r>
       <w:r>
         <w:t xml:space="preserve">model was initially </w:t>
@@ -2724,8 +2786,13 @@
       <w:bookmarkStart w:id="30" w:name="_Toc166453446"/>
       <w:bookmarkStart w:id="31" w:name="_Toc166623746"/>
       <w:r>
-        <w:t>The Boid</w:t>
-      </w:r>
+        <w:t xml:space="preserve">The </w:t>
+      </w:r>
+      <w:proofErr w:type="spellStart"/>
+      <w:r>
+        <w:t>Boid</w:t>
+      </w:r>
+      <w:proofErr w:type="spellEnd"/>
       <w:r>
         <w:t xml:space="preserve"> </w:t>
       </w:r>
@@ -2756,7 +2823,7 @@
         <w:fldChar w:fldCharType="begin"/>
       </w:r>
       <w:r>
-        <w:instrText xml:space="preserve"> ADDIN ZOTERO_ITEM CSL_CITATION {"citationID":"NgBlA4s7","properties":{"formattedCitation":"[1]","plainCitation":"[1]","noteIndex":0},"citationItems":[{"id":100,"uris":["http://zotero.org/users/13882592/items/XH2F7EQB"],"itemData":{"id":100,"type":"article-journal","abstract":"Swarm robotics is an approach to collective robotics that takes inspiration from the self-organized behaviors of social animals. Through simple rules and local interactions, swarm robotics aims at designing robust, scalable, and flexible collective behaviors for the coordination of large numbers of robots. In this paper, we analyze the literature from the point of view of swarm engineering: we focus mainly on ideas and concepts that contribute to the advancement of swarm robotics as an engineering field and that could be relevant to tackle real-world applications. Swarm engineering is an emerging discipline that aims at defining systematic and well founded procedures for modeling, designing, realizing, verifying, validating, operating, and maintaining a swarm robotics system. We propose two taxonomies: in the first taxonomy, we classify works that deal with design and analysis methods; in the second taxonomy, we classify works according to the collective behavior studied. We conclude with a discussion of the current limits of swarm robotics as an engineering discipline and with suggestions for future research directions.","container-title":"Swarm Intelligence","DOI":"10.1007/s11721-012-0075-2","ISSN":"1935-3820","issue":"1","journalAbbreviation":"Swarm Intell","language":"en","page":"1-41","source":"Springer Link","title":"Swarm robotics: a review from the swarm engineering perspective","title-short":"Swarm robotics","volume":"7","author":[{"family":"Brambilla","given":"Manuele"},{"family":"Ferrante","given":"Eliseo"},{"family":"Birattari","given":"Mauro"},{"family":"Dorigo","given":"Marco"}],"issued":{"date-parts":[["2013",3,1]]}}}],"schema":"https://github.com/citation-style-language/schema/raw/master/csl-citation.json"} </w:instrText>
+        <w:instrText xml:space="preserve"> ADDIN ZOTERO_ITEM CSL_CITATION {"citationID":"NgBlA4s7","properties":{"formattedCitation":"[1]","plainCitation":"[1]","noteIndex":0},"citationItems":[{"id":60,"uris":["http://zotero.org/users/13882592/items/XH2F7EQB"],"itemData":{"id":60,"type":"article-journal","abstract":"Swarm robotics is an approach to collective robotics that takes inspiration from the self-organized behaviors of social animals. Through simple rules and local interactions, swarm robotics aims at designing robust, scalable, and flexible collective behaviors for the coordination of large numbers of robots. In this paper, we analyze the literature from the point of view of swarm engineering: we focus mainly on ideas and concepts that contribute to the advancement of swarm robotics as an engineering field and that could be relevant to tackle real-world applications. Swarm engineering is an emerging discipline that aims at defining systematic and well founded procedures for modeling, designing, realizing, verifying, validating, operating, and maintaining a swarm robotics system. We propose two taxonomies: in the first taxonomy, we classify works that deal with design and analysis methods; in the second taxonomy, we classify works according to the collective behavior studied. We conclude with a discussion of the current limits of swarm robotics as an engineering discipline and with suggestions for future research directions.","container-title":"Swarm Intelligence","DOI":"10.1007/s11721-012-0075-2","ISSN":"1935-3820","issue":"1","journalAbbreviation":"Swarm Intell","language":"en","page":"1-41","source":"Springer Link","title":"Swarm robotics: a review from the swarm engineering perspective","title-short":"Swarm robotics","volume":"7","author":[{"family":"Brambilla","given":"Manuele"},{"family":"Ferrante","given":"Eliseo"},{"family":"Birattari","given":"Mauro"},{"family":"Dorigo","given":"Marco"}],"issued":{"date-parts":[["2013",3,1]]}}}],"schema":"https://github.com/citation-style-language/schema/raw/master/csl-citation.json"} </w:instrText>
       </w:r>
       <w:r>
         <w:fldChar w:fldCharType="separate"/>
@@ -2771,7 +2838,15 @@
         <w:t>. One of the approaches towards this is the</w:t>
       </w:r>
       <w:r>
-        <w:t xml:space="preserve"> Boids Swarming model</w:t>
+        <w:t xml:space="preserve"> </w:t>
+      </w:r>
+      <w:proofErr w:type="spellStart"/>
+      <w:r>
+        <w:t>Boids</w:t>
+      </w:r>
+      <w:proofErr w:type="spellEnd"/>
+      <w:r>
+        <w:t xml:space="preserve"> Swarming model</w:t>
       </w:r>
       <w:r>
         <w:t>, which</w:t>
@@ -2783,13 +2858,29 @@
         <w:t xml:space="preserve"> through a set of rules: separation</w:t>
       </w:r>
       <w:r>
-        <w:t xml:space="preserve"> – boids must not move too close to each other to avoid collisions</w:t>
+        <w:t xml:space="preserve"> – </w:t>
+      </w:r>
+      <w:proofErr w:type="spellStart"/>
+      <w:r>
+        <w:t>boids</w:t>
+      </w:r>
+      <w:proofErr w:type="spellEnd"/>
+      <w:r>
+        <w:t xml:space="preserve"> must not move too close to each other to avoid collisions</w:t>
       </w:r>
       <w:r>
         <w:t>, alignment</w:t>
       </w:r>
       <w:r>
-        <w:t xml:space="preserve"> – boids must move in the general direction of the rest of the </w:t>
+        <w:t xml:space="preserve"> – </w:t>
+      </w:r>
+      <w:proofErr w:type="spellStart"/>
+      <w:r>
+        <w:t>boids</w:t>
+      </w:r>
+      <w:proofErr w:type="spellEnd"/>
+      <w:r>
+        <w:t xml:space="preserve"> must move in the general direction of the rest of the </w:t>
       </w:r>
       <w:r>
         <w:t>flock, and</w:t>
@@ -2798,7 +2889,15 @@
         <w:t xml:space="preserve"> cohesion</w:t>
       </w:r>
       <w:r>
-        <w:t xml:space="preserve"> – boids must move towards the center of the flock. By implementing these three rules Reynolds created a simulation that modelled the flocking of birds</w:t>
+        <w:t xml:space="preserve"> – </w:t>
+      </w:r>
+      <w:proofErr w:type="spellStart"/>
+      <w:r>
+        <w:t>boids</w:t>
+      </w:r>
+      <w:proofErr w:type="spellEnd"/>
+      <w:r>
+        <w:t xml:space="preserve"> must move towards the center of the flock. By implementing these three rules Reynolds created a simulation that modelled the flocking of birds</w:t>
       </w:r>
       <w:r>
         <w:t xml:space="preserve"> </w:t>
@@ -2807,7 +2906,7 @@
         <w:fldChar w:fldCharType="begin"/>
       </w:r>
       <w:r>
-        <w:instrText xml:space="preserve"> ADDIN ZOTERO_ITEM CSL_CITATION {"citationID":"Obexv8Hf","properties":{"unsorted":true,"formattedCitation":"[2]","plainCitation":"[2]","noteIndex":0},"citationItems":[{"id":92,"uris":["http://zotero.org/users/13882592/items/SXL2ZSGE"],"itemData":{"id":92,"type":"paper-conference","abstract":"The aggregate motion of a flock of birds, a herd of land animals, or a school of fish is a beautiful and familiar part of the natural world. But this type of complex motion is rarely seen in computer animation. This paper explores an approach based on simulation as an alternative to scripting the paths of each bird individually. The simulated flock is an elaboration of a particle systems, with the simulated birds being the particles. The aggregate motion of the simulated flock is created by a distributed behavioral model much like that at work in a natural flock; the birds choose their own course. Each simulated bird is implemented as an independent actor that navigates according to its local perception of the dynamic environment, the laws of simulated physics that rule its motion, and a set of behaviors programmed into it by the \"animator.\" The aggregate motion of the simulated flock is the result of the dense interaction of the relatively simple behaviors of the individual simulated birds.","collection-title":"SIGGRAPH '87","container-title":"Proceedings of the 14th annual conference on Computer graphics and interactive techniques","DOI":"10.1145/37401.37406","event-place":"New York, NY, USA","ISBN":"978-0-89791-227-3","page":"25–34","publisher":"Association for Computing Machinery","publisher-place":"New York, NY, USA","source":"ACM Digital Library","title":"Flocks, herds and schools: A distributed behavioral model","title-short":"Flocks, herds and schools","URL":"https://dl.acm.org/doi/10.1145/37401.37406","author":[{"family":"Reynolds","given":"Craig W."}],"accessed":{"date-parts":[["2024",5,7]]},"issued":{"date-parts":[["1987",8,1]]}}}],"schema":"https://github.com/citation-style-language/schema/raw/master/csl-citation.json"} </w:instrText>
+        <w:instrText xml:space="preserve"> ADDIN ZOTERO_ITEM CSL_CITATION {"citationID":"Obexv8Hf","properties":{"unsorted":true,"formattedCitation":"[2]","plainCitation":"[2]","noteIndex":0},"citationItems":[{"id":64,"uris":["http://zotero.org/users/13882592/items/SXL2ZSGE"],"itemData":{"id":64,"type":"paper-conference","abstract":"The aggregate motion of a flock of birds, a herd of land animals, or a school of fish is a beautiful and familiar part of the natural world. But this type of complex motion is rarely seen in computer animation. This paper explores an approach based on simulation as an alternative to scripting the paths of each bird individually. The simulated flock is an elaboration of a particle systems, with the simulated birds being the particles. The aggregate motion of the simulated flock is created by a distributed behavioral model much like that at work in a natural flock; the birds choose their own course. Each simulated bird is implemented as an independent actor that navigates according to its local perception of the dynamic environment, the laws of simulated physics that rule its motion, and a set of behaviors programmed into it by the \"animator.\" The aggregate motion of the simulated flock is the result of the dense interaction of the relatively simple behaviors of the individual simulated birds.","collection-title":"SIGGRAPH '87","container-title":"Proceedings of the 14th annual conference on Computer graphics and interactive techniques","DOI":"10.1145/37401.37406","event-place":"New York, NY, USA","ISBN":"978-0-89791-227-3","page":"25–34","publisher":"Association for Computing Machinery","publisher-place":"New York, NY, USA","source":"ACM Digital Library","title":"Flocks, herds and schools: A distributed behavioral model","title-short":"Flocks, herds and schools","URL":"https://dl.acm.org/doi/10.1145/37401.37406","author":[{"family":"Reynolds","given":"Craig W."}],"accessed":{"date-parts":[["2024",5,7]]},"issued":{"date-parts":[["1987",8,1]]}}}],"schema":"https://github.com/citation-style-language/schema/raw/master/csl-citation.json"} </w:instrText>
       </w:r>
       <w:r>
         <w:fldChar w:fldCharType="separate"/>
@@ -2825,16 +2924,32 @@
         <w:t xml:space="preserve"> </w:t>
       </w:r>
       <w:r>
-        <w:t xml:space="preserve">While Reynolds’ work in 1987 was centered from the view of computer graphics, the Boids model proved useful in the understandings of swarm intelligence and was first </w:t>
-      </w:r>
-      <w:r>
-        <w:t xml:space="preserve">realized in the realm of robotics by Turgut et al. who developed a system for robots to determine the heading, position and velocity of their peers thus enabling them to form “flocking” swarms utilizing the Boid rules of separation, cohesion and alignment </w:t>
+        <w:t xml:space="preserve">While Reynolds’ work in 1987 was centered from the view of computer graphics, the </w:t>
+      </w:r>
+      <w:proofErr w:type="spellStart"/>
+      <w:r>
+        <w:t>Boids</w:t>
+      </w:r>
+      <w:proofErr w:type="spellEnd"/>
+      <w:r>
+        <w:t xml:space="preserve"> model proved useful in the understandings of swarm intelligence and was first </w:t>
+      </w:r>
+      <w:r>
+        <w:t xml:space="preserve">realized in the realm of robotics by Turgut et al. who developed a system for robots to determine the heading, position and velocity of their peers thus enabling them to form “flocking” swarms utilizing the </w:t>
+      </w:r>
+      <w:proofErr w:type="spellStart"/>
+      <w:r>
+        <w:t>Boid</w:t>
+      </w:r>
+      <w:proofErr w:type="spellEnd"/>
+      <w:r>
+        <w:t xml:space="preserve"> rules of separation, cohesion and alignment </w:t>
       </w:r>
       <w:r>
         <w:fldChar w:fldCharType="begin"/>
       </w:r>
       <w:r>
-        <w:instrText xml:space="preserve"> ADDIN ZOTERO_ITEM CSL_CITATION {"citationID":"GT0qGgTC","properties":{"formattedCitation":"[3]","plainCitation":"[3]","noteIndex":0},"citationItems":[{"id":105,"uris":["http://zotero.org/users/13882592/items/BMNTEIHL"],"itemData":{"id":105,"type":"article-journal","abstract":"In this paper, we study self-organized flocking in a swarm of mobile robots. We present Kobot, a mobile robot platform developed specifically for swarm robotic studies. We describe its infrared-based short range sensing system, capable of measuring the distance from obstacles and detecting kin robots, and a novel sensing system called the virtual heading system (VHS) which uses a digital compass and a wireless communication module for sensing the relative headings of neighboring robots.","container-title":"Swarm Intelligence","DOI":"10.1007/s11721-008-0016-2","ISSN":"1935-3820","issue":"2","journalAbbreviation":"Swarm Intell","language":"en","page":"97-120","source":"Springer Link","title":"Self-organized flocking in mobile robot swarms","volume":"2","author":[{"family":"Turgut","given":"Ali E."},{"family":"Çelikkanat","given":"Hande"},{"family":"Gökçe","given":"Fatih"},{"family":"Şahin","given":"Erol"}],"issued":{"date-parts":[["2008",12,1]]}}}],"schema":"https://github.com/citation-style-language/schema/raw/master/csl-citation.json"} </w:instrText>
+        <w:instrText xml:space="preserve"> ADDIN ZOTERO_ITEM CSL_CITATION {"citationID":"GT0qGgTC","properties":{"formattedCitation":"[3]","plainCitation":"[3]","noteIndex":0},"citationItems":[{"id":58,"uris":["http://zotero.org/users/13882592/items/BMNTEIHL"],"itemData":{"id":58,"type":"article-journal","abstract":"In this paper, we study self-organized flocking in a swarm of mobile robots. We present Kobot, a mobile robot platform developed specifically for swarm robotic studies. We describe its infrared-based short range sensing system, capable of measuring the distance from obstacles and detecting kin robots, and a novel sensing system called the virtual heading system (VHS) which uses a digital compass and a wireless communication module for sensing the relative headings of neighboring robots.","container-title":"Swarm Intelligence","DOI":"10.1007/s11721-008-0016-2","ISSN":"1935-3820","issue":"2","journalAbbreviation":"Swarm Intell","language":"en","page":"97-120","source":"Springer Link","title":"Self-organized flocking in mobile robot swarms","volume":"2","author":[{"family":"Turgut","given":"Ali E."},{"family":"Çelikkanat","given":"Hande"},{"family":"Gökçe","given":"Fatih"},{"family":"Şahin","given":"Erol"}],"issued":{"date-parts":[["2008",12,1]]}}}],"schema":"https://github.com/citation-style-language/schema/raw/master/csl-citation.json"} </w:instrText>
       </w:r>
       <w:r>
         <w:fldChar w:fldCharType="separate"/>
@@ -2873,12 +2988,26 @@
         <w:rPr>
           <w14:ligatures w14:val="none"/>
         </w:rPr>
-        <w:t xml:space="preserve">ollective behaviour </w:t>
-      </w:r>
+        <w:t xml:space="preserve">ollective </w:t>
+      </w:r>
+      <w:proofErr w:type="spellStart"/>
       <w:r>
         <w:rPr>
           <w14:ligatures w14:val="none"/>
         </w:rPr>
+        <w:t>behaviour</w:t>
+      </w:r>
+      <w:proofErr w:type="spellEnd"/>
+      <w:r>
+        <w:rPr>
+          <w14:ligatures w14:val="none"/>
+        </w:rPr>
+        <w:t xml:space="preserve"> </w:t>
+      </w:r>
+      <w:r>
+        <w:rPr>
+          <w14:ligatures w14:val="none"/>
+        </w:rPr>
         <w:t xml:space="preserve">within swarm intelligence is crucial to the </w:t>
       </w:r>
       <w:r>
@@ -2936,7 +3065,7 @@
         <w:fldChar w:fldCharType="begin"/>
       </w:r>
       <w:r>
-        <w:instrText xml:space="preserve"> ADDIN ZOTERO_ITEM CSL_CITATION {"citationID":"D98ylQrd","properties":{"formattedCitation":"[4], [5]","plainCitation":"[4], [5]","noteIndex":0},"citationItems":[{"id":153,"uris":["http://zotero.org/users/13882592/items/PIZYXG9P"],"itemData":{"id":153,"type":"article","abstract":"The concept of a digital twin, tightly linking the physical and digital world, promises capabilities such as real-time monitoring and optimization of systems. Both in current practice and in the existing literature, the full value of the digital twin has not been realized. Although the ability to mirror, monitor, and interact with systems seems to have been described, the ability to predict and adjust to changing circumstances in real-time is a capability that is not as well refined.Based on an overview of the historical and rapidly expanding literature on digital twins, we identify fundamental capabilities that outline a general and adaptable twin that supports system development, real-time interactions, prescribing courses of action, and actualizing them. We relate these capabilities to business analytics concepts and decision-making processes geared toward rapid adaptation to changing situations. This leads to a general digital twin architecture supporting a system throughout its lifecycle implemented with components including Internet of Things (IoT) devices, a virtual reality environment, network communications, and an analytic simulation. We demonstrate the capabilities through examples, highlighting important timing and synchronization questions critical to fulfilling the twin’s fundamental role of reacting to evolving real-world conditions.","DOI":"10.2139/ssrn.4494073","event-place":"Rochester, NY","genre":"SSRN Scholarly Paper","language":"en","number":"4494073","publisher-place":"Rochester, NY","source":"Social Science Research Network","title":"A Unified Digital Twin Approach Incorporating Virtual, Physical, and Prescriptive Analytical Components to Support Adaptive Real-Time Decision-Making","URL":"https://papers.ssrn.com/abstract=4494073","author":[{"family":"Walton","given":"Ryan B."},{"family":"Ciarallo","given":"Frank W."},{"family":"Champagne","given":"Lance E."}],"accessed":{"date-parts":[["2024",5,9]]},"issued":{"date-parts":[["2023",6,28]]}}},{"id":146,"uris":["http://zotero.org/users/13882592/items/PYMX8374"],"itemData":{"id":146,"type":"paper-conference","abstract":"This paper proposes a robust approach for obstacle detection and avoidance algorithm using a single camera. Monocular Vision using single camera architecture cannot identify depth with a single image and thus depends on pixel gradient or keypoint extractors to identify traversable path and obstacles. Pixel gradient does not work well where there are shadows and sharp illumination changes and keypoint extractor does not work well in the absence of dense texture. In this paper we propose an algorithm that is able to use edges as keypoints along with pixel gradient. The entire algorithm was successfully tested on Sphero RVR Rover platform that uses Raspberry Pi and a color camera with IR. The proposed method performs well in obstacle detection and obstacle avoidance and is potentially an alternative to a binocular solution.","container-title":"2021 8th International Conference on Smart Computing and Communications (ICSCC)","DOI":"10.1109/ICSCC51209.2021.9528162","event-title":"2021 8th International Conference on Smart Computing and Communications (ICSCC)","page":"275-279","source":"IEEE Xplore","title":"Obstacle Detection and Avoidance For Mobile Robots Using Monocular Vision","URL":"https://ieeexplore.ieee.org/abstract/document/9528162?casa_token=Bg4apM2fLe4AAAAA:iUkhKbOH9zpwWnX_abLskZ1uUMqI3F9zhVQwFSUSEMLyVyVXheKio4uLxkE9rfa-l7-H1p1k","author":[{"family":"Nagarajan","given":"Venkat Raman"},{"family":"Singh","given":"Pavan"}],"accessed":{"date-parts":[["2024",5,9]]},"issued":{"date-parts":[["2021",7]]}}}],"schema":"https://github.com/citation-style-language/schema/raw/master/csl-citation.json"} </w:instrText>
+        <w:instrText xml:space="preserve"> ADDIN ZOTERO_ITEM CSL_CITATION {"citationID":"D98ylQrd","properties":{"formattedCitation":"[4], [5]","plainCitation":"[4], [5]","noteIndex":0},"citationItems":[{"id":38,"uris":["http://zotero.org/users/13882592/items/PIZYXG9P"],"itemData":{"id":38,"type":"article","abstract":"The concept of a digital twin, tightly linking the physical and digital world, promises capabilities such as real-time monitoring and optimization of systems. Both in current practice and in the existing literature, the full value of the digital twin has not been realized. Although the ability to mirror, monitor, and interact with systems seems to have been described, the ability to predict and adjust to changing circumstances in real-time is a capability that is not as well refined.Based on an overview of the historical and rapidly expanding literature on digital twins, we identify fundamental capabilities that outline a general and adaptable twin that supports system development, real-time interactions, prescribing courses of action, and actualizing them. We relate these capabilities to business analytics concepts and decision-making processes geared toward rapid adaptation to changing situations. This leads to a general digital twin architecture supporting a system throughout its lifecycle implemented with components including Internet of Things (IoT) devices, a virtual reality environment, network communications, and an analytic simulation. We demonstrate the capabilities through examples, highlighting important timing and synchronization questions critical to fulfilling the twin’s fundamental role of reacting to evolving real-world conditions.","DOI":"10.2139/ssrn.4494073","event-place":"Rochester, NY","genre":"SSRN Scholarly Paper","language":"en","number":"4494073","publisher-place":"Rochester, NY","source":"Social Science Research Network","title":"A Unified Digital Twin Approach Incorporating Virtual, Physical, and Prescriptive Analytical Components to Support Adaptive Real-Time Decision-Making","URL":"https://papers.ssrn.com/abstract=4494073","author":[{"family":"Walton","given":"Ryan B."},{"family":"Ciarallo","given":"Frank W."},{"family":"Champagne","given":"Lance E."}],"accessed":{"date-parts":[["2024",5,9]]},"issued":{"date-parts":[["2023",6,28]]}}},{"id":41,"uris":["http://zotero.org/users/13882592/items/PYMX8374"],"itemData":{"id":41,"type":"paper-conference","abstract":"This paper proposes a robust approach for obstacle detection and avoidance algorithm using a single camera. Monocular Vision using single camera architecture cannot identify depth with a single image and thus depends on pixel gradient or keypoint extractors to identify traversable path and obstacles. Pixel gradient does not work well where there are shadows and sharp illumination changes and keypoint extractor does not work well in the absence of dense texture. In this paper we propose an algorithm that is able to use edges as keypoints along with pixel gradient. The entire algorithm was successfully tested on Sphero RVR Rover platform that uses Raspberry Pi and a color camera with IR. The proposed method performs well in obstacle detection and obstacle avoidance and is potentially an alternative to a binocular solution.","container-title":"2021 8th International Conference on Smart Computing and Communications (ICSCC)","DOI":"10.1109/ICSCC51209.2021.9528162","event-title":"2021 8th International Conference on Smart Computing and Communications (ICSCC)","page":"275-279","source":"IEEE Xplore","title":"Obstacle Detection and Avoidance For Mobile Robots Using Monocular Vision","URL":"https://ieeexplore.ieee.org/abstract/document/9528162?casa_token=Bg4apM2fLe4AAAAA:iUkhKbOH9zpwWnX_abLskZ1uUMqI3F9zhVQwFSUSEMLyVyVXheKio4uLxkE9rfa-l7-H1p1k","author":[{"family":"Nagarajan","given":"Venkat Raman"},{"family":"Singh","given":"Pavan"}],"accessed":{"date-parts":[["2024",5,9]]},"issued":{"date-parts":[["2021",7]]}}}],"schema":"https://github.com/citation-style-language/schema/raw/master/csl-citation.json"} </w:instrText>
       </w:r>
       <w:r>
         <w:fldChar w:fldCharType="separate"/>
@@ -2954,7 +3083,7 @@
         <w:fldChar w:fldCharType="begin"/>
       </w:r>
       <w:r>
-        <w:instrText xml:space="preserve"> ADDIN ZOTERO_ITEM CSL_CITATION {"citationID":"lLn5BVN7","properties":{"formattedCitation":"[6]","plainCitation":"[6]","noteIndex":0},"citationItems":[{"id":156,"uris":["http://zotero.org/users/13882592/items/QHATH2VG"],"itemData":{"id":156,"type":"article-journal","abstract":"While all the governments of the world are fighting a battle against the outbreak of the COVID-19 pandemic, robotics and technology play a vital role in helping to safeguard citizens. Robotics may also help to manage the resources when people shift to work from home during the lockdown period.","page":"7883-7893","source":"ResearchGate","title":"A Review on Implementation of Robotic Assistance in Covid-19 Epidemics: A Possibility Check","title-short":"A Review on Implementation of Robotic Assistance in Covid-19 Epidemics","volume":"29","author":[{"family":"Singh","given":"Rajesh"},{"family":"Gehlot","given":"Anita"},{"family":"Thakur","given":"Amit"},{"family":"Shaik","given":"Vaseem Akram"},{"family":"Das","given":"Prabin"}],"issued":{"date-parts":[["2020",7,4]]}}}],"schema":"https://github.com/citation-style-language/schema/raw/master/csl-citation.json"} </w:instrText>
+        <w:instrText xml:space="preserve"> ADDIN ZOTERO_ITEM CSL_CITATION {"citationID":"lLn5BVN7","properties":{"formattedCitation":"[6]","plainCitation":"[6]","noteIndex":0},"citationItems":[{"id":37,"uris":["http://zotero.org/users/13882592/items/QHATH2VG"],"itemData":{"id":37,"type":"article-journal","abstract":"While all the governments of the world are fighting a battle against the outbreak of the COVID-19 pandemic, robotics and technology play a vital role in helping to safeguard citizens. Robotics may also help to manage the resources when people shift to work from home during the lockdown period.","page":"7883-7893","source":"ResearchGate","title":"A Review on Implementation of Robotic Assistance in Covid-19 Epidemics: A Possibility Check","title-short":"A Review on Implementation of Robotic Assistance in Covid-19 Epidemics","volume":"29","author":[{"family":"Singh","given":"Rajesh"},{"family":"Gehlot","given":"Anita"},{"family":"Thakur","given":"Amit"},{"family":"Shaik","given":"Vaseem Akram"},{"family":"Das","given":"Prabin"}],"issued":{"date-parts":[["2020",7,4]]}}}],"schema":"https://github.com/citation-style-language/schema/raw/master/csl-citation.json"} </w:instrText>
       </w:r>
       <w:r>
         <w:fldChar w:fldCharType="separate"/>
@@ -2972,7 +3101,7 @@
         <w:fldChar w:fldCharType="begin"/>
       </w:r>
       <w:r>
-        <w:instrText xml:space="preserve"> ADDIN ZOTERO_ITEM CSL_CITATION {"citationID":"G1YLzLgt","properties":{"formattedCitation":"[7]","plainCitation":"[7]","noteIndex":0},"citationItems":[{"id":152,"uris":["http://zotero.org/users/13882592/items/7K82KZYS"],"itemData":{"id":152,"type":"paper-conference","abstract":"Typical educational robotics approaches rely on imperative programming for robot navigation. However, with the increasing presence of AI in everyday life, these approaches miss an opportunity to introduce machine learning (ML) techniques grounded in an authentic and engaging learning context. Furthermore, the needs for costly specialized equipment and ample physical space are barriers that limit access to robotics experiences for all learners. We propose ARtonomous, a relatively low-cost, virtual alternative to physical, programming-only robotics kits. With ARtonomous, students employ reinforcement learning (RL) alongside code to train and customize virtual autonomous robotic vehicles. Through a study evaluating ARtonomous, we found that middle-school students developed an understanding of RL, reported high levels of engagement, and demonstrated curiosity for learning more about ML. This research demonstrates the feasibility of an approach like ARtonomous for 1) eliminating barriers to robotics education and 2) promoting student learning and interest in RL and ML.","collection-title":"IDC '22","container-title":"Proceedings of the 21st Annual ACM Interaction Design and Children Conference","DOI":"10.1145/3501712.3529736","event-place":"New York, NY, USA","ISBN":"978-1-4503-9197-9","page":"430–441","publisher":"Association for Computing Machinery","publisher-place":"New York, NY, USA","source":"ACM Digital Library","title":"ARtonomous: Introducing Middle School Students to Reinforcement Learning Through Virtual Robotics","title-short":"ARtonomous","URL":"https://dl.acm.org/doi/10.1145/3501712.3529736","author":[{"family":"Dietz","given":"Griffin"},{"family":"King Chen","given":"Jennifer"},{"family":"Beason","given":"Jazbo"},{"family":"Tarrow","given":"Matthew"},{"family":"Hilliard","given":"Adriana"},{"family":"Shapiro","given":"R. Benjamin"}],"accessed":{"date-parts":[["2024",5,8]]},"issued":{"date-parts":[["2022",6,27]]}}}],"schema":"https://github.com/citation-style-language/schema/raw/master/csl-citation.json"} </w:instrText>
+        <w:instrText xml:space="preserve"> ADDIN ZOTERO_ITEM CSL_CITATION {"citationID":"G1YLzLgt","properties":{"formattedCitation":"[7]","plainCitation":"[7]","noteIndex":0},"citationItems":[{"id":39,"uris":["http://zotero.org/users/13882592/items/7K82KZYS"],"itemData":{"id":39,"type":"paper-conference","abstract":"Typical educational robotics approaches rely on imperative programming for robot navigation. However, with the increasing presence of AI in everyday life, these approaches miss an opportunity to introduce machine learning (ML) techniques grounded in an authentic and engaging learning context. Furthermore, the needs for costly specialized equipment and ample physical space are barriers that limit access to robotics experiences for all learners. We propose ARtonomous, a relatively low-cost, virtual alternative to physical, programming-only robotics kits. With ARtonomous, students employ reinforcement learning (RL) alongside code to train and customize virtual autonomous robotic vehicles. Through a study evaluating ARtonomous, we found that middle-school students developed an understanding of RL, reported high levels of engagement, and demonstrated curiosity for learning more about ML. This research demonstrates the feasibility of an approach like ARtonomous for 1) eliminating barriers to robotics education and 2) promoting student learning and interest in RL and ML.","collection-title":"IDC '22","container-title":"Proceedings of the 21st Annual ACM Interaction Design and Children Conference","DOI":"10.1145/3501712.3529736","event-place":"New York, NY, USA","ISBN":"978-1-4503-9197-9","page":"430–441","publisher":"Association for Computing Machinery","publisher-place":"New York, NY, USA","source":"ACM Digital Library","title":"ARtonomous: Introducing Middle School Students to Reinforcement Learning Through Virtual Robotics","title-short":"ARtonomous","URL":"https://dl.acm.org/doi/10.1145/3501712.3529736","author":[{"family":"Dietz","given":"Griffin"},{"family":"King Chen","given":"Jennifer"},{"family":"Beason","given":"Jazbo"},{"family":"Tarrow","given":"Matthew"},{"family":"Hilliard","given":"Adriana"},{"family":"Shapiro","given":"R. Benjamin"}],"accessed":{"date-parts":[["2024",5,8]]},"issued":{"date-parts":[["2022",6,27]]}}}],"schema":"https://github.com/citation-style-language/schema/raw/master/csl-citation.json"} </w:instrText>
       </w:r>
       <w:r>
         <w:fldChar w:fldCharType="separate"/>
@@ -3026,7 +3155,7 @@
         <w:fldChar w:fldCharType="begin"/>
       </w:r>
       <w:r>
-        <w:instrText xml:space="preserve"> ADDIN ZOTERO_ITEM CSL_CITATION {"citationID":"5H3VDzqh","properties":{"formattedCitation":"[8], [9], [10]","plainCitation":"[8], [9], [10]","noteIndex":0},"citationItems":[{"id":39,"uris":["http://zotero.org/users/13882592/items/75MM4PAQ"],"itemData":{"id":39,"type":"paper-conference","container-title":"Proceedings of the 12th annual conference on Genetic and evolutionary computation","DOI":"10.1145/1830483.1830501","event-place":"Portland Oregon USA","event-title":"GECCO '10: Genetic and Evolutionary Computation Conference","ISBN":"978-1-4503-0072-8","language":"en","page":"87-94","publisher":"ACM","publisher-place":"Portland Oregon USA","source":"DOI.org (Crossref)","title":"Cooperative self-organization in a heterogeneous swarm robotic system","URL":"https://dl.acm.org/doi/10.1145/1830483.1830501","author":[{"family":"Ducatelle","given":"Frederick"},{"family":"Di Caro","given":"Gianni A."},{"family":"Gambardella","given":"Luca M."}],"accessed":{"date-parts":[["2024",4,28]]},"issued":{"date-parts":[["2010",7,7]]}}},{"id":139,"uris":["http://zotero.org/users/13882592/items/4QC44LNK"],"itemData":{"id":139,"type":"article-journal","abstract":"New reactive behaviors that implement formations in multirobot teams are presented and evaluated. The formation behaviors are integrated with other navigational behaviors to enable a robotic team to reach navigational goals, avoid hazards and simultaneously remain in formation. The behaviors are implemented in simulation, on robots in the laboratory and aboard DARPA's HMMWV-based unmanned ground vehicles. The technique has been integrated with the autonomous robot architecture (AuRA) and the UGV Demo II architecture. The results demonstrate the value of various types of formations in autonomous, human-led and communications-restricted applications, and their appropriateness in different types of task environments.","container-title":"IEEE Transactions on Robotics and Automation","DOI":"10.1109/70.736776","ISSN":"2374-958X","issue":"6","note":"event-title: IEEE Transactions on Robotics and Automation","page":"926-939","source":"IEEE Xplore","title":"Behavior-based formation control for multirobot teams","volume":"14","author":[{"family":"Balch","given":"T."},{"family":"Arkin","given":"R.C."}],"issued":{"date-parts":[["1998",12]]}}},{"id":161,"uris":["http://zotero.org/users/13882592/items/FWARCZEZ"],"itemData":{"id":161,"type":"paper-conference","abstract":"Multi-robot formation control enables robots to cooperate as a working group in completing complex tasks. Given a formation to reach, each robot may first choose a position in the formation. Apart from arranging each robot with a fixed position, we may have more reasonable arrangement to minimize the moving cost while reaching the formation. To solve the problem, we formulate an optimization problem and give a solution by the Hungarian method. The moving cost of our proposed method is compared with others by simulation. As an extension, we discuss controlling of transformation between different formations. A theorem is given here confirming that our proposed strategy to choose center of the new formation may minimize the moving cost. Our work can improve the performance of multi-robot formation control and guide the system design.","container-title":"2017 2nd International Conference on Robotics and Automation Engineering (ICRAE)","DOI":"10.1109/ICRAE.2017.8291348","event-title":"2017 2nd International Conference on Robotics and Automation Engineering (ICRAE)","page":"31-36","source":"IEEE Xplore","title":"Semi-centralized control for multi robot formation","URL":"https://ieeexplore.ieee.org/document/8291348","author":[{"family":"Wan","given":"Shuo"},{"family":"Lu","given":"Jiaxun"},{"family":"Fan","given":"Pingyi"}],"accessed":{"date-parts":[["2024",5,9]]},"issued":{"date-parts":[["2017",12]]}}}],"schema":"https://github.com/citation-style-language/schema/raw/master/csl-citation.json"} </w:instrText>
+        <w:instrText xml:space="preserve"> ADDIN ZOTERO_ITEM CSL_CITATION {"citationID":"5H3VDzqh","properties":{"formattedCitation":"[8], [9], [10]","plainCitation":"[8], [9], [10]","noteIndex":0},"citationItems":[{"id":83,"uris":["http://zotero.org/users/13882592/items/75MM4PAQ"],"itemData":{"id":83,"type":"paper-conference","container-title":"Proceedings of the 12th annual conference on Genetic and evolutionary computation","DOI":"10.1145/1830483.1830501","event-place":"Portland Oregon USA","event-title":"GECCO '10: Genetic and Evolutionary Computation Conference","ISBN":"978-1-4503-0072-8","language":"en","page":"87-94","publisher":"ACM","publisher-place":"Portland Oregon USA","source":"DOI.org (Crossref)","title":"Cooperative self-organization in a heterogeneous swarm robotic system","URL":"https://dl.acm.org/doi/10.1145/1830483.1830501","author":[{"family":"Ducatelle","given":"Frederick"},{"family":"Di Caro","given":"Gianni A."},{"family":"Gambardella","given":"Luca M."}],"accessed":{"date-parts":[["2024",4,28]]},"issued":{"date-parts":[["2010",7,7]]}}},{"id":44,"uris":["http://zotero.org/users/13882592/items/4QC44LNK"],"itemData":{"id":44,"type":"article-journal","abstract":"New reactive behaviors that implement formations in multirobot teams are presented and evaluated. The formation behaviors are integrated with other navigational behaviors to enable a robotic team to reach navigational goals, avoid hazards and simultaneously remain in formation. The behaviors are implemented in simulation, on robots in the laboratory and aboard DARPA's HMMWV-based unmanned ground vehicles. The technique has been integrated with the autonomous robot architecture (AuRA) and the UGV Demo II architecture. The results demonstrate the value of various types of formations in autonomous, human-led and communications-restricted applications, and their appropriateness in different types of task environments.","container-title":"IEEE Transactions on Robotics and Automation","DOI":"10.1109/70.736776","ISSN":"2374-958X","issue":"6","note":"event-title: IEEE Transactions on Robotics and Automation","page":"926-939","source":"IEEE Xplore","title":"Behavior-based formation control for multirobot teams","volume":"14","author":[{"family":"Balch","given":"T."},{"family":"Arkin","given":"R.C."}],"issued":{"date-parts":[["1998",12]]}}},{"id":35,"uris":["http://zotero.org/users/13882592/items/FWARCZEZ"],"itemData":{"id":35,"type":"paper-conference","abstract":"Multi-robot formation control enables robots to cooperate as a working group in completing complex tasks. Given a formation to reach, each robot may first choose a position in the formation. Apart from arranging each robot with a fixed position, we may have more reasonable arrangement to minimize the moving cost while reaching the formation. To solve the problem, we formulate an optimization problem and give a solution by the Hungarian method. The moving cost of our proposed method is compared with others by simulation. As an extension, we discuss controlling of transformation between different formations. A theorem is given here confirming that our proposed strategy to choose center of the new formation may minimize the moving cost. Our work can improve the performance of multi-robot formation control and guide the system design.","container-title":"2017 2nd International Conference on Robotics and Automation Engineering (ICRAE)","DOI":"10.1109/ICRAE.2017.8291348","event-title":"2017 2nd International Conference on Robotics and Automation Engineering (ICRAE)","page":"31-36","source":"IEEE Xplore","title":"Semi-centralized control for multi robot formation","URL":"https://ieeexplore.ieee.org/document/8291348","author":[{"family":"Wan","given":"Shuo"},{"family":"Lu","given":"Jiaxun"},{"family":"Fan","given":"Pingyi"}],"accessed":{"date-parts":[["2024",5,9]]},"issued":{"date-parts":[["2017",12]]}}}],"schema":"https://github.com/citation-style-language/schema/raw/master/csl-citation.json"} </w:instrText>
       </w:r>
       <w:r>
         <w:fldChar w:fldCharType="separate"/>
@@ -3038,10 +3167,15 @@
         <w:fldChar w:fldCharType="end"/>
       </w:r>
       <w:r>
-        <w:t xml:space="preserve">, this reduces the robustness and scalability of the swarm, </w:t>
-      </w:r>
-      <w:r>
-        <w:t xml:space="preserve">additionally there have been many decentralized based approaches, those that utilised different forms </w:t>
+        <w:t xml:space="preserve">, this reduces the robustness and scalability of the swarm, additionally there have been many decentralized based approaches, those that </w:t>
+      </w:r>
+      <w:proofErr w:type="spellStart"/>
+      <w:r>
+        <w:t>utilised</w:t>
+      </w:r>
+      <w:proofErr w:type="spellEnd"/>
+      <w:r>
+        <w:t xml:space="preserve"> different forms </w:t>
       </w:r>
       <w:r>
         <w:t xml:space="preserve">machine learning through the use </w:t>
@@ -3065,7 +3199,7 @@
         <w:fldChar w:fldCharType="begin"/>
       </w:r>
       <w:r>
-        <w:instrText xml:space="preserve"> ADDIN ZOTERO_ITEM CSL_CITATION {"citationID":"EgRYxfzJ","properties":{"formattedCitation":"[11], [12], [13]","plainCitation":"[11], [12], [13]","noteIndex":0},"citationItems":[{"id":102,"uris":["http://zotero.org/users/13882592/items/A87XNSLE"],"itemData":{"id":102,"type":"paper-conference","abstract":"Potential function approaches to robot navigation provide an elegant paradigm for expressing multiple constraints and goals in mobile robot navigation problems. As an example, a simple reactive navigation strategy can be generated by combining repulsion from obstacles with attraction to a goal. Advantages of this approach can also be extended to multirobot teams. In this paper we present a new class of potential functions for multiple robots that enables homogeneous large-scale robot teams to arrange themselves in geometric formations while navigating to a goal location through an obstacle field. The approach is inspired by the way molecules \"snap\" into place as they form crystals; the robots are drawn to particular \"attachment sites\" positioned with respect to other robots. We refer to these potential functions as \"social potentials\" because they are constructed with respect to other agents. Initial results, generated in simulation, illustrate the viability of the approach.","container-title":"Proceedings 2000 ICRA. Millennium Conference. IEEE International Conference on Robotics and Automation. Symposia Proceedings (Cat. No.00CH37065)","DOI":"10.1109/ROBOT.2000.844042","event-title":"Proceedings 2000 ICRA. Millennium Conference. IEEE International Conference on Robotics and Automation. Symposia Proceedings (Cat. No.00CH37065)","note":"ISSN: 1050-4729","page":"73-80 vol.1","source":"IEEE Xplore","title":"Social potentials for scalable multi-robot formations","URL":"https://ieeexplore.ieee.org/abstract/document/844042?casa_token=0C3kUt5WCsAAAAAA:ClOh7NWcte5sGoPjPqv3d6AvmEJk8EvK2kh83_EB8YAc2s0HrwsqVVd1MZPlLqghbR_edlJZ","volume":"1","author":[{"family":"Balch","given":"T."},{"family":"Hybinette","given":"M."}],"accessed":{"date-parts":[["2024",5,8]]},"issued":{"date-parts":[["2000",4]]}}},{"id":136,"uris":["http://zotero.org/users/13882592/items/JISWR7AV"],"itemData":{"id":136,"type":"paper-conference","abstract":"A novel technique is presented for organizing swarms of robots into formation utilizing artificial potential fields generated from normal and sigmoid functions. These functions construct the surface swarm members travel on, controlling the overall swarm geometry and the individual member spacing. Limiting functions are defined to provide tighter swarm control by modifying and adjusting a set of control variables forcing the swarm to behave according to set constraints, formation and member spacing. The swarm function and limiting functions are combined to control swarm formation, orientation, and swarm movement as a whole. Parameters are chosen based on desired formation as well as user defined constraints. This approach compared to others, is simple, computationally efficient, scales well to different swarm sizes, to heterogeneous systems, and to both centralized and decentralized swarm models. Simulation results are presented for a swarm of four and ten particles following circle, ellipse and wedge formations. Experimental results are also included with four unmanned ground vehicles (UGV).","container-title":"2007 Mediterranean Conference on Control &amp; Automation","DOI":"10.1109/MED.2007.4433724","event-title":"2007 Mediterranean Conference on Control &amp; Automation","page":"1-8","source":"IEEE Xplore","title":"Unmanned ground vehicle swarm formation control using potential fields","URL":"https://ieeexplore.ieee.org/abstract/document/4433724","author":[{"family":"Barnes","given":"Laura"},{"family":"Fields","given":"MaryAnne"},{"family":"Valavanis","given":"Kimon"}],"accessed":{"date-parts":[["2024",5,9]]},"issued":{"date-parts":[["2007",6]]}}},{"id":47,"uris":["http://zotero.org/users/13882592/items/DW63FB4I"],"itemData":{"id":47,"type":"paper-conference","abstract":"Research in swarm robotics and collective behaviors is often focused on homogeneous swarms. However, heterogeneity in behaviors can be advantageous as we know, for example, from studies on social insects. Our objective is to study the hypothesis that there are potential advantages of heterogeneous swarms over homogeneous swarms in an aggregation scenario inspired by behaviors of juvenile honeybees. Even without task switching – that is, with predefined, static roles for certain swarm fractions – we find in our case study that heterogeneous swarms can outperform homogeneous swarms for a predetermined set of basic behaviors. We use methods of evolutionary computation to define behaviors imitating those found in honeybees (random walkers, wall followers, goal finders, immobile agents) and also to find well-adapted swarm fractions of different predetermined behaviors. Our results show that non-trivial distributions of behaviors give better aggregation performance.","container-title":"PRIMA 2015: Principles and Practice of Multi-Agent Systems","DOI":"10.1007/978-3-319-25524-8_13","event-place":"Cham","ISBN":"978-3-319-25524-8","language":"en","page":"201-217","publisher":"Springer International Publishing","publisher-place":"Cham","source":"Springer Link","title":"Potential of Heterogeneity in Collective Behaviors: A Case Study on Heterogeneous Swarms","title-short":"Potential of Heterogeneity in Collective Behaviors","author":[{"family":"Kengyel","given":"Daniela"},{"family":"Hamann","given":"Heiko"},{"family":"Zahadat","given":"Payam"},{"family":"Radspieler","given":"Gerald"},{"family":"Wotawa","given":"Franz"},{"family":"Schmickl","given":"Thomas"}],"editor":[{"family":"Chen","given":"Qingliang"},{"family":"Torroni","given":"Paolo"},{"family":"Villata","given":"Serena"},{"family":"Hsu","given":"Jane"},{"family":"Omicini","given":"Andrea"}],"issued":{"date-parts":[["2015"]]}}}],"schema":"https://github.com/citation-style-language/schema/raw/master/csl-citation.json"} </w:instrText>
+        <w:instrText xml:space="preserve"> ADDIN ZOTERO_ITEM CSL_CITATION {"citationID":"EgRYxfzJ","properties":{"formattedCitation":"[11], [12], [13]","plainCitation":"[11], [12], [13]","noteIndex":0},"citationItems":[{"id":59,"uris":["http://zotero.org/users/13882592/items/A87XNSLE"],"itemData":{"id":59,"type":"paper-conference","abstract":"Potential function approaches to robot navigation provide an elegant paradigm for expressing multiple constraints and goals in mobile robot navigation problems. As an example, a simple reactive navigation strategy can be generated by combining repulsion from obstacles with attraction to a goal. Advantages of this approach can also be extended to multirobot teams. In this paper we present a new class of potential functions for multiple robots that enables homogeneous large-scale robot teams to arrange themselves in geometric formations while navigating to a goal location through an obstacle field. The approach is inspired by the way molecules \"snap\" into place as they form crystals; the robots are drawn to particular \"attachment sites\" positioned with respect to other robots. We refer to these potential functions as \"social potentials\" because they are constructed with respect to other agents. Initial results, generated in simulation, illustrate the viability of the approach.","container-title":"Proceedings 2000 ICRA. Millennium Conference. IEEE International Conference on Robotics and Automation. Symposia Proceedings (Cat. No.00CH37065)","DOI":"10.1109/ROBOT.2000.844042","event-title":"Proceedings 2000 ICRA. Millennium Conference. IEEE International Conference on Robotics and Automation. Symposia Proceedings (Cat. No.00CH37065)","note":"ISSN: 1050-4729","page":"73-80 vol.1","source":"IEEE Xplore","title":"Social potentials for scalable multi-robot formations","URL":"https://ieeexplore.ieee.org/abstract/document/844042?casa_token=0C3kUt5WCsAAAAAA:ClOh7NWcte5sGoPjPqv3d6AvmEJk8EvK2kh83_EB8YAc2s0HrwsqVVd1MZPlLqghbR_edlJZ","volume":"1","author":[{"family":"Balch","given":"T."},{"family":"Hybinette","given":"M."}],"accessed":{"date-parts":[["2024",5,8]]},"issued":{"date-parts":[["2000",4]]}}},{"id":45,"uris":["http://zotero.org/users/13882592/items/JISWR7AV"],"itemData":{"id":45,"type":"paper-conference","abstract":"A novel technique is presented for organizing swarms of robots into formation utilizing artificial potential fields generated from normal and sigmoid functions. These functions construct the surface swarm members travel on, controlling the overall swarm geometry and the individual member spacing. Limiting functions are defined to provide tighter swarm control by modifying and adjusting a set of control variables forcing the swarm to behave according to set constraints, formation and member spacing. The swarm function and limiting functions are combined to control swarm formation, orientation, and swarm movement as a whole. Parameters are chosen based on desired formation as well as user defined constraints. This approach compared to others, is simple, computationally efficient, scales well to different swarm sizes, to heterogeneous systems, and to both centralized and decentralized swarm models. Simulation results are presented for a swarm of four and ten particles following circle, ellipse and wedge formations. Experimental results are also included with four unmanned ground vehicles (UGV).","container-title":"2007 Mediterranean Conference on Control &amp; Automation","DOI":"10.1109/MED.2007.4433724","event-title":"2007 Mediterranean Conference on Control &amp; Automation","page":"1-8","source":"IEEE Xplore","title":"Unmanned ground vehicle swarm formation control using potential fields","URL":"https://ieeexplore.ieee.org/abstract/document/4433724","author":[{"family":"Barnes","given":"Laura"},{"family":"Fields","given":"MaryAnne"},{"family":"Valavanis","given":"Kimon"}],"accessed":{"date-parts":[["2024",5,9]]},"issued":{"date-parts":[["2007",6]]}}},{"id":79,"uris":["http://zotero.org/users/13882592/items/DW63FB4I"],"itemData":{"id":79,"type":"paper-conference","abstract":"Research in swarm robotics and collective behaviors is often focused on homogeneous swarms. However, heterogeneity in behaviors can be advantageous as we know, for example, from studies on social insects. Our objective is to study the hypothesis that there are potential advantages of heterogeneous swarms over homogeneous swarms in an aggregation scenario inspired by behaviors of juvenile honeybees. Even without task switching – that is, with predefined, static roles for certain swarm fractions – we find in our case study that heterogeneous swarms can outperform homogeneous swarms for a predetermined set of basic behaviors. We use methods of evolutionary computation to define behaviors imitating those found in honeybees (random walkers, wall followers, goal finders, immobile agents) and also to find well-adapted swarm fractions of different predetermined behaviors. Our results show that non-trivial distributions of behaviors give better aggregation performance.","container-title":"PRIMA 2015: Principles and Practice of Multi-Agent Systems","DOI":"10.1007/978-3-319-25524-8_13","event-place":"Cham","ISBN":"978-3-319-25524-8","language":"en","page":"201-217","publisher":"Springer International Publishing","publisher-place":"Cham","source":"Springer Link","title":"Potential of Heterogeneity in Collective Behaviors: A Case Study on Heterogeneous Swarms","title-short":"Potential of Heterogeneity in Collective Behaviors","author":[{"family":"Kengyel","given":"Daniela"},{"family":"Hamann","given":"Heiko"},{"family":"Zahadat","given":"Payam"},{"family":"Radspieler","given":"Gerald"},{"family":"Wotawa","given":"Franz"},{"family":"Schmickl","given":"Thomas"}],"editor":[{"family":"Chen","given":"Qingliang"},{"family":"Torroni","given":"Paolo"},{"family":"Villata","given":"Serena"},{"family":"Hsu","given":"Jane"},{"family":"Omicini","given":"Andrea"}],"issued":{"date-parts":[["2015"]]}}}],"schema":"https://github.com/citation-style-language/schema/raw/master/csl-citation.json"} </w:instrText>
       </w:r>
       <w:r>
         <w:fldChar w:fldCharType="separate"/>
@@ -3086,7 +3220,7 @@
         <w:fldChar w:fldCharType="begin"/>
       </w:r>
       <w:r>
-        <w:instrText xml:space="preserve"> ADDIN ZOTERO_ITEM CSL_CITATION {"citationID":"T0orRJDx","properties":{"formattedCitation":"[14]","plainCitation":"[14]","noteIndex":0},"citationItems":[{"id":159,"uris":["http://zotero.org/users/13882592/items/4LJJM3HL"],"itemData":{"id":159,"type":"webpage","title":"Learning Decentralized Control Policies for Multi-Robot Formation | IEEE Conference Publication | IEEE Xplore","URL":"https://ieeexplore.ieee.org/document/8868898","accessed":{"date-parts":[["2024",5,9]]}}}],"schema":"https://github.com/citation-style-language/schema/raw/master/csl-citation.json"} </w:instrText>
+        <w:instrText xml:space="preserve"> ADDIN ZOTERO_ITEM CSL_CITATION {"citationID":"T0orRJDx","properties":{"formattedCitation":"[14]","plainCitation":"[14]","noteIndex":0},"citationItems":[{"id":36,"uris":["http://zotero.org/users/13882592/items/4LJJM3HL"],"itemData":{"id":36,"type":"webpage","title":"Learning Decentralized Control Policies for Multi-Robot Formation | IEEE Conference Publication | IEEE Xplore","URL":"https://ieeexplore.ieee.org/document/8868898","accessed":{"date-parts":[["2024",5,9]]}}}],"schema":"https://github.com/citation-style-language/schema/raw/master/csl-citation.json"} </w:instrText>
       </w:r>
       <w:r>
         <w:fldChar w:fldCharType="separate"/>
@@ -3107,7 +3241,7 @@
         <w:fldChar w:fldCharType="begin"/>
       </w:r>
       <w:r>
-        <w:instrText xml:space="preserve"> ADDIN ZOTERO_ITEM CSL_CITATION {"citationID":"wJyMnnbH","properties":{"formattedCitation":"[15]","plainCitation":"[15]","noteIndex":0},"citationItems":[{"id":125,"uris":["http://zotero.org/users/13882592/items/XW7N5JB4"],"itemData":{"id":125,"type":"paper-conference","abstract":"Autonomous robot swarm systems allow to address many inherent limitations of single robot systems, such as scalability and reliability. As a consequence, these have found their way into numerous applications including in the space and aerospace domains like swarm-based asteroid observation or counter-drone systems. However, achieving stable formations around a point of interest using different number of robots and diverse initial conditions can be challenging. In this article we propose a novel method for autonomous robots swarms self-organisation solely relying on their relative position (angle and distance). This work focuses on an evolutionary optimisation approach to calculate the parameters of the swarm, e.g. inter-robot distance, to achieve a reliable formation under different initial conditions. Experiments are conducted using realistic simulations and considering four case studies. The results observed after testing the optimal configurations on 72 unseen scenarios per case study showed the high robustness of our proposal since the desired formation was always achieved. The ability of self-organise around a point of interest maintaining a predefined fixed distance was also validated using real robots.","collection-title":"GECCO '22","container-title":"Proceedings of the Genetic and Evolutionary Computation Conference","DOI":"10.1145/3512290.3528709","event-place":"New York, NY, USA","ISBN":"978-1-4503-9237-2","page":"1281–1289","publisher":"Association for Computing Machinery","publisher-place":"New York, NY, USA","source":"ACM Digital Library","title":"Optimising autonomous robot swarm parameters for stable formation design","URL":"https://dl.acm.org/doi/10.1145/3512290.3528709","author":[{"family":"Stolfi","given":"Daniel H."},{"family":"Danoy","given":"Grégoire"}],"accessed":{"date-parts":[["2024",5,8]]},"issued":{"date-parts":[["2022",7,8]]}}}],"schema":"https://github.com/citation-style-language/schema/raw/master/csl-citation.json"} </w:instrText>
+        <w:instrText xml:space="preserve"> ADDIN ZOTERO_ITEM CSL_CITATION {"citationID":"wJyMnnbH","properties":{"formattedCitation":"[15]","plainCitation":"[15]","noteIndex":0},"citationItems":[{"id":49,"uris":["http://zotero.org/users/13882592/items/XW7N5JB4"],"itemData":{"id":49,"type":"paper-conference","abstract":"Autonomous robot swarm systems allow to address many inherent limitations of single robot systems, such as scalability and reliability. As a consequence, these have found their way into numerous applications including in the space and aerospace domains like swarm-based asteroid observation or counter-drone systems. However, achieving stable formations around a point of interest using different number of robots and diverse initial conditions can be challenging. In this article we propose a novel method for autonomous robots swarms self-organisation solely relying on their relative position (angle and distance). This work focuses on an evolutionary optimisation approach to calculate the parameters of the swarm, e.g. inter-robot distance, to achieve a reliable formation under different initial conditions. Experiments are conducted using realistic simulations and considering four case studies. The results observed after testing the optimal configurations on 72 unseen scenarios per case study showed the high robustness of our proposal since the desired formation was always achieved. The ability of self-organise around a point of interest maintaining a predefined fixed distance was also validated using real robots.","collection-title":"GECCO '22","container-title":"Proceedings of the Genetic and Evolutionary Computation Conference","DOI":"10.1145/3512290.3528709","event-place":"New York, NY, USA","ISBN":"978-1-4503-9237-2","page":"1281–1289","publisher":"Association for Computing Machinery","publisher-place":"New York, NY, USA","source":"ACM Digital Library","title":"Optimising autonomous robot swarm parameters for stable formation design","URL":"https://dl.acm.org/doi/10.1145/3512290.3528709","author":[{"family":"Stolfi","given":"Daniel H."},{"family":"Danoy","given":"Grégoire"}],"accessed":{"date-parts":[["2024",5,8]]},"issued":{"date-parts":[["2022",7,8]]}}}],"schema":"https://github.com/citation-style-language/schema/raw/master/csl-citation.json"} </w:instrText>
       </w:r>
       <w:r>
         <w:fldChar w:fldCharType="separate"/>
@@ -3155,7 +3289,7 @@
         <w:fldChar w:fldCharType="begin"/>
       </w:r>
       <w:r>
-        <w:instrText xml:space="preserve"> ADDIN ZOTERO_ITEM CSL_CITATION {"citationID":"Qc4h83sE","properties":{"formattedCitation":"[14]","plainCitation":"[14]","noteIndex":0},"citationItems":[{"id":159,"uris":["http://zotero.org/users/13882592/items/4LJJM3HL"],"itemData":{"id":159,"type":"webpage","title":"Learning Decentralized Control Policies for Multi-Robot Formation | IEEE Conference Publication | IEEE Xplore","URL":"https://ieeexplore.ieee.org/document/8868898","accessed":{"date-parts":[["2024",5,9]]}}}],"schema":"https://github.com/citation-style-language/schema/raw/master/csl-citation.json"} </w:instrText>
+        <w:instrText xml:space="preserve"> ADDIN ZOTERO_ITEM CSL_CITATION {"citationID":"Qc4h83sE","properties":{"formattedCitation":"[14]","plainCitation":"[14]","noteIndex":0},"citationItems":[{"id":36,"uris":["http://zotero.org/users/13882592/items/4LJJM3HL"],"itemData":{"id":36,"type":"webpage","title":"Learning Decentralized Control Policies for Multi-Robot Formation | IEEE Conference Publication | IEEE Xplore","URL":"https://ieeexplore.ieee.org/document/8868898","accessed":{"date-parts":[["2024",5,9]]}}}],"schema":"https://github.com/citation-style-language/schema/raw/master/csl-citation.json"} </w:instrText>
       </w:r>
       <w:r>
         <w:fldChar w:fldCharType="separate"/>
@@ -3173,7 +3307,7 @@
         <w:fldChar w:fldCharType="begin"/>
       </w:r>
       <w:r>
-        <w:instrText xml:space="preserve"> ADDIN ZOTERO_ITEM CSL_CITATION {"citationID":"McEx6u7v","properties":{"formattedCitation":"[15]","plainCitation":"[15]","noteIndex":0},"citationItems":[{"id":125,"uris":["http://zotero.org/users/13882592/items/XW7N5JB4"],"itemData":{"id":125,"type":"paper-conference","abstract":"Autonomous robot swarm systems allow to address many inherent limitations of single robot systems, such as scalability and reliability. As a consequence, these have found their way into numerous applications including in the space and aerospace domains like swarm-based asteroid observation or counter-drone systems. However, achieving stable formations around a point of interest using different number of robots and diverse initial conditions can be challenging. In this article we propose a novel method for autonomous robots swarms self-organisation solely relying on their relative position (angle and distance). This work focuses on an evolutionary optimisation approach to calculate the parameters of the swarm, e.g. inter-robot distance, to achieve a reliable formation under different initial conditions. Experiments are conducted using realistic simulations and considering four case studies. The results observed after testing the optimal configurations on 72 unseen scenarios per case study showed the high robustness of our proposal since the desired formation was always achieved. The ability of self-organise around a point of interest maintaining a predefined fixed distance was also validated using real robots.","collection-title":"GECCO '22","container-title":"Proceedings of the Genetic and Evolutionary Computation Conference","DOI":"10.1145/3512290.3528709","event-place":"New York, NY, USA","ISBN":"978-1-4503-9237-2","page":"1281–1289","publisher":"Association for Computing Machinery","publisher-place":"New York, NY, USA","source":"ACM Digital Library","title":"Optimising autonomous robot swarm parameters for stable formation design","URL":"https://dl.acm.org/doi/10.1145/3512290.3528709","author":[{"family":"Stolfi","given":"Daniel H."},{"family":"Danoy","given":"Grégoire"}],"accessed":{"date-parts":[["2024",5,8]]},"issued":{"date-parts":[["2022",7,8]]}}}],"schema":"https://github.com/citation-style-language/schema/raw/master/csl-citation.json"} </w:instrText>
+        <w:instrText xml:space="preserve"> ADDIN ZOTERO_ITEM CSL_CITATION {"citationID":"McEx6u7v","properties":{"formattedCitation":"[15]","plainCitation":"[15]","noteIndex":0},"citationItems":[{"id":49,"uris":["http://zotero.org/users/13882592/items/XW7N5JB4"],"itemData":{"id":49,"type":"paper-conference","abstract":"Autonomous robot swarm systems allow to address many inherent limitations of single robot systems, such as scalability and reliability. As a consequence, these have found their way into numerous applications including in the space and aerospace domains like swarm-based asteroid observation or counter-drone systems. However, achieving stable formations around a point of interest using different number of robots and diverse initial conditions can be challenging. In this article we propose a novel method for autonomous robots swarms self-organisation solely relying on their relative position (angle and distance). This work focuses on an evolutionary optimisation approach to calculate the parameters of the swarm, e.g. inter-robot distance, to achieve a reliable formation under different initial conditions. Experiments are conducted using realistic simulations and considering four case studies. The results observed after testing the optimal configurations on 72 unseen scenarios per case study showed the high robustness of our proposal since the desired formation was always achieved. The ability of self-organise around a point of interest maintaining a predefined fixed distance was also validated using real robots.","collection-title":"GECCO '22","container-title":"Proceedings of the Genetic and Evolutionary Computation Conference","DOI":"10.1145/3512290.3528709","event-place":"New York, NY, USA","ISBN":"978-1-4503-9237-2","page":"1281–1289","publisher":"Association for Computing Machinery","publisher-place":"New York, NY, USA","source":"ACM Digital Library","title":"Optimising autonomous robot swarm parameters for stable formation design","URL":"https://dl.acm.org/doi/10.1145/3512290.3528709","author":[{"family":"Stolfi","given":"Daniel H."},{"family":"Danoy","given":"Grégoire"}],"accessed":{"date-parts":[["2024",5,8]]},"issued":{"date-parts":[["2022",7,8]]}}}],"schema":"https://github.com/citation-style-language/schema/raw/master/csl-citation.json"} </w:instrText>
       </w:r>
       <w:r>
         <w:fldChar w:fldCharType="separate"/>
@@ -3185,10 +3319,19 @@
         <w:fldChar w:fldCharType="end"/>
       </w:r>
       <w:r>
-        <w:t>, with the new research presented in this thesis, we utilise</w:t>
-      </w:r>
-      <w:r>
-        <w:t xml:space="preserve"> reinforcement learning in simulation and apply this to real robots</w:t>
+        <w:t xml:space="preserve">, with the new research presented in this thesis, we </w:t>
+      </w:r>
+      <w:proofErr w:type="spellStart"/>
+      <w:r>
+        <w:t>utilise</w:t>
+      </w:r>
+      <w:proofErr w:type="spellEnd"/>
+      <w:r>
+        <w:t xml:space="preserve"> reinforcement </w:t>
+      </w:r>
+      <w:r>
+        <w:lastRenderedPageBreak/>
+        <w:t>learning in simulation and apply this to real robots</w:t>
       </w:r>
       <w:r>
         <w:t xml:space="preserve"> to create completely emergent </w:t>
@@ -3311,7 +3454,7 @@
         <w:fldChar w:fldCharType="begin"/>
       </w:r>
       <w:r>
-        <w:instrText xml:space="preserve"> ADDIN ZOTERO_ITEM CSL_CITATION {"citationID":"U7S3lonL","properties":{"formattedCitation":"[17]","plainCitation":"[17]","noteIndex":0},"citationItems":[{"id":169,"uris":["http://zotero.org/users/13882592/items/LQKABWQ3"],"itemData":{"id":169,"type":"paper-conference","abstract":"Optimising a set of parameters for swarm flocking is a tedious task as it requires hand-tuning of the parameters. In this paper, we developed a self-organised flocking mechanism with a swarm of homogeneous robots. The proposed mechanism used deep reinforcement learning to teach the swarm to perform the flocking in a continuous state and action space. Collective motion was represented by a self-organising dynamic model that is based on linear spring-like forces between self-propelled particles in an active crystal. We tuned the inverse rotational and translational damping coefficients of the dynamic model for swarm populations of N </w:instrText>
+        <w:instrText xml:space="preserve"> ADDIN ZOTERO_ITEM CSL_CITATION {"citationID":"U7S3lonL","properties":{"formattedCitation":"[17]","plainCitation":"[17]","noteIndex":0},"citationItems":[{"id":166,"uris":["http://zotero.org/users/13882592/items/LQKABWQ3"],"itemData":{"id":166,"type":"paper-conference","abstract":"Optimising a set of parameters for swarm flocking is a tedious task as it requires hand-tuning of the parameters. In this paper, we developed a self-organised flocking mechanism with a swarm of homogeneous robots. The proposed mechanism used deep reinforcement learning to teach the swarm to perform the flocking in a continuous state and action space. Collective motion was represented by a self-organising dynamic model that is based on linear spring-like forces between self-propelled particles in an active crystal. We tuned the inverse rotational and translational damping coefficients of the dynamic model for swarm populations of N </w:instrText>
       </w:r>
       <w:r>
         <w:rPr>
@@ -3349,7 +3492,7 @@
         <w:fldChar w:fldCharType="begin"/>
       </w:r>
       <w:r>
-        <w:instrText xml:space="preserve"> ADDIN ZOTERO_ITEM CSL_CITATION {"citationID":"FJdDxtTz","properties":{"formattedCitation":"[18]","plainCitation":"[18]","noteIndex":0},"citationItems":[{"id":147,"uris":["http://zotero.org/users/13882592/items/G9MCHH2L"],"itemData":{"id":147,"type":"article-journal","abstract":"We propose a model independent coordination strategy for multi-agent formation control. The main theorem states that under a bounded tracking error assumption, our method stabilizes the formation error. We illustrate the usefulness of the method by applying it to rigid body constrained motions.","container-title":"IEEE Transactions on Robotics and Automation","DOI":"10.1109/70.976029","ISSN":"2374-958X","issue":"6","note":"event-title: IEEE Transactions on Robotics and Automation","page":"947-951","source":"IEEE Xplore","title":"Formation constrained multi-agent control","volume":"17","author":[{"family":"Egerstedt","given":"M."},{"family":"Hu","given":"Xiaoming"}],"issued":{"date-parts":[["2001",12]]}}}],"schema":"https://github.com/citation-style-language/schema/raw/master/csl-citation.json"} </w:instrText>
+        <w:instrText xml:space="preserve"> ADDIN ZOTERO_ITEM CSL_CITATION {"citationID":"FJdDxtTz","properties":{"formattedCitation":"[18]","plainCitation":"[18]","noteIndex":0},"citationItems":[{"id":40,"uris":["http://zotero.org/users/13882592/items/G9MCHH2L"],"itemData":{"id":40,"type":"article-journal","abstract":"We propose a model independent coordination strategy for multi-agent formation control. The main theorem states that under a bounded tracking error assumption, our method stabilizes the formation error. We illustrate the usefulness of the method by applying it to rigid body constrained motions.","container-title":"IEEE Transactions on Robotics and Automation","DOI":"10.1109/70.976029","ISSN":"2374-958X","issue":"6","note":"event-title: IEEE Transactions on Robotics and Automation","page":"947-951","source":"IEEE Xplore","title":"Formation constrained multi-agent control","volume":"17","author":[{"family":"Egerstedt","given":"M."},{"family":"Hu","given":"Xiaoming"}],"issued":{"date-parts":[["2001",12]]}}}],"schema":"https://github.com/citation-style-language/schema/raw/master/csl-citation.json"} </w:instrText>
       </w:r>
       <w:r>
         <w:fldChar w:fldCharType="separate"/>
@@ -3361,13 +3504,29 @@
         <w:fldChar w:fldCharType="end"/>
       </w:r>
       <w:r>
-        <w:t xml:space="preserve"> utilised a coordinated control scheme to create path following to a virtual leader within a multi agent system. In contrary to these approaches the emergent collective motion within this project refers to the type of behaviours achieved through only the modification of the swarm parameters; behaviour which emerges from this effect, for instance Khan et al. </w:t>
+        <w:t xml:space="preserve"> </w:t>
+      </w:r>
+      <w:proofErr w:type="spellStart"/>
+      <w:r>
+        <w:t>utilised</w:t>
+      </w:r>
+      <w:proofErr w:type="spellEnd"/>
+      <w:r>
+        <w:t xml:space="preserve"> a coordinated control scheme to create path following to a virtual leader within a multi agent system. In contrary to these approaches the emergent collective motion within this project refers to the type of behaviours achieved through only the modification of the swarm parameters; </w:t>
+      </w:r>
+      <w:proofErr w:type="spellStart"/>
+      <w:r>
+        <w:t>behaviour</w:t>
+      </w:r>
+      <w:proofErr w:type="spellEnd"/>
+      <w:r>
+        <w:t xml:space="preserve"> which emerges from this effect, for instance Khan et al. </w:t>
       </w:r>
       <w:r>
         <w:fldChar w:fldCharType="begin"/>
       </w:r>
       <w:r>
-        <w:instrText xml:space="preserve"> ADDIN ZOTERO_ITEM CSL_CITATION {"citationID":"dCqDTp7L","properties":{"formattedCitation":"[19]","plainCitation":"[19]","noteIndex":0},"citationItems":[{"id":217,"uris":["http://zotero.org/users/13882592/items/U3LPM59K"],"itemData":{"id":217,"type":"article-journal","abstract":"Collective behaviours such as swarm formations of autonomous agents offer the advantages of efficient movement, redundancy, and potential for human guidance of a single swarm organism. This paper proposes a developmental approach to evolving collective behaviours whereby the evolutionary process is guided by a novel value system. A self-organising map is used at the core of this value system and motion properties of the swarm entities are used as input. Unlike traditional approaches, this value system does not need in advance the precise characteristics of the intended behaviours. We examine the performance of this value system in a series of controlled experiments. Our results demonstrate that the value system can recognise multiple “interesting” structured collective behaviours and distinguish them from random movement patterns. Results show that our value system is most effective distinguishing structured behaviours from random behaviours when using motion properties of individual agents as input. Further variations and modifications to input data such as normalisation and aggregation were also investigated, and it was shown that certain configurations provide better results in distinguishing collective behaviours from random ones.","container-title":"Swarm and Evolutionary Computation","DOI":"10.1016/j.swevo.2020.100715","ISSN":"2210-6502","journalAbbreviation":"Swarm and Evolutionary Computation","page":"100715","source":"ScienceDirect","title":"Autonomous detection of collective behaviours in swarms","volume":"57","author":[{"family":"Khan","given":"Md Mohiuddin"},{"family":"Kasmarik","given":"Kathryn"},{"family":"Barlow","given":"Michael"}],"issued":{"date-parts":[["2020",9,1]]}}}],"schema":"https://github.com/citation-style-language/schema/raw/master/csl-citation.json"} </w:instrText>
+        <w:instrText xml:space="preserve"> ADDIN ZOTERO_ITEM CSL_CITATION {"citationID":"dCqDTp7L","properties":{"formattedCitation":"[19]","plainCitation":"[19]","noteIndex":0},"citationItems":[{"id":190,"uris":["http://zotero.org/users/13882592/items/U3LPM59K"],"itemData":{"id":190,"type":"article-journal","abstract":"Collective behaviours such as swarm formations of autonomous agents offer the advantages of efficient movement, redundancy, and potential for human guidance of a single swarm organism. This paper proposes a developmental approach to evolving collective behaviours whereby the evolutionary process is guided by a novel value system. A self-organising map is used at the core of this value system and motion properties of the swarm entities are used as input. Unlike traditional approaches, this value system does not need in advance the precise characteristics of the intended behaviours. We examine the performance of this value system in a series of controlled experiments. Our results demonstrate that the value system can recognise multiple “interesting” structured collective behaviours and distinguish them from random movement patterns. Results show that our value system is most effective distinguishing structured behaviours from random behaviours when using motion properties of individual agents as input. Further variations and modifications to input data such as normalisation and aggregation were also investigated, and it was shown that certain configurations provide better results in distinguishing collective behaviours from random ones.","container-title":"Swarm and Evolutionary Computation","DOI":"10.1016/j.swevo.2020.100715","ISSN":"2210-6502","journalAbbreviation":"Swarm and Evolutionary Computation","page":"100715","source":"ScienceDirect","title":"Autonomous detection of collective behaviours in swarms","volume":"57","author":[{"family":"Khan","given":"Md Mohiuddin"},{"family":"Kasmarik","given":"Kathryn"},{"family":"Barlow","given":"Michael"}],"issued":{"date-parts":[["2020",9,1]]}}}],"schema":"https://github.com/citation-style-language/schema/raw/master/csl-citation.json"} </w:instrText>
       </w:r>
       <w:r>
         <w:fldChar w:fldCharType="separate"/>
@@ -3379,7 +3538,15 @@
         <w:fldChar w:fldCharType="end"/>
       </w:r>
       <w:r>
-        <w:t xml:space="preserve"> utilised an evolutionary approach to achieve a set of emergent collective behaviours through the modification of these parameters through the use of reinforcement learning, this concept was pushed further by </w:t>
+        <w:t xml:space="preserve"> </w:t>
+      </w:r>
+      <w:proofErr w:type="spellStart"/>
+      <w:r>
+        <w:t>utilised</w:t>
+      </w:r>
+      <w:proofErr w:type="spellEnd"/>
+      <w:r>
+        <w:t xml:space="preserve"> an evolutionary approach to achieve a set of emergent collective behaviours through the modification of these parameters through the use of reinforcement learning, this concept was pushed further by </w:t>
       </w:r>
       <w:proofErr w:type="spellStart"/>
       <w:r>
@@ -3393,7 +3560,7 @@
         <w:fldChar w:fldCharType="begin"/>
       </w:r>
       <w:r>
-        <w:instrText xml:space="preserve"> ADDIN ZOTERO_ITEM CSL_CITATION {"citationID":"TVW6BMiE","properties":{"formattedCitation":"[20]","plainCitation":"[20]","noteIndex":0},"citationItems":[{"id":214,"uris":["http://zotero.org/users/13882592/items/KLAJMFA8"],"itemData":{"id":214,"type":"article-journal","abstract":"Collective behaviours such as swarm formation of autonomous agents offer the advantages of efficient movement, redundancy, and potential for human guidance of a single swarm organism. However, tuning the behaviour of a group of agents so that they swarm, is difficult. Behaviour-bootstrapping algorithms permit agents to self-tune behaviour adapted for their physical form and associated movement constraints. This paper proposes a reinforcement learning framework to tune collective motion behaviours from random behaviours. The learning process is guided by a novel reward function capable of autonomously detecting generic collective motion behaviours from sensor data about the relative velocity and position of neighbouring agents. Our reward function is designed using a meta-learner trained on a human-labelled collective motion dataset. We demonstrate that our reinforcement learner can tune the behaviour of randomly moving groups so that structured collective motion emerges. We compare our framework to an existing developmental evolutionary framework for this purpose. Our results demonstrate that the proposed learning framework can generate behaviours with different collective motion characteristics more quickly than existing approaches. In addition, the trained reinforcement learner can tune the behaviour of robots with movement characteristics that it has not been trained on.","container-title":"Swarm and Evolutionary Computation","DOI":"10.1016/j.swevo.2022.101085","ISSN":"2210-6502","journalAbbreviation":"Swarm and Evolutionary Computation","page":"101085","source":"ScienceDirect","title":"Automatic collective motion tuning using actor-critic deep reinforcement learning","volume":"72","author":[{"family":"Abpeikar","given":"Shadi"},{"family":"Kasmarik","given":"Kathryn"},{"family":"Garratt","given":"Matthew"},{"family":"Hunjet","given":"Robert"},{"family":"Khan","given":"Md Mohiuddin"},{"family":"Qiu","given":"Huanneng"}],"issued":{"date-parts":[["2022",7,1]]}}}],"schema":"https://github.com/citation-style-language/schema/raw/master/csl-citation.json"} </w:instrText>
+        <w:instrText xml:space="preserve"> ADDIN ZOTERO_ITEM CSL_CITATION {"citationID":"TVW6BMiE","properties":{"formattedCitation":"[20]","plainCitation":"[20]","noteIndex":0},"citationItems":[{"id":189,"uris":["http://zotero.org/users/13882592/items/KLAJMFA8"],"itemData":{"id":189,"type":"article-journal","abstract":"Collective behaviours such as swarm formation of autonomous agents offer the advantages of efficient movement, redundancy, and potential for human guidance of a single swarm organism. However, tuning the behaviour of a group of agents so that they swarm, is difficult. Behaviour-bootstrapping algorithms permit agents to self-tune behaviour adapted for their physical form and associated movement constraints. This paper proposes a reinforcement learning framework to tune collective motion behaviours from random behaviours. The learning process is guided by a novel reward function capable of autonomously detecting generic collective motion behaviours from sensor data about the relative velocity and position of neighbouring agents. Our reward function is designed using a meta-learner trained on a human-labelled collective motion dataset. We demonstrate that our reinforcement learner can tune the behaviour of randomly moving groups so that structured collective motion emerges. We compare our framework to an existing developmental evolutionary framework for this purpose. Our results demonstrate that the proposed learning framework can generate behaviours with different collective motion characteristics more quickly than existing approaches. In addition, the trained reinforcement learner can tune the behaviour of robots with movement characteristics that it has not been trained on.","container-title":"Swarm and Evolutionary Computation","DOI":"10.1016/j.swevo.2022.101085","ISSN":"2210-6502","journalAbbreviation":"Swarm and Evolutionary Computation","page":"101085","source":"ScienceDirect","title":"Automatic collective motion tuning using actor-critic deep reinforcement learning","volume":"72","author":[{"family":"Abpeikar","given":"Shadi"},{"family":"Kasmarik","given":"Kathryn"},{"family":"Garratt","given":"Matthew"},{"family":"Hunjet","given":"Robert"},{"family":"Khan","given":"Md Mohiuddin"},{"family":"Qiu","given":"Huanneng"}],"issued":{"date-parts":[["2022",7,1]]}}}],"schema":"https://github.com/citation-style-language/schema/raw/master/csl-citation.json"} </w:instrText>
       </w:r>
       <w:r>
         <w:fldChar w:fldCharType="separate"/>
@@ -3453,7 +3620,7 @@
         <w:fldChar w:fldCharType="begin"/>
       </w:r>
       <w:r>
-        <w:instrText xml:space="preserve"> ADDIN ZOTERO_ITEM CSL_CITATION {"citationID":"mYQl2ooO","properties":{"formattedCitation":"[20]","plainCitation":"[20]","noteIndex":0},"citationItems":[{"id":214,"uris":["http://zotero.org/users/13882592/items/KLAJMFA8"],"itemData":{"id":214,"type":"article-journal","abstract":"Collective behaviours such as swarm formation of autonomous agents offer the advantages of efficient movement, redundancy, and potential for human guidance of a single swarm organism. However, tuning the behaviour of a group of agents so that they swarm, is difficult. Behaviour-bootstrapping algorithms permit agents to self-tune behaviour adapted for their physical form and associated movement constraints. This paper proposes a reinforcement learning framework to tune collective motion behaviours from random behaviours. The learning process is guided by a novel reward function capable of autonomously detecting generic collective motion behaviours from sensor data about the relative velocity and position of neighbouring agents. Our reward function is designed using a meta-learner trained on a human-labelled collective motion dataset. We demonstrate that our reinforcement learner can tune the behaviour of randomly moving groups so that structured collective motion emerges. We compare our framework to an existing developmental evolutionary framework for this purpose. Our results demonstrate that the proposed learning framework can generate behaviours with different collective motion characteristics more quickly than existing approaches. In addition, the trained reinforcement learner can tune the behaviour of robots with movement characteristics that it has not been trained on.","container-title":"Swarm and Evolutionary Computation","DOI":"10.1016/j.swevo.2022.101085","ISSN":"2210-6502","journalAbbreviation":"Swarm and Evolutionary Computation","page":"101085","source":"ScienceDirect","title":"Automatic collective motion tuning using actor-critic deep reinforcement learning","volume":"72","author":[{"family":"Abpeikar","given":"Shadi"},{"family":"Kasmarik","given":"Kathryn"},{"family":"Garratt","given":"Matthew"},{"family":"Hunjet","given":"Robert"},{"family":"Khan","given":"Md Mohiuddin"},{"family":"Qiu","given":"Huanneng"}],"issued":{"date-parts":[["2022",7,1]]}}}],"schema":"https://github.com/citation-style-language/schema/raw/master/csl-citation.json"} </w:instrText>
+        <w:instrText xml:space="preserve"> ADDIN ZOTERO_ITEM CSL_CITATION {"citationID":"mYQl2ooO","properties":{"formattedCitation":"[20]","plainCitation":"[20]","noteIndex":0},"citationItems":[{"id":189,"uris":["http://zotero.org/users/13882592/items/KLAJMFA8"],"itemData":{"id":189,"type":"article-journal","abstract":"Collective behaviours such as swarm formation of autonomous agents offer the advantages of efficient movement, redundancy, and potential for human guidance of a single swarm organism. However, tuning the behaviour of a group of agents so that they swarm, is difficult. Behaviour-bootstrapping algorithms permit agents to self-tune behaviour adapted for their physical form and associated movement constraints. This paper proposes a reinforcement learning framework to tune collective motion behaviours from random behaviours. The learning process is guided by a novel reward function capable of autonomously detecting generic collective motion behaviours from sensor data about the relative velocity and position of neighbouring agents. Our reward function is designed using a meta-learner trained on a human-labelled collective motion dataset. We demonstrate that our reinforcement learner can tune the behaviour of randomly moving groups so that structured collective motion emerges. We compare our framework to an existing developmental evolutionary framework for this purpose. Our results demonstrate that the proposed learning framework can generate behaviours with different collective motion characteristics more quickly than existing approaches. In addition, the trained reinforcement learner can tune the behaviour of robots with movement characteristics that it has not been trained on.","container-title":"Swarm and Evolutionary Computation","DOI":"10.1016/j.swevo.2022.101085","ISSN":"2210-6502","journalAbbreviation":"Swarm and Evolutionary Computation","page":"101085","source":"ScienceDirect","title":"Automatic collective motion tuning using actor-critic deep reinforcement learning","volume":"72","author":[{"family":"Abpeikar","given":"Shadi"},{"family":"Kasmarik","given":"Kathryn"},{"family":"Garratt","given":"Matthew"},{"family":"Hunjet","given":"Robert"},{"family":"Khan","given":"Md Mohiuddin"},{"family":"Qiu","given":"Huanneng"}],"issued":{"date-parts":[["2022",7,1]]}}}],"schema":"https://github.com/citation-style-language/schema/raw/master/csl-citation.json"} </w:instrText>
       </w:r>
       <w:r>
         <w:fldChar w:fldCharType="separate"/>
@@ -3510,7 +3677,7 @@
         <w:fldChar w:fldCharType="begin"/>
       </w:r>
       <w:r>
-        <w:instrText xml:space="preserve"> ADDIN ZOTERO_ITEM CSL_CITATION {"citationID":"uFm1CsaX","properties":{"formattedCitation":"[21], [22]","plainCitation":"[21], [22]","noteIndex":0},"citationItems":[{"id":194,"uris":["http://zotero.org/users/13882592/items/M9GCNAQ4"],"itemData":{"id":194,"type":"paper-conference","abstract":"A self-organising system functions without central control, and through contextual local interactions. Components achieve a simple task individually, but a complex collective behaviour emerges from their mutual interactions. Such a system modifies its structure and functionality to adapt to changes to requirements and to the environment based on previous experience. Nature provides examples of self-organisation, such as ants food foraging, molecules formation, or antibodies detection. Similarly, current software applications are driven by social interactions (negotiations, transactions), based on autonomous entities or agents, and run in highly dynamic environments. The issue of engineering applications, based on the principles of self-organisation to achieve robustness and adaptability, is gaining increasing interest in the software research community. The aim of this paper is to survey natural and artificial complex systems exhibiting emergent behaviour, and to outline the mechanisms enabling such behaviours.","container-title":"Engineering Self-Organising Systems","DOI":"10.1007/978-3-540-24701-2_1","event-place":"Berlin, Heidelberg","ISBN":"978-3-540-24701-2","language":"en","page":"1-19","publisher":"Springer","publisher-place":"Berlin, Heidelberg","source":"Springer Link","title":"Self-Organisation: Paradigms and Applications","title-short":"Self-Organisation","author":[{"family":"Di Marzo Serugendo","given":"Giovanna"},{"family":"Foukia","given":"Noria"},{"family":"Hassas","given":"Salima"},{"family":"Karageorgos","given":"Anthony"},{"family":"Mostéfaoui","given":"Soraya Kouadri"},{"family":"Rana","given":"Omer F."},{"family":"Ulieru","given":"Mihaela"},{"family":"Valckenaers","given":"Paul"},{"family":"Van Aart","given":"Chris"}],"editor":[{"family":"Di Marzo Serugendo","given":"Giovanna"},{"family":"Karageorgos","given":"Anthony"},{"family":"Rana","given":"Omer F."},{"family":"Zambonelli","given":"Franco"}],"issued":{"date-parts":[["2004"]]}}},{"id":196,"uris":["http://zotero.org/users/13882592/items/LHS27E9Q"],"itemData":{"id":196,"type":"webpage","title":"Collective Robotics: From Social Insects to Robots - C. Ronald Kube, Hong Zhang, 1993","URL":"https://journals.sagepub.com/doi/abs/10.1177/105971239300200204?casa_token=eQiuPn8kxvsAAAAA:sKx3Wnfr7IqWSHhYv-K-E8vqr9vAV7HWCFol_wgqzZqRW9HkKU2fgazOrGMgJIXsNZn9CRYMc7Q","accessed":{"date-parts":[["2024",5,10]]}}}],"schema":"https://github.com/citation-style-language/schema/raw/master/csl-citation.json"} </w:instrText>
+        <w:instrText xml:space="preserve"> ADDIN ZOTERO_ITEM CSL_CITATION {"citationID":"uFm1CsaX","properties":{"formattedCitation":"[21], [22]","plainCitation":"[21], [22]","noteIndex":0},"citationItems":[{"id":176,"uris":["http://zotero.org/users/13882592/items/M9GCNAQ4"],"itemData":{"id":176,"type":"paper-conference","abstract":"A self-organising system functions without central control, and through contextual local interactions. Components achieve a simple task individually, but a complex collective behaviour emerges from their mutual interactions. Such a system modifies its structure and functionality to adapt to changes to requirements and to the environment based on previous experience. Nature provides examples of self-organisation, such as ants food foraging, molecules formation, or antibodies detection. Similarly, current software applications are driven by social interactions (negotiations, transactions), based on autonomous entities or agents, and run in highly dynamic environments. The issue of engineering applications, based on the principles of self-organisation to achieve robustness and adaptability, is gaining increasing interest in the software research community. The aim of this paper is to survey natural and artificial complex systems exhibiting emergent behaviour, and to outline the mechanisms enabling such behaviours.","container-title":"Engineering Self-Organising Systems","DOI":"10.1007/978-3-540-24701-2_1","event-place":"Berlin, Heidelberg","ISBN":"978-3-540-24701-2","language":"en","page":"1-19","publisher":"Springer","publisher-place":"Berlin, Heidelberg","source":"Springer Link","title":"Self-Organisation: Paradigms and Applications","title-short":"Self-Organisation","author":[{"family":"Di Marzo Serugendo","given":"Giovanna"},{"family":"Foukia","given":"Noria"},{"family":"Hassas","given":"Salima"},{"family":"Karageorgos","given":"Anthony"},{"family":"Mostéfaoui","given":"Soraya Kouadri"},{"family":"Rana","given":"Omer F."},{"family":"Ulieru","given":"Mihaela"},{"family":"Valckenaers","given":"Paul"},{"family":"Van Aart","given":"Chris"}],"editor":[{"family":"Di Marzo Serugendo","given":"Giovanna"},{"family":"Karageorgos","given":"Anthony"},{"family":"Rana","given":"Omer F."},{"family":"Zambonelli","given":"Franco"}],"issued":{"date-parts":[["2004"]]}}},{"id":175,"uris":["http://zotero.org/users/13882592/items/LHS27E9Q"],"itemData":{"id":175,"type":"webpage","title":"Collective Robotics: From Social Insects to Robots - C. Ronald Kube, Hong Zhang, 1993","URL":"https://journals.sagepub.com/doi/abs/10.1177/105971239300200204?casa_token=eQiuPn8kxvsAAAAA:sKx3Wnfr7IqWSHhYv-K-E8vqr9vAV7HWCFol_wgqzZqRW9HkKU2fgazOrGMgJIXsNZn9CRYMc7Q","accessed":{"date-parts":[["2024",5,10]]}}}],"schema":"https://github.com/citation-style-language/schema/raw/master/csl-citation.json"} </w:instrText>
       </w:r>
       <w:r>
         <w:fldChar w:fldCharType="separate"/>
@@ -3534,17 +3701,13 @@
         <w:fldChar w:fldCharType="begin"/>
       </w:r>
       <w:r>
-        <w:instrText xml:space="preserve"> ADDIN ZOTERO_ITEM CSL_CITATION {"citationID":"Fu558nwG","properties":{"formattedCitation":"[6], [23], [24], [25], [26], [27]","plainCitation":"[6], [23], [24], [25], [26], [27]","noteIndex":0},"citationItems":[{"id":156,"uris":["http://zotero.org/users/13882592/items/QHATH2VG"],"itemData":{"id":156,"type":"article-journal","abstract":"While all the governments of the world are fighting a battle against the outbreak of the COVID-19 pandemic, robotics and technology play a vital role in helping to safeguard citizens. Robotics may also help to manage the resources when people shift to work from home during the lockdown period.","page":"7883-7893","source":"ResearchGate","title":"A Review on Implementation of Robotic Assistance in Covid-19 Epidemics: A Possibility Check","title-short":"A Review on Implementation of Robotic Assistance in Covid-19 Epidemics","volume":"29","author":[{"family":"Singh","given":"Rajesh"},{"family":"Gehlot","given":"Anita"},{"family":"Thakur","given":"Amit"},{"family":"Shaik","given":"Vaseem Akram"},{"family":"Das","given":"Prabin"}],"issued":{"date-parts":[["2020",7,4]]}},"label":"page"},{"id":180,"uris":["http://zotero.org/users/13882592/items/I256NEQV"],"itemData":{"id":180,"type":"paper-conference","abstract":"With the deepening research on the application of UAV swarm technology in military operations at home and abroad, and focusing on the core key technologies of UAV swarm, such as complex battlefield situation awareness technology, weak information interaction technology under strong interference, online intelligent planning and decision-making technology, real-time obstacle avoidance / collision avoidance perception and control technology, it can be predicted that the UAV swarm weapon will be widely used in the future battlefield. By analyzing the main problems of UAV swarm technology directly used in military operations, the bottleneck restricting the development and breakthrough in this field is identified. According to the research status of UAV swarm combat technology in China, some suggestions are put forward.","container-title":"2020 3rd International Conference on Unmanned Systems (ICUS)","DOI":"10.1109/ICUS50048.2020.9274974","event-title":"2020 3rd International Conference on Unmanned Systems (ICUS)","page":"1200-1204","source":"IEEE Xplore","title":"Analysis of military application of UAV swarm technology","URL":"https://ieeexplore.ieee.org/abstract/document/9274974?casa_token=TRSzMlfDYlAAAAAA:-k1v16I-wTqc1L1AdGycS1NmdKiuThleyMhoWBokHWpP69mAuLJYq5XjyjeSqowCnFyDD2c","author":[{"family":"Xiaoning","given":"Zhu"}],"accessed":{"date-parts":[["2024",5,10]]},"issued":{"date-parts":[["2020",11]]}}},{"id":184,"uris":["http://zotero.org/users/13882592/items/V2Q2NR7A"],"itemData":{"id":184,"type":"article-journal","abstract":"Particle swarm optimization (PSO) aims at finding the optimum point in a high-dimension solution space by simulating the swarming and flocking behaviors in nature. Recent empirical studies of reconstructing the hidden interaction networks in flocking birds and schooling fish found that individuals play different roles in group decision making. An outstanding question is whether the performance of PSO can be improved by incorporating these empirical findings. Here, we systematically explore the impact of the heterogeneity of interaction network and individual's learning strategies to find that the corresponding network-based algorithm, network-based heterogeneous particle swarm optimization (NHPSO), significantly outperforms other PSO based and non-PSO-based comparative algorithms on our experiments with 18 test functions. Our further analysis of the information exchange among the particles reveals that learning from low-degree particles in the middle period of evolution is crucial for the swarm to achieve the global optimum. These results offer a new framework to improve the performance of swarm optimization and demonstrate the applicability of network science in designing optimization algorithms. Finally, the universality of NHPSO is demonstrated on an emerging application, the unmanned aerial vehicle communication coverage.","container-title":"IEEE Transactions on Emerging Topics in Computational Intelligence","DOI":"10.1109/TETCI.2019.2899604","ISSN":"2471-285X","issue":"3","note":"event-title: IEEE Transactions on Emerging Topics in Computational Intelligence","page":"312-323","source":"IEEE Xplore","title":"Network-Based Heterogeneous Particle Swarm Optimization and Its Application in UAV Communication Coverage","volume":"4","author":[{"family":"Du","given":"Wenbo"},{"family":"Ying","given":"Wen"},{"family":"Yang","given":"Peng"},{"family":"Cao","given":"Xianbin"},{"family":"Yan","given":"Gang"},{"family":"Tang","given":"Ke"},{"family":"Wu","given":"Dapeng"}],"issued":{"date-parts":[["2020",6]]}}},{"id":50,"uris":["http://zotero.org/users/13882592/items/E5MVE5XV"],"itemData":{"id":50,"type":"article-journal","container-title":"ENGINEERING FOR RURAL DEVELOPMENT","language":"en","source":"Zotero","title":"TOWARDS PRACTICAL APPLICATION OF SWARM ROBOTICS: OVERVIEW OF SWARM TASKS","author":[{"family":"Liekna","given":"Aleksis"},{"family":"Grundspenkis","given":"Janis"}]}},{"id":178,"uris":["http://zotero.org/users/13882592/items/ANCHXJVH"],"itemData":{"id":178,"type":"article-journal","abstract":"In swarm robotics multiple robots collectively solve problems by forming advantageous structures and behaviors similar to the ones observed in natural systems such as swarms of bees, birds, or fish. However, the step to industrial applications has not yet been made successfully. Literature is light on real-world swarm applications that apply actual swarm algorithms. Typically, only parts of swarm algorithms are used which we refer to as basic swarm behaviors. In this paper we collect and categorize these behaviors into spatial organization, navigation, decision making, and miscellaneous. This taxonomy is then applied to categorize a number of existing swarm robotic applications from research and industrial domains. Along with the classification, we give a comprehensive overview of research platforms that can be used for testing and evaluating swarm behavior, systems that are already on the market, and projects that target a specific market. Results from this survey show that swarm robotic applications are still rare today. Many industrial projects still rely on centralized control, and even though a solution with multiple robots is employed, the principal idea of swarm robotics of distributed decision making is neglected. We identified mainly following reasons: First of all, swarm behavior emerging from local interactions is hard to predict and a proof of its eligibility for applications in an industrial context is difficult to provide. Second, current communication architectures often do not match requirements for swarm communication, which often leads to a system with a centralized communication infrastructure. Finally, testing swarms for real industrial applications is an issue, since deployment in a productive environment is typically too risky and simulations of a target system may not be sufficiently accurate. In contrast, the research platforms present a means for transforming swarm robotics solutions from theory to prototype industrial systems.","container-title":"Frontiers in Robotics and AI","DOI":"10.3389/frobt.2020.00036","ISSN":"2296-9144","journalAbbreviation":"Front. Robot. AI","language":"English","note":"publisher: Frontiers","source":"Frontiers","title":"Swarm Robotic Behaviors and Current Applications","URL":"https://www.frontiersin.org/articles/10.3389/frobt.2020.00036","volume":"7","author":[{"family":"Schranz","given":"Melanie"},{"family":"Umlauft","given":"Martina"},{"family":"Sende","given":"Micha"},{"family":"Elmenreich","given":"Wilfried"}],"accessed":{"date-parts":[["2024",5,10]]},"issued":{"date-parts":[["2020",4,2]]}}},{"id":192,"uris":["http://zotero.org/users/13882592/items/U4SG2J2C"],"itemData":{"id":192,"type":"paper-conference","abstract":"Swarm robotics is a novel approach to the coordination of large numbers of relatively simple robots which takes its inspiration from social insects. This paper proposes a definition to this newly emerging approach by 1) describing the desirable properties of swarm robotic systems, as observed in the system-level functioning of social insects, 2) proposing a definition for the term swarm robotics, and putting forward a set of criteria that can be used to distinguish swarm robotics research from other multi-robot studies, 3) providing a review of some studies which can act as sources of inspiration, and a list of promising domains for the utilization of swarm robotic systems.","container-title":"Swarm Robotics","DOI":"10.1007/978-3-540-30552-1_2","event-place":"Berlin, Heidelberg","ISBN":"978-3-540-30552-1","language":"en","page":"10-20","publisher":"Springer","publisher-place":"Berlin, Heidelberg","source":"Springer Link","title":"Swarm Robotics: From Sources of Inspiration to Domains of Application","title-short":"Swarm Robotics","author":[{"family":"Şahin","given":"Erol"}],"editor":[{"family":"Şahin","given":"Erol"},{"family":"Spears","given":"William M."}],"issued":{"date-parts":[["2005"]]}},"label":"page"}],"schema":"https://github.com/citation-style-language/schema/raw/master/csl-citation.json"} </w:instrText>
+        <w:instrText xml:space="preserve"> ADDIN ZOTERO_ITEM CSL_CITATION {"citationID":"Fu558nwG","properties":{"formattedCitation":"[6], [23], [24], [25], [26], [27]","plainCitation":"[6], [23], [24], [25], [26], [27]","noteIndex":0},"citationItems":[{"id":37,"uris":["http://zotero.org/users/13882592/items/QHATH2VG"],"itemData":{"id":37,"type":"article-journal","abstract":"While all the governments of the world are fighting a battle against the outbreak of the COVID-19 pandemic, robotics and technology play a vital role in helping to safeguard citizens. Robotics may also help to manage the resources when people shift to work from home during the lockdown period.","page":"7883-7893","source":"ResearchGate","title":"A Review on Implementation of Robotic Assistance in Covid-19 Epidemics: A Possibility Check","title-short":"A Review on Implementation of Robotic Assistance in Covid-19 Epidemics","volume":"29","author":[{"family":"Singh","given":"Rajesh"},{"family":"Gehlot","given":"Anita"},{"family":"Thakur","given":"Amit"},{"family":"Shaik","given":"Vaseem Akram"},{"family":"Das","given":"Prabin"}],"issued":{"date-parts":[["2020",7,4]]}},"label":"page"},{"id":162,"uris":["http://zotero.org/users/13882592/items/I256NEQV"],"itemData":{"id":162,"type":"paper-conference","abstract":"With the deepening research on the application of UAV swarm technology in military operations at home and abroad, and focusing on the core key technologies of UAV swarm, such as complex battlefield situation awareness technology, weak information interaction technology under strong interference, online intelligent planning and decision-making technology, real-time obstacle avoidance / collision avoidance perception and control technology, it can be predicted that the UAV swarm weapon will be widely used in the future battlefield. By analyzing the main problems of UAV swarm technology directly used in military operations, the bottleneck restricting the development and breakthrough in this field is identified. According to the research status of UAV swarm combat technology in China, some suggestions are put forward.","container-title":"2020 3rd International Conference on Unmanned Systems (ICUS)","DOI":"10.1109/ICUS50048.2020.9274974","event-title":"2020 3rd International Conference on Unmanned Systems (ICUS)","page":"1200-1204","source":"IEEE Xplore","title":"Analysis of military application of UAV swarm technology","URL":"https://ieeexplore.ieee.org/abstract/document/9274974?casa_token=TRSzMlfDYlAAAAAA:-k1v16I-wTqc1L1AdGycS1NmdKiuThleyMhoWBokHWpP69mAuLJYq5XjyjeSqowCnFyDD2c","author":[{"family":"Xiaoning","given":"Zhu"}],"accessed":{"date-parts":[["2024",5,10]]},"issued":{"date-parts":[["2020",11]]}}},{"id":180,"uris":["http://zotero.org/users/13882592/items/V2Q2NR7A"],"itemData":{"id":180,"type":"article-journal","abstract":"Particle swarm optimization (PSO) aims at finding the optimum point in a high-dimension solution space by simulating the swarming and flocking behaviors in nature. Recent empirical studies of reconstructing the hidden interaction networks in flocking birds and schooling fish found that individuals play different roles in group decision making. An outstanding question is whether the performance of PSO can be improved by incorporating these empirical findings. Here, we systematically explore the impact of the heterogeneity of interaction network and individual's learning strategies to find that the corresponding network-based algorithm, network-based heterogeneous particle swarm optimization (NHPSO), significantly outperforms other PSO based and non-PSO-based comparative algorithms on our experiments with 18 test functions. Our further analysis of the information exchange among the particles reveals that learning from low-degree particles in the middle period of evolution is crucial for the swarm to achieve the global optimum. These results offer a new framework to improve the performance of swarm optimization and demonstrate the applicability of network science in designing optimization algorithms. Finally, the universality of NHPSO is demonstrated on an emerging application, the unmanned aerial vehicle communication coverage.","container-title":"IEEE Transactions on Emerging Topics in Computational Intelligence","DOI":"10.1109/TETCI.2019.2899604","ISSN":"2471-285X","issue":"3","note":"event-title: IEEE Transactions on Emerging Topics in Computational Intelligence","page":"312-323","source":"IEEE Xplore","title":"Network-Based Heterogeneous Particle Swarm Optimization and Its Application in UAV Communication Coverage","volume":"4","author":[{"family":"Du","given":"Wenbo"},{"family":"Ying","given":"Wen"},{"family":"Yang","given":"Peng"},{"family":"Cao","given":"Xianbin"},{"family":"Yan","given":"Gang"},{"family":"Tang","given":"Ke"},{"family":"Wu","given":"Dapeng"}],"issued":{"date-parts":[["2020",6]]}}},{"id":78,"uris":["http://zotero.org/users/13882592/items/E5MVE5XV"],"itemData":{"id":78,"type":"article-journal","container-title":"ENGINEERING FOR RURAL DEVELOPMENT","language":"en","source":"Zotero","title":"TOWARDS PRACTICAL APPLICATION OF SWARM ROBOTICS: OVERVIEW OF SWARM TASKS","author":[{"family":"Liekna","given":"Aleksis"},{"family":"Grundspenkis","given":"Janis"}]}},{"id":163,"uris":["http://zotero.org/users/13882592/items/ANCHXJVH"],"itemData":{"id":163,"type":"article-journal","abstract":"In swarm robotics multiple robots collectively solve problems by forming advantageous structures and behaviors similar to the ones observed in natural systems such as swarms of bees, birds, or fish. However, the step to industrial applications has not yet been made successfully. Literature is light on real-world swarm applications that apply actual swarm algorithms. Typically, only parts of swarm algorithms are used which we refer to as basic swarm behaviors. In this paper we collect and categorize these behaviors into spatial organization, navigation, decision making, and miscellaneous. This taxonomy is then applied to categorize a number of existing swarm robotic applications from research and industrial domains. Along with the classification, we give a comprehensive overview of research platforms that can be used for testing and evaluating swarm behavior, systems that are already on the market, and projects that target a specific market. Results from this survey show that swarm robotic applications are still rare today. Many industrial projects still rely on centralized control, and even though a solution with multiple robots is employed, the principal idea of swarm robotics of distributed decision making is neglected. We identified mainly following reasons: First of all, swarm behavior emerging from local interactions is hard to predict and a proof of its eligibility for applications in an industrial context is difficult to provide. Second, current communication architectures often do not match requirements for swarm communication, which often leads to a system with a centralized communication infrastructure. Finally, testing swarms for real industrial applications is an issue, since deployment in a productive environment is typically too risky and simulations of a target system may not be sufficiently accurate. In contrast, the research platforms present a means for transforming swarm robotics solutions from theory to prototype industrial systems.","container-title":"Frontiers in Robotics and AI","DOI":"10.3389/frobt.2020.00036","ISSN":"2296-9144","journalAbbreviation":"Front. Robot. AI","language":"English","note":"publisher: Frontiers","source":"Frontiers","title":"Swarm Robotic Behaviors and Current Applications","URL":"https://www.frontiersin.org/articles/10.3389/frobt.2020.00036","volume":"7","author":[{"family":"Schranz","given":"Melanie"},{"family":"Umlauft","given":"Martina"},{"family":"Sende","given":"Micha"},{"family":"Elmenreich","given":"Wilfried"}],"accessed":{"date-parts":[["2024",5,10]]},"issued":{"date-parts":[["2020",4,2]]}}},{"id":177,"uris":["http://zotero.org/users/13882592/items/U4SG2J2C"],"itemData":{"id":177,"type":"paper-conference","abstract":"Swarm robotics is a novel approach to the coordination of large numbers of relatively simple robots which takes its inspiration from social insects. This paper proposes a definition to this newly emerging approach by 1) describing the desirable properties of swarm robotic systems, as observed in the system-level functioning of social insects, 2) proposing a definition for the term swarm robotics, and putting forward a set of criteria that can be used to distinguish swarm robotics research from other multi-robot studies, 3) providing a review of some studies which can act as sources of inspiration, and a list of promising domains for the utilization of swarm robotic systems.","container-title":"Swarm Robotics","DOI":"10.1007/978-3-540-30552-1_2","event-place":"Berlin, Heidelberg","ISBN":"978-3-540-30552-1","language":"en","page":"10-20","publisher":"Springer","publisher-place":"Berlin, Heidelberg","source":"Springer Link","title":"Swarm Robotics: From Sources of Inspiration to Domains of Application","title-short":"Swarm Robotics","author":[{"family":"Şahin","given":"Erol"}],"editor":[{"family":"Şahin","given":"Erol"},{"family":"Spears","given":"William M."}],"issued":{"date-parts":[["2005"]]}},"label":"page"}],"schema":"https://github.com/citation-style-language/schema/raw/master/csl-citation.json"} </w:instrText>
       </w:r>
       <w:r>
         <w:fldChar w:fldCharType="separate"/>
       </w:r>
       <w:r>
-        <w:t xml:space="preserve">[6], [23], [24], </w:t>
-      </w:r>
-      <w:r>
-        <w:lastRenderedPageBreak/>
-        <w:t>[25], [26], [27]</w:t>
+        <w:t>[6], [23], [24], [25], [26], [27]</w:t>
       </w:r>
       <w:r>
         <w:fldChar w:fldCharType="end"/>
@@ -3562,7 +3725,7 @@
         <w:fldChar w:fldCharType="begin"/>
       </w:r>
       <w:r>
-        <w:instrText xml:space="preserve"> ADDIN ZOTERO_ITEM CSL_CITATION {"citationID":"3zeXceen","properties":{"formattedCitation":"[27]","plainCitation":"[27]","noteIndex":0},"citationItems":[{"id":192,"uris":["http://zotero.org/users/13882592/items/U4SG2J2C"],"itemData":{"id":192,"type":"paper-conference","abstract":"Swarm robotics is a novel approach to the coordination of large numbers of relatively simple robots which takes its inspiration from social insects. This paper proposes a definition to this newly emerging approach by 1) describing the desirable properties of swarm robotic systems, as observed in the system-level functioning of social insects, 2) proposing a definition for the term swarm robotics, and putting forward a set of criteria that can be used to distinguish swarm robotics research from other multi-robot studies, 3) providing a review of some studies which can act as sources of inspiration, and a list of promising domains for the utilization of swarm robotic systems.","container-title":"Swarm Robotics","DOI":"10.1007/978-3-540-30552-1_2","event-place":"Berlin, Heidelberg","ISBN":"978-3-540-30552-1","language":"en","page":"10-20","publisher":"Springer","publisher-place":"Berlin, Heidelberg","source":"Springer Link","title":"Swarm Robotics: From Sources of Inspiration to Domains of Application","title-short":"Swarm Robotics","author":[{"family":"Şahin","given":"Erol"}],"editor":[{"family":"Şahin","given":"Erol"},{"family":"Spears","given":"William M."}],"issued":{"date-parts":[["2005"]]}}}],"schema":"https://github.com/citation-style-language/schema/raw/master/csl-citation.json"} </w:instrText>
+        <w:instrText xml:space="preserve"> ADDIN ZOTERO_ITEM CSL_CITATION {"citationID":"3zeXceen","properties":{"formattedCitation":"[27]","plainCitation":"[27]","noteIndex":0},"citationItems":[{"id":177,"uris":["http://zotero.org/users/13882592/items/U4SG2J2C"],"itemData":{"id":177,"type":"paper-conference","abstract":"Swarm robotics is a novel approach to the coordination of large numbers of relatively simple robots which takes its inspiration from social insects. This paper proposes a definition to this newly emerging approach by 1) describing the desirable properties of swarm robotic systems, as observed in the system-level functioning of social insects, 2) proposing a definition for the term swarm robotics, and putting forward a set of criteria that can be used to distinguish swarm robotics research from other multi-robot studies, 3) providing a review of some studies which can act as sources of inspiration, and a list of promising domains for the utilization of swarm robotic systems.","container-title":"Swarm Robotics","DOI":"10.1007/978-3-540-30552-1_2","event-place":"Berlin, Heidelberg","ISBN":"978-3-540-30552-1","language":"en","page":"10-20","publisher":"Springer","publisher-place":"Berlin, Heidelberg","source":"Springer Link","title":"Swarm Robotics: From Sources of Inspiration to Domains of Application","title-short":"Swarm Robotics","author":[{"family":"Şahin","given":"Erol"}],"editor":[{"family":"Şahin","given":"Erol"},{"family":"Spears","given":"William M."}],"issued":{"date-parts":[["2005"]]}}}],"schema":"https://github.com/citation-style-language/schema/raw/master/csl-citation.json"} </w:instrText>
       </w:r>
       <w:r>
         <w:fldChar w:fldCharType="separate"/>
@@ -3586,7 +3749,7 @@
         <w:fldChar w:fldCharType="begin"/>
       </w:r>
       <w:r>
-        <w:instrText xml:space="preserve"> ADDIN ZOTERO_ITEM CSL_CITATION {"citationID":"PHZc3Q88","properties":{"formattedCitation":"[28]","plainCitation":"[28]","noteIndex":0},"citationItems":[{"id":205,"uris":["http://zotero.org/users/13882592/items/QJ3SIHLN"],"itemData":{"id":205,"type":"paper-conference","abstract":"Robotics is an area that is finding its use in every field today owing to the fact that it has proven time and again evolutionary changes that it has brought about. Long gone are the days when the military walked into traps or blindly entered a territory only to get knocked down. With the help of advancements in technology, the military is becoming more capable of doing life endangering operations such as bomb-defusing, fighter pilot aviation and entering enemy territory with much more confidence as it is being backed-up by all the extra help and support that technology is bringing despite the fact that there are many unknown variables involved in such high-risk military operations. Soldiers are humans, they have fears, weaknesses and can never prove to be as reliable as a robot in terms of efficiency as robots have unwavering performance efficiency. Just as the use of unmanned aerial vehicles has entirely changed the narrative of military fighter aviation, for an issue just as big if not more, of landmine detection in any given territory, the use of robots will change things for the better. In a time when human capital has proven to be the biggest asset a nation has, it is only essential that it is safeguarded at every step possible, especially if it also means added benefits. Artificial Intelligence (AI), Mobile robotics and Internet of Things (IoT) are technologies that make it possible to implement a swarm of such robots that can gather information from the surroundings with the help of sensors and send that information back to the operator station, just as any human soldier would do, while also having the added functionality of being able to detect landmines which are explosives planted to destroy troops entering a territory, which are all tasks that a human soldier would usually carry out at the risk of his/her own life. This paper describes in great detail how a swarm of robots could be deployed by the military for tasks that usually have a great chance of casualties, reduce it to zero and prove to be more efficient in doing so.","container-title":"2022 International Conference on Advances in Computing, Communication and Applied Informatics (ACCAI)","DOI":"10.1109/ACCAI53970.2022.9752481","event-place":"Chennai, India","event-title":"2022 International Conference on Advances in Computing, Communication and Applied Informatics (ACCAI)","ISBN":"978-1-66549-529-5","language":"en","license":"https://doi.org/10.15223/policy-029","page":"1-9","publisher":"IEEE","publisher-place":"Chennai, India","source":"DOI.org (Crossref)","title":"Mine Detection using a Swarm of Robots","URL":"https://ieeexplore.ieee.org/document/9752481/","author":[{"family":"Sawant","given":"Rhea"},{"family":"Singh","given":"Chetna"},{"family":"Shaikh","given":"Ariz"},{"family":"Aggarwal","given":"Aman"},{"family":"Shahane","given":"Priti"},{"family":"R","given":"Harikrishnan"}],"accessed":{"date-parts":[["2024",5,10]]},"issued":{"date-parts":[["2022",1,28]]}}}],"schema":"https://github.com/citation-style-language/schema/raw/master/csl-citation.json"} </w:instrText>
+        <w:instrText xml:space="preserve"> ADDIN ZOTERO_ITEM CSL_CITATION {"citationID":"PHZc3Q88","properties":{"formattedCitation":"[28]","plainCitation":"[28]","noteIndex":0},"citationItems":[{"id":196,"uris":["http://zotero.org/users/13882592/items/QJ3SIHLN"],"itemData":{"id":196,"type":"paper-conference","abstract":"Robotics is an area that is finding its use in every field today owing to the fact that it has proven time and again evolutionary changes that it has brought about. Long gone are the days when the military walked into traps or blindly entered a territory only to get knocked down. With the help of advancements in technology, the military is becoming more capable of doing life endangering operations such as bomb-defusing, fighter pilot aviation and entering enemy territory with much more confidence as it is being backed-up by all the extra help and support that technology is bringing despite the fact that there are many unknown variables involved in such high-risk military operations. Soldiers are humans, they have fears, weaknesses and can never prove to be as reliable as a robot in terms of efficiency as robots have unwavering performance efficiency. Just as the use of unmanned aerial vehicles has entirely changed the narrative of military fighter aviation, for an issue just as big if not more, of landmine detection in any given territory, the use of robots will change things for the better. In a time when human capital has proven to be the biggest asset a nation has, it is only essential that it is safeguarded at every step possible, especially if it also means added benefits. Artificial Intelligence (AI), Mobile robotics and Internet of Things (IoT) are technologies that make it possible to implement a swarm of such robots that can gather information from the surroundings with the help of sensors and send that information back to the operator station, just as any human soldier would do, while also having the added functionality of being able to detect landmines which are explosives planted to destroy troops entering a territory, which are all tasks that a human soldier would usually carry out at the risk of his/her own life. This paper describes in great detail how a swarm of robots could be deployed by the military for tasks that usually have a great chance of casualties, reduce it to zero and prove to be more efficient in doing so.","container-title":"2022 International Conference on Advances in Computing, Communication and Applied Informatics (ACCAI)","DOI":"10.1109/ACCAI53970.2022.9752481","event-place":"Chennai, India","event-title":"2022 International Conference on Advances in Computing, Communication and Applied Informatics (ACCAI)","ISBN":"978-1-66549-529-5","language":"en","license":"https://doi.org/10.15223/policy-029","page":"1-9","publisher":"IEEE","publisher-place":"Chennai, India","source":"DOI.org (Crossref)","title":"Mine Detection using a Swarm of Robots","URL":"https://ieeexplore.ieee.org/document/9752481/","author":[{"family":"Sawant","given":"Rhea"},{"family":"Singh","given":"Chetna"},{"family":"Shaikh","given":"Ariz"},{"family":"Aggarwal","given":"Aman"},{"family":"Shahane","given":"Priti"},{"family":"R","given":"Harikrishnan"}],"accessed":{"date-parts":[["2024",5,10]]},"issued":{"date-parts":[["2022",1,28]]}}}],"schema":"https://github.com/citation-style-language/schema/raw/master/csl-citation.json"} </w:instrText>
       </w:r>
       <w:r>
         <w:fldChar w:fldCharType="separate"/>
@@ -3624,7 +3787,7 @@
         <w:fldChar w:fldCharType="begin"/>
       </w:r>
       <w:r>
-        <w:instrText xml:space="preserve"> ADDIN ZOTERO_ITEM CSL_CITATION {"citationID":"wLWh2YHx","properties":{"formattedCitation":"[29]","plainCitation":"[29]","noteIndex":0},"citationItems":[{"id":210,"uris":["http://zotero.org/users/13882592/items/ADVKITX4"],"itemData":{"id":210,"type":"article-journal","abstract":"Swarm robotics will tackle real-world applications by leveraging automatic design, heterogeneity, and hierarchical self-organization.","container-title":"Science Robotics","DOI":"10.1126/scirobotics.abe4385","issue":"49","note":"publisher: American Association for the Advancement of Science","page":"eabe4385","source":"science.org (Atypon)","title":"Reflections on the future of swarm robotics","volume":"5","author":[{"family":"Dorigo","given":"Marco"},{"family":"Theraulaz","given":"Guy"},{"family":"Trianni","given":"Vito"}],"issued":{"date-parts":[["2020",12,9]]}}}],"schema":"https://github.com/citation-style-language/schema/raw/master/csl-citation.json"} </w:instrText>
+        <w:instrText xml:space="preserve"> ADDIN ZOTERO_ITEM CSL_CITATION {"citationID":"wLWh2YHx","properties":{"formattedCitation":"[29]","plainCitation":"[29]","noteIndex":0},"citationItems":[{"id":193,"uris":["http://zotero.org/users/13882592/items/ADVKITX4"],"itemData":{"id":193,"type":"article-journal","abstract":"Swarm robotics will tackle real-world applications by leveraging automatic design, heterogeneity, and hierarchical self-organization.","container-title":"Science Robotics","DOI":"10.1126/scirobotics.abe4385","issue":"49","note":"publisher: American Association for the Advancement of Science","page":"eabe4385","source":"science.org (Atypon)","title":"Reflections on the future of swarm robotics","volume":"5","author":[{"family":"Dorigo","given":"Marco"},{"family":"Theraulaz","given":"Guy"},{"family":"Trianni","given":"Vito"}],"issued":{"date-parts":[["2020",12,9]]}}}],"schema":"https://github.com/citation-style-language/schema/raw/master/csl-citation.json"} </w:instrText>
       </w:r>
       <w:r>
         <w:fldChar w:fldCharType="separate"/>
@@ -3653,7 +3816,7 @@
         <w:fldChar w:fldCharType="begin"/>
       </w:r>
       <w:r>
-        <w:instrText xml:space="preserve"> ADDIN ZOTERO_ITEM CSL_CITATION {"citationID":"Lxpscqtl","properties":{"formattedCitation":"[30]","plainCitation":"[30]","noteIndex":0},"citationItems":[{"id":4,"uris":["http://zotero.org/users/13882592/items/QEIY2R7J"],"itemData":{"id":4,"type":"article-journal","abstract":"Swarm robotics systems are characterized by decentralized control, limited communication between robots, use of local information, and emergence of global behavior. Such systems have shown their potential for flexibility and robustness [1]-[3]. However, existing swarm robotics systems are by and large still limited to displaying simple proof-of-concept behaviors under laboratory conditions. It is our contention that one of the factors holding back swarm robotics research is the almost universal insistence on homogeneous system components. We believe that swarm robotics designers must embrace heterogeneity if they ever want swarm robotics systems to approach the complexity required of real-world systems.","container-title":"IEEE Robotics &amp; Automation Magazine","DOI":"10.1109/MRA.2013.2252996","ISSN":"1558-223X","issue":"4","note":"event-title: IEEE Robotics &amp; Automation Magazine","page":"60-71","source":"IEEE Xplore","title":"Swarmanoid: A Novel Concept for the Study of Heterogeneous Robotic Swarms","title-short":"Swarmanoid","volume":"20","author":[{"family":"Dorigo","given":"Marco"},{"family":"Floreano","given":"Dario"},{"family":"Gambardella","given":"Luca Maria"},{"family":"Mondada","given":"Francesco"},{"family":"Nolfi","given":"Stefano"},{"family":"Baaboura","given":"Tarek"},{"family":"Birattari","given":"Mauro"},{"family":"Bonani","given":"Michael"},{"family":"Brambilla","given":"Manuele"},{"family":"Brutschy","given":"Arne"},{"family":"Burnier","given":"Daniel"},{"family":"Campo","given":"Alexandre"},{"family":"Christensen","given":"Anders Lyhne"},{"family":"Decugniere","given":"Antal"},{"family":"Di Caro","given":"Gianni"},{"family":"Ducatelle","given":"Frederick"},{"family":"Ferrante","given":"Eliseo"},{"family":"Forster","given":"Alexander"},{"family":"Gonzales","given":"Javier Martinez"},{"family":"Guzzi","given":"Jerome"},{"family":"Longchamp","given":"Valentin"},{"family":"Magnenat","given":"Stephane"},{"family":"Mathews","given":"Nithin"},{"family":"Montes de Oca","given":"Marco"},{"family":"O'Grady","given":"Rehan"},{"family":"Pinciroli","given":"Carlo"},{"family":"Pini","given":"Giovanni"},{"family":"Retornaz","given":"Philippe"},{"family":"Roberts","given":"James"},{"family":"Sperati","given":"Valerio"},{"family":"Stirling","given":"Timothy"},{"family":"Stranieri","given":"Alessandro"},{"family":"Stutzle","given":"Thomas"},{"family":"Trianni","given":"Vito"},{"family":"Tuci","given":"Elio"},{"family":"Turgut","given":"Ali Emre"},{"family":"Vaussard","given":"Florian"}],"issued":{"date-parts":[["2013",12]]}}}],"schema":"https://github.com/citation-style-language/schema/raw/master/csl-citation.json"} </w:instrText>
+        <w:instrText xml:space="preserve"> ADDIN ZOTERO_ITEM CSL_CITATION {"citationID":"Lxpscqtl","properties":{"formattedCitation":"[30]","plainCitation":"[30]","noteIndex":0},"citationItems":[{"id":8,"uris":["http://zotero.org/users/13882592/items/QEIY2R7J"],"itemData":{"id":8,"type":"article-journal","abstract":"Swarm robotics systems are characterized by decentralized control, limited communication between robots, use of local information, and emergence of global behavior. Such systems have shown their potential for flexibility and robustness [1]-[3]. However, existing swarm robotics systems are by and large still limited to displaying simple proof-of-concept behaviors under laboratory conditions. It is our contention that one of the factors holding back swarm robotics research is the almost universal insistence on homogeneous system components. We believe that swarm robotics designers must embrace heterogeneity if they ever want swarm robotics systems to approach the complexity required of real-world systems.","container-title":"IEEE Robotics &amp; Automation Magazine","DOI":"10.1109/MRA.2013.2252996","ISSN":"1558-223X","issue":"4","note":"event-title: IEEE Robotics &amp; Automation Magazine","page":"60-71","source":"IEEE Xplore","title":"Swarmanoid: A Novel Concept for the Study of Heterogeneous Robotic Swarms","title-short":"Swarmanoid","volume":"20","author":[{"family":"Dorigo","given":"Marco"},{"family":"Floreano","given":"Dario"},{"family":"Gambardella","given":"Luca Maria"},{"family":"Mondada","given":"Francesco"},{"family":"Nolfi","given":"Stefano"},{"family":"Baaboura","given":"Tarek"},{"family":"Birattari","given":"Mauro"},{"family":"Bonani","given":"Michael"},{"family":"Brambilla","given":"Manuele"},{"family":"Brutschy","given":"Arne"},{"family":"Burnier","given":"Daniel"},{"family":"Campo","given":"Alexandre"},{"family":"Christensen","given":"Anders Lyhne"},{"family":"Decugniere","given":"Antal"},{"family":"Di Caro","given":"Gianni"},{"family":"Ducatelle","given":"Frederick"},{"family":"Ferrante","given":"Eliseo"},{"family":"Forster","given":"Alexander"},{"family":"Gonzales","given":"Javier Martinez"},{"family":"Guzzi","given":"Jerome"},{"family":"Longchamp","given":"Valentin"},{"family":"Magnenat","given":"Stephane"},{"family":"Mathews","given":"Nithin"},{"family":"Montes de Oca","given":"Marco"},{"family":"O'Grady","given":"Rehan"},{"family":"Pinciroli","given":"Carlo"},{"family":"Pini","given":"Giovanni"},{"family":"Retornaz","given":"Philippe"},{"family":"Roberts","given":"James"},{"family":"Sperati","given":"Valerio"},{"family":"Stirling","given":"Timothy"},{"family":"Stranieri","given":"Alessandro"},{"family":"Stutzle","given":"Thomas"},{"family":"Trianni","given":"Vito"},{"family":"Tuci","given":"Elio"},{"family":"Turgut","given":"Ali Emre"},{"family":"Vaussard","given":"Florian"}],"issued":{"date-parts":[["2013",12]]}}}],"schema":"https://github.com/citation-style-language/schema/raw/master/csl-citation.json"} </w:instrText>
       </w:r>
       <w:r>
         <w:fldChar w:fldCharType="separate"/>
@@ -3695,7 +3858,7 @@
         <w:fldChar w:fldCharType="begin"/>
       </w:r>
       <w:r>
-        <w:instrText xml:space="preserve"> ADDIN ZOTERO_ITEM CSL_CITATION {"citationID":"q7Vqfi1T","properties":{"formattedCitation":"[31], [32], [33]","plainCitation":"[31], [32], [33]","noteIndex":0},"citationItems":[{"id":113,"uris":["http://zotero.org/users/13882592/items/8F94DYKC"],"itemData":{"id":113,"type":"paper-conference","abstract":"This paper presents a case of experimentation with heterogeneous robots swarms (quadrotors and differential drive robots) where part of the agents are real and the rest are digital twins. The software architecture has been developed in ROS2 Foxy, which provides a framework in which real or virtual agents are indistinguishable from the communication point of view. The developed platform allows to define different control objectives for multi-agent systems. In this paper, we illustrate how the formation control of the heterogeneous multi-agent system is achieved. The formation is defined by means of vectors that represent the desired relative positions between agents.","container-title":"ROBOT2022: Fifth Iberian Robotics Conference","DOI":"10.1007/978-3-031-21065-5_36","event-place":"Cham","ISBN":"978-3-031-21065-5","language":"en","page":"435-447","publisher":"Springer International Publishing","publisher-place":"Cham","source":"Springer Link","title":"Formation by Consensus in Heterogeneous Robotic Swarms with Twins-in-the-Loop","author":[{"family":"Mañas-Álvarez","given":"Francisco-José"},{"family":"Guinaldo","given":"María"},{"family":"Dormido","given":"Raquel"},{"family":"Socas","given":"Rafael"},{"family":"Dormido","given":"Sebastián"}],"editor":[{"family":"Tardioli","given":"Danilo"},{"family":"Matellán","given":"Vicente"},{"family":"Heredia","given":"Guillermo"},{"family":"Silva","given":"Manuel F."},{"family":"Marques","given":"Lino"}],"issued":{"date-parts":[["2023"]]}}},{"id":70,"uris":["http://zotero.org/users/13882592/items/HAJHIZVA"],"itemData":{"id":70,"type":"article-journal","abstract":"In this study, a heterogeneous boid model comprising many agents, which are divided into certain types, is examined. By varying the sensor area of the agent and the interaction within and between groups of agent types, the heterogeneous boid model generates various patterns. In this study, the patterns are tuned as type 1 and 2 agents gather and move reversely to each other. The proposed model is called as the retrograde model. This model generates an oscillatory pattern, where groups of different agent types oscillate reversely within agent clusters. As oscillation strengthens, the retrograde model forms fragile clusters with repeated fusions and fragmentations. To unify the agents into a stable cluster, the retrograde model is extended by introducing an additional type 3 agent that connects the existing type 1 and 2 agents. When tuned well, the extended retrograde model generates dynamic patterns with a unified long-lasting agent cluster in a wide range of agents.","container-title":"Artificial Life and Robotics","DOI":"10.1007/s10015-022-00743-0","ISSN":"1614-7456","issue":"2","journalAbbreviation":"Artif Life Robotics","language":"en","page":"373-383","source":"Springer Link","title":"Dynamic patterns formed by heterogeneous boid model composed of agent groups moving reversely","volume":"27","author":[{"family":"Nakamura","given":"Mari"}],"issued":{"date-parts":[["2022",5,1]]}}},{"id":10,"uris":["http://zotero.org/users/13882592/items/BL3TV8PD"],"itemData":{"id":10,"type":"article-journal","abstract":"We consider the problem of distributing a large group of heterogeneous robots among a set of tasks that require specialized capabilities in order to be completed. We model the system of heterogeneous robots as a community of species, in which each species (robot type) is defined by the traits (capabilities) that it owns. In order to solve the distribution problem, we develop centralized as well as decentralized methods to efficiently control the heterogeneous swarm of robots. Our methods assume knowledge of the underlying task topology and are based on a continuous model of the system that defines transition rates to and from tasks, for each robot species. Our optimization of the transition rates is fully scalable with respect to the number of robots, number of species, and number of traits. Building on this result, we propose a real-time optimization method that enables an online adaptation of transition rates as a function of the state of the current robot distribution. We also show how the robot distribution can be approximated based on local information only, consequently enabling the development of a decentralized controller. We evaluate our methods by means of microscopic simulations and show how the performance of the latter is well predicted by the macroscopic equations. Importantly, our framework also includes a diversity metric that enables an evaluation of the impact of swarm heterogeneity on performance. The metric defines the notion of minspecies, i.e., the minimum set of species that are required to achieve a given goal. We show that two distinct goal functions lead to two specializations of minspecies, which we term as eigenspecies and coverspecies. Quantitative results show the relation between diversity and performance.","container-title":"IEEE Transactions on Robotics","DOI":"10.1109/TRO.2016.2631593","ISSN":"1941-0468","issue":"2","note":"event-title: IEEE Transactions on Robotics","page":"346-358","source":"IEEE Xplore","title":"The Impact of Diversity on Optimal Control Policies for Heterogeneous Robot Swarms","volume":"33","author":[{"family":"Prorok","given":"Amanda"},{"family":"Hsieh","given":"M. Ani"},{"family":"Kumar","given":"Vijay"}],"issued":{"date-parts":[["2017",4]]}}}],"schema":"https://github.com/citation-style-language/schema/raw/master/csl-citation.json"} </w:instrText>
+        <w:instrText xml:space="preserve"> ADDIN ZOTERO_ITEM CSL_CITATION {"citationID":"q7Vqfi1T","properties":{"formattedCitation":"[31], [32], [33]","plainCitation":"[31], [32], [33]","noteIndex":0},"citationItems":[{"id":54,"uris":["http://zotero.org/users/13882592/items/8F94DYKC"],"itemData":{"id":54,"type":"paper-conference","abstract":"This paper presents a case of experimentation with heterogeneous robots swarms (quadrotors and differential drive robots) where part of the agents are real and the rest are digital twins. The software architecture has been developed in ROS2 Foxy, which provides a framework in which real or virtual agents are indistinguishable from the communication point of view. The developed platform allows to define different control objectives for multi-agent systems. In this paper, we illustrate how the formation control of the heterogeneous multi-agent system is achieved. The formation is defined by means of vectors that represent the desired relative positions between agents.","container-title":"ROBOT2022: Fifth Iberian Robotics Conference","DOI":"10.1007/978-3-031-21065-5_36","event-place":"Cham","ISBN":"978-3-031-21065-5","language":"en","page":"435-447","publisher":"Springer International Publishing","publisher-place":"Cham","source":"Springer Link","title":"Formation by Consensus in Heterogeneous Robotic Swarms with Twins-in-the-Loop","author":[{"family":"Mañas-Álvarez","given":"Francisco-José"},{"family":"Guinaldo","given":"María"},{"family":"Dormido","given":"Raquel"},{"family":"Socas","given":"Rafael"},{"family":"Dormido","given":"Sebastián"}],"editor":[{"family":"Tardioli","given":"Danilo"},{"family":"Matellán","given":"Vicente"},{"family":"Heredia","given":"Guillermo"},{"family":"Silva","given":"Manuel F."},{"family":"Marques","given":"Lino"}],"issued":{"date-parts":[["2023"]]}}},{"id":69,"uris":["http://zotero.org/users/13882592/items/HAJHIZVA"],"itemData":{"id":69,"type":"article-journal","abstract":"In this study, a heterogeneous boid model comprising many agents, which are divided into certain types, is examined. By varying the sensor area of the agent and the interaction within and between groups of agent types, the heterogeneous boid model generates various patterns. In this study, the patterns are tuned as type 1 and 2 agents gather and move reversely to each other. The proposed model is called as the retrograde model. This model generates an oscillatory pattern, where groups of different agent types oscillate reversely within agent clusters. As oscillation strengthens, the retrograde model forms fragile clusters with repeated fusions and fragmentations. To unify the agents into a stable cluster, the retrograde model is extended by introducing an additional type 3 agent that connects the existing type 1 and 2 agents. When tuned well, the extended retrograde model generates dynamic patterns with a unified long-lasting agent cluster in a wide range of agents.","container-title":"Artificial Life and Robotics","DOI":"10.1007/s10015-022-00743-0","ISSN":"1614-7456","issue":"2","journalAbbreviation":"Artif Life Robotics","language":"en","page":"373-383","source":"Springer Link","title":"Dynamic patterns formed by heterogeneous boid model composed of agent groups moving reversely","volume":"27","author":[{"family":"Nakamura","given":"Mari"}],"issued":{"date-parts":[["2022",5,1]]}}},{"id":6,"uris":["http://zotero.org/users/13882592/items/BL3TV8PD"],"itemData":{"id":6,"type":"article-journal","abstract":"We consider the problem of distributing a large group of heterogeneous robots among a set of tasks that require specialized capabilities in order to be completed. We model the system of heterogeneous robots as a community of species, in which each species (robot type) is defined by the traits (capabilities) that it owns. In order to solve the distribution problem, we develop centralized as well as decentralized methods to efficiently control the heterogeneous swarm of robots. Our methods assume knowledge of the underlying task topology and are based on a continuous model of the system that defines transition rates to and from tasks, for each robot species. Our optimization of the transition rates is fully scalable with respect to the number of robots, number of species, and number of traits. Building on this result, we propose a real-time optimization method that enables an online adaptation of transition rates as a function of the state of the current robot distribution. We also show how the robot distribution can be approximated based on local information only, consequently enabling the development of a decentralized controller. We evaluate our methods by means of microscopic simulations and show how the performance of the latter is well predicted by the macroscopic equations. Importantly, our framework also includes a diversity metric that enables an evaluation of the impact of swarm heterogeneity on performance. The metric defines the notion of minspecies, i.e., the minimum set of species that are required to achieve a given goal. We show that two distinct goal functions lead to two specializations of minspecies, which we term as eigenspecies and coverspecies. Quantitative results show the relation between diversity and performance.","container-title":"IEEE Transactions on Robotics","DOI":"10.1109/TRO.2016.2631593","ISSN":"1941-0468","issue":"2","note":"event-title: IEEE Transactions on Robotics","page":"346-358","source":"IEEE Xplore","title":"The Impact of Diversity on Optimal Control Policies for Heterogeneous Robot Swarms","volume":"33","author":[{"family":"Prorok","given":"Amanda"},{"family":"Hsieh","given":"M. Ani"},{"family":"Kumar","given":"Vijay"}],"issued":{"date-parts":[["2017",4]]}}}],"schema":"https://github.com/citation-style-language/schema/raw/master/csl-citation.json"} </w:instrText>
       </w:r>
       <w:r>
         <w:fldChar w:fldCharType="separate"/>
@@ -3725,10 +3888,34 @@
         <w:t xml:space="preserve">To introduce </w:t>
       </w:r>
       <w:r>
-        <w:t xml:space="preserve">emergent collective behaviour </w:t>
-      </w:r>
-      <w:r>
-        <w:t>this project will utilise prior research done using homogeneous swarms. Boid rule</w:t>
+        <w:t xml:space="preserve">emergent collective </w:t>
+      </w:r>
+      <w:proofErr w:type="spellStart"/>
+      <w:r>
+        <w:t>behaviour</w:t>
+      </w:r>
+      <w:proofErr w:type="spellEnd"/>
+      <w:r>
+        <w:t xml:space="preserve"> </w:t>
+      </w:r>
+      <w:r>
+        <w:t xml:space="preserve">this project will </w:t>
+      </w:r>
+      <w:proofErr w:type="spellStart"/>
+      <w:r>
+        <w:t>utilise</w:t>
+      </w:r>
+      <w:proofErr w:type="spellEnd"/>
+      <w:r>
+        <w:t xml:space="preserve"> prior research done using homogeneous swarms. </w:t>
+      </w:r>
+      <w:proofErr w:type="spellStart"/>
+      <w:r>
+        <w:t>Boid</w:t>
+      </w:r>
+      <w:proofErr w:type="spellEnd"/>
+      <w:r>
+        <w:t xml:space="preserve"> rule</w:t>
       </w:r>
       <w:r>
         <w:t xml:space="preserve"> parameters </w:t>
@@ -3740,7 +3927,7 @@
         <w:fldChar w:fldCharType="begin"/>
       </w:r>
       <w:r>
-        <w:instrText xml:space="preserve"> ADDIN ZOTERO_ITEM CSL_CITATION {"citationID":"gBd7g8oK","properties":{"formattedCitation":"[20]","plainCitation":"[20]","noteIndex":0},"citationItems":[{"id":214,"uris":["http://zotero.org/users/13882592/items/KLAJMFA8"],"itemData":{"id":214,"type":"article-journal","abstract":"Collective behaviours such as swarm formation of autonomous agents offer the advantages of efficient movement, redundancy, and potential for human guidance of a single swarm organism. However, tuning the behaviour of a group of agents so that they swarm, is difficult. Behaviour-bootstrapping algorithms permit agents to self-tune behaviour adapted for their physical form and associated movement constraints. This paper proposes a reinforcement learning framework to tune collective motion behaviours from random behaviours. The learning process is guided by a novel reward function capable of autonomously detecting generic collective motion behaviours from sensor data about the relative velocity and position of neighbouring agents. Our reward function is designed using a meta-learner trained on a human-labelled collective motion dataset. We demonstrate that our reinforcement learner can tune the behaviour of randomly moving groups so that structured collective motion emerges. We compare our framework to an existing developmental evolutionary framework for this purpose. Our results demonstrate that the proposed learning framework can generate behaviours with different collective motion characteristics more quickly than existing approaches. In addition, the trained reinforcement learner can tune the behaviour of robots with movement characteristics that it has not been trained on.","container-title":"Swarm and Evolutionary Computation","DOI":"10.1016/j.swevo.2022.101085","ISSN":"2210-6502","journalAbbreviation":"Swarm and Evolutionary Computation","page":"101085","source":"ScienceDirect","title":"Automatic collective motion tuning using actor-critic deep reinforcement learning","volume":"72","author":[{"family":"Abpeikar","given":"Shadi"},{"family":"Kasmarik","given":"Kathryn"},{"family":"Garratt","given":"Matthew"},{"family":"Hunjet","given":"Robert"},{"family":"Khan","given":"Md Mohiuddin"},{"family":"Qiu","given":"Huanneng"}],"issued":{"date-parts":[["2022",7,1]]}}}],"schema":"https://github.com/citation-style-language/schema/raw/master/csl-citation.json"} </w:instrText>
+        <w:instrText xml:space="preserve"> ADDIN ZOTERO_ITEM CSL_CITATION {"citationID":"gBd7g8oK","properties":{"formattedCitation":"[20]","plainCitation":"[20]","noteIndex":0},"citationItems":[{"id":189,"uris":["http://zotero.org/users/13882592/items/KLAJMFA8"],"itemData":{"id":189,"type":"article-journal","abstract":"Collective behaviours such as swarm formation of autonomous agents offer the advantages of efficient movement, redundancy, and potential for human guidance of a single swarm organism. However, tuning the behaviour of a group of agents so that they swarm, is difficult. Behaviour-bootstrapping algorithms permit agents to self-tune behaviour adapted for their physical form and associated movement constraints. This paper proposes a reinforcement learning framework to tune collective motion behaviours from random behaviours. The learning process is guided by a novel reward function capable of autonomously detecting generic collective motion behaviours from sensor data about the relative velocity and position of neighbouring agents. Our reward function is designed using a meta-learner trained on a human-labelled collective motion dataset. We demonstrate that our reinforcement learner can tune the behaviour of randomly moving groups so that structured collective motion emerges. We compare our framework to an existing developmental evolutionary framework for this purpose. Our results demonstrate that the proposed learning framework can generate behaviours with different collective motion characteristics more quickly than existing approaches. In addition, the trained reinforcement learner can tune the behaviour of robots with movement characteristics that it has not been trained on.","container-title":"Swarm and Evolutionary Computation","DOI":"10.1016/j.swevo.2022.101085","ISSN":"2210-6502","journalAbbreviation":"Swarm and Evolutionary Computation","page":"101085","source":"ScienceDirect","title":"Automatic collective motion tuning using actor-critic deep reinforcement learning","volume":"72","author":[{"family":"Abpeikar","given":"Shadi"},{"family":"Kasmarik","given":"Kathryn"},{"family":"Garratt","given":"Matthew"},{"family":"Hunjet","given":"Robert"},{"family":"Khan","given":"Md Mohiuddin"},{"family":"Qiu","given":"Huanneng"}],"issued":{"date-parts":[["2022",7,1]]}}}],"schema":"https://github.com/citation-style-language/schema/raw/master/csl-citation.json"} </w:instrText>
       </w:r>
       <w:r>
         <w:fldChar w:fldCharType="separate"/>
@@ -3752,7 +3939,15 @@
         <w:fldChar w:fldCharType="end"/>
       </w:r>
       <w:r>
-        <w:t xml:space="preserve">, within the paper by Abpeikar et al. this is shown to be a viable implementation within simulation with the use of a homogeneous swarm and thus proves promising for adaptation to a heterogeneous swarm in similar conditions. </w:t>
+        <w:t xml:space="preserve">, within the paper by </w:t>
+      </w:r>
+      <w:proofErr w:type="spellStart"/>
+      <w:r>
+        <w:t>Abpeikar</w:t>
+      </w:r>
+      <w:proofErr w:type="spellEnd"/>
+      <w:r>
+        <w:t xml:space="preserve"> et al. this is shown to be a viable implementation within simulation with the use of a homogeneous swarm and thus proves promising for adaptation to a heterogeneous swarm in similar conditions. </w:t>
       </w:r>
     </w:p>
     <w:p>
@@ -3772,13 +3967,29 @@
         <w:t>Swarm intelligence and robotics is heavily steeped in the thought of biomimicry, a practice that seeks to learn and copy nature to solve a variety of problems</w:t>
       </w:r>
       <w:r>
-        <w:t xml:space="preserve">, with many problems having existed in nature and with the evolution of swarm behaviour within less singularly cognitive species, these provide an example to how lower complexity robots can complete challenges requiring higher level thinking through collective behaviour </w:t>
+        <w:t xml:space="preserve">, with many problems having existed in nature and with the evolution of swarm </w:t>
+      </w:r>
+      <w:proofErr w:type="spellStart"/>
+      <w:r>
+        <w:t>behaviour</w:t>
+      </w:r>
+      <w:proofErr w:type="spellEnd"/>
+      <w:r>
+        <w:t xml:space="preserve"> within less singularly cognitive species, these provide an example to how lower complexity robots can complete challenges requiring higher level thinking through collective </w:t>
+      </w:r>
+      <w:proofErr w:type="spellStart"/>
+      <w:r>
+        <w:t>behaviour</w:t>
+      </w:r>
+      <w:proofErr w:type="spellEnd"/>
+      <w:r>
+        <w:t xml:space="preserve"> </w:t>
       </w:r>
       <w:r>
         <w:fldChar w:fldCharType="begin"/>
       </w:r>
       <w:r>
-        <w:instrText xml:space="preserve"> ADDIN ZOTERO_ITEM CSL_CITATION {"citationID":"0jIc1y1E","properties":{"formattedCitation":"[34]","plainCitation":"[34]","noteIndex":0},"citationItems":[{"id":166,"uris":["http://zotero.org/users/13882592/items/J4AMD9HT"],"itemData":{"id":166,"type":"chapter","abstract":"Most MAS are inspired by classical AI, whose objective was to realize human-level intelligence in a computer. As the field has moved toward multiple agents, there has been a presumption that individual agents still aspire to high-level intelligence. Swarming systems follow an alternative model, inspired more by artificial life than artificial intelligence. The individual agents in these systems may be non-cognitive, but complex, robust cognition emerges from their interactions. This chapter defines swarming and the concepts of self-organization and emergence that underlie it. It describes the kinds of problems for which it is well suited, explores why it functions, and outlines some initial principles of an engineering methodology for developing artificial swarming systems.","container-title":"Methodologies and Software Engineering for Agent Systems: The Agent-Oriented Software Engineering Handbook","event-place":"Boston, MA","ISBN":"978-1-4020-8058-6","language":"en","note":"DOI: 10.1007/1-4020-8058-1_21","page":"341-376","publisher":"Springer US","publisher-place":"Boston, MA","source":"Springer Link","title":"Engineering Swarming Systems","URL":"https://doi.org/10.1007/1-4020-8058-1_21","author":[{"family":"Van Dyke Parunak","given":"H."},{"family":"Brueckner","given":"Sven A."}],"editor":[{"family":"Bergenti","given":"Federico"},{"family":"Gleizes","given":"Marie-Pierre"},{"family":"Zambonelli","given":"Franco"}],"accessed":{"date-parts":[["2024",5,9]]},"issued":{"date-parts":[["2004"]]}}}],"schema":"https://github.com/citation-style-language/schema/raw/master/csl-citation.json"} </w:instrText>
+        <w:instrText xml:space="preserve"> ADDIN ZOTERO_ITEM CSL_CITATION {"citationID":"0jIc1y1E","properties":{"formattedCitation":"[34]","plainCitation":"[34]","noteIndex":0},"citationItems":[{"id":33,"uris":["http://zotero.org/users/13882592/items/J4AMD9HT"],"itemData":{"id":33,"type":"chapter","abstract":"Most MAS are inspired by classical AI, whose objective was to realize human-level intelligence in a computer. As the field has moved toward multiple agents, there has been a presumption that individual agents still aspire to high-level intelligence. Swarming systems follow an alternative model, inspired more by artificial life than artificial intelligence. The individual agents in these systems may be non-cognitive, but complex, robust cognition emerges from their interactions. This chapter defines swarming and the concepts of self-organization and emergence that underlie it. It describes the kinds of problems for which it is well suited, explores why it functions, and outlines some initial principles of an engineering methodology for developing artificial swarming systems.","container-title":"Methodologies and Software Engineering for Agent Systems: The Agent-Oriented Software Engineering Handbook","event-place":"Boston, MA","ISBN":"978-1-4020-8058-6","language":"en","note":"DOI: 10.1007/1-4020-8058-1_21","page":"341-376","publisher":"Springer US","publisher-place":"Boston, MA","source":"Springer Link","title":"Engineering Swarming Systems","URL":"https://doi.org/10.1007/1-4020-8058-1_21","author":[{"family":"Van Dyke Parunak","given":"H."},{"family":"Brueckner","given":"Sven A."}],"editor":[{"family":"Bergenti","given":"Federico"},{"family":"Gleizes","given":"Marie-Pierre"},{"family":"Zambonelli","given":"Franco"}],"accessed":{"date-parts":[["2024",5,9]]},"issued":{"date-parts":[["2004"]]}}}],"schema":"https://github.com/citation-style-language/schema/raw/master/csl-citation.json"} </w:instrText>
       </w:r>
       <w:r>
         <w:fldChar w:fldCharType="separate"/>
@@ -3811,7 +4022,7 @@
         <w:fldChar w:fldCharType="begin"/>
       </w:r>
       <w:r>
-        <w:instrText xml:space="preserve"> ADDIN ZOTERO_ITEM CSL_CITATION {"citationID":"Qje5PiYW","properties":{"formattedCitation":"[1]","plainCitation":"[1]","noteIndex":0},"citationItems":[{"id":100,"uris":["http://zotero.org/users/13882592/items/XH2F7EQB"],"itemData":{"id":100,"type":"article-journal","abstract":"Swarm robotics is an approach to collective robotics that takes inspiration from the self-organized behaviors of social animals. Through simple rules and local interactions, swarm robotics aims at designing robust, scalable, and flexible collective behaviors for the coordination of large numbers of robots. In this paper, we analyze the literature from the point of view of swarm engineering: we focus mainly on ideas and concepts that contribute to the advancement of swarm robotics as an engineering field and that could be relevant to tackle real-world applications. Swarm engineering is an emerging discipline that aims at defining systematic and well founded procedures for modeling, designing, realizing, verifying, validating, operating, and maintaining a swarm robotics system. We propose two taxonomies: in the first taxonomy, we classify works that deal with design and analysis methods; in the second taxonomy, we classify works according to the collective behavior studied. We conclude with a discussion of the current limits of swarm robotics as an engineering discipline and with suggestions for future research directions.","container-title":"Swarm Intelligence","DOI":"10.1007/s11721-012-0075-2","ISSN":"1935-3820","issue":"1","journalAbbreviation":"Swarm Intell","language":"en","page":"1-41","source":"Springer Link","title":"Swarm robotics: a review from the swarm engineering perspective","title-short":"Swarm robotics","volume":"7","author":[{"family":"Brambilla","given":"Manuele"},{"family":"Ferrante","given":"Eliseo"},{"family":"Birattari","given":"Mauro"},{"family":"Dorigo","given":"Marco"}],"issued":{"date-parts":[["2013",3,1]]}}}],"schema":"https://github.com/citation-style-language/schema/raw/master/csl-citation.json"} </w:instrText>
+        <w:instrText xml:space="preserve"> ADDIN ZOTERO_ITEM CSL_CITATION {"citationID":"Qje5PiYW","properties":{"formattedCitation":"[1]","plainCitation":"[1]","noteIndex":0},"citationItems":[{"id":60,"uris":["http://zotero.org/users/13882592/items/XH2F7EQB"],"itemData":{"id":60,"type":"article-journal","abstract":"Swarm robotics is an approach to collective robotics that takes inspiration from the self-organized behaviors of social animals. Through simple rules and local interactions, swarm robotics aims at designing robust, scalable, and flexible collective behaviors for the coordination of large numbers of robots. In this paper, we analyze the literature from the point of view of swarm engineering: we focus mainly on ideas and concepts that contribute to the advancement of swarm robotics as an engineering field and that could be relevant to tackle real-world applications. Swarm engineering is an emerging discipline that aims at defining systematic and well founded procedures for modeling, designing, realizing, verifying, validating, operating, and maintaining a swarm robotics system. We propose two taxonomies: in the first taxonomy, we classify works that deal with design and analysis methods; in the second taxonomy, we classify works according to the collective behavior studied. We conclude with a discussion of the current limits of swarm robotics as an engineering discipline and with suggestions for future research directions.","container-title":"Swarm Intelligence","DOI":"10.1007/s11721-012-0075-2","ISSN":"1935-3820","issue":"1","journalAbbreviation":"Swarm Intell","language":"en","page":"1-41","source":"Springer Link","title":"Swarm robotics: a review from the swarm engineering perspective","title-short":"Swarm robotics","volume":"7","author":[{"family":"Brambilla","given":"Manuele"},{"family":"Ferrante","given":"Eliseo"},{"family":"Birattari","given":"Mauro"},{"family":"Dorigo","given":"Marco"}],"issued":{"date-parts":[["2013",3,1]]}}}],"schema":"https://github.com/citation-style-language/schema/raw/master/csl-citation.json"} </w:instrText>
       </w:r>
       <w:r>
         <w:fldChar w:fldCharType="separate"/>
@@ -3838,7 +4049,7 @@
         <w:fldChar w:fldCharType="begin"/>
       </w:r>
       <w:r>
-        <w:instrText xml:space="preserve"> ADDIN ZOTERO_ITEM CSL_CITATION {"citationID":"ONKFez3Y","properties":{"formattedCitation":"[35]","plainCitation":"[35]","noteIndex":0},"citationItems":[{"id":89,"uris":["http://zotero.org/users/13882592/items/25EF3VN4"],"itemData":{"id":89,"type":"article-journal","abstract":"Swarm robotics deals with the design, construction, and deployment of large groups of robots that coordinate and cooperatively solve a problem or perform a task. It takes inspiration from natural self-organizing systems, such as social insects, fish schools, or bird flocks, characterized by emergent collective behavior based on simple local interaction rules [1], [2]. Typically, swarm robotics extracts engineering principles from the study of those natural systems in order to provide multirobot systems with comparable abilities. This way, it aims to build systems that are more robust, fault-tolerant, and flexible than single robots and that can better adapt their behavior to changes in the environment.","container-title":"Proceedings of the IEEE","DOI":"10.1109/JPROC.2021.3072740","ISSN":"1558-2256","issue":"7","note":"event-title: Proceedings of the IEEE","page":"1152-1165","source":"IEEE Xplore","title":"Swarm Robotics: Past, Present, and Future [Point of View]","title-short":"Swarm Robotics","volume":"109","author":[{"family":"Dorigo","given":"Marco"},{"family":"Theraulaz","given":"Guy"},{"family":"Trianni","given":"Vito"}],"issued":{"date-parts":[["2021",7]]}}}],"schema":"https://github.com/citation-style-language/schema/raw/master/csl-citation.json"} </w:instrText>
+        <w:instrText xml:space="preserve"> ADDIN ZOTERO_ITEM CSL_CITATION {"citationID":"ONKFez3Y","properties":{"formattedCitation":"[35]","plainCitation":"[35]","noteIndex":0},"citationItems":[{"id":65,"uris":["http://zotero.org/users/13882592/items/25EF3VN4"],"itemData":{"id":65,"type":"article-journal","abstract":"Swarm robotics deals with the design, construction, and deployment of large groups of robots that coordinate and cooperatively solve a problem or perform a task. It takes inspiration from natural self-organizing systems, such as social insects, fish schools, or bird flocks, characterized by emergent collective behavior based on simple local interaction rules [1], [2]. Typically, swarm robotics extracts engineering principles from the study of those natural systems in order to provide multirobot systems with comparable abilities. This way, it aims to build systems that are more robust, fault-tolerant, and flexible than single robots and that can better adapt their behavior to changes in the environment.","container-title":"Proceedings of the IEEE","DOI":"10.1109/JPROC.2021.3072740","ISSN":"1558-2256","issue":"7","note":"event-title: Proceedings of the IEEE","page":"1152-1165","source":"IEEE Xplore","title":"Swarm Robotics: Past, Present, and Future [Point of View]","title-short":"Swarm Robotics","volume":"109","author":[{"family":"Dorigo","given":"Marco"},{"family":"Theraulaz","given":"Guy"},{"family":"Trianni","given":"Vito"}],"issued":{"date-parts":[["2021",7]]}}}],"schema":"https://github.com/citation-style-language/schema/raw/master/csl-citation.json"} </w:instrText>
       </w:r>
       <w:r>
         <w:fldChar w:fldCharType="separate"/>
@@ -3856,7 +4067,7 @@
         <w:fldChar w:fldCharType="begin"/>
       </w:r>
       <w:r>
-        <w:instrText xml:space="preserve"> ADDIN ZOTERO_ITEM CSL_CITATION {"citationID":"7PKjOEms","properties":{"formattedCitation":"[30]","plainCitation":"[30]","noteIndex":0},"citationItems":[{"id":4,"uris":["http://zotero.org/users/13882592/items/QEIY2R7J"],"itemData":{"id":4,"type":"article-journal","abstract":"Swarm robotics systems are characterized by decentralized control, limited communication between robots, use of local information, and emergence of global behavior. Such systems have shown their potential for flexibility and robustness [1]-[3]. However, existing swarm robotics systems are by and large still limited to displaying simple proof-of-concept behaviors under laboratory conditions. It is our contention that one of the factors holding back swarm robotics research is the almost universal insistence on homogeneous system components. We believe that swarm robotics designers must embrace heterogeneity if they ever want swarm robotics systems to approach the complexity required of real-world systems.","container-title":"IEEE Robotics &amp; Automation Magazine","DOI":"10.1109/MRA.2013.2252996","ISSN":"1558-223X","issue":"4","note":"event-title: IEEE Robotics &amp; Automation Magazine","page":"60-71","source":"IEEE Xplore","title":"Swarmanoid: A Novel Concept for the Study of Heterogeneous Robotic Swarms","title-short":"Swarmanoid","volume":"20","author":[{"family":"Dorigo","given":"Marco"},{"family":"Floreano","given":"Dario"},{"family":"Gambardella","given":"Luca Maria"},{"family":"Mondada","given":"Francesco"},{"family":"Nolfi","given":"Stefano"},{"family":"Baaboura","given":"Tarek"},{"family":"Birattari","given":"Mauro"},{"family":"Bonani","given":"Michael"},{"family":"Brambilla","given":"Manuele"},{"family":"Brutschy","given":"Arne"},{"family":"Burnier","given":"Daniel"},{"family":"Campo","given":"Alexandre"},{"family":"Christensen","given":"Anders Lyhne"},{"family":"Decugniere","given":"Antal"},{"family":"Di Caro","given":"Gianni"},{"family":"Ducatelle","given":"Frederick"},{"family":"Ferrante","given":"Eliseo"},{"family":"Forster","given":"Alexander"},{"family":"Gonzales","given":"Javier Martinez"},{"family":"Guzzi","given":"Jerome"},{"family":"Longchamp","given":"Valentin"},{"family":"Magnenat","given":"Stephane"},{"family":"Mathews","given":"Nithin"},{"family":"Montes de Oca","given":"Marco"},{"family":"O'Grady","given":"Rehan"},{"family":"Pinciroli","given":"Carlo"},{"family":"Pini","given":"Giovanni"},{"family":"Retornaz","given":"Philippe"},{"family":"Roberts","given":"James"},{"family":"Sperati","given":"Valerio"},{"family":"Stirling","given":"Timothy"},{"family":"Stranieri","given":"Alessandro"},{"family":"Stutzle","given":"Thomas"},{"family":"Trianni","given":"Vito"},{"family":"Tuci","given":"Elio"},{"family":"Turgut","given":"Ali Emre"},{"family":"Vaussard","given":"Florian"}],"issued":{"date-parts":[["2013",12]]}}}],"schema":"https://github.com/citation-style-language/schema/raw/master/csl-citation.json"} </w:instrText>
+        <w:instrText xml:space="preserve"> ADDIN ZOTERO_ITEM CSL_CITATION {"citationID":"7PKjOEms","properties":{"formattedCitation":"[30]","plainCitation":"[30]","noteIndex":0},"citationItems":[{"id":8,"uris":["http://zotero.org/users/13882592/items/QEIY2R7J"],"itemData":{"id":8,"type":"article-journal","abstract":"Swarm robotics systems are characterized by decentralized control, limited communication between robots, use of local information, and emergence of global behavior. Such systems have shown their potential for flexibility and robustness [1]-[3]. However, existing swarm robotics systems are by and large still limited to displaying simple proof-of-concept behaviors under laboratory conditions. It is our contention that one of the factors holding back swarm robotics research is the almost universal insistence on homogeneous system components. We believe that swarm robotics designers must embrace heterogeneity if they ever want swarm robotics systems to approach the complexity required of real-world systems.","container-title":"IEEE Robotics &amp; Automation Magazine","DOI":"10.1109/MRA.2013.2252996","ISSN":"1558-223X","issue":"4","note":"event-title: IEEE Robotics &amp; Automation Magazine","page":"60-71","source":"IEEE Xplore","title":"Swarmanoid: A Novel Concept for the Study of Heterogeneous Robotic Swarms","title-short":"Swarmanoid","volume":"20","author":[{"family":"Dorigo","given":"Marco"},{"family":"Floreano","given":"Dario"},{"family":"Gambardella","given":"Luca Maria"},{"family":"Mondada","given":"Francesco"},{"family":"Nolfi","given":"Stefano"},{"family":"Baaboura","given":"Tarek"},{"family":"Birattari","given":"Mauro"},{"family":"Bonani","given":"Michael"},{"family":"Brambilla","given":"Manuele"},{"family":"Brutschy","given":"Arne"},{"family":"Burnier","given":"Daniel"},{"family":"Campo","given":"Alexandre"},{"family":"Christensen","given":"Anders Lyhne"},{"family":"Decugniere","given":"Antal"},{"family":"Di Caro","given":"Gianni"},{"family":"Ducatelle","given":"Frederick"},{"family":"Ferrante","given":"Eliseo"},{"family":"Forster","given":"Alexander"},{"family":"Gonzales","given":"Javier Martinez"},{"family":"Guzzi","given":"Jerome"},{"family":"Longchamp","given":"Valentin"},{"family":"Magnenat","given":"Stephane"},{"family":"Mathews","given":"Nithin"},{"family":"Montes de Oca","given":"Marco"},{"family":"O'Grady","given":"Rehan"},{"family":"Pinciroli","given":"Carlo"},{"family":"Pini","given":"Giovanni"},{"family":"Retornaz","given":"Philippe"},{"family":"Roberts","given":"James"},{"family":"Sperati","given":"Valerio"},{"family":"Stirling","given":"Timothy"},{"family":"Stranieri","given":"Alessandro"},{"family":"Stutzle","given":"Thomas"},{"family":"Trianni","given":"Vito"},{"family":"Tuci","given":"Elio"},{"family":"Turgut","given":"Ali Emre"},{"family":"Vaussard","given":"Florian"}],"issued":{"date-parts":[["2013",12]]}}}],"schema":"https://github.com/citation-style-language/schema/raw/master/csl-citation.json"} </w:instrText>
       </w:r>
       <w:r>
         <w:fldChar w:fldCharType="separate"/>
@@ -3907,7 +4118,7 @@
         <w:fldChar w:fldCharType="begin"/>
       </w:r>
       <w:r>
-        <w:instrText xml:space="preserve"> ADDIN ZOTERO_ITEM CSL_CITATION {"citationID":"iyxRqg75","properties":{"formattedCitation":"[36]","plainCitation":"[36]","noteIndex":0},"citationItems":[{"id":1,"uris":["http://zotero.org/users/13882592/items/SBU4EMZB"],"itemData":{"id":1,"type":"paper-conference","abstract":"In swarm robotics, the agents are often assumed to be identical. In this abstract, we argue that the cooperation between swarms of different kinds of robots can enhance the capabilities of the robotic system—heterogeneous swarms marry the robustness and parallelism of homogeneous swarms with efficient task specialisation. A key issue in heterogeneous swarm systems is the potential complexity of facilitating cooperation between the different robot types.","container-title":"Swarm Intelligence","DOI":"10.1007/978-3-642-15461-4_59","event-place":"Berlin, Heidelberg","ISBN":"978-3-642-15461-4","language":"en","page":"558-559","publisher":"Springer","publisher-place":"Berlin, Heidelberg","source":"Springer Link","title":"Coordinating Heterogeneous Swarms through Minimal Communication among Homogeneous Sub-swarms","author":[{"family":"Pinciroli","given":"Carlo"},{"family":"O’Grady","given":"Rehan"},{"family":"Christensen","given":"Anders L."},{"family":"Dorigo","given":"Marco"}],"editor":[{"family":"Dorigo","given":"Marco"},{"family":"Birattari","given":"Mauro"},{"family":"Di Caro","given":"Gianni A."},{"family":"Doursat","given":"René"},{"family":"Engelbrecht","given":"Andries P."},{"family":"Floreano","given":"Dario"},{"family":"Gambardella","given":"Luca Maria"},{"family":"Groß","given":"Roderich"},{"family":"Şahin","given":"Erol"},{"family":"Sayama","given":"Hiroki"},{"family":"Stützle","given":"Thomas"}],"issued":{"date-parts":[["2010"]]}}}],"schema":"https://github.com/citation-style-language/schema/raw/master/csl-citation.json"} </w:instrText>
+        <w:instrText xml:space="preserve"> ADDIN ZOTERO_ITEM CSL_CITATION {"citationID":"iyxRqg75","properties":{"formattedCitation":"[36]","plainCitation":"[36]","noteIndex":0},"citationItems":[{"id":10,"uris":["http://zotero.org/users/13882592/items/SBU4EMZB"],"itemData":{"id":10,"type":"paper-conference","abstract":"In swarm robotics, the agents are often assumed to be identical. In this abstract, we argue that the cooperation between swarms of different kinds of robots can enhance the capabilities of the robotic system—heterogeneous swarms marry the robustness and parallelism of homogeneous swarms with efficient task specialisation. A key issue in heterogeneous swarm systems is the potential complexity of facilitating cooperation between the different robot types.","container-title":"Swarm Intelligence","DOI":"10.1007/978-3-642-15461-4_59","event-place":"Berlin, Heidelberg","ISBN":"978-3-642-15461-4","language":"en","page":"558-559","publisher":"Springer","publisher-place":"Berlin, Heidelberg","source":"Springer Link","title":"Coordinating Heterogeneous Swarms through Minimal Communication among Homogeneous Sub-swarms","author":[{"family":"Pinciroli","given":"Carlo"},{"family":"O’Grady","given":"Rehan"},{"family":"Christensen","given":"Anders L."},{"family":"Dorigo","given":"Marco"}],"editor":[{"family":"Dorigo","given":"Marco"},{"family":"Birattari","given":"Mauro"},{"family":"Di Caro","given":"Gianni A."},{"family":"Doursat","given":"René"},{"family":"Engelbrecht","given":"Andries P."},{"family":"Floreano","given":"Dario"},{"family":"Gambardella","given":"Luca Maria"},{"family":"Groß","given":"Roderich"},{"family":"Şahin","given":"Erol"},{"family":"Sayama","given":"Hiroki"},{"family":"Stützle","given":"Thomas"}],"issued":{"date-parts":[["2010"]]}}}],"schema":"https://github.com/citation-style-language/schema/raw/master/csl-citation.json"} </w:instrText>
       </w:r>
       <w:r>
         <w:fldChar w:fldCharType="separate"/>
@@ -3919,7 +4130,11 @@
         <w:fldChar w:fldCharType="end"/>
       </w:r>
       <w:r>
-        <w:t>, synergizing the benefits robustness and scalability of swarm robotics with the complexity and power of classical single agent systems</w:t>
+        <w:t xml:space="preserve">, synergizing the benefits robustness and scalability of swarm robotics with the complexity and power of classical single agent </w:t>
+      </w:r>
+      <w:r>
+        <w:lastRenderedPageBreak/>
+        <w:t>systems</w:t>
       </w:r>
       <w:r>
         <w:t>.</w:t>
@@ -3931,13 +4146,13 @@
         <w:fldChar w:fldCharType="begin"/>
       </w:r>
       <w:r>
-        <w:instrText xml:space="preserve"> ADDIN ZOTERO_ITEM CSL_CITATION {"citationID":"gMPzntIt","properties":{"formattedCitation":"[31]","plainCitation":"[31]","noteIndex":0},"citationItems":[{"id":10,"uris":["http://zotero.org/users/13882592/items/BL3TV8PD"],"itemData":{"id":10,"type":"article-journal","abstract":"We consider the problem of distributing a large group of heterogeneous robots among a set of tasks that require specialized capabilities in order to be completed. We model the system of heterogeneous robots as a community of species, in which each species (robot type) is defined by the traits (capabilities) that it owns. In order to solve the distribution problem, we develop centralized as well as decentralized methods to efficiently control the heterogeneous swarm of robots. Our methods assume knowledge of the underlying task topology and are based on a continuous model of the system that defines transition rates to and from tasks, for each robot species. Our optimization of the transition rates is fully scalable with respect to the number of robots, number of species, and number of traits. Building on this result, we propose a real-time optimization method that enables an online adaptation of transition rates as a function of the state of the current robot distribution. We also show how the robot distribution can be approximated based on local information only, consequently enabling the development of a decentralized controller. We evaluate our methods by means of microscopic simulations and show how the performance of the latter is well predicted by the macroscopic equations. Importantly, our framework also includes a diversity metric that enables an evaluation of the impact of swarm heterogeneity on performance. The metric defines the notion of minspecies, i.e., the minimum set of species that are required to achieve a given goal. We show that two distinct goal functions lead to two specializations of minspecies, which we term as eigenspecies and coverspecies. Quantitative results show the relation between diversity and performance.","container-title":"IEEE Transactions on Robotics","DOI":"10.1109/TRO.2016.2631593","ISSN":"1941-0468","issue":"2","note":"event-title: IEEE Transactions on Robotics","page":"346-358","source":"IEEE Xplore","title":"The Impact of Diversity on Optimal Control Policies for Heterogeneous Robot Swarms","volume":"33","author":[{"family":"Prorok","given":"Amanda"},{"family":"Hsieh","given":"M. Ani"},{"family":"Kumar","given":"Vijay"}],"issued":{"date-parts":[["2017",4]]}}}],"schema":"https://github.com/citation-style-language/schema/raw/master/csl-citation.json"} </w:instrText>
+        <w:instrText xml:space="preserve"> ADDIN ZOTERO_ITEM CSL_CITATION {"citationID":"gMPzntIt","properties":{"formattedCitation":"[33]","plainCitation":"[33]","noteIndex":0},"citationItems":[{"id":6,"uris":["http://zotero.org/users/13882592/items/BL3TV8PD"],"itemData":{"id":6,"type":"article-journal","abstract":"We consider the problem of distributing a large group of heterogeneous robots among a set of tasks that require specialized capabilities in order to be completed. We model the system of heterogeneous robots as a community of species, in which each species (robot type) is defined by the traits (capabilities) that it owns. In order to solve the distribution problem, we develop centralized as well as decentralized methods to efficiently control the heterogeneous swarm of robots. Our methods assume knowledge of the underlying task topology and are based on a continuous model of the system that defines transition rates to and from tasks, for each robot species. Our optimization of the transition rates is fully scalable with respect to the number of robots, number of species, and number of traits. Building on this result, we propose a real-time optimization method that enables an online adaptation of transition rates as a function of the state of the current robot distribution. We also show how the robot distribution can be approximated based on local information only, consequently enabling the development of a decentralized controller. We evaluate our methods by means of microscopic simulations and show how the performance of the latter is well predicted by the macroscopic equations. Importantly, our framework also includes a diversity metric that enables an evaluation of the impact of swarm heterogeneity on performance. The metric defines the notion of minspecies, i.e., the minimum set of species that are required to achieve a given goal. We show that two distinct goal functions lead to two specializations of minspecies, which we term as eigenspecies and coverspecies. Quantitative results show the relation between diversity and performance.","container-title":"IEEE Transactions on Robotics","DOI":"10.1109/TRO.2016.2631593","ISSN":"1941-0468","issue":"2","note":"event-title: IEEE Transactions on Robotics","page":"346-358","source":"IEEE Xplore","title":"The Impact of Diversity on Optimal Control Policies for Heterogeneous Robot Swarms","volume":"33","author":[{"family":"Prorok","given":"Amanda"},{"family":"Hsieh","given":"M. Ani"},{"family":"Kumar","given":"Vijay"}],"issued":{"date-parts":[["2017",4]]}}}],"schema":"https://github.com/citation-style-language/schema/raw/master/csl-citation.json"} </w:instrText>
       </w:r>
       <w:r>
         <w:fldChar w:fldCharType="separate"/>
       </w:r>
       <w:r>
-        <w:t>[31]</w:t>
+        <w:t>[33]</w:t>
       </w:r>
       <w:r>
         <w:fldChar w:fldCharType="end"/>
@@ -4006,16 +4221,52 @@
       </w:pPr>
       <w:bookmarkStart w:id="38" w:name="_Toc166623749"/>
       <w:r>
-        <w:t>Autonomous Emergent Collective Behaviour</w:t>
+        <w:t xml:space="preserve">Autonomous Emergent Collective </w:t>
+      </w:r>
+      <w:proofErr w:type="spellStart"/>
+      <w:r>
+        <w:t>Behaviour</w:t>
       </w:r>
       <w:bookmarkEnd w:id="38"/>
+      <w:proofErr w:type="spellEnd"/>
     </w:p>
     <w:p>
       <w:pPr>
         <w:pStyle w:val="Text"/>
       </w:pPr>
       <w:r>
-        <w:t>While emergent collective behaviour, particularly collective motion bears a resemblance to formation control methods mentioned above, emergent collective behaviour differs through the methodology of achieving it. B</w:t>
+        <w:rPr>
+          <w:highlight w:val="yellow"/>
+        </w:rPr>
+        <w:t xml:space="preserve">While emergent collective </w:t>
+      </w:r>
+      <w:proofErr w:type="spellStart"/>
+      <w:r>
+        <w:rPr>
+          <w:highlight w:val="yellow"/>
+        </w:rPr>
+        <w:t>behaviour</w:t>
+      </w:r>
+      <w:proofErr w:type="spellEnd"/>
+      <w:r>
+        <w:rPr>
+          <w:highlight w:val="yellow"/>
+        </w:rPr>
+        <w:t xml:space="preserve">, particularly collective motion bears a resemblance to formation control methods mentioned above, emergent collective </w:t>
+      </w:r>
+      <w:proofErr w:type="spellStart"/>
+      <w:r>
+        <w:rPr>
+          <w:highlight w:val="yellow"/>
+        </w:rPr>
+        <w:t>behaviour</w:t>
+      </w:r>
+      <w:proofErr w:type="spellEnd"/>
+      <w:r>
+        <w:rPr>
+          <w:highlight w:val="yellow"/>
+        </w:rPr>
+        <w:t xml:space="preserve"> differs through the methodology of achieving it. B</w:t>
       </w:r>
     </w:p>
     <w:p>
@@ -4090,11 +4341,7 @@
         <w:t xml:space="preserve"> which shows a Gantt chart of different tasks required as well as their beginning and expected completion dates. This timeline was designed with the efficient and thorough completion of the project deliverables by the 25 Oct 2024</w:t>
       </w:r>
       <w:r>
-        <w:t xml:space="preserve">, which entails the submission of </w:t>
-      </w:r>
-      <w:r>
-        <w:lastRenderedPageBreak/>
-        <w:t xml:space="preserve">python code package, documentation as well as a summary report, by aiming to finish this by the 1 Oct 2024 this allows </w:t>
+        <w:t xml:space="preserve">, which entails the submission of python code package, documentation as well as a summary report, by aiming to finish this by the 1 Oct 2024 this allows </w:t>
       </w:r>
       <w:r>
         <w:t xml:space="preserve">the possibility for either polishing of the final submission or to work on potential extensions before the due date. To </w:t>
@@ -4156,10 +4403,34 @@
           <w:b/>
           <w:bCs/>
         </w:rPr>
-        <w:t xml:space="preserve">Phase 1: BOLT and RVR Swarm Boid Integration: </w:t>
-      </w:r>
-      <w:r>
-        <w:t>Review and understand existing RVR and BOLT swarming codes, modify and develop code to connect Bolt as a boid agent to the code. Validate swarm formation through Vicon tracking and debug console.</w:t>
+        <w:t xml:space="preserve">Phase 1: BOLT and RVR Swarm </w:t>
+      </w:r>
+      <w:proofErr w:type="spellStart"/>
+      <w:r>
+        <w:rPr>
+          <w:b/>
+          <w:bCs/>
+        </w:rPr>
+        <w:t>Boid</w:t>
+      </w:r>
+      <w:proofErr w:type="spellEnd"/>
+      <w:r>
+        <w:rPr>
+          <w:b/>
+          <w:bCs/>
+        </w:rPr>
+        <w:t xml:space="preserve"> Integration: </w:t>
+      </w:r>
+      <w:r>
+        <w:t xml:space="preserve">Review and understand existing RVR and BOLT swarming codes, modify and develop code to connect Bolt as a </w:t>
+      </w:r>
+      <w:proofErr w:type="spellStart"/>
+      <w:r>
+        <w:t>boid</w:t>
+      </w:r>
+      <w:proofErr w:type="spellEnd"/>
+      <w:r>
+        <w:t xml:space="preserve"> agent to the code. Validate swarm formation through Vicon tracking and debug console.</w:t>
       </w:r>
     </w:p>
     <w:p>
@@ -4338,6 +4609,7 @@
         </w:numPr>
       </w:pPr>
       <w:r>
+        <w:lastRenderedPageBreak/>
         <w:t>Compatibility issues may arise between RVR mounted Raspberry Pi 3B+</w:t>
       </w:r>
       <w:r>
@@ -4474,7 +4746,15 @@
         <w:pStyle w:val="Text"/>
       </w:pPr>
       <w:r>
-        <w:t>The main objective of this research project is to achieve heterogeneous swarm formations using Sphero BOLT and RVR robots. In order to achieve this</w:t>
+        <w:t xml:space="preserve">The main objective of this research project is to achieve heterogeneous swarm formations using Sphero BOLT and RVR robots. </w:t>
+      </w:r>
+      <w:proofErr w:type="gramStart"/>
+      <w:r>
+        <w:t>In order to</w:t>
+      </w:r>
+      <w:proofErr w:type="gramEnd"/>
+      <w:r>
+        <w:t xml:space="preserve"> achieve this</w:t>
       </w:r>
       <w:r>
         <w:t>, thorough</w:t>
@@ -4503,11 +4783,7 @@
         <w:t xml:space="preserve"> and </w:t>
       </w:r>
       <w:r>
-        <w:t xml:space="preserve">understand different kinds of swarming and formation control in both </w:t>
-      </w:r>
-      <w:r>
-        <w:lastRenderedPageBreak/>
-        <w:t>homogeneous and heterogeneous swarms to gain background knowledge and a point of refence in the design and implementation of heterogeneous swarm formations.</w:t>
+        <w:t>understand different kinds of swarming and formation control in both homogeneous and heterogeneous swarms to gain background knowledge and a point of refence in the design and implementation of heterogeneous swarm formations.</w:t>
       </w:r>
     </w:p>
     <w:p>
@@ -4529,9 +4805,11 @@
       <w:r>
         <w:t xml:space="preserve">Within the </w:t>
       </w:r>
+      <w:proofErr w:type="spellStart"/>
       <w:r>
         <w:t>Boid</w:t>
       </w:r>
+      <w:proofErr w:type="spellEnd"/>
       <w:r>
         <w:t xml:space="preserve"> swarming model, individual agents move with reference to the rest of the swarm, this is achieved through three fundamental forces: separation, cohesion and alignment </w:t>
       </w:r>
@@ -4539,7 +4817,7 @@
         <w:fldChar w:fldCharType="begin"/>
       </w:r>
       <w:r>
-        <w:instrText xml:space="preserve"> ADDIN ZOTERO_ITEM CSL_CITATION {"citationID":"jybWC3nt","properties":{"formattedCitation":"[2]","plainCitation":"[2]","noteIndex":0},"citationItems":[{"id":92,"uris":["http://zotero.org/users/13882592/items/SXL2ZSGE"],"itemData":{"id":92,"type":"paper-conference","abstract":"The aggregate motion of a flock of birds, a herd of land animals, or a school of fish is a beautiful and familiar part of the natural world. But this type of complex motion is rarely seen in computer animation. This paper explores an approach based on simulation as an alternative to scripting the paths of each bird individually. The simulated flock is an elaboration of a particle systems, with the simulated birds being the particles. The aggregate motion of the simulated flock is created by a distributed behavioral model much like that at work in a natural flock; the birds choose their own course. Each simulated bird is implemented as an independent actor that navigates according to its local perception of the dynamic environment, the laws of simulated physics that rule its motion, and a set of behaviors programmed into it by the \"animator.\" The aggregate motion of the simulated flock is the result of the dense interaction of the relatively simple behaviors of the individual simulated birds.","collection-title":"SIGGRAPH '87","container-title":"Proceedings of the 14th annual conference on Computer graphics and interactive techniques","DOI":"10.1145/37401.37406","event-place":"New York, NY, USA","ISBN":"978-0-89791-227-3","page":"25–34","publisher":"Association for Computing Machinery","publisher-place":"New York, NY, USA","source":"ACM Digital Library","title":"Flocks, herds and schools: A distributed behavioral model","title-short":"Flocks, herds and schools","URL":"https://dl.acm.org/doi/10.1145/37401.37406","author":[{"family":"Reynolds","given":"Craig W."}],"accessed":{"date-parts":[["2024",5,7]]},"issued":{"date-parts":[["1987",8,1]]}}}],"schema":"https://github.com/citation-style-language/schema/raw/master/csl-citation.json"} </w:instrText>
+        <w:instrText xml:space="preserve"> ADDIN ZOTERO_ITEM CSL_CITATION {"citationID":"jybWC3nt","properties":{"formattedCitation":"[2]","plainCitation":"[2]","noteIndex":0},"citationItems":[{"id":64,"uris":["http://zotero.org/users/13882592/items/SXL2ZSGE"],"itemData":{"id":64,"type":"paper-conference","abstract":"The aggregate motion of a flock of birds, a herd of land animals, or a school of fish is a beautiful and familiar part of the natural world. But this type of complex motion is rarely seen in computer animation. This paper explores an approach based on simulation as an alternative to scripting the paths of each bird individually. The simulated flock is an elaboration of a particle systems, with the simulated birds being the particles. The aggregate motion of the simulated flock is created by a distributed behavioral model much like that at work in a natural flock; the birds choose their own course. Each simulated bird is implemented as an independent actor that navigates according to its local perception of the dynamic environment, the laws of simulated physics that rule its motion, and a set of behaviors programmed into it by the \"animator.\" The aggregate motion of the simulated flock is the result of the dense interaction of the relatively simple behaviors of the individual simulated birds.","collection-title":"SIGGRAPH '87","container-title":"Proceedings of the 14th annual conference on Computer graphics and interactive techniques","DOI":"10.1145/37401.37406","event-place":"New York, NY, USA","ISBN":"978-0-89791-227-3","page":"25–34","publisher":"Association for Computing Machinery","publisher-place":"New York, NY, USA","source":"ACM Digital Library","title":"Flocks, herds and schools: A distributed behavioral model","title-short":"Flocks, herds and schools","URL":"https://dl.acm.org/doi/10.1145/37401.37406","author":[{"family":"Reynolds","given":"Craig W."}],"accessed":{"date-parts":[["2024",5,7]]},"issued":{"date-parts":[["1987",8,1]]}}}],"schema":"https://github.com/citation-style-language/schema/raw/master/csl-citation.json"} </w:instrText>
       </w:r>
       <w:r>
         <w:fldChar w:fldCharType="separate"/>
@@ -4682,7 +4960,7 @@
         <w:fldChar w:fldCharType="begin"/>
       </w:r>
       <w:r>
-        <w:instrText xml:space="preserve"> ADDIN ZOTERO_ITEM CSL_CITATION {"citationID":"OlyOYnPn","properties":{"formattedCitation":"[2]","plainCitation":"[2]","noteIndex":0},"citationItems":[{"id":92,"uris":["http://zotero.org/users/13882592/items/SXL2ZSGE"],"itemData":{"id":92,"type":"paper-conference","abstract":"The aggregate motion of a flock of birds, a herd of land animals, or a school of fish is a beautiful and familiar part of the natural world. But this type of complex motion is rarely seen in computer animation. This paper explores an approach based on simulation as an alternative to scripting the paths of each bird individually. The simulated flock is an elaboration of a particle systems, with the simulated birds being the particles. The aggregate motion of the simulated flock is created by a distributed behavioral model much like that at work in a natural flock; the birds choose their own course. Each simulated bird is implemented as an independent actor that navigates according to its local perception of the dynamic environment, the laws of simulated physics that rule its motion, and a set of behaviors programmed into it by the \"animator.\" The aggregate motion of the simulated flock is the result of the dense interaction of the relatively simple behaviors of the individual simulated birds.","collection-title":"SIGGRAPH '87","container-title":"Proceedings of the 14th annual conference on Computer graphics and interactive techniques","DOI":"10.1145/37401.37406","event-place":"New York, NY, USA","ISBN":"978-0-89791-227-3","page":"25–34","publisher":"Association for Computing Machinery","publisher-place":"New York, NY, USA","source":"ACM Digital Library","title":"Flocks, herds and schools: A distributed behavioral model","title-short":"Flocks, herds and schools","URL":"https://dl.acm.org/doi/10.1145/37401.37406","author":[{"family":"Reynolds","given":"Craig W."}],"accessed":{"date-parts":[["2024",5,7]]},"issued":{"date-parts":[["1987",8,1]]}}}],"schema":"https://github.com/citation-style-language/schema/raw/master/csl-citation.json"} </w:instrText>
+        <w:instrText xml:space="preserve"> ADDIN ZOTERO_ITEM CSL_CITATION {"citationID":"OlyOYnPn","properties":{"formattedCitation":"[2]","plainCitation":"[2]","noteIndex":0},"citationItems":[{"id":64,"uris":["http://zotero.org/users/13882592/items/SXL2ZSGE"],"itemData":{"id":64,"type":"paper-conference","abstract":"The aggregate motion of a flock of birds, a herd of land animals, or a school of fish is a beautiful and familiar part of the natural world. But this type of complex motion is rarely seen in computer animation. This paper explores an approach based on simulation as an alternative to scripting the paths of each bird individually. The simulated flock is an elaboration of a particle systems, with the simulated birds being the particles. The aggregate motion of the simulated flock is created by a distributed behavioral model much like that at work in a natural flock; the birds choose their own course. Each simulated bird is implemented as an independent actor that navigates according to its local perception of the dynamic environment, the laws of simulated physics that rule its motion, and a set of behaviors programmed into it by the \"animator.\" The aggregate motion of the simulated flock is the result of the dense interaction of the relatively simple behaviors of the individual simulated birds.","collection-title":"SIGGRAPH '87","container-title":"Proceedings of the 14th annual conference on Computer graphics and interactive techniques","DOI":"10.1145/37401.37406","event-place":"New York, NY, USA","ISBN":"978-0-89791-227-3","page":"25–34","publisher":"Association for Computing Machinery","publisher-place":"New York, NY, USA","source":"ACM Digital Library","title":"Flocks, herds and schools: A distributed behavioral model","title-short":"Flocks, herds and schools","URL":"https://dl.acm.org/doi/10.1145/37401.37406","author":[{"family":"Reynolds","given":"Craig W."}],"accessed":{"date-parts":[["2024",5,7]]},"issued":{"date-parts":[["1987",8,1]]}}}],"schema":"https://github.com/citation-style-language/schema/raw/master/csl-citation.json"} </w:instrText>
       </w:r>
       <w:r>
         <w:fldChar w:fldCharType="separate"/>
@@ -4821,7 +5099,7 @@
         <w:fldChar w:fldCharType="begin"/>
       </w:r>
       <w:r>
-        <w:instrText xml:space="preserve"> ADDIN ZOTERO_ITEM CSL_CITATION {"citationID":"67wEiDwU","properties":{"formattedCitation":"[2]","plainCitation":"[2]","noteIndex":0},"citationItems":[{"id":92,"uris":["http://zotero.org/users/13882592/items/SXL2ZSGE"],"itemData":{"id":92,"type":"paper-conference","abstract":"The aggregate motion of a flock of birds, a herd of land animals, or a school of fish is a beautiful and familiar part of the natural world. But this type of complex motion is rarely seen in computer animation. This paper explores an approach based on simulation as an alternative to scripting the paths of each bird individually. The simulated flock is an elaboration of a particle systems, with the simulated birds being the particles. The aggregate motion of the simulated flock is created by a distributed behavioral model much like that at work in a natural flock; the birds choose their own course. Each simulated bird is implemented as an independent actor that navigates according to its local perception of the dynamic environment, the laws of simulated physics that rule its motion, and a set of behaviors programmed into it by the \"animator.\" The aggregate motion of the simulated flock is the result of the dense interaction of the relatively simple behaviors of the individual simulated birds.","collection-title":"SIGGRAPH '87","container-title":"Proceedings of the 14th annual conference on Computer graphics and interactive techniques","DOI":"10.1145/37401.37406","event-place":"New York, NY, USA","ISBN":"978-0-89791-227-3","page":"25–34","publisher":"Association for Computing Machinery","publisher-place":"New York, NY, USA","source":"ACM Digital Library","title":"Flocks, herds and schools: A distributed behavioral model","title-short":"Flocks, herds and schools","URL":"https://dl.acm.org/doi/10.1145/37401.37406","author":[{"family":"Reynolds","given":"Craig W."}],"accessed":{"date-parts":[["2024",5,7]]},"issued":{"date-parts":[["1987",8,1]]}}}],"schema":"https://github.com/citation-style-language/schema/raw/master/csl-citation.json"} </w:instrText>
+        <w:instrText xml:space="preserve"> ADDIN ZOTERO_ITEM CSL_CITATION {"citationID":"67wEiDwU","properties":{"formattedCitation":"[2]","plainCitation":"[2]","noteIndex":0},"citationItems":[{"id":64,"uris":["http://zotero.org/users/13882592/items/SXL2ZSGE"],"itemData":{"id":64,"type":"paper-conference","abstract":"The aggregate motion of a flock of birds, a herd of land animals, or a school of fish is a beautiful and familiar part of the natural world. But this type of complex motion is rarely seen in computer animation. This paper explores an approach based on simulation as an alternative to scripting the paths of each bird individually. The simulated flock is an elaboration of a particle systems, with the simulated birds being the particles. The aggregate motion of the simulated flock is created by a distributed behavioral model much like that at work in a natural flock; the birds choose their own course. Each simulated bird is implemented as an independent actor that navigates according to its local perception of the dynamic environment, the laws of simulated physics that rule its motion, and a set of behaviors programmed into it by the \"animator.\" The aggregate motion of the simulated flock is the result of the dense interaction of the relatively simple behaviors of the individual simulated birds.","collection-title":"SIGGRAPH '87","container-title":"Proceedings of the 14th annual conference on Computer graphics and interactive techniques","DOI":"10.1145/37401.37406","event-place":"New York, NY, USA","ISBN":"978-0-89791-227-3","page":"25–34","publisher":"Association for Computing Machinery","publisher-place":"New York, NY, USA","source":"ACM Digital Library","title":"Flocks, herds and schools: A distributed behavioral model","title-short":"Flocks, herds and schools","URL":"https://dl.acm.org/doi/10.1145/37401.37406","author":[{"family":"Reynolds","given":"Craig W."}],"accessed":{"date-parts":[["2024",5,7]]},"issued":{"date-parts":[["1987",8,1]]}}}],"schema":"https://github.com/citation-style-language/schema/raw/master/csl-citation.json"} </w:instrText>
       </w:r>
       <w:r>
         <w:fldChar w:fldCharType="separate"/>
@@ -4860,18 +5138,12 @@
       <w:pPr>
         <w:pStyle w:val="Text"/>
         <w:ind w:left="720" w:firstLine="0"/>
+        <w:jc w:val="center"/>
         <w:rPr>
           <w:b/>
           <w:bCs/>
         </w:rPr>
       </w:pPr>
-      <w:r>
-        <w:rPr>
-          <w:b/>
-          <w:bCs/>
-        </w:rPr>
-        <w:tab/>
-      </w:r>
       <w:r>
         <w:rPr>
           <w:noProof/>
@@ -4955,7 +5227,7 @@
         <w:fldChar w:fldCharType="begin"/>
       </w:r>
       <w:r>
-        <w:instrText xml:space="preserve"> ADDIN ZOTERO_ITEM CSL_CITATION {"citationID":"ZzNeQbPF","properties":{"formattedCitation":"[2]","plainCitation":"[2]","noteIndex":0},"citationItems":[{"id":92,"uris":["http://zotero.org/users/13882592/items/SXL2ZSGE"],"itemData":{"id":92,"type":"paper-conference","abstract":"The aggregate motion of a flock of birds, a herd of land animals, or a school of fish is a beautiful and familiar part of the natural world. But this type of complex motion is rarely seen in computer animation. This paper explores an approach based on simulation as an alternative to scripting the paths of each bird individually. The simulated flock is an elaboration of a particle systems, with the simulated birds being the particles. The aggregate motion of the simulated flock is created by a distributed behavioral model much like that at work in a natural flock; the birds choose their own course. Each simulated bird is implemented as an independent actor that navigates according to its local perception of the dynamic environment, the laws of simulated physics that rule its motion, and a set of behaviors programmed into it by the \"animator.\" The aggregate motion of the simulated flock is the result of the dense interaction of the relatively simple behaviors of the individual simulated birds.","collection-title":"SIGGRAPH '87","container-title":"Proceedings of the 14th annual conference on Computer graphics and interactive techniques","DOI":"10.1145/37401.37406","event-place":"New York, NY, USA","ISBN":"978-0-89791-227-3","page":"25–34","publisher":"Association for Computing Machinery","publisher-place":"New York, NY, USA","source":"ACM Digital Library","title":"Flocks, herds and schools: A distributed behavioral model","title-short":"Flocks, herds and schools","URL":"https://dl.acm.org/doi/10.1145/37401.37406","author":[{"family":"Reynolds","given":"Craig W."}],"accessed":{"date-parts":[["2024",5,7]]},"issued":{"date-parts":[["1987",8,1]]}}}],"schema":"https://github.com/citation-style-language/schema/raw/master/csl-citation.json"} </w:instrText>
+        <w:instrText xml:space="preserve"> ADDIN ZOTERO_ITEM CSL_CITATION {"citationID":"ZzNeQbPF","properties":{"formattedCitation":"[2]","plainCitation":"[2]","noteIndex":0},"citationItems":[{"id":64,"uris":["http://zotero.org/users/13882592/items/SXL2ZSGE"],"itemData":{"id":64,"type":"paper-conference","abstract":"The aggregate motion of a flock of birds, a herd of land animals, or a school of fish is a beautiful and familiar part of the natural world. But this type of complex motion is rarely seen in computer animation. This paper explores an approach based on simulation as an alternative to scripting the paths of each bird individually. The simulated flock is an elaboration of a particle systems, with the simulated birds being the particles. The aggregate motion of the simulated flock is created by a distributed behavioral model much like that at work in a natural flock; the birds choose their own course. Each simulated bird is implemented as an independent actor that navigates according to its local perception of the dynamic environment, the laws of simulated physics that rule its motion, and a set of behaviors programmed into it by the \"animator.\" The aggregate motion of the simulated flock is the result of the dense interaction of the relatively simple behaviors of the individual simulated birds.","collection-title":"SIGGRAPH '87","container-title":"Proceedings of the 14th annual conference on Computer graphics and interactive techniques","DOI":"10.1145/37401.37406","event-place":"New York, NY, USA","ISBN":"978-0-89791-227-3","page":"25–34","publisher":"Association for Computing Machinery","publisher-place":"New York, NY, USA","source":"ACM Digital Library","title":"Flocks, herds and schools: A distributed behavioral model","title-short":"Flocks, herds and schools","URL":"https://dl.acm.org/doi/10.1145/37401.37406","author":[{"family":"Reynolds","given":"Craig W."}],"accessed":{"date-parts":[["2024",5,7]]},"issued":{"date-parts":[["1987",8,1]]}}}],"schema":"https://github.com/citation-style-language/schema/raw/master/csl-citation.json"} </w:instrText>
       </w:r>
       <w:r>
         <w:fldChar w:fldCharType="separate"/>
@@ -4981,13 +5253,45 @@
         <w:pStyle w:val="Text"/>
       </w:pPr>
       <w:r>
-        <w:t xml:space="preserve">Each fundamental swarming force has additional Boid and situational awareness parameters </w:t>
+        <w:t xml:space="preserve">Figures above are exactly reused and made by Craig Reynolds. </w:t>
       </w:r>
       <w:r>
         <w:fldChar w:fldCharType="begin"/>
       </w:r>
       <w:r>
-        <w:instrText xml:space="preserve"> ADDIN ZOTERO_ITEM CSL_CITATION {"citationID":"CWivli5F","properties":{"formattedCitation":"[19], [37]","plainCitation":"[19], [37]","noteIndex":0},"citationItems":[{"id":217,"uris":["http://zotero.org/users/13882592/items/U3LPM59K"],"itemData":{"id":217,"type":"article-journal","abstract":"Collective behaviours such as swarm formations of autonomous agents offer the advantages of efficient movement, redundancy, and potential for human guidance of a single swarm organism. This paper proposes a developmental approach to evolving collective behaviours whereby the evolutionary process is guided by a novel value system. A self-organising map is used at the core of this value system and motion properties of the swarm entities are used as input. Unlike traditional approaches, this value system does not need in advance the precise characteristics of the intended behaviours. We examine the performance of this value system in a series of controlled experiments. Our results demonstrate that the value system can recognise multiple “interesting” structured collective behaviours and distinguish them from random movement patterns. Results show that our value system is most effective distinguishing structured behaviours from random behaviours when using motion properties of individual agents as input. Further variations and modifications to input data such as normalisation and aggregation were also investigated, and it was shown that certain configurations provide better results in distinguishing collective behaviours from random ones.","container-title":"Swarm and Evolutionary Computation","DOI":"10.1016/j.swevo.2020.100715","ISSN":"2210-6502","journalAbbreviation":"Swarm and Evolutionary Computation","page":"100715","source":"ScienceDirect","title":"Autonomous detection of collective behaviours in swarms","volume":"57","author":[{"family":"Khan","given":"Md Mohiuddin"},{"family":"Kasmarik","given":"Kathryn"},{"family":"Barlow","given":"Michael"}],"issued":{"date-parts":[["2020",9,1]]}}},{"id":109,"uris":["http://zotero.org/users/13882592/items/DBBY4C6D"],"itemData":{"id":109,"type":"paper-conference","abstract":"Developmental evolution of collective swarm behaviours promises new ways to evolve swarms with different movement characteristics. Preliminary work has developed value functions that can recognize emergent swarm behaviour and distinguish it from random behaviour in point-mass boid simulations. This paper examines the performance of several variants of such functions recognizing the emergent behaviour of simulated robots, which have different movement properties to point-mass boid simulations as they are constrained by the manoeuvrability of the physical robot. We designed two boid guidance algorithms for controlling Pioneer3DX robots. Five value functions were then examined and compared for their ability to distinguish swarming behaviour from unstructured behaviour. Results show that four of these can be used to distinguish structured collective behaviours of the robots and distinguish such behaviour from random movement patterns.","container-title":"AI 2020: Advances in Artificial Intelligence","DOI":"10.1007/978-3-030-64984-5_22","event-place":"Cham","ISBN":"978-3-030-64984-5","language":"en","page":"281-293","publisher":"Springer International Publishing","publisher-place":"Cham","source":"Springer Link","title":"Autonomous Recognition of Collective Behaviour in Robot Swarms","author":[{"family":"Kasmarik","given":"Kathryn"},{"family":"Abpeikar","given":"Shadi"},{"family":"Khan","given":"Md Mohiuddin"},{"family":"Khattab","given":"Noha"},{"family":"Barlow","given":"Michael"},{"family":"Garratt","given":"Matt"}],"editor":[{"family":"Gallagher","given":"Marcus"},{"family":"Moustafa","given":"Nour"},{"family":"Lakshika","given":"Erandi"}],"issued":{"date-parts":[["2020"]]}}}],"schema":"https://github.com/citation-style-language/schema/raw/master/csl-citation.json"} </w:instrText>
+        <w:instrText xml:space="preserve"> ADDIN ZOTERO_ITEM CSL_CITATION {"citationID":"QkXQVfvh","properties":{"formattedCitation":"[2]","plainCitation":"[2]","noteIndex":0},"citationItems":[{"id":64,"uris":["http://zotero.org/users/13882592/items/SXL2ZSGE"],"itemData":{"id":64,"type":"paper-conference","abstract":"The aggregate motion of a flock of birds, a herd of land animals, or a school of fish is a beautiful and familiar part of the natural world. But this type of complex motion is rarely seen in computer animation. This paper explores an approach based on simulation as an alternative to scripting the paths of each bird individually. The simulated flock is an elaboration of a particle systems, with the simulated birds being the particles. The aggregate motion of the simulated flock is created by a distributed behavioral model much like that at work in a natural flock; the birds choose their own course. Each simulated bird is implemented as an independent actor that navigates according to its local perception of the dynamic environment, the laws of simulated physics that rule its motion, and a set of behaviors programmed into it by the \"animator.\" The aggregate motion of the simulated flock is the result of the dense interaction of the relatively simple behaviors of the individual simulated birds.","collection-title":"SIGGRAPH '87","container-title":"Proceedings of the 14th annual conference on Computer graphics and interactive techniques","DOI":"10.1145/37401.37406","event-place":"New York, NY, USA","ISBN":"978-0-89791-227-3","page":"25–34","publisher":"Association for Computing Machinery","publisher-place":"New York, NY, USA","source":"ACM Digital Library","title":"Flocks, herds and schools: A distributed behavioral model","title-short":"Flocks, herds and schools","URL":"https://dl.acm.org/doi/10.1145/37401.37406","author":[{"family":"Reynolds","given":"Craig W."}],"accessed":{"date-parts":[["2024",5,7]]},"issued":{"date-parts":[["1987",8,1]]}}}],"schema":"https://github.com/citation-style-language/schema/raw/master/csl-citation.json"} </w:instrText>
+      </w:r>
+      <w:r>
+        <w:fldChar w:fldCharType="separate"/>
+      </w:r>
+      <w:r>
+        <w:t>[2]</w:t>
+      </w:r>
+      <w:r>
+        <w:fldChar w:fldCharType="end"/>
+      </w:r>
+    </w:p>
+    <w:p>
+      <w:pPr>
+        <w:pStyle w:val="Text"/>
+      </w:pPr>
+      <w:r>
+        <w:lastRenderedPageBreak/>
+        <w:t xml:space="preserve">Each fundamental swarming force has additional </w:t>
+      </w:r>
+      <w:proofErr w:type="spellStart"/>
+      <w:r>
+        <w:t>Boid</w:t>
+      </w:r>
+      <w:proofErr w:type="spellEnd"/>
+      <w:r>
+        <w:t xml:space="preserve"> and situational awareness parameters </w:t>
+      </w:r>
+      <w:r>
+        <w:fldChar w:fldCharType="begin"/>
+      </w:r>
+      <w:r>
+        <w:instrText xml:space="preserve"> ADDIN ZOTERO_ITEM CSL_CITATION {"citationID":"CWivli5F","properties":{"formattedCitation":"[19], [37]","plainCitation":"[19], [37]","noteIndex":0},"citationItems":[{"id":190,"uris":["http://zotero.org/users/13882592/items/U3LPM59K"],"itemData":{"id":190,"type":"article-journal","abstract":"Collective behaviours such as swarm formations of autonomous agents offer the advantages of efficient movement, redundancy, and potential for human guidance of a single swarm organism. This paper proposes a developmental approach to evolving collective behaviours whereby the evolutionary process is guided by a novel value system. A self-organising map is used at the core of this value system and motion properties of the swarm entities are used as input. Unlike traditional approaches, this value system does not need in advance the precise characteristics of the intended behaviours. We examine the performance of this value system in a series of controlled experiments. Our results demonstrate that the value system can recognise multiple “interesting” structured collective behaviours and distinguish them from random movement patterns. Results show that our value system is most effective distinguishing structured behaviours from random behaviours when using motion properties of individual agents as input. Further variations and modifications to input data such as normalisation and aggregation were also investigated, and it was shown that certain configurations provide better results in distinguishing collective behaviours from random ones.","container-title":"Swarm and Evolutionary Computation","DOI":"10.1016/j.swevo.2020.100715","ISSN":"2210-6502","journalAbbreviation":"Swarm and Evolutionary Computation","page":"100715","source":"ScienceDirect","title":"Autonomous detection of collective behaviours in swarms","volume":"57","author":[{"family":"Khan","given":"Md Mohiuddin"},{"family":"Kasmarik","given":"Kathryn"},{"family":"Barlow","given":"Michael"}],"issued":{"date-parts":[["2020",9,1]]}}},{"id":56,"uris":["http://zotero.org/users/13882592/items/DBBY4C6D"],"itemData":{"id":56,"type":"paper-conference","abstract":"Developmental evolution of collective swarm behaviours promises new ways to evolve swarms with different movement characteristics. Preliminary work has developed value functions that can recognize emergent swarm behaviour and distinguish it from random behaviour in point-mass boid simulations. This paper examines the performance of several variants of such functions recognizing the emergent behaviour of simulated robots, which have different movement properties to point-mass boid simulations as they are constrained by the manoeuvrability of the physical robot. We designed two boid guidance algorithms for controlling Pioneer3DX robots. Five value functions were then examined and compared for their ability to distinguish swarming behaviour from unstructured behaviour. Results show that four of these can be used to distinguish structured collective behaviours of the robots and distinguish such behaviour from random movement patterns.","container-title":"AI 2020: Advances in Artificial Intelligence","DOI":"10.1007/978-3-030-64984-5_22","event-place":"Cham","ISBN":"978-3-030-64984-5","language":"en","page":"281-293","publisher":"Springer International Publishing","publisher-place":"Cham","source":"Springer Link","title":"Autonomous Recognition of Collective Behaviour in Robot Swarms","author":[{"family":"Kasmarik","given":"Kathryn"},{"family":"Abpeikar","given":"Shadi"},{"family":"Khan","given":"Md Mohiuddin"},{"family":"Khattab","given":"Noha"},{"family":"Barlow","given":"Michael"},{"family":"Garratt","given":"Matt"}],"editor":[{"family":"Gallagher","given":"Marcus"},{"family":"Moustafa","given":"Nour"},{"family":"Lakshika","given":"Erandi"}],"issued":{"date-parts":[["2020"]]}}}],"schema":"https://github.com/citation-style-language/schema/raw/master/csl-citation.json"} </w:instrText>
       </w:r>
       <w:r>
         <w:fldChar w:fldCharType="separate"/>
@@ -5108,7 +5412,7 @@
         <w:fldChar w:fldCharType="begin"/>
       </w:r>
       <w:r>
-        <w:instrText xml:space="preserve"> ADDIN ZOTERO_ITEM CSL_CITATION {"citationID":"2PBxM710","properties":{"formattedCitation":"[19], [20]","plainCitation":"[19], [20]","noteIndex":0},"citationItems":[{"id":217,"uris":["http://zotero.org/users/13882592/items/U3LPM59K"],"itemData":{"id":217,"type":"article-journal","abstract":"Collective behaviours such as swarm formations of autonomous agents offer the advantages of efficient movement, redundancy, and potential for human guidance of a single swarm organism. This paper proposes a developmental approach to evolving collective behaviours whereby the evolutionary process is guided by a novel value system. A self-organising map is used at the core of this value system and motion properties of the swarm entities are used as input. Unlike traditional approaches, this value system does not need in advance the precise characteristics of the intended behaviours. We examine the performance of this value system in a series of controlled experiments. Our results demonstrate that the value system can recognise multiple “interesting” structured collective behaviours and distinguish them from random movement patterns. Results show that our value system is most effective distinguishing structured behaviours from random behaviours when using motion properties of individual agents as input. Further variations and modifications to input data such as normalisation and aggregation were also investigated, and it was shown that certain configurations provide better results in distinguishing collective behaviours from random ones.","container-title":"Swarm and Evolutionary Computation","DOI":"10.1016/j.swevo.2020.100715","ISSN":"2210-6502","journalAbbreviation":"Swarm and Evolutionary Computation","page":"100715","source":"ScienceDirect","title":"Autonomous detection of collective behaviours in swarms","volume":"57","author":[{"family":"Khan","given":"Md Mohiuddin"},{"family":"Kasmarik","given":"Kathryn"},{"family":"Barlow","given":"Michael"}],"issued":{"date-parts":[["2020",9,1]]}}},{"id":214,"uris":["http://zotero.org/users/13882592/items/KLAJMFA8"],"itemData":{"id":214,"type":"article-journal","abstract":"Collective behaviours such as swarm formation of autonomous agents offer the advantages of efficient movement, redundancy, and potential for human guidance of a single swarm organism. However, tuning the behaviour of a group of agents so that they swarm, is difficult. Behaviour-bootstrapping algorithms permit agents to self-tune behaviour adapted for their physical form and associated movement constraints. This paper proposes a reinforcement learning framework to tune collective motion behaviours from random behaviours. The learning process is guided by a novel reward function capable of autonomously detecting generic collective motion behaviours from sensor data about the relative velocity and position of neighbouring agents. Our reward function is designed using a meta-learner trained on a human-labelled collective motion dataset. We demonstrate that our reinforcement learner can tune the behaviour of randomly moving groups so that structured collective motion emerges. We compare our framework to an existing developmental evolutionary framework for this purpose. Our results demonstrate that the proposed learning framework can generate behaviours with different collective motion characteristics more quickly than existing approaches. In addition, the trained reinforcement learner can tune the behaviour of robots with movement characteristics that it has not been trained on.","container-title":"Swarm and Evolutionary Computation","DOI":"10.1016/j.swevo.2022.101085","ISSN":"2210-6502","journalAbbreviation":"Swarm and Evolutionary Computation","page":"101085","source":"ScienceDirect","title":"Automatic collective motion tuning using actor-critic deep reinforcement learning","volume":"72","author":[{"family":"Abpeikar","given":"Shadi"},{"family":"Kasmarik","given":"Kathryn"},{"family":"Garratt","given":"Matthew"},{"family":"Hunjet","given":"Robert"},{"family":"Khan","given":"Md Mohiuddin"},{"family":"Qiu","given":"Huanneng"}],"issued":{"date-parts":[["2022",7,1]]}}}],"schema":"https://github.com/citation-style-language/schema/raw/master/csl-citation.json"} </w:instrText>
+        <w:instrText xml:space="preserve"> ADDIN ZOTERO_ITEM CSL_CITATION {"citationID":"2PBxM710","properties":{"formattedCitation":"[19], [20]","plainCitation":"[19], [20]","noteIndex":0},"citationItems":[{"id":190,"uris":["http://zotero.org/users/13882592/items/U3LPM59K"],"itemData":{"id":190,"type":"article-journal","abstract":"Collective behaviours such as swarm formations of autonomous agents offer the advantages of efficient movement, redundancy, and potential for human guidance of a single swarm organism. This paper proposes a developmental approach to evolving collective behaviours whereby the evolutionary process is guided by a novel value system. A self-organising map is used at the core of this value system and motion properties of the swarm entities are used as input. Unlike traditional approaches, this value system does not need in advance the precise characteristics of the intended behaviours. We examine the performance of this value system in a series of controlled experiments. Our results demonstrate that the value system can recognise multiple “interesting” structured collective behaviours and distinguish them from random movement patterns. Results show that our value system is most effective distinguishing structured behaviours from random behaviours when using motion properties of individual agents as input. Further variations and modifications to input data such as normalisation and aggregation were also investigated, and it was shown that certain configurations provide better results in distinguishing collective behaviours from random ones.","container-title":"Swarm and Evolutionary Computation","DOI":"10.1016/j.swevo.2020.100715","ISSN":"2210-6502","journalAbbreviation":"Swarm and Evolutionary Computation","page":"100715","source":"ScienceDirect","title":"Autonomous detection of collective behaviours in swarms","volume":"57","author":[{"family":"Khan","given":"Md Mohiuddin"},{"family":"Kasmarik","given":"Kathryn"},{"family":"Barlow","given":"Michael"}],"issued":{"date-parts":[["2020",9,1]]}}},{"id":189,"uris":["http://zotero.org/users/13882592/items/KLAJMFA8"],"itemData":{"id":189,"type":"article-journal","abstract":"Collective behaviours such as swarm formation of autonomous agents offer the advantages of efficient movement, redundancy, and potential for human guidance of a single swarm organism. However, tuning the behaviour of a group of agents so that they swarm, is difficult. Behaviour-bootstrapping algorithms permit agents to self-tune behaviour adapted for their physical form and associated movement constraints. This paper proposes a reinforcement learning framework to tune collective motion behaviours from random behaviours. The learning process is guided by a novel reward function capable of autonomously detecting generic collective motion behaviours from sensor data about the relative velocity and position of neighbouring agents. Our reward function is designed using a meta-learner trained on a human-labelled collective motion dataset. We demonstrate that our reinforcement learner can tune the behaviour of randomly moving groups so that structured collective motion emerges. We compare our framework to an existing developmental evolutionary framework for this purpose. Our results demonstrate that the proposed learning framework can generate behaviours with different collective motion characteristics more quickly than existing approaches. In addition, the trained reinforcement learner can tune the behaviour of robots with movement characteristics that it has not been trained on.","container-title":"Swarm and Evolutionary Computation","DOI":"10.1016/j.swevo.2022.101085","ISSN":"2210-6502","journalAbbreviation":"Swarm and Evolutionary Computation","page":"101085","source":"ScienceDirect","title":"Automatic collective motion tuning using actor-critic deep reinforcement learning","volume":"72","author":[{"family":"Abpeikar","given":"Shadi"},{"family":"Kasmarik","given":"Kathryn"},{"family":"Garratt","given":"Matthew"},{"family":"Hunjet","given":"Robert"},{"family":"Khan","given":"Md Mohiuddin"},{"family":"Qiu","given":"Huanneng"}],"issued":{"date-parts":[["2022",7,1]]}}}],"schema":"https://github.com/citation-style-language/schema/raw/master/csl-citation.json"} </w:instrText>
       </w:r>
       <w:r>
         <w:fldChar w:fldCharType="separate"/>
@@ -5120,7 +5424,16 @@
         <w:fldChar w:fldCharType="end"/>
       </w:r>
       <w:r>
-        <w:t xml:space="preserve">, as discussed within the literature review. These formations </w:t>
+        <w:t xml:space="preserve">, as discussed within the literature review. </w:t>
+      </w:r>
+      <w:r>
+        <w:t>These formations</w:t>
+      </w:r>
+      <w:r>
+        <w:t xml:space="preserve"> </w:t>
+      </w:r>
+      <w:r>
+        <w:t xml:space="preserve"> </w:t>
       </w:r>
     </w:p>
     <w:p>
@@ -5173,7 +5486,7 @@
         <w:fldChar w:fldCharType="begin"/>
       </w:r>
       <w:r>
-        <w:instrText xml:space="preserve"> ADDIN ZOTERO_ITEM CSL_CITATION {"citationID":"20bGw3rX","properties":{"formattedCitation":"[38], [39], [40]","plainCitation":"[38], [39], [40]","noteIndex":0},"citationItems":[{"id":219,"uris":["http://zotero.org/users/13882592/items/RF3MLDN4"],"itemData":{"id":219,"type":"webpage","language":"en-US","title":"Sphero BOLT","URL":"https://support.sphero.com/en-US/articles/bolt-72242","accessed":{"date-parts":[["2024",5,12]]}}},{"id":212,"uris":["http://zotero.org/users/13882592/items/FYIW3GTB"],"itemData":{"id":212,"type":"webpage","title":"Sphero Edu API — SpheroV2 0.12 documentation","URL":"https://spherov2.readthedocs.io/en/latest/sphero_edu.html","accessed":{"date-parts":[["2024",5,12]]}}},{"id":222,"uris":["http://zotero.org/users/13882592/items/P3VN6DEW"],"itemData":{"id":222,"type":"webpage","abstract":"Documentation","language":"en-GB","title":"Sphero Public SDK - Documentation","URL":"https://sdk.sphero.com/documentation","accessed":{"date-parts":[["2024",5,12]]}}}],"schema":"https://github.com/citation-style-language/schema/raw/master/csl-citation.json"} </w:instrText>
+        <w:instrText xml:space="preserve"> ADDIN ZOTERO_ITEM CSL_CITATION {"citationID":"20bGw3rX","properties":{"formattedCitation":"[38], [39], [40]","plainCitation":"[38], [39], [40]","noteIndex":0},"citationItems":[{"id":188,"uris":["http://zotero.org/users/13882592/items/RF3MLDN4"],"itemData":{"id":188,"type":"webpage","language":"en-US","title":"Sphero BOLT","URL":"https://support.sphero.com/en-US/articles/bolt-72242","accessed":{"date-parts":[["2024",5,12]]}}},{"id":192,"uris":["http://zotero.org/users/13882592/items/FYIW3GTB"],"itemData":{"id":192,"type":"webpage","title":"Sphero Edu API — SpheroV2 0.12 documentation","URL":"https://spherov2.readthedocs.io/en/latest/sphero_edu.html","accessed":{"date-parts":[["2024",5,12]]}}},{"id":187,"uris":["http://zotero.org/users/13882592/items/P3VN6DEW"],"itemData":{"id":187,"type":"webpage","abstract":"Documentation","language":"en-GB","title":"Sphero Public SDK - Documentation","URL":"https://sdk.sphero.com/documentation","accessed":{"date-parts":[["2024",5,12]]}}}],"schema":"https://github.com/citation-style-language/schema/raw/master/csl-citation.json"} </w:instrText>
       </w:r>
       <w:r>
         <w:fldChar w:fldCharType="separate"/>
@@ -5337,14 +5650,17 @@
       <w:r>
         <w:t>is a robot that operates within a spherical housing</w:t>
       </w:r>
-      <w:r>
-        <w:t xml:space="preserve"> it communicates with the RVR via </w:t>
-      </w:r>
-      <w:proofErr w:type="spellStart"/>
-      <w:r>
-        <w:t>bluetooth</w:t>
-      </w:r>
-      <w:proofErr w:type="spellEnd"/>
+      <w:proofErr w:type="gramStart"/>
+      <w:r>
+        <w:t xml:space="preserve"> it</w:t>
+      </w:r>
+      <w:proofErr w:type="gramEnd"/>
+      <w:r>
+        <w:t xml:space="preserve"> communicates with the RVR via </w:t>
+      </w:r>
+      <w:r>
+        <w:t>Bluetooth</w:t>
+      </w:r>
       <w:r>
         <w:t>. I</w:t>
       </w:r>
@@ -5386,7 +5702,7 @@
         <w:fldChar w:fldCharType="begin"/>
       </w:r>
       <w:r>
-        <w:instrText xml:space="preserve"> ADDIN ZOTERO_ITEM CSL_CITATION {"citationID":"guWsL6BG","properties":{"formattedCitation":"[38]","plainCitation":"[38]","noteIndex":0},"citationItems":[{"id":219,"uris":["http://zotero.org/users/13882592/items/RF3MLDN4"],"itemData":{"id":219,"type":"webpage","language":"en-US","title":"Sphero BOLT","URL":"https://support.sphero.com/en-US/articles/bolt-72242","accessed":{"date-parts":[["2024",5,12]]}}}],"schema":"https://github.com/citation-style-language/schema/raw/master/csl-citation.json"} </w:instrText>
+        <w:instrText xml:space="preserve"> ADDIN ZOTERO_ITEM CSL_CITATION {"citationID":"guWsL6BG","properties":{"formattedCitation":"[38]","plainCitation":"[38]","noteIndex":0},"citationItems":[{"id":188,"uris":["http://zotero.org/users/13882592/items/RF3MLDN4"],"itemData":{"id":188,"type":"webpage","language":"en-US","title":"Sphero BOLT","URL":"https://support.sphero.com/en-US/articles/bolt-72242","accessed":{"date-parts":[["2024",5,12]]}}}],"schema":"https://github.com/citation-style-language/schema/raw/master/csl-citation.json"} </w:instrText>
       </w:r>
       <w:r>
         <w:fldChar w:fldCharType="separate"/>
@@ -5406,7 +5722,15 @@
         <w:pStyle w:val="Text"/>
       </w:pPr>
       <w:r>
-        <w:t>The other agent utilised in the heterogeneous swarm is the Sphero RVR with a Raspberry Pi 3B+, the Raspberry Pi communicates with RVR utilizing a USB A for 5V power, as well as the UART GPIO pins on the Raspberry Pi for communication. The Sphero RVR utilizes 2 drive motors</w:t>
+        <w:t xml:space="preserve">The other agent </w:t>
+      </w:r>
+      <w:proofErr w:type="spellStart"/>
+      <w:r>
+        <w:t>utilised</w:t>
+      </w:r>
+      <w:proofErr w:type="spellEnd"/>
+      <w:r>
+        <w:t xml:space="preserve"> in the heterogeneous swarm is the Sphero RVR with a Raspberry Pi 3B+, the Raspberry Pi communicates with RVR utilizing a USB A for 5V power, as well as the UART GPIO pins on the Raspberry Pi for communication. The Sphero RVR utilizes 2 drive motors</w:t>
       </w:r>
       <w:r>
         <w:t xml:space="preserve"> with encoders</w:t>
@@ -5429,7 +5753,7 @@
         <w:fldChar w:fldCharType="begin"/>
       </w:r>
       <w:r>
-        <w:instrText xml:space="preserve"> ADDIN ZOTERO_ITEM CSL_CITATION {"citationID":"816dzQJI","properties":{"formattedCitation":"[40]","plainCitation":"[40]","noteIndex":0},"citationItems":[{"id":222,"uris":["http://zotero.org/users/13882592/items/P3VN6DEW"],"itemData":{"id":222,"type":"webpage","abstract":"Documentation","language":"en-GB","title":"Sphero Public SDK - Documentation","URL":"https://sdk.sphero.com/documentation","accessed":{"date-parts":[["2024",5,12]]}}}],"schema":"https://github.com/citation-style-language/schema/raw/master/csl-citation.json"} </w:instrText>
+        <w:instrText xml:space="preserve"> ADDIN ZOTERO_ITEM CSL_CITATION {"citationID":"816dzQJI","properties":{"formattedCitation":"[40]","plainCitation":"[40]","noteIndex":0},"citationItems":[{"id":187,"uris":["http://zotero.org/users/13882592/items/P3VN6DEW"],"itemData":{"id":187,"type":"webpage","abstract":"Documentation","language":"en-GB","title":"Sphero Public SDK - Documentation","URL":"https://sdk.sphero.com/documentation","accessed":{"date-parts":[["2024",5,12]]}}}],"schema":"https://github.com/citation-style-language/schema/raw/master/csl-citation.json"} </w:instrText>
       </w:r>
       <w:r>
         <w:fldChar w:fldCharType="separate"/>
@@ -5455,7 +5779,7 @@
         <w:fldChar w:fldCharType="begin"/>
       </w:r>
       <w:r>
-        <w:instrText xml:space="preserve"> ADDIN ZOTERO_ITEM CSL_CITATION {"citationID":"yXUlQ0OQ","properties":{"formattedCitation":"[41]","plainCitation":"[41]","noteIndex":0},"citationItems":[{"id":224,"uris":["http://zotero.org/users/13882592/items/VLL3EVYC"],"itemData":{"id":224,"type":"webpage","title":"Vicon Help","URL":"https://help.vicon.com/","accessed":{"date-parts":[["2024",5,13]]}}}],"schema":"https://github.com/citation-style-language/schema/raw/master/csl-citation.json"} </w:instrText>
+        <w:instrText xml:space="preserve"> ADDIN ZOTERO_ITEM CSL_CITATION {"citationID":"yXUlQ0OQ","properties":{"formattedCitation":"[41]","plainCitation":"[41]","noteIndex":0},"citationItems":[{"id":186,"uris":["http://zotero.org/users/13882592/items/VLL3EVYC"],"itemData":{"id":186,"type":"webpage","title":"Vicon Help","URL":"https://help.vicon.com/","accessed":{"date-parts":[["2024",5,13]]}}}],"schema":"https://github.com/citation-style-language/schema/raw/master/csl-citation.json"} </w:instrText>
       </w:r>
       <w:r>
         <w:fldChar w:fldCharType="separate"/>
@@ -5481,7 +5805,7 @@
         <w:fldChar w:fldCharType="begin"/>
       </w:r>
       <w:r>
-        <w:instrText xml:space="preserve"> ADDIN ZOTERO_ITEM CSL_CITATION {"citationID":"mEYfeqgh","properties":{"formattedCitation":"[38], [39], [40]","plainCitation":"[38], [39], [40]","noteIndex":0},"citationItems":[{"id":219,"uris":["http://zotero.org/users/13882592/items/RF3MLDN4"],"itemData":{"id":219,"type":"webpage","language":"en-US","title":"Sphero BOLT","URL":"https://support.sphero.com/en-US/articles/bolt-72242","accessed":{"date-parts":[["2024",5,12]]}}},{"id":212,"uris":["http://zotero.org/users/13882592/items/FYIW3GTB"],"itemData":{"id":212,"type":"webpage","title":"Sphero Edu API — SpheroV2 0.12 documentation","URL":"https://spherov2.readthedocs.io/en/latest/sphero_edu.html","accessed":{"date-parts":[["2024",5,12]]}}},{"id":222,"uris":["http://zotero.org/users/13882592/items/P3VN6DEW"],"itemData":{"id":222,"type":"webpage","abstract":"Documentation","language":"en-GB","title":"Sphero Public SDK - Documentation","URL":"https://sdk.sphero.com/documentation","accessed":{"date-parts":[["2024",5,12]]}}}],"schema":"https://github.com/citation-style-language/schema/raw/master/csl-citation.json"} </w:instrText>
+        <w:instrText xml:space="preserve"> ADDIN ZOTERO_ITEM CSL_CITATION {"citationID":"mEYfeqgh","properties":{"formattedCitation":"[38], [39], [40]","plainCitation":"[38], [39], [40]","noteIndex":0},"citationItems":[{"id":188,"uris":["http://zotero.org/users/13882592/items/RF3MLDN4"],"itemData":{"id":188,"type":"webpage","language":"en-US","title":"Sphero BOLT","URL":"https://support.sphero.com/en-US/articles/bolt-72242","accessed":{"date-parts":[["2024",5,12]]}}},{"id":192,"uris":["http://zotero.org/users/13882592/items/FYIW3GTB"],"itemData":{"id":192,"type":"webpage","title":"Sphero Edu API — SpheroV2 0.12 documentation","URL":"https://spherov2.readthedocs.io/en/latest/sphero_edu.html","accessed":{"date-parts":[["2024",5,12]]}}},{"id":187,"uris":["http://zotero.org/users/13882592/items/P3VN6DEW"],"itemData":{"id":187,"type":"webpage","abstract":"Documentation","language":"en-GB","title":"Sphero Public SDK - Documentation","URL":"https://sdk.sphero.com/documentation","accessed":{"date-parts":[["2024",5,12]]}}}],"schema":"https://github.com/citation-style-language/schema/raw/master/csl-citation.json"} </w:instrText>
       </w:r>
       <w:r>
         <w:fldChar w:fldCharType="separate"/>
@@ -5517,7 +5841,7 @@
         <w:fldChar w:fldCharType="begin"/>
       </w:r>
       <w:r>
-        <w:instrText xml:space="preserve"> ADDIN ZOTERO_ITEM CSL_CITATION {"citationID":"9MpVsB7d","properties":{"formattedCitation":"[42]","plainCitation":"[42]","noteIndex":0},"citationItems":[{"id":228,"uris":["http://zotero.org/users/13882592/items/6KZAJXNS"],"itemData":{"id":228,"type":"webpage","abstract":"The official documentation for Raspberry Pi computers and microcontrollers","language":"en","title":"Raspberry Pi Documentation","URL":"https://www.raspberrypi.com/documentation/","accessed":{"date-parts":[["2024",5,13]]}}}],"schema":"https://github.com/citation-style-language/schema/raw/master/csl-citation.json"} </w:instrText>
+        <w:instrText xml:space="preserve"> ADDIN ZOTERO_ITEM CSL_CITATION {"citationID":"9MpVsB7d","properties":{"formattedCitation":"[42]","plainCitation":"[42]","noteIndex":0},"citationItems":[{"id":184,"uris":["http://zotero.org/users/13882592/items/6KZAJXNS"],"itemData":{"id":184,"type":"webpage","abstract":"The official documentation for Raspberry Pi computers and microcontrollers","language":"en","title":"Raspberry Pi Documentation","URL":"https://www.raspberrypi.com/documentation/","accessed":{"date-parts":[["2024",5,13]]}}}],"schema":"https://github.com/citation-style-language/schema/raw/master/csl-citation.json"} </w:instrText>
       </w:r>
       <w:r>
         <w:fldChar w:fldCharType="separate"/>
@@ -5529,11 +5853,15 @@
         <w:fldChar w:fldCharType="end"/>
       </w:r>
       <w:r>
-        <w:t xml:space="preserve">. In contrast to this the Sphero BOLT does not have any local operating system, and instead runs completely </w:t>
-      </w:r>
-      <w:r>
-        <w:lastRenderedPageBreak/>
-        <w:t xml:space="preserve">off the Raspberry Pi via Bluetooth, only being able to send data and receive commands from the RVR mounted Raspberry Pi. These challenges will dictate a wide variety of design choices made in order to successfully complete the research project such as overall system communications scheme (figure 3) as well as the final structures of emergent collective motion. </w:t>
+        <w:t xml:space="preserve">. In contrast to this the Sphero BOLT does not have any local operating system, and instead runs completely off the Raspberry Pi via Bluetooth, only being able to send data and receive commands from the RVR mounted Raspberry Pi. These challenges will dictate a wide variety of design choices made </w:t>
+      </w:r>
+      <w:proofErr w:type="gramStart"/>
+      <w:r>
+        <w:t>in order to</w:t>
+      </w:r>
+      <w:proofErr w:type="gramEnd"/>
+      <w:r>
+        <w:t xml:space="preserve"> successfully complete the research project such as overall system communications scheme (figure 3) as well as the final structures of emergent collective motion. </w:t>
       </w:r>
     </w:p>
     <w:p>
@@ -5580,7 +5908,7 @@
         <w:fldChar w:fldCharType="begin"/>
       </w:r>
       <w:r>
-        <w:instrText xml:space="preserve"> ADDIN ZOTERO_ITEM CSL_CITATION {"citationID":"u2e2fNdg","properties":{"formattedCitation":"[38], [39], [43]","plainCitation":"[38], [39], [43]","noteIndex":0},"citationItems":[{"id":219,"uris":["http://zotero.org/users/13882592/items/RF3MLDN4"],"itemData":{"id":219,"type":"webpage","language":"en-US","title":"Sphero BOLT","URL":"https://support.sphero.com/en-US/articles/bolt-72242","accessed":{"date-parts":[["2024",5,12]]}}},{"id":212,"uris":["http://zotero.org/users/13882592/items/FYIW3GTB"],"itemData":{"id":212,"type":"webpage","title":"Sphero Edu API — SpheroV2 0.12 documentation","URL":"https://spherov2.readthedocs.io/en/latest/sphero_edu.html","accessed":{"date-parts":[["2024",5,12]]}}},{"id":226,"uris":["http://zotero.org/users/13882592/items/TK2WGZYT"],"itemData":{"id":226,"type":"webpage","title":"bleak — bleak 0.22.1 documentation","URL":"https://bleak.readthedocs.io/en/latest/","accessed":{"date-parts":[["2024",5,13]]}}}],"schema":"https://github.com/citation-style-language/schema/raw/master/csl-citation.json"} </w:instrText>
+        <w:instrText xml:space="preserve"> ADDIN ZOTERO_ITEM CSL_CITATION {"citationID":"u2e2fNdg","properties":{"formattedCitation":"[38], [39], [43]","plainCitation":"[38], [39], [43]","noteIndex":0},"citationItems":[{"id":188,"uris":["http://zotero.org/users/13882592/items/RF3MLDN4"],"itemData":{"id":188,"type":"webpage","language":"en-US","title":"Sphero BOLT","URL":"https://support.sphero.com/en-US/articles/bolt-72242","accessed":{"date-parts":[["2024",5,12]]}}},{"id":192,"uris":["http://zotero.org/users/13882592/items/FYIW3GTB"],"itemData":{"id":192,"type":"webpage","title":"Sphero Edu API — SpheroV2 0.12 documentation","URL":"https://spherov2.readthedocs.io/en/latest/sphero_edu.html","accessed":{"date-parts":[["2024",5,12]]}}},{"id":185,"uris":["http://zotero.org/users/13882592/items/TK2WGZYT"],"itemData":{"id":185,"type":"webpage","title":"bleak — bleak 0.22.1 documentation","URL":"https://bleak.readthedocs.io/en/latest/","accessed":{"date-parts":[["2024",5,13]]}}}],"schema":"https://github.com/citation-style-language/schema/raw/master/csl-citation.json"} </w:instrText>
       </w:r>
       <w:r>
         <w:fldChar w:fldCharType="separate"/>
@@ -5609,6 +5937,7 @@
           <w:b/>
           <w:bCs/>
         </w:rPr>
+        <w:lastRenderedPageBreak/>
         <w:t>Infrared:</w:t>
       </w:r>
       <w:r>
@@ -5628,7 +5957,7 @@
         <w:fldChar w:fldCharType="begin"/>
       </w:r>
       <w:r>
-        <w:instrText xml:space="preserve"> ADDIN ZOTERO_ITEM CSL_CITATION {"citationID":"2g4ZZCdP","properties":{"formattedCitation":"[38], [39]","plainCitation":"[38], [39]","noteIndex":0},"citationItems":[{"id":219,"uris":["http://zotero.org/users/13882592/items/RF3MLDN4"],"itemData":{"id":219,"type":"webpage","language":"en-US","title":"Sphero BOLT","URL":"https://support.sphero.com/en-US/articles/bolt-72242","accessed":{"date-parts":[["2024",5,12]]}}},{"id":212,"uris":["http://zotero.org/users/13882592/items/FYIW3GTB"],"itemData":{"id":212,"type":"webpage","title":"Sphero Edu API — SpheroV2 0.12 documentation","URL":"https://spherov2.readthedocs.io/en/latest/sphero_edu.html","accessed":{"date-parts":[["2024",5,12]]}}}],"schema":"https://github.com/citation-style-language/schema/raw/master/csl-citation.json"} </w:instrText>
+        <w:instrText xml:space="preserve"> ADDIN ZOTERO_ITEM CSL_CITATION {"citationID":"2g4ZZCdP","properties":{"formattedCitation":"[38], [39]","plainCitation":"[38], [39]","noteIndex":0},"citationItems":[{"id":188,"uris":["http://zotero.org/users/13882592/items/RF3MLDN4"],"itemData":{"id":188,"type":"webpage","language":"en-US","title":"Sphero BOLT","URL":"https://support.sphero.com/en-US/articles/bolt-72242","accessed":{"date-parts":[["2024",5,12]]}}},{"id":192,"uris":["http://zotero.org/users/13882592/items/FYIW3GTB"],"itemData":{"id":192,"type":"webpage","title":"Sphero Edu API — SpheroV2 0.12 documentation","URL":"https://spherov2.readthedocs.io/en/latest/sphero_edu.html","accessed":{"date-parts":[["2024",5,12]]}}}],"schema":"https://github.com/citation-style-language/schema/raw/master/csl-citation.json"} </w:instrText>
       </w:r>
       <w:r>
         <w:fldChar w:fldCharType="separate"/>
@@ -5641,6 +5970,220 @@
       </w:r>
       <w:r>
         <w:t>.</w:t>
+      </w:r>
+    </w:p>
+    <w:p>
+      <w:r>
+        <w:t xml:space="preserve">Hence the conclusion was made that </w:t>
+      </w:r>
+      <w:proofErr w:type="gramStart"/>
+      <w:r>
+        <w:t>in order t</w:t>
+      </w:r>
+      <w:r>
+        <w:t>o</w:t>
+      </w:r>
+      <w:proofErr w:type="gramEnd"/>
+      <w:r>
+        <w:t xml:space="preserve"> establish communications between the Sphero BOLT and RVR</w:t>
+      </w:r>
+      <w:r>
+        <w:t>,</w:t>
+      </w:r>
+      <w:r>
+        <w:t xml:space="preserve"> </w:t>
+      </w:r>
+      <w:r>
+        <w:t>Bluetooth 4.0+</w:t>
+      </w:r>
+      <w:r>
+        <w:t xml:space="preserve"> is required</w:t>
+      </w:r>
+      <w:r>
+        <w:t>, this was initially tested with the Raspberry Pi’s onboard Bluetooth device</w:t>
+      </w:r>
+      <w:r>
+        <w:t xml:space="preserve">. Throughout the implementation of this it was found that the </w:t>
+      </w:r>
+      <w:proofErr w:type="spellStart"/>
+      <w:r>
+        <w:t>PyPI</w:t>
+      </w:r>
+      <w:proofErr w:type="spellEnd"/>
+      <w:r>
+        <w:t xml:space="preserve"> (pip) install of the bleak library required extended troubleshooting as well as in some cases </w:t>
+      </w:r>
+      <w:r>
+        <w:t xml:space="preserve">the Bluetooth service was not able to be started within the Raspbian OS environment (known issue). A current </w:t>
+      </w:r>
+      <w:r>
+        <w:t xml:space="preserve">alternative to </w:t>
+      </w:r>
+      <w:r>
+        <w:t xml:space="preserve">this was to </w:t>
+      </w:r>
+      <w:proofErr w:type="spellStart"/>
+      <w:r>
+        <w:t>utilise</w:t>
+      </w:r>
+      <w:proofErr w:type="spellEnd"/>
+      <w:r>
+        <w:t xml:space="preserve"> a Bluetooth USB dongle</w:t>
+      </w:r>
+      <w:r>
+        <w:t xml:space="preserve"> </w:t>
+      </w:r>
+      <w:r>
+        <w:t>connected to the Raspberry Pi</w:t>
+      </w:r>
+      <w:r>
+        <w:t xml:space="preserve">, where the onboard Bluetooth service; explicitly the </w:t>
+      </w:r>
+      <w:proofErr w:type="spellStart"/>
+      <w:r>
+        <w:t>hciuart</w:t>
+      </w:r>
+      <w:proofErr w:type="spellEnd"/>
+      <w:r>
+        <w:t xml:space="preserve"> service could not be initialized, this is, however, not the case on some Raspberry Pi 3B+’s and requires further investigations and a possible design choice reversal to use a</w:t>
+      </w:r>
+      <w:r>
+        <w:t xml:space="preserve"> different Debian – based Linux distributions in order to both maintain the readily available Raspberry Pi </w:t>
+      </w:r>
+      <w:r>
+        <w:t xml:space="preserve"> </w:t>
+      </w:r>
+      <w:r>
+        <w:t>Debian support while alleviating problems explicitly introduced through the use of Raspbian OS.</w:t>
+      </w:r>
+    </w:p>
+    <w:p>
+      <w:r>
+        <w:t xml:space="preserve">To perform a test of this functionality a group of two robots was used comprising of an RVR and BOLT, they both initialized themselves and proceeded to move into a  </w:t>
+      </w:r>
+    </w:p>
+    <w:p>
+      <w:pPr>
+        <w:pStyle w:val="Heading2"/>
+      </w:pPr>
+      <w:bookmarkStart w:id="60" w:name="_Toc166453458"/>
+      <w:bookmarkStart w:id="61" w:name="_Toc166623759"/>
+      <w:r>
+        <w:t>Swarming with Vi</w:t>
+      </w:r>
+      <w:r>
+        <w:t>con</w:t>
+      </w:r>
+      <w:bookmarkEnd w:id="60"/>
+      <w:bookmarkEnd w:id="61"/>
+    </w:p>
+    <w:p>
+      <w:pPr>
+        <w:pStyle w:val="Text"/>
+      </w:pPr>
+      <w:r>
+        <w:t>The</w:t>
+      </w:r>
+      <w:r>
+        <w:t xml:space="preserve"> </w:t>
+      </w:r>
+      <w:r>
+        <w:t xml:space="preserve">heterogeneous </w:t>
+      </w:r>
+      <w:proofErr w:type="spellStart"/>
+      <w:r>
+        <w:t>Boid</w:t>
+      </w:r>
+      <w:proofErr w:type="spellEnd"/>
+      <w:r>
+        <w:t xml:space="preserve"> swarm formation utilizing </w:t>
+      </w:r>
+      <w:r>
+        <w:t>V</w:t>
+      </w:r>
+      <w:r>
+        <w:t>icon fundamentally consists of RVR robots hosting a group of BOLTs across each Raspberry Pi 3B+ utilizing threading to move</w:t>
+      </w:r>
+      <w:r>
+        <w:t xml:space="preserve"> each robot as if it was an individual agent of the swarm. The </w:t>
+      </w:r>
+      <w:r>
+        <w:t xml:space="preserve">term ‘hosting’ refers to the Raspberry Pi handling </w:t>
+      </w:r>
+      <w:proofErr w:type="gramStart"/>
+      <w:r>
+        <w:t>all of</w:t>
+      </w:r>
+      <w:proofErr w:type="gramEnd"/>
+      <w:r>
+        <w:t xml:space="preserve"> the BOLT</w:t>
+      </w:r>
+      <w:r>
+        <w:t>’</w:t>
+      </w:r>
+      <w:r>
+        <w:t>s</w:t>
+      </w:r>
+      <w:r>
+        <w:t xml:space="preserve"> location data, movement commands as well as communications with other RVRs and BOLTs. To ascertain the BOLT and RVR’s true position within the local positioning system Vicon is used to determine where each robot is currently operating</w:t>
+      </w:r>
+      <w:r>
+        <w:t>, pictured in figure 3 below is the system architecture diagram which shows the conceptualization of how the total code will work.</w:t>
+      </w:r>
+      <w:r>
+        <w:t xml:space="preserve"> </w:t>
+      </w:r>
+    </w:p>
+    <w:p>
+      <w:pPr>
+        <w:pStyle w:val="Text"/>
+        <w:jc w:val="center"/>
+      </w:pPr>
+      <w:r>
+        <w:rPr>
+          <w:noProof/>
+        </w:rPr>
+        <w:drawing>
+          <wp:inline distT="0" distB="0" distL="0" distR="0" wp14:anchorId="0C394156" wp14:editId="0A1E82BE">
+            <wp:extent cx="4765813" cy="2262520"/>
+            <wp:effectExtent l="0" t="0" r="0" b="0"/>
+            <wp:docPr id="1598007825" name="Picture 2" descr="A diagram of a company&#10;&#10;Description automatically generated"/>
+            <wp:cNvGraphicFramePr>
+              <a:graphicFrameLocks xmlns:a="http://schemas.openxmlformats.org/drawingml/2006/main" noChangeAspect="1"/>
+            </wp:cNvGraphicFramePr>
+            <a:graphic xmlns:a="http://schemas.openxmlformats.org/drawingml/2006/main">
+              <a:graphicData uri="http://schemas.openxmlformats.org/drawingml/2006/picture">
+                <pic:pic xmlns:pic="http://schemas.openxmlformats.org/drawingml/2006/picture">
+                  <pic:nvPicPr>
+                    <pic:cNvPr id="1598007825" name="Picture 2" descr="A diagram of a company&#10;&#10;Description automatically generated"/>
+                    <pic:cNvPicPr/>
+                  </pic:nvPicPr>
+                  <pic:blipFill>
+                    <a:blip r:embed="rId17" cstate="print">
+                      <a:extLst>
+                        <a:ext uri="{28A0092B-C50C-407E-A947-70E740481C1C}">
+                          <a14:useLocalDpi xmlns:a14="http://schemas.microsoft.com/office/drawing/2010/main" val="0"/>
+                        </a:ext>
+                      </a:extLst>
+                    </a:blip>
+                    <a:stretch>
+                      <a:fillRect/>
+                    </a:stretch>
+                  </pic:blipFill>
+                  <pic:spPr>
+                    <a:xfrm>
+                      <a:off x="0" y="0"/>
+                      <a:ext cx="4771759" cy="2265343"/>
+                    </a:xfrm>
+                    <a:prstGeom prst="rect">
+                      <a:avLst/>
+                    </a:prstGeom>
+                  </pic:spPr>
+                </pic:pic>
+              </a:graphicData>
+            </a:graphic>
+          </wp:inline>
+        </w:drawing>
       </w:r>
     </w:p>
     <w:p>
@@ -5649,133 +6192,38 @@
         <w:ind w:firstLine="0"/>
       </w:pPr>
       <w:r>
-        <w:tab/>
-      </w:r>
-      <w:r>
-        <w:t>Hence the conclusion was made that in order t</w:t>
-      </w:r>
-      <w:r>
-        <w:t>o establish communications between the Sphero BOLT and RVR</w:t>
-      </w:r>
-      <w:r>
-        <w:t>,</w:t>
-      </w:r>
-      <w:r>
-        <w:t xml:space="preserve"> </w:t>
-      </w:r>
-      <w:r>
-        <w:t>Bluetooth 4.0+</w:t>
-      </w:r>
-      <w:r>
-        <w:t xml:space="preserve"> is required</w:t>
-      </w:r>
-      <w:r>
-        <w:t>, this was initially tested with the Raspberry Pi’s onboard Bluetooth device</w:t>
-      </w:r>
-      <w:r>
-        <w:t xml:space="preserve">. Throughout the implementation of this it was found that the </w:t>
-      </w:r>
-      <w:proofErr w:type="spellStart"/>
-      <w:r>
-        <w:t>PyPI</w:t>
-      </w:r>
-      <w:proofErr w:type="spellEnd"/>
-      <w:r>
-        <w:t xml:space="preserve"> (pip) install of the bleak library required extended troubleshooting as well as in some cases </w:t>
-      </w:r>
-      <w:r>
-        <w:t xml:space="preserve">the Bluetooth service was not able to be started within the Raspbian OS environment (known issue). A current </w:t>
-      </w:r>
-      <w:r>
-        <w:t xml:space="preserve">alternative to </w:t>
-      </w:r>
-      <w:r>
-        <w:t>this was to utilise a Bluetooth USB dongle</w:t>
-      </w:r>
-      <w:r>
-        <w:t xml:space="preserve"> </w:t>
-      </w:r>
-      <w:r>
-        <w:t>connected to the Raspberry Pi</w:t>
-      </w:r>
-      <w:r>
-        <w:t xml:space="preserve">, where the onboard Bluetooth service; explicitly the </w:t>
-      </w:r>
-      <w:proofErr w:type="spellStart"/>
-      <w:r>
-        <w:t>hciuart</w:t>
-      </w:r>
-      <w:proofErr w:type="spellEnd"/>
-      <w:r>
-        <w:t xml:space="preserve"> service could not be initialized, this is, however, not the case on some Raspberry Pi 3B+’s and requires further investigations and a possible design choice reversal to use a</w:t>
-      </w:r>
-      <w:r>
-        <w:t xml:space="preserve"> different Debian – based Linux distributions in order to both maintain the readily available Raspberry Pi </w:t>
-      </w:r>
-      <w:r>
-        <w:t xml:space="preserve"> </w:t>
-      </w:r>
-      <w:r>
-        <w:t xml:space="preserve">Debian support while </w:t>
-      </w:r>
-      <w:r>
-        <w:t>alleviating problems explicitly introduced through the use of Raspbian OS.</w:t>
-      </w:r>
-    </w:p>
-    <w:p>
-      <w:pPr>
-        <w:pStyle w:val="Heading2"/>
-      </w:pPr>
-      <w:bookmarkStart w:id="60" w:name="_Toc166453458"/>
-      <w:bookmarkStart w:id="61" w:name="_Toc166623759"/>
-      <w:r>
-        <w:t>Swarming with Vi</w:t>
-      </w:r>
-      <w:r>
-        <w:t>con</w:t>
-      </w:r>
-      <w:bookmarkEnd w:id="60"/>
-      <w:bookmarkEnd w:id="61"/>
-    </w:p>
-    <w:p>
-      <w:pPr>
-        <w:pStyle w:val="Text"/>
-      </w:pPr>
-      <w:r>
-        <w:t xml:space="preserve">The heterogeneous Boid swarm formation utilizing </w:t>
-      </w:r>
-      <w:r>
-        <w:t>V</w:t>
-      </w:r>
-      <w:r>
-        <w:t>icon fundamentally consists of RVR robots hosting a group of BOLTs across each Raspberry Pi 3B+ utilizing threading to move</w:t>
-      </w:r>
-      <w:r>
-        <w:t xml:space="preserve"> each robot as if it was an individual agent of the swarm. The </w:t>
-      </w:r>
-      <w:r>
-        <w:t xml:space="preserve">term ‘hosting’ refers to the Raspberry Pi handling all of the BOLTs location data, movement commands as well as communications with other RVRs and BOLTs. To ascertain the BOLT and RVR’s true position within the local positioning system Vicon is used to determine where each robot is currently operating. </w:t>
-      </w:r>
-      <w:r>
-        <w:rPr>
-          <w:highlight w:val="yellow"/>
-        </w:rPr>
-        <w:t xml:space="preserve">See figure </w:t>
-      </w:r>
-      <w:r>
-        <w:rPr>
-          <w:highlight w:val="yellow"/>
-        </w:rPr>
-        <w:t>below add diagram or photo to demonstrate this</w:t>
-      </w:r>
-      <w:r>
-        <w:t xml:space="preserve"> </w:t>
-      </w:r>
-    </w:p>
-    <w:p>
-      <w:pPr>
-        <w:pStyle w:val="Text"/>
-      </w:pPr>
+        <w:rPr>
+          <w:noProof/>
+        </w:rPr>
+        <w:pict w14:anchorId="16EE247E">
+          <v:shapetype id="_x0000_t202" coordsize="21600,21600" o:spt="202" path="m,l,21600r21600,l21600,xe">
+            <v:stroke joinstyle="miter"/>
+            <v:path gradientshapeok="t" o:connecttype="rect"/>
+          </v:shapetype>
+          <v:shape id="_x0000_s1026" type="#_x0000_t202" style="position:absolute;left:0;text-align:left;margin-left:7.7pt;margin-top:3.05pt;width:407.25pt;height:9.2pt;z-index:251660288;mso-position-horizontal-relative:text;mso-position-vertical-relative:text" stroked="f">
+            <v:textbox style="mso-next-textbox:#_x0000_s1026;mso-fit-shape-to-text:t" inset="0,0,0,0">
+              <w:txbxContent>
+                <w:p>
+                  <w:pPr>
+                    <w:pStyle w:val="FigureLabel"/>
+                    <w:ind w:left="2160"/>
+                    <w:jc w:val="left"/>
+                    <w:rPr>
+                      <w:noProof/>
+                      <w:sz w:val="20"/>
+                      <w:szCs w:val="20"/>
+                    </w:rPr>
+                  </w:pPr>
+                  <w:r>
+                    <w:t xml:space="preserve">Figure 3: System Architecture Diagram    </w:t>
+                  </w:r>
+                </w:p>
+              </w:txbxContent>
+            </v:textbox>
+            <w10:wrap type="topAndBottom"/>
+          </v:shape>
+        </w:pict>
+      </w:r>
     </w:p>
     <w:p>
       <w:pPr>
@@ -5852,6 +6300,7 @@
       <w:tblPr>
         <w:tblStyle w:val="TableGrid"/>
         <w:tblW w:w="4503" w:type="dxa"/>
+        <w:jc w:val="center"/>
         <w:tblLayout w:type="fixed"/>
         <w:tblLook w:val="04A0" w:firstRow="1" w:lastRow="0" w:firstColumn="1" w:lastColumn="0" w:noHBand="0" w:noVBand="1"/>
       </w:tblPr>
@@ -5862,6 +6311,9 @@
         <w:gridCol w:w="1001"/>
       </w:tblGrid>
       <w:tr>
+        <w:trPr>
+          <w:jc w:val="center"/>
+        </w:trPr>
         <w:tc>
           <w:tcPr>
             <w:tcW w:w="772" w:type="dxa"/>
@@ -5932,6 +6384,9 @@
         </w:tc>
       </w:tr>
       <w:tr>
+        <w:trPr>
+          <w:jc w:val="center"/>
+        </w:trPr>
         <w:tc>
           <w:tcPr>
             <w:tcW w:w="772" w:type="dxa"/>
@@ -6034,25 +6489,37 @@
         <w:t xml:space="preserve"> objects, each Agent object</w:t>
       </w:r>
       <w:r>
-        <w:t xml:space="preserve"> is used to represent a different member of the Boid swarm, with the ‘Boid.py’ and ‘Boids_Rules.py’ files providing a framework to instantiate each Agent object as a Boid swarm member. </w:t>
-      </w:r>
-      <w:r>
-        <w:rPr>
-          <w:highlight w:val="yellow"/>
-        </w:rPr>
-        <w:t>Include a figure to describe the Agent class</w:t>
-      </w:r>
-      <w:r>
-        <w:t xml:space="preserve"> </w:t>
-      </w:r>
-    </w:p>
-    <w:p>
-      <w:pPr>
-        <w:pStyle w:val="Text"/>
-        <w:spacing w:after="240"/>
-      </w:pPr>
-      <w:r>
-        <w:t>then treated as a separate Boid swarm member, w</w:t>
+        <w:t xml:space="preserve"> is used to represent a different member of the </w:t>
+      </w:r>
+      <w:proofErr w:type="spellStart"/>
+      <w:r>
+        <w:t>Boid</w:t>
+      </w:r>
+      <w:proofErr w:type="spellEnd"/>
+      <w:r>
+        <w:t xml:space="preserve"> swarm, with the ‘Boid.py’ and ‘Boids_Rules.py’ files providing a framework to instantiate each Agent object as a </w:t>
+      </w:r>
+      <w:proofErr w:type="spellStart"/>
+      <w:r>
+        <w:t>Boid</w:t>
+      </w:r>
+      <w:proofErr w:type="spellEnd"/>
+      <w:r>
+        <w:t xml:space="preserve"> swarm member. </w:t>
+      </w:r>
+      <w:r>
+        <w:t xml:space="preserve">Each Agent object is </w:t>
+      </w:r>
+      <w:r>
+        <w:t xml:space="preserve">then treated as a separate </w:t>
+      </w:r>
+      <w:proofErr w:type="spellStart"/>
+      <w:r>
+        <w:t>Boid</w:t>
+      </w:r>
+      <w:proofErr w:type="spellEnd"/>
+      <w:r>
+        <w:t xml:space="preserve"> swarm member, w</w:t>
       </w:r>
       <w:r>
         <w:t>ith the control loop taking its location:</w:t>
@@ -6072,10 +6539,27 @@
           <w:b/>
           <w:bCs/>
         </w:rPr>
+        <w:lastRenderedPageBreak/>
         <w:t xml:space="preserve">if RVR location received: </w:t>
       </w:r>
       <w:r>
-        <w:t>update RVR Agent object and calculate Boid vector, broadcast location to unique known Boid ID over local network.</w:t>
+        <w:t xml:space="preserve">update RVR Agent object and calculate </w:t>
+      </w:r>
+      <w:proofErr w:type="spellStart"/>
+      <w:r>
+        <w:t>Boid</w:t>
+      </w:r>
+      <w:proofErr w:type="spellEnd"/>
+      <w:r>
+        <w:t xml:space="preserve"> vector, broadcast location to unique known </w:t>
+      </w:r>
+      <w:proofErr w:type="spellStart"/>
+      <w:r>
+        <w:t>Boid</w:t>
+      </w:r>
+      <w:proofErr w:type="spellEnd"/>
+      <w:r>
+        <w:t xml:space="preserve"> ID over local network.</w:t>
       </w:r>
     </w:p>
     <w:p>
@@ -6094,7 +6578,23 @@
         <w:t xml:space="preserve">if BOLT location received: </w:t>
       </w:r>
       <w:r>
-        <w:t>update BOLT Agent object and calculate Boid vector, broadcast location to unique known Boid ID over local network.</w:t>
+        <w:t xml:space="preserve">update BOLT Agent object and calculate </w:t>
+      </w:r>
+      <w:proofErr w:type="spellStart"/>
+      <w:r>
+        <w:t>Boid</w:t>
+      </w:r>
+      <w:proofErr w:type="spellEnd"/>
+      <w:r>
+        <w:t xml:space="preserve"> vector, broadcast location to unique known </w:t>
+      </w:r>
+      <w:proofErr w:type="spellStart"/>
+      <w:r>
+        <w:t>Boid</w:t>
+      </w:r>
+      <w:proofErr w:type="spellEnd"/>
+      <w:r>
+        <w:t xml:space="preserve"> ID over local network.</w:t>
       </w:r>
     </w:p>
     <w:p>
@@ -6104,7 +6604,6 @@
         <w:ind w:firstLine="0"/>
       </w:pPr>
       <w:r>
-        <w:lastRenderedPageBreak/>
         <w:tab/>
         <w:t>This code takes plac</w:t>
       </w:r>
@@ -6112,13 +6611,21 @@
         <w:t>e</w:t>
       </w:r>
       <w:r>
-        <w:t xml:space="preserve"> recursively and allows for each Raspberry Pi to calculate the correct Boid vector for each individual</w:t>
+        <w:t xml:space="preserve"> recursively and allows for each Raspberry Pi to calculate the correct </w:t>
+      </w:r>
+      <w:proofErr w:type="spellStart"/>
+      <w:r>
+        <w:t>Boid</w:t>
+      </w:r>
+      <w:proofErr w:type="spellEnd"/>
+      <w:r>
+        <w:t xml:space="preserve"> vector for each individual</w:t>
       </w:r>
       <w:r>
         <w:t xml:space="preserve"> agent</w:t>
       </w:r>
       <w:r>
-        <w:t>, with each Agent method having specific BOLT and RVR code for either robot, this swarm system is depicted in the figure below</w:t>
+        <w:t>, with each Agent method having specific BOLT and RVR code for either robot</w:t>
       </w:r>
       <w:r>
         <w:t xml:space="preserve">. </w:t>
@@ -6130,7 +6637,29 @@
         <w:t xml:space="preserve"> initial build of</w:t>
       </w:r>
       <w:r>
-        <w:t xml:space="preserve"> code was run and the results shown are shown below: [insert the results here and perform some analysis] comment -&gt; results will show some swarming however will have required a maximum speed rule </w:t>
+        <w:t xml:space="preserve"> code was run and </w:t>
+      </w:r>
+      <w:r>
+        <w:t>did not entirely work. With errors arising from the adaptation of the RVR code to the BOLT command and control system. As the RVR utilizes the Python “</w:t>
+      </w:r>
+      <w:proofErr w:type="spellStart"/>
+      <w:r>
+        <w:t>asyncio</w:t>
+      </w:r>
+      <w:proofErr w:type="spellEnd"/>
+      <w:r>
+        <w:t>” library to send asynchronous instructions through UART while the BOLT’s use a simple observer based Bluetooth command library, the BOLT functionality of the Agent class ultimately was unsuccessful</w:t>
+      </w:r>
+      <w:proofErr w:type="gramStart"/>
+      <w:r>
+        <w:t xml:space="preserve">. </w:t>
+      </w:r>
+      <w:r>
+        <w:t>:</w:t>
+      </w:r>
+      <w:proofErr w:type="gramEnd"/>
+      <w:r>
+        <w:t xml:space="preserve"> [insert the results here and perform some analysis] comment -&gt; results will show some swarming however will have required a maximum speed rule </w:t>
       </w:r>
     </w:p>
     <w:p>
@@ -6163,7 +6692,15 @@
         <w:t>using</w:t>
       </w:r>
       <w:r>
-        <w:t xml:space="preserve"> the CopelliaSim software, by implementing both species of robots as different scaled versions of the same robot. The simulations showed the following problems occurring: </w:t>
+        <w:t xml:space="preserve"> the </w:t>
+      </w:r>
+      <w:proofErr w:type="spellStart"/>
+      <w:r>
+        <w:t>CopelliaSim</w:t>
+      </w:r>
+      <w:proofErr w:type="spellEnd"/>
+      <w:r>
+        <w:t xml:space="preserve"> software, by implementing both species of robots as different scaled versions of the same robot. The simulations showed the following problems occurring: </w:t>
       </w:r>
     </w:p>
     <w:p>
@@ -6242,8 +6779,8 @@
           <w:noProof/>
         </w:rPr>
         <w:drawing>
-          <wp:inline distT="0" distB="0" distL="0" distR="0" wp14:anchorId="14BD8263" wp14:editId="178AE6CD">
-            <wp:extent cx="2155667" cy="940967"/>
+          <wp:inline distT="0" distB="0" distL="0" distR="0" wp14:anchorId="14BD8263" wp14:editId="73C4D9EF">
+            <wp:extent cx="3420000" cy="1492859"/>
             <wp:effectExtent l="0" t="0" r="0" b="0"/>
             <wp:docPr id="86164415" name="Picture 3"/>
             <wp:cNvGraphicFramePr>
@@ -6259,7 +6796,7 @@
                     </pic:cNvPicPr>
                   </pic:nvPicPr>
                   <pic:blipFill rotWithShape="1">
-                    <a:blip r:embed="rId17" cstate="print">
+                    <a:blip r:embed="rId18" cstate="print">
                       <a:extLst>
                         <a:ext uri="{28A0092B-C50C-407E-A947-70E740481C1C}">
                           <a14:useLocalDpi xmlns:a14="http://schemas.microsoft.com/office/drawing/2010/main" val="0"/>
@@ -6272,7 +6809,7 @@
                   <pic:spPr bwMode="auto">
                     <a:xfrm>
                       <a:off x="0" y="0"/>
-                      <a:ext cx="2156072" cy="941144"/>
+                      <a:ext cx="3420000" cy="1492859"/>
                     </a:xfrm>
                     <a:prstGeom prst="rect">
                       <a:avLst/>
@@ -6348,11 +6885,16 @@
         <w:t xml:space="preserve">. </w:t>
       </w:r>
       <w:r>
-        <w:t>This can be observed within the figure below (figure 4B):</w:t>
+        <w:t>This can be observed within the figure below (figure 4B</w:t>
+      </w:r>
+      <w:proofErr w:type="gramStart"/>
+      <w:r>
+        <w:t>):</w:t>
       </w:r>
       <w:r>
         <w:t>g</w:t>
       </w:r>
+      <w:proofErr w:type="gramEnd"/>
     </w:p>
     <w:p>
       <w:pPr>
@@ -6381,8 +6923,8 @@
           <w:noProof/>
         </w:rPr>
         <w:drawing>
-          <wp:inline distT="0" distB="0" distL="0" distR="0" wp14:anchorId="2DA303CA" wp14:editId="0FA712DA">
-            <wp:extent cx="2207040" cy="872366"/>
+          <wp:inline distT="0" distB="0" distL="0" distR="0" wp14:anchorId="2DA303CA" wp14:editId="37587651">
+            <wp:extent cx="3420000" cy="1351807"/>
             <wp:effectExtent l="0" t="0" r="0" b="0"/>
             <wp:docPr id="1085656411" name="Picture 3"/>
             <wp:cNvGraphicFramePr>
@@ -6398,7 +6940,7 @@
                     </pic:cNvPicPr>
                   </pic:nvPicPr>
                   <pic:blipFill>
-                    <a:blip r:embed="rId18" cstate="print">
+                    <a:blip r:embed="rId19" cstate="print">
                       <a:extLst>
                         <a:ext uri="{28A0092B-C50C-407E-A947-70E740481C1C}">
                           <a14:useLocalDpi xmlns:a14="http://schemas.microsoft.com/office/drawing/2010/main" val="0"/>
@@ -6412,7 +6954,7 @@
                   <pic:spPr bwMode="auto">
                     <a:xfrm>
                       <a:off x="0" y="0"/>
-                      <a:ext cx="2207040" cy="872366"/>
+                      <a:ext cx="3420000" cy="1351807"/>
                     </a:xfrm>
                     <a:prstGeom prst="rect">
                       <a:avLst/>
@@ -6498,7 +7040,15 @@
         <w:t xml:space="preserve"> as the maximum velocity of the robots within the simulation were </w:t>
       </w:r>
       <w:r>
-        <w:t>different, this resulted in agents requiring to move faster towards the swarm then their individual maximum velocity allowed, thus resulting in the separation</w:t>
+        <w:t xml:space="preserve">different, this resulted in agents requiring </w:t>
+      </w:r>
+      <w:proofErr w:type="gramStart"/>
+      <w:r>
+        <w:t>to move</w:t>
+      </w:r>
+      <w:proofErr w:type="gramEnd"/>
+      <w:r>
+        <w:t xml:space="preserve"> faster towards the swarm then their individual maximum velocity allowed, thus resulting in the separation</w:t>
       </w:r>
       <w:r>
         <w:t xml:space="preserve"> seen within the simulations.</w:t>
@@ -6512,15 +7062,44 @@
           <w:numId w:val="26"/>
         </w:numPr>
       </w:pPr>
+      <w:proofErr w:type="spellStart"/>
       <w:r>
         <w:rPr>
           <w:b/>
           <w:bCs/>
         </w:rPr>
-        <w:t>Boid Parameter Scaling:</w:t>
-      </w:r>
-      <w:r>
-        <w:t xml:space="preserve"> as all agents within the simulation above used the same parameters, this resulted in issues with either species moving and reacting too quickly or too slowly; resulting in collisions and divergence. To overcome this challenge the Boid parameters will need to be scaled, so that the different species move differently with regard to their size and maximum and minimum velocities. </w:t>
+        <w:t>Boid</w:t>
+      </w:r>
+      <w:proofErr w:type="spellEnd"/>
+      <w:r>
+        <w:rPr>
+          <w:b/>
+          <w:bCs/>
+        </w:rPr>
+        <w:t xml:space="preserve"> Parameter Scaling:</w:t>
+      </w:r>
+      <w:r>
+        <w:t xml:space="preserve"> as all agents within the simulation above used the same parameters, this resulted in issues with either species moving and reacting too quickly or too slowly; resulting in </w:t>
+      </w:r>
+      <w:r>
+        <w:lastRenderedPageBreak/>
+        <w:t xml:space="preserve">collisions and divergence. To overcome this challenge the </w:t>
+      </w:r>
+      <w:proofErr w:type="spellStart"/>
+      <w:r>
+        <w:t>Boid</w:t>
+      </w:r>
+      <w:proofErr w:type="spellEnd"/>
+      <w:r>
+        <w:t xml:space="preserve"> parameters will need to be scaled, so that the different species move differently </w:t>
+      </w:r>
+      <w:proofErr w:type="gramStart"/>
+      <w:r>
+        <w:t>with regard to</w:t>
+      </w:r>
+      <w:proofErr w:type="gramEnd"/>
+      <w:r>
+        <w:t xml:space="preserve"> their size and maximum and minimum velocities. </w:t>
       </w:r>
     </w:p>
     <w:p>
@@ -6582,16 +7161,45 @@
       </w:pPr>
       <w:bookmarkStart w:id="67" w:name="_Toc166623764"/>
       <w:r>
-        <w:t>Extension: Asymmetric Behaviour</w:t>
+        <w:t xml:space="preserve">Extension: Asymmetric </w:t>
+      </w:r>
+      <w:proofErr w:type="spellStart"/>
+      <w:r>
+        <w:t>Behaviour</w:t>
       </w:r>
       <w:bookmarkEnd w:id="67"/>
+      <w:proofErr w:type="spellEnd"/>
     </w:p>
     <w:p>
       <w:pPr>
         <w:pStyle w:val="Text"/>
       </w:pPr>
       <w:r>
-        <w:t xml:space="preserve">Heterogeneous swarms are comprised of multiple different types of robots, the benefit of this is that swarming can draw upon different types robots and their respective strengths to create a cohesive swarm that exploits the strengths of each agent. In this case, a key strength of the BOLT is its simplicity and disposability in a high risk scenario. To model the conceptual idea the Boid swarm will implement a rule within formations to place BOLTs in lead positions as ‘scouts’ in front of the RVR, due to the RVR having a slower top speed but being more capable in realms of communications and sensing due to the Raspberry Pi. </w:t>
+        <w:t xml:space="preserve">Heterogeneous swarms are comprised of multiple different types of robots, the benefit of this is that swarming can draw upon different </w:t>
+      </w:r>
+      <w:proofErr w:type="gramStart"/>
+      <w:r>
+        <w:t>types</w:t>
+      </w:r>
+      <w:proofErr w:type="gramEnd"/>
+      <w:r>
+        <w:t xml:space="preserve"> robots and their respective strengths to create a cohesive swarm that exploits the strengths of each agent. In this case, a key strength of the BOLT is its simplicity and disposability in a </w:t>
+      </w:r>
+      <w:proofErr w:type="gramStart"/>
+      <w:r>
+        <w:t>high risk</w:t>
+      </w:r>
+      <w:proofErr w:type="gramEnd"/>
+      <w:r>
+        <w:t xml:space="preserve"> scenario. To model the conceptual idea the </w:t>
+      </w:r>
+      <w:proofErr w:type="spellStart"/>
+      <w:r>
+        <w:t>Boid</w:t>
+      </w:r>
+      <w:proofErr w:type="spellEnd"/>
+      <w:r>
+        <w:t xml:space="preserve"> swarm will implement a rule within formations to place BOLTs in lead positions as ‘scouts’ in front of the RVR, due to the RVR having a slower top speed but being more capable in realms of communications and sensing due to the Raspberry Pi. </w:t>
       </w:r>
     </w:p>
     <w:p>
@@ -6623,13 +7231,23 @@
     </w:p>
     <w:p>
       <w:r>
-        <w:t>Summarise the research proposal</w:t>
-      </w:r>
-    </w:p>
-    <w:p>
-      <w:r>
-        <w:t>Summarise work done and future work</w:t>
-      </w:r>
+        <w:t xml:space="preserve">Summarise the research </w:t>
+      </w:r>
+      <w:proofErr w:type="gramStart"/>
+      <w:r>
+        <w:t>proposal</w:t>
+      </w:r>
+      <w:proofErr w:type="gramEnd"/>
+    </w:p>
+    <w:p>
+      <w:r>
+        <w:t xml:space="preserve">Summarise work done and future </w:t>
+      </w:r>
+      <w:proofErr w:type="gramStart"/>
+      <w:r>
+        <w:t>work</w:t>
+      </w:r>
+      <w:proofErr w:type="gramEnd"/>
     </w:p>
     <w:p>
       <w:r>
@@ -6694,17 +7312,42 @@
       </w:r>
       <w:r>
         <w:tab/>
-        <w:t xml:space="preserve">M. Brambilla, E. Ferrante, M. Birattari, and M. Dorigo, “Swarm robotics: a review from the swarm engineering perspective,” </w:t>
+        <w:t xml:space="preserve">M. Brambilla, E. Ferrante, M. </w:t>
+      </w:r>
+      <w:proofErr w:type="spellStart"/>
+      <w:r>
+        <w:t>Birattari</w:t>
+      </w:r>
+      <w:proofErr w:type="spellEnd"/>
+      <w:r>
+        <w:t xml:space="preserve">, and M. Dorigo, “Swarm robotics: a review from the swarm engineering perspective,” </w:t>
       </w:r>
       <w:r>
         <w:rPr>
           <w:i/>
           <w:iCs/>
         </w:rPr>
-        <w:t>Swarm Intell</w:t>
-      </w:r>
-      <w:r>
-        <w:t>, vol. 7, no. 1, pp. 1–41, Mar. 2013, doi: 10.1007/s11721-012-0075-2.</w:t>
+        <w:t xml:space="preserve">Swarm </w:t>
+      </w:r>
+      <w:proofErr w:type="spellStart"/>
+      <w:r>
+        <w:rPr>
+          <w:i/>
+          <w:iCs/>
+        </w:rPr>
+        <w:t>Intell</w:t>
+      </w:r>
+      <w:proofErr w:type="spellEnd"/>
+      <w:r>
+        <w:t xml:space="preserve">, vol. 7, no. 1, pp. 1–41, Mar. 2013, </w:t>
+      </w:r>
+      <w:proofErr w:type="spellStart"/>
+      <w:r>
+        <w:t>doi</w:t>
+      </w:r>
+      <w:proofErr w:type="spellEnd"/>
+      <w:r>
+        <w:t>: 10.1007/s11721-012-0075-2.</w:t>
       </w:r>
     </w:p>
     <w:p>
@@ -6726,7 +7369,15 @@
         <w:t>Proceedings of the 14th annual conference on Computer graphics and interactive techniques</w:t>
       </w:r>
       <w:r>
-        <w:t>, in SIGGRAPH ’87. New York, NY, USA: Association for Computing Machinery, Aug. 1987, pp. 25–34. doi: 10.1145/37401.37406.</w:t>
+        <w:t xml:space="preserve">, in SIGGRAPH ’87. New York, NY, USA: Association for Computing Machinery, Aug. 1987, pp. 25–34. </w:t>
+      </w:r>
+      <w:proofErr w:type="spellStart"/>
+      <w:r>
+        <w:t>doi</w:t>
+      </w:r>
+      <w:proofErr w:type="spellEnd"/>
+      <w:r>
+        <w:t>: 10.1145/37401.37406.</w:t>
       </w:r>
     </w:p>
     <w:p>
@@ -6738,51 +7389,108 @@
       </w:r>
       <w:r>
         <w:tab/>
-        <w:t xml:space="preserve">A. E. Turgut, H. Çelikkanat, F. Gökçe, and E. Şahin, “Self-organized flocking in mobile robot swarms,” </w:t>
+        <w:t xml:space="preserve">A. E. Turgut, H. </w:t>
+      </w:r>
+      <w:proofErr w:type="spellStart"/>
+      <w:r>
+        <w:t>Çelikkanat</w:t>
+      </w:r>
+      <w:proofErr w:type="spellEnd"/>
+      <w:r>
+        <w:t xml:space="preserve">, F. Gökçe, and E. Şahin, “Self-organized flocking in mobile robot swarms,” </w:t>
       </w:r>
       <w:r>
         <w:rPr>
           <w:i/>
           <w:iCs/>
         </w:rPr>
-        <w:t>Swarm Intell</w:t>
-      </w:r>
-      <w:r>
-        <w:t>, vol. 2, no. 2, pp. 97–120, Dec. 2008, doi: 10.1007/s11721-008-0016-2.</w:t>
-      </w:r>
-    </w:p>
-    <w:p>
-      <w:pPr>
-        <w:pStyle w:val="Bibliography"/>
-      </w:pPr>
-      <w:r>
-        <w:t>[4]</w:t>
-      </w:r>
-      <w:r>
-        <w:tab/>
-        <w:t>R. B. Walton, F. W. Ciarallo, and L. E. Champagne, “A Unified Digital Twin Approach Incorporating Virtual, Physical, and Prescriptive Analytical Components to Support Adaptive Real-Time Decision-Making.” Rochester, NY, Jun. 28, 2023. doi: 10.2139/ssrn.4494073.</w:t>
-      </w:r>
-    </w:p>
-    <w:p>
-      <w:pPr>
-        <w:pStyle w:val="Bibliography"/>
-      </w:pPr>
-      <w:r>
-        <w:t>[5]</w:t>
-      </w:r>
-      <w:r>
-        <w:tab/>
-        <w:t xml:space="preserve">V. R. Nagarajan and P. Singh, “Obstacle Detection and Avoidance For Mobile Robots Using Monocular Vision,” in </w:t>
-      </w:r>
+        <w:t xml:space="preserve">Swarm </w:t>
+      </w:r>
+      <w:proofErr w:type="spellStart"/>
       <w:r>
         <w:rPr>
           <w:i/>
           <w:iCs/>
         </w:rPr>
+        <w:t>Intell</w:t>
+      </w:r>
+      <w:proofErr w:type="spellEnd"/>
+      <w:r>
+        <w:t xml:space="preserve">, vol. 2, no. 2, pp. 97–120, Dec. 2008, </w:t>
+      </w:r>
+      <w:proofErr w:type="spellStart"/>
+      <w:r>
+        <w:t>doi</w:t>
+      </w:r>
+      <w:proofErr w:type="spellEnd"/>
+      <w:r>
+        <w:t>: 10.1007/s11721-008-0016-2.</w:t>
+      </w:r>
+    </w:p>
+    <w:p>
+      <w:pPr>
+        <w:pStyle w:val="Bibliography"/>
+      </w:pPr>
+      <w:r>
+        <w:t>[4]</w:t>
+      </w:r>
+      <w:r>
+        <w:tab/>
+        <w:t xml:space="preserve">R. B. Walton, F. W. </w:t>
+      </w:r>
+      <w:proofErr w:type="spellStart"/>
+      <w:r>
+        <w:t>Ciarallo</w:t>
+      </w:r>
+      <w:proofErr w:type="spellEnd"/>
+      <w:r>
+        <w:t xml:space="preserve">, and L. E. Champagne, “A Unified Digital Twin Approach Incorporating Virtual, Physical, and Prescriptive Analytical Components to Support Adaptive Real-Time Decision-Making.” Rochester, NY, Jun. 28, 2023. </w:t>
+      </w:r>
+      <w:proofErr w:type="spellStart"/>
+      <w:r>
+        <w:t>doi</w:t>
+      </w:r>
+      <w:proofErr w:type="spellEnd"/>
+      <w:r>
+        <w:t>: 10.2139/ssrn.4494073.</w:t>
+      </w:r>
+    </w:p>
+    <w:p>
+      <w:pPr>
+        <w:pStyle w:val="Bibliography"/>
+      </w:pPr>
+      <w:r>
+        <w:t>[5]</w:t>
+      </w:r>
+      <w:r>
+        <w:tab/>
+        <w:t xml:space="preserve">V. R. Nagarajan and P. Singh, “Obstacle Detection and Avoidance </w:t>
+      </w:r>
+      <w:proofErr w:type="gramStart"/>
+      <w:r>
+        <w:t>For</w:t>
+      </w:r>
+      <w:proofErr w:type="gramEnd"/>
+      <w:r>
+        <w:t xml:space="preserve"> Mobile Robots Using Monocular Vision,” in </w:t>
+      </w:r>
+      <w:r>
+        <w:rPr>
+          <w:i/>
+          <w:iCs/>
+        </w:rPr>
         <w:t>2021 8th International Conference on Smart Computing and Communications (ICSCC)</w:t>
       </w:r>
       <w:r>
-        <w:t>, Jul. 2021, pp. 275–279. doi: 10.1109/ICSCC51209.2021.9528162.</w:t>
+        <w:t xml:space="preserve">, Jul. 2021, pp. 275–279. </w:t>
+      </w:r>
+      <w:proofErr w:type="spellStart"/>
+      <w:r>
+        <w:t>doi</w:t>
+      </w:r>
+      <w:proofErr w:type="spellEnd"/>
+      <w:r>
+        <w:t>: 10.1109/ICSCC51209.2021.9528162.</w:t>
       </w:r>
     </w:p>
     <w:p>
@@ -6806,7 +7514,15 @@
       </w:r>
       <w:r>
         <w:tab/>
-        <w:t xml:space="preserve">G. Dietz, J. King Chen, J. Beason, M. Tarrow, A. Hilliard, and R. B. Shapiro, “ARtonomous: Introducing Middle School Students to Reinforcement Learning Through Virtual Robotics,” in </w:t>
+        <w:t>G. Dietz, J. King Chen, J. Beason, M. Tarrow, A. Hilliard, and R. B. Shapiro, “</w:t>
+      </w:r>
+      <w:proofErr w:type="spellStart"/>
+      <w:r>
+        <w:t>ARtonomous</w:t>
+      </w:r>
+      <w:proofErr w:type="spellEnd"/>
+      <w:r>
+        <w:t xml:space="preserve">: Introducing Middle School Students to Reinforcement Learning Through Virtual Robotics,” in </w:t>
       </w:r>
       <w:r>
         <w:rPr>
@@ -6816,7 +7532,15 @@
         <w:t>Proceedings of the 21st Annual ACM Interaction Design and Children Conference</w:t>
       </w:r>
       <w:r>
-        <w:t>, in IDC ’22. New York, NY, USA: Association for Computing Machinery, Jun. 2022, pp. 430–441. doi: 10.1145/3501712.3529736.</w:t>
+        <w:t xml:space="preserve">, in IDC ’22. New York, NY, USA: Association for Computing Machinery, Jun. 2022, pp. 430–441. </w:t>
+      </w:r>
+      <w:proofErr w:type="spellStart"/>
+      <w:r>
+        <w:t>doi</w:t>
+      </w:r>
+      <w:proofErr w:type="spellEnd"/>
+      <w:r>
+        <w:t>: 10.1145/3501712.3529736.</w:t>
       </w:r>
     </w:p>
     <w:p>
@@ -6828,7 +7552,15 @@
       </w:r>
       <w:r>
         <w:tab/>
-        <w:t xml:space="preserve">F. Ducatelle, G. A. Di Caro, and L. M. Gambardella, “Cooperative self-organization in a heterogeneous swarm robotic system,” in </w:t>
+        <w:t xml:space="preserve">F. </w:t>
+      </w:r>
+      <w:proofErr w:type="spellStart"/>
+      <w:r>
+        <w:t>Ducatelle</w:t>
+      </w:r>
+      <w:proofErr w:type="spellEnd"/>
+      <w:r>
+        <w:t xml:space="preserve">, G. A. Di Caro, and L. M. Gambardella, “Cooperative self-organization in a heterogeneous swarm robotic system,” in </w:t>
       </w:r>
       <w:r>
         <w:rPr>
@@ -6838,7 +7570,15 @@
         <w:t>Proceedings of the 12th annual conference on Genetic and evolutionary computation</w:t>
       </w:r>
       <w:r>
-        <w:t>, Portland Oregon USA: ACM, Jul. 2010, pp. 87–94. doi: 10.1145/1830483.1830501.</w:t>
+        <w:t xml:space="preserve">, Portland Oregon USA: ACM, Jul. 2010, pp. 87–94. </w:t>
+      </w:r>
+      <w:proofErr w:type="spellStart"/>
+      <w:r>
+        <w:t>doi</w:t>
+      </w:r>
+      <w:proofErr w:type="spellEnd"/>
+      <w:r>
+        <w:t>: 10.1145/1830483.1830501.</w:t>
       </w:r>
     </w:p>
     <w:p>
@@ -6860,7 +7600,15 @@
         <w:t>IEEE Transactions on Robotics and Automation</w:t>
       </w:r>
       <w:r>
-        <w:t>, vol. 14, no. 6, pp. 926–939, Dec. 1998, doi: 10.1109/70.736776.</w:t>
+        <w:t xml:space="preserve">, vol. 14, no. 6, pp. 926–939, Dec. 1998, </w:t>
+      </w:r>
+      <w:proofErr w:type="spellStart"/>
+      <w:r>
+        <w:t>doi</w:t>
+      </w:r>
+      <w:proofErr w:type="spellEnd"/>
+      <w:r>
+        <w:t>: 10.1109/70.736776.</w:t>
       </w:r>
     </w:p>
     <w:p>
@@ -6882,7 +7630,15 @@
         <w:t>2017 2nd International Conference on Robotics and Automation Engineering (ICRAE)</w:t>
       </w:r>
       <w:r>
-        <w:t>, Dec. 2017, pp. 31–36. doi: 10.1109/ICRAE.2017.8291348.</w:t>
+        <w:t xml:space="preserve">, Dec. 2017, pp. 31–36. </w:t>
+      </w:r>
+      <w:proofErr w:type="spellStart"/>
+      <w:r>
+        <w:t>doi</w:t>
+      </w:r>
+      <w:proofErr w:type="spellEnd"/>
+      <w:r>
+        <w:t>: 10.1109/ICRAE.2017.8291348.</w:t>
       </w:r>
     </w:p>
     <w:p>
@@ -6894,7 +7650,15 @@
       </w:r>
       <w:r>
         <w:tab/>
-        <w:t xml:space="preserve">T. Balch and M. Hybinette, “Social potentials for scalable multi-robot formations,” in </w:t>
+        <w:t xml:space="preserve">T. Balch and M. </w:t>
+      </w:r>
+      <w:proofErr w:type="spellStart"/>
+      <w:r>
+        <w:t>Hybinette</w:t>
+      </w:r>
+      <w:proofErr w:type="spellEnd"/>
+      <w:r>
+        <w:t xml:space="preserve">, “Social potentials for scalable multi-robot formations,” in </w:t>
       </w:r>
       <w:r>
         <w:rPr>
@@ -6904,7 +7668,15 @@
         <w:t>Proceedings 2000 ICRA. Millennium Conference. IEEE International Conference on Robotics and Automation. Symposia Proceedings (Cat. No.00CH37065)</w:t>
       </w:r>
       <w:r>
-        <w:t>, Apr. 2000, pp. 73–80 vol.1. doi: 10.1109/ROBOT.2000.844042.</w:t>
+        <w:t xml:space="preserve">, Apr. 2000, pp. 73–80 vol.1. </w:t>
+      </w:r>
+      <w:proofErr w:type="spellStart"/>
+      <w:r>
+        <w:t>doi</w:t>
+      </w:r>
+      <w:proofErr w:type="spellEnd"/>
+      <w:r>
+        <w:t>: 10.1109/ROBOT.2000.844042.</w:t>
       </w:r>
     </w:p>
     <w:p>
@@ -6926,7 +7698,15 @@
         <w:t>2007 Mediterranean Conference on Control &amp; Automation</w:t>
       </w:r>
       <w:r>
-        <w:t>, Jun. 2007, pp. 1–8. doi: 10.1109/MED.2007.4433724.</w:t>
+        <w:t xml:space="preserve">, Jun. 2007, pp. 1–8. </w:t>
+      </w:r>
+      <w:proofErr w:type="spellStart"/>
+      <w:r>
+        <w:t>doi</w:t>
+      </w:r>
+      <w:proofErr w:type="spellEnd"/>
+      <w:r>
+        <w:t>: 10.1109/MED.2007.4433724.</w:t>
       </w:r>
     </w:p>
     <w:p>
@@ -6938,7 +7718,39 @@
       </w:r>
       <w:r>
         <w:tab/>
-        <w:t xml:space="preserve">D. Kengyel, H. Hamann, P. Zahadat, G. Radspieler, F. Wotawa, and T. Schmickl, “Potential of Heterogeneity in Collective Behaviors: A Case Study on Heterogeneous Swarms,” in </w:t>
+        <w:t xml:space="preserve">D. Kengyel, H. Hamann, P. </w:t>
+      </w:r>
+      <w:proofErr w:type="spellStart"/>
+      <w:r>
+        <w:t>Zahadat</w:t>
+      </w:r>
+      <w:proofErr w:type="spellEnd"/>
+      <w:r>
+        <w:t xml:space="preserve">, G. </w:t>
+      </w:r>
+      <w:proofErr w:type="spellStart"/>
+      <w:r>
+        <w:t>Radspieler</w:t>
+      </w:r>
+      <w:proofErr w:type="spellEnd"/>
+      <w:r>
+        <w:t xml:space="preserve">, F. </w:t>
+      </w:r>
+      <w:proofErr w:type="spellStart"/>
+      <w:r>
+        <w:t>Wotawa</w:t>
+      </w:r>
+      <w:proofErr w:type="spellEnd"/>
+      <w:r>
+        <w:t xml:space="preserve">, and T. </w:t>
+      </w:r>
+      <w:proofErr w:type="spellStart"/>
+      <w:r>
+        <w:t>Schmickl</w:t>
+      </w:r>
+      <w:proofErr w:type="spellEnd"/>
+      <w:r>
+        <w:t xml:space="preserve">, “Potential of Heterogeneity in Collective Behaviors: A Case Study on Heterogeneous Swarms,” in </w:t>
       </w:r>
       <w:r>
         <w:rPr>
@@ -6948,7 +7760,31 @@
         <w:t>PRIMA 2015: Principles and Practice of Multi-Agent Systems</w:t>
       </w:r>
       <w:r>
-        <w:t>, Q. Chen, P. Torroni, S. Villata, J. Hsu, and A. Omicini, Eds., Cham: Springer International Publishing, 2015, pp. 201–217. doi: 10.1007/978-3-319-25524-8_13.</w:t>
+        <w:t xml:space="preserve">, Q. Chen, P. </w:t>
+      </w:r>
+      <w:proofErr w:type="spellStart"/>
+      <w:r>
+        <w:t>Torroni</w:t>
+      </w:r>
+      <w:proofErr w:type="spellEnd"/>
+      <w:r>
+        <w:t xml:space="preserve">, S. Villata, J. Hsu, and A. </w:t>
+      </w:r>
+      <w:proofErr w:type="spellStart"/>
+      <w:r>
+        <w:t>Omicini</w:t>
+      </w:r>
+      <w:proofErr w:type="spellEnd"/>
+      <w:r>
+        <w:t xml:space="preserve">, Eds., Cham: Springer International Publishing, 2015, pp. 201–217. </w:t>
+      </w:r>
+      <w:proofErr w:type="spellStart"/>
+      <w:r>
+        <w:t>doi</w:t>
+      </w:r>
+      <w:proofErr w:type="spellEnd"/>
+      <w:r>
+        <w:t>: 10.1007/978-3-319-25524-8_13.</w:t>
       </w:r>
     </w:p>
     <w:p>
@@ -6972,7 +7808,23 @@
       </w:r>
       <w:r>
         <w:tab/>
-        <w:t xml:space="preserve">D. H. Stolfi and G. Danoy, “Optimising autonomous robot swarm parameters for stable formation design,” in </w:t>
+        <w:t xml:space="preserve">D. H. Stolfi and G. </w:t>
+      </w:r>
+      <w:proofErr w:type="spellStart"/>
+      <w:r>
+        <w:t>Danoy</w:t>
+      </w:r>
+      <w:proofErr w:type="spellEnd"/>
+      <w:r>
+        <w:t>, “</w:t>
+      </w:r>
+      <w:proofErr w:type="spellStart"/>
+      <w:r>
+        <w:t>Optimising</w:t>
+      </w:r>
+      <w:proofErr w:type="spellEnd"/>
+      <w:r>
+        <w:t xml:space="preserve"> autonomous robot swarm parameters for stable formation design,” in </w:t>
       </w:r>
       <w:r>
         <w:rPr>
@@ -6982,7 +7834,15 @@
         <w:t>Proceedings of the Genetic and Evolutionary Computation Conference</w:t>
       </w:r>
       <w:r>
-        <w:t>, in GECCO ’22. New York, NY, USA: Association for Computing Machinery, Jul. 2022, pp. 1281–1289. doi: 10.1145/3512290.3528709.</w:t>
+        <w:t xml:space="preserve">, in GECCO ’22. New York, NY, USA: Association for Computing Machinery, Jul. 2022, pp. 1281–1289. </w:t>
+      </w:r>
+      <w:proofErr w:type="spellStart"/>
+      <w:r>
+        <w:t>doi</w:t>
+      </w:r>
+      <w:proofErr w:type="spellEnd"/>
+      <w:r>
+        <w:t>: 10.1145/3512290.3528709.</w:t>
       </w:r>
     </w:p>
     <w:p>
@@ -6994,7 +7854,23 @@
       </w:r>
       <w:r>
         <w:tab/>
-        <w:t xml:space="preserve">M. Hüttenrauch, A. Šošić, and G. Neumann, “Deep Reinforcement Learning for Swarm Systems,” </w:t>
+        <w:t xml:space="preserve">M. </w:t>
+      </w:r>
+      <w:proofErr w:type="spellStart"/>
+      <w:r>
+        <w:t>Hüttenrauch</w:t>
+      </w:r>
+      <w:proofErr w:type="spellEnd"/>
+      <w:r>
+        <w:t xml:space="preserve">, A. </w:t>
+      </w:r>
+      <w:proofErr w:type="spellStart"/>
+      <w:r>
+        <w:t>Šošić</w:t>
+      </w:r>
+      <w:proofErr w:type="spellEnd"/>
+      <w:r>
+        <w:t xml:space="preserve">, and G. Neumann, “Deep Reinforcement Learning for Swarm Systems,” </w:t>
       </w:r>
       <w:r>
         <w:rPr>
@@ -7016,7 +7892,23 @@
       </w:r>
       <w:r>
         <w:tab/>
-        <w:t xml:space="preserve">M. B. Bezcioglu, B. Lennox, and F. Arvin, “Self-Organised Swarm Flocking with Deep Reinforcement Learning,” in </w:t>
+        <w:t xml:space="preserve">M. B. </w:t>
+      </w:r>
+      <w:proofErr w:type="spellStart"/>
+      <w:r>
+        <w:t>Bezcioglu</w:t>
+      </w:r>
+      <w:proofErr w:type="spellEnd"/>
+      <w:r>
+        <w:t>, B. Lennox, and F. Arvin, “Self-</w:t>
+      </w:r>
+      <w:proofErr w:type="spellStart"/>
+      <w:r>
+        <w:t>Organised</w:t>
+      </w:r>
+      <w:proofErr w:type="spellEnd"/>
+      <w:r>
+        <w:t xml:space="preserve"> Swarm Flocking with Deep Reinforcement Learning,” in </w:t>
       </w:r>
       <w:r>
         <w:rPr>
@@ -7026,7 +7918,15 @@
         <w:t>2021 7th International Conference on Automation, Robotics and Applications (ICARA)</w:t>
       </w:r>
       <w:r>
-        <w:t>, Feb. 2021, pp. 226–230. doi: 10.1109/ICARA51699.2021.9376509.</w:t>
+        <w:t xml:space="preserve">, Feb. 2021, pp. 226–230. </w:t>
+      </w:r>
+      <w:proofErr w:type="spellStart"/>
+      <w:r>
+        <w:t>doi</w:t>
+      </w:r>
+      <w:proofErr w:type="spellEnd"/>
+      <w:r>
+        <w:t>: 10.1109/ICARA51699.2021.9376509.</w:t>
       </w:r>
     </w:p>
     <w:p>
@@ -7038,7 +7938,15 @@
       </w:r>
       <w:r>
         <w:tab/>
-        <w:t xml:space="preserve">M. Egerstedt and X. Hu, “Formation constrained multi-agent control,” </w:t>
+        <w:t xml:space="preserve">M. </w:t>
+      </w:r>
+      <w:proofErr w:type="spellStart"/>
+      <w:r>
+        <w:t>Egerstedt</w:t>
+      </w:r>
+      <w:proofErr w:type="spellEnd"/>
+      <w:r>
+        <w:t xml:space="preserve"> and X. Hu, “Formation constrained multi-agent control,” </w:t>
       </w:r>
       <w:r>
         <w:rPr>
@@ -7048,7 +7956,15 @@
         <w:t>IEEE Transactions on Robotics and Automation</w:t>
       </w:r>
       <w:r>
-        <w:t>, vol. 17, no. 6, pp. 947–951, Dec. 2001, doi: 10.1109/70.976029.</w:t>
+        <w:t xml:space="preserve">, vol. 17, no. 6, pp. 947–951, Dec. 2001, </w:t>
+      </w:r>
+      <w:proofErr w:type="spellStart"/>
+      <w:r>
+        <w:t>doi</w:t>
+      </w:r>
+      <w:proofErr w:type="spellEnd"/>
+      <w:r>
+        <w:t>: 10.1109/70.976029.</w:t>
       </w:r>
     </w:p>
     <w:p>
@@ -7060,7 +7976,15 @@
       </w:r>
       <w:r>
         <w:tab/>
-        <w:t xml:space="preserve">M. M. Khan, K. Kasmarik, and M. Barlow, “Autonomous detection of collective behaviours in swarms,” </w:t>
+        <w:t xml:space="preserve">M. M. Khan, K. </w:t>
+      </w:r>
+      <w:proofErr w:type="spellStart"/>
+      <w:r>
+        <w:t>Kasmarik</w:t>
+      </w:r>
+      <w:proofErr w:type="spellEnd"/>
+      <w:r>
+        <w:t xml:space="preserve">, and M. Barlow, “Autonomous detection of collective behaviours in swarms,” </w:t>
       </w:r>
       <w:r>
         <w:rPr>
@@ -7070,7 +7994,15 @@
         <w:t>Swarm and Evolutionary Computation</w:t>
       </w:r>
       <w:r>
-        <w:t>, vol. 57, p. 100715, Sep. 2020, doi: 10.1016/j.swevo.2020.100715.</w:t>
+        <w:t xml:space="preserve">, vol. 57, p. 100715, Sep. 2020, </w:t>
+      </w:r>
+      <w:proofErr w:type="spellStart"/>
+      <w:r>
+        <w:t>doi</w:t>
+      </w:r>
+      <w:proofErr w:type="spellEnd"/>
+      <w:r>
+        <w:t>: 10.1016/j.swevo.2020.100715.</w:t>
       </w:r>
     </w:p>
     <w:p>
@@ -7082,7 +8014,31 @@
       </w:r>
       <w:r>
         <w:tab/>
-        <w:t xml:space="preserve">S. Abpeikar, K. Kasmarik, M. Garratt, R. Hunjet, M. M. Khan, and H. Qiu, “Automatic collective motion tuning using actor-critic deep reinforcement learning,” </w:t>
+        <w:t xml:space="preserve">S. </w:t>
+      </w:r>
+      <w:proofErr w:type="spellStart"/>
+      <w:r>
+        <w:t>Abpeikar</w:t>
+      </w:r>
+      <w:proofErr w:type="spellEnd"/>
+      <w:r>
+        <w:t xml:space="preserve">, K. </w:t>
+      </w:r>
+      <w:proofErr w:type="spellStart"/>
+      <w:r>
+        <w:t>Kasmarik</w:t>
+      </w:r>
+      <w:proofErr w:type="spellEnd"/>
+      <w:r>
+        <w:t xml:space="preserve">, M. Garratt, R. </w:t>
+      </w:r>
+      <w:proofErr w:type="spellStart"/>
+      <w:r>
+        <w:t>Hunjet</w:t>
+      </w:r>
+      <w:proofErr w:type="spellEnd"/>
+      <w:r>
+        <w:t xml:space="preserve">, M. M. Khan, and H. Qiu, “Automatic collective motion tuning using actor-critic deep reinforcement learning,” </w:t>
       </w:r>
       <w:r>
         <w:rPr>
@@ -7092,7 +8048,15 @@
         <w:t>Swarm and Evolutionary Computation</w:t>
       </w:r>
       <w:r>
-        <w:t>, vol. 72, p. 101085, Jul. 2022, doi: 10.1016/j.swevo.2022.101085.</w:t>
+        <w:t xml:space="preserve">, vol. 72, p. 101085, Jul. 2022, </w:t>
+      </w:r>
+      <w:proofErr w:type="spellStart"/>
+      <w:r>
+        <w:t>doi</w:t>
+      </w:r>
+      <w:proofErr w:type="spellEnd"/>
+      <w:r>
+        <w:t>: 10.1016/j.swevo.2022.101085.</w:t>
       </w:r>
     </w:p>
     <w:p>
@@ -7100,12 +8064,19 @@
         <w:pStyle w:val="Bibliography"/>
       </w:pPr>
       <w:r>
-        <w:lastRenderedPageBreak/>
         <w:t>[21]</w:t>
       </w:r>
       <w:r>
         <w:tab/>
-        <w:t xml:space="preserve">G. Di Marzo Serugendo </w:t>
+        <w:t xml:space="preserve">G. Di Marzo </w:t>
+      </w:r>
+      <w:proofErr w:type="spellStart"/>
+      <w:r>
+        <w:t>Serugendo</w:t>
+      </w:r>
+      <w:proofErr w:type="spellEnd"/>
+      <w:r>
+        <w:t xml:space="preserve"> </w:t>
       </w:r>
       <w:r>
         <w:rPr>
@@ -7115,17 +8086,65 @@
         <w:t>et al.</w:t>
       </w:r>
       <w:r>
-        <w:t xml:space="preserve">, “Self-Organisation: Paradigms and Applications,” in </w:t>
+        <w:t>, “Self-</w:t>
+      </w:r>
+      <w:proofErr w:type="spellStart"/>
+      <w:r>
+        <w:t>Organisation</w:t>
+      </w:r>
+      <w:proofErr w:type="spellEnd"/>
+      <w:r>
+        <w:t xml:space="preserve">: Paradigms and Applications,” in </w:t>
       </w:r>
       <w:r>
         <w:rPr>
           <w:i/>
           <w:iCs/>
         </w:rPr>
-        <w:t>Engineering Self-Organising Systems</w:t>
-      </w:r>
-      <w:r>
-        <w:t>, G. Di Marzo Serugendo, A. Karageorgos, O. F. Rana, and F. Zambonelli, Eds., Berlin, Heidelberg: Springer, 2004, pp. 1–19. doi: 10.1007/978-3-540-24701-2_1.</w:t>
+        <w:t>Engineering Self-</w:t>
+      </w:r>
+      <w:proofErr w:type="spellStart"/>
+      <w:r>
+        <w:rPr>
+          <w:i/>
+          <w:iCs/>
+        </w:rPr>
+        <w:t>Organising</w:t>
+      </w:r>
+      <w:proofErr w:type="spellEnd"/>
+      <w:r>
+        <w:rPr>
+          <w:i/>
+          <w:iCs/>
+        </w:rPr>
+        <w:t xml:space="preserve"> Systems</w:t>
+      </w:r>
+      <w:r>
+        <w:t xml:space="preserve">, G. Di Marzo </w:t>
+      </w:r>
+      <w:proofErr w:type="spellStart"/>
+      <w:r>
+        <w:t>Serugendo</w:t>
+      </w:r>
+      <w:proofErr w:type="spellEnd"/>
+      <w:r>
+        <w:t xml:space="preserve">, A. Karageorgos, O. F. Rana, and F. </w:t>
+      </w:r>
+      <w:proofErr w:type="spellStart"/>
+      <w:r>
+        <w:t>Zambonelli</w:t>
+      </w:r>
+      <w:proofErr w:type="spellEnd"/>
+      <w:r>
+        <w:t xml:space="preserve">, Eds., Berlin, Heidelberg: Springer, 2004, pp. 1–19. </w:t>
+      </w:r>
+      <w:proofErr w:type="spellStart"/>
+      <w:r>
+        <w:t>doi</w:t>
+      </w:r>
+      <w:proofErr w:type="spellEnd"/>
+      <w:r>
+        <w:t>: 10.1007/978-3-540-24701-2_1.</w:t>
       </w:r>
     </w:p>
     <w:p>
@@ -7133,6 +8152,7 @@
         <w:pStyle w:val="Bibliography"/>
       </w:pPr>
       <w:r>
+        <w:lastRenderedPageBreak/>
         <w:t>[22]</w:t>
       </w:r>
       <w:r>
@@ -7149,7 +8169,15 @@
       </w:r>
       <w:r>
         <w:tab/>
-        <w:t xml:space="preserve">Z. Xiaoning, “Analysis of military application of UAV swarm technology,” in </w:t>
+        <w:t xml:space="preserve">Z. </w:t>
+      </w:r>
+      <w:proofErr w:type="spellStart"/>
+      <w:r>
+        <w:t>Xiaoning</w:t>
+      </w:r>
+      <w:proofErr w:type="spellEnd"/>
+      <w:r>
+        <w:t xml:space="preserve">, “Analysis of military application of UAV swarm technology,” in </w:t>
       </w:r>
       <w:r>
         <w:rPr>
@@ -7159,7 +8187,15 @@
         <w:t>2020 3rd International Conference on Unmanned Systems (ICUS)</w:t>
       </w:r>
       <w:r>
-        <w:t>, Nov. 2020, pp. 1200–1204. doi: 10.1109/ICUS50048.2020.9274974.</w:t>
+        <w:t xml:space="preserve">, Nov. 2020, pp. 1200–1204. </w:t>
+      </w:r>
+      <w:proofErr w:type="spellStart"/>
+      <w:r>
+        <w:t>doi</w:t>
+      </w:r>
+      <w:proofErr w:type="spellEnd"/>
+      <w:r>
+        <w:t>: 10.1109/ICUS50048.2020.9274974.</w:t>
       </w:r>
     </w:p>
     <w:p>
@@ -7191,7 +8227,15 @@
         <w:t>IEEE Transactions on Emerging Topics in Computational Intelligence</w:t>
       </w:r>
       <w:r>
-        <w:t>, vol. 4, no. 3, pp. 312–323, Jun. 2020, doi: 10.1109/TETCI.2019.2899604.</w:t>
+        <w:t xml:space="preserve">, vol. 4, no. 3, pp. 312–323, Jun. 2020, </w:t>
+      </w:r>
+      <w:proofErr w:type="spellStart"/>
+      <w:r>
+        <w:t>doi</w:t>
+      </w:r>
+      <w:proofErr w:type="spellEnd"/>
+      <w:r>
+        <w:t>: 10.1109/TETCI.2019.2899604.</w:t>
       </w:r>
     </w:p>
     <w:p>
@@ -7203,7 +8247,23 @@
       </w:r>
       <w:r>
         <w:tab/>
-        <w:t xml:space="preserve">A. Liekna and J. Grundspenkis, “TOWARDS PRACTICAL APPLICATION OF SWARM ROBOTICS: OVERVIEW OF SWARM TASKS,” </w:t>
+        <w:t xml:space="preserve">A. </w:t>
+      </w:r>
+      <w:proofErr w:type="spellStart"/>
+      <w:r>
+        <w:t>Liekna</w:t>
+      </w:r>
+      <w:proofErr w:type="spellEnd"/>
+      <w:r>
+        <w:t xml:space="preserve"> and J. </w:t>
+      </w:r>
+      <w:proofErr w:type="spellStart"/>
+      <w:r>
+        <w:t>Grundspenkis</w:t>
+      </w:r>
+      <w:proofErr w:type="spellEnd"/>
+      <w:r>
+        <w:t xml:space="preserve">, “TOWARDS PRACTICAL APPLICATION OF SWARM ROBOTICS: OVERVIEW OF SWARM TASKS,” </w:t>
       </w:r>
       <w:r>
         <w:rPr>
@@ -7225,7 +8285,23 @@
       </w:r>
       <w:r>
         <w:tab/>
-        <w:t xml:space="preserve">M. Schranz, M. Umlauft, M. Sende, and W. Elmenreich, “Swarm Robotic Behaviors and Current Applications,” </w:t>
+        <w:t xml:space="preserve">M. Schranz, M. </w:t>
+      </w:r>
+      <w:proofErr w:type="spellStart"/>
+      <w:r>
+        <w:t>Umlauft</w:t>
+      </w:r>
+      <w:proofErr w:type="spellEnd"/>
+      <w:r>
+        <w:t xml:space="preserve">, M. Sende, and W. </w:t>
+      </w:r>
+      <w:proofErr w:type="spellStart"/>
+      <w:r>
+        <w:t>Elmenreich</w:t>
+      </w:r>
+      <w:proofErr w:type="spellEnd"/>
+      <w:r>
+        <w:t xml:space="preserve">, “Swarm Robotic Behaviors and Current Applications,” </w:t>
       </w:r>
       <w:r>
         <w:rPr>
@@ -7235,7 +8311,15 @@
         <w:t>Front. Robot. AI</w:t>
       </w:r>
       <w:r>
-        <w:t>, vol. 7, Apr. 2020, doi: 10.3389/frobt.2020.00036.</w:t>
+        <w:t xml:space="preserve">, vol. 7, Apr. 2020, </w:t>
+      </w:r>
+      <w:proofErr w:type="spellStart"/>
+      <w:r>
+        <w:t>doi</w:t>
+      </w:r>
+      <w:proofErr w:type="spellEnd"/>
+      <w:r>
+        <w:t>: 10.3389/frobt.2020.00036.</w:t>
       </w:r>
     </w:p>
     <w:p>
@@ -7257,7 +8341,15 @@
         <w:t>Swarm Robotics</w:t>
       </w:r>
       <w:r>
-        <w:t>, E. Şahin and W. M. Spears, Eds., Berlin, Heidelberg: Springer, 2005, pp. 10–20. doi: 10.1007/978-3-540-30552-1_2.</w:t>
+        <w:t xml:space="preserve">, E. Şahin and W. M. Spears, Eds., Berlin, Heidelberg: Springer, 2005, pp. 10–20. </w:t>
+      </w:r>
+      <w:proofErr w:type="spellStart"/>
+      <w:r>
+        <w:t>doi</w:t>
+      </w:r>
+      <w:proofErr w:type="spellEnd"/>
+      <w:r>
+        <w:t>: 10.1007/978-3-540-30552-1_2.</w:t>
       </w:r>
     </w:p>
     <w:p>
@@ -7279,7 +8371,15 @@
         <w:t>2022 International Conference on Advances in Computing, Communication and Applied Informatics (ACCAI)</w:t>
       </w:r>
       <w:r>
-        <w:t>, Chennai, India: IEEE, Jan. 2022, pp. 1–9. doi: 10.1109/ACCAI53970.2022.9752481.</w:t>
+        <w:t xml:space="preserve">, Chennai, India: IEEE, Jan. 2022, pp. 1–9. </w:t>
+      </w:r>
+      <w:proofErr w:type="spellStart"/>
+      <w:r>
+        <w:t>doi</w:t>
+      </w:r>
+      <w:proofErr w:type="spellEnd"/>
+      <w:r>
+        <w:t>: 10.1109/ACCAI53970.2022.9752481.</w:t>
       </w:r>
     </w:p>
     <w:p>
@@ -7291,7 +8391,23 @@
       </w:r>
       <w:r>
         <w:tab/>
-        <w:t xml:space="preserve">M. Dorigo, G. Theraulaz, and V. Trianni, “Reflections on the future of swarm robotics,” </w:t>
+        <w:t xml:space="preserve">M. Dorigo, G. </w:t>
+      </w:r>
+      <w:proofErr w:type="spellStart"/>
+      <w:r>
+        <w:t>Theraulaz</w:t>
+      </w:r>
+      <w:proofErr w:type="spellEnd"/>
+      <w:r>
+        <w:t xml:space="preserve">, and V. </w:t>
+      </w:r>
+      <w:proofErr w:type="spellStart"/>
+      <w:r>
+        <w:t>Trianni</w:t>
+      </w:r>
+      <w:proofErr w:type="spellEnd"/>
+      <w:r>
+        <w:t xml:space="preserve">, “Reflections on the future of swarm robotics,” </w:t>
       </w:r>
       <w:r>
         <w:rPr>
@@ -7301,7 +8417,23 @@
         <w:t>Science Robotics</w:t>
       </w:r>
       <w:r>
-        <w:t>, vol. 5, no. 49, p. eabe4385, Dec. 2020, doi: 10.1126/scirobotics.abe4385.</w:t>
+        <w:t xml:space="preserve">, vol. 5, no. 49, p. eabe4385, Dec. 2020, </w:t>
+      </w:r>
+      <w:proofErr w:type="spellStart"/>
+      <w:r>
+        <w:t>doi</w:t>
+      </w:r>
+      <w:proofErr w:type="spellEnd"/>
+      <w:r>
+        <w:t>: 10.1126/</w:t>
+      </w:r>
+      <w:proofErr w:type="gramStart"/>
+      <w:r>
+        <w:t>scirobotics.abe</w:t>
+      </w:r>
+      <w:proofErr w:type="gramEnd"/>
+      <w:r>
+        <w:t>4385.</w:t>
       </w:r>
     </w:p>
     <w:p>
@@ -7323,7 +8455,15 @@
         <w:t>et al.</w:t>
       </w:r>
       <w:r>
-        <w:t xml:space="preserve">, “Swarmanoid: A Novel Concept for the Study of Heterogeneous Robotic Swarms,” </w:t>
+        <w:t>, “</w:t>
+      </w:r>
+      <w:proofErr w:type="spellStart"/>
+      <w:r>
+        <w:t>Swarmanoid</w:t>
+      </w:r>
+      <w:proofErr w:type="spellEnd"/>
+      <w:r>
+        <w:t xml:space="preserve">: A Novel Concept for the Study of Heterogeneous Robotic Swarms,” </w:t>
       </w:r>
       <w:r>
         <w:rPr>
@@ -7333,7 +8473,15 @@
         <w:t>IEEE Robotics &amp; Automation Magazine</w:t>
       </w:r>
       <w:r>
-        <w:t>, vol. 20, no. 4, pp. 60–71, Dec. 2013, doi: 10.1109/MRA.2013.2252996.</w:t>
+        <w:t xml:space="preserve">, vol. 20, no. 4, pp. 60–71, Dec. 2013, </w:t>
+      </w:r>
+      <w:proofErr w:type="spellStart"/>
+      <w:r>
+        <w:t>doi</w:t>
+      </w:r>
+      <w:proofErr w:type="spellEnd"/>
+      <w:r>
+        <w:t>: 10.1109/MRA.2013.2252996.</w:t>
       </w:r>
     </w:p>
     <w:p>
@@ -7342,6 +8490,123 @@
       </w:pPr>
       <w:r>
         <w:t>[31]</w:t>
+      </w:r>
+      <w:r>
+        <w:tab/>
+        <w:t xml:space="preserve">F.-J. Mañas-Álvarez, M. </w:t>
+      </w:r>
+      <w:proofErr w:type="spellStart"/>
+      <w:r>
+        <w:t>Guinaldo</w:t>
+      </w:r>
+      <w:proofErr w:type="spellEnd"/>
+      <w:r>
+        <w:t xml:space="preserve">, R. </w:t>
+      </w:r>
+      <w:proofErr w:type="spellStart"/>
+      <w:r>
+        <w:t>Dormido</w:t>
+      </w:r>
+      <w:proofErr w:type="spellEnd"/>
+      <w:r>
+        <w:t xml:space="preserve">, R. Socas, and S. </w:t>
+      </w:r>
+      <w:proofErr w:type="spellStart"/>
+      <w:r>
+        <w:t>Dormido</w:t>
+      </w:r>
+      <w:proofErr w:type="spellEnd"/>
+      <w:r>
+        <w:t xml:space="preserve">, “Formation by Consensus in Heterogeneous Robotic Swarms with Twins-in-the-Loop,” in </w:t>
+      </w:r>
+      <w:r>
+        <w:rPr>
+          <w:i/>
+          <w:iCs/>
+        </w:rPr>
+        <w:t>ROBOT2022: Fifth Iberian Robotics Conference</w:t>
+      </w:r>
+      <w:r>
+        <w:t xml:space="preserve">, D. </w:t>
+      </w:r>
+      <w:proofErr w:type="spellStart"/>
+      <w:r>
+        <w:t>Tardioli</w:t>
+      </w:r>
+      <w:proofErr w:type="spellEnd"/>
+      <w:r>
+        <w:t xml:space="preserve">, V. </w:t>
+      </w:r>
+      <w:proofErr w:type="spellStart"/>
+      <w:r>
+        <w:t>Matellán</w:t>
+      </w:r>
+      <w:proofErr w:type="spellEnd"/>
+      <w:r>
+        <w:t xml:space="preserve">, G. Heredia, M. F. Silva, and L. Marques, Eds., Cham: Springer International Publishing, 2023, pp. 435–447. </w:t>
+      </w:r>
+      <w:proofErr w:type="spellStart"/>
+      <w:r>
+        <w:t>doi</w:t>
+      </w:r>
+      <w:proofErr w:type="spellEnd"/>
+      <w:r>
+        <w:t>: 10.1007/978-3-031-21065-5_36.</w:t>
+      </w:r>
+    </w:p>
+    <w:p>
+      <w:pPr>
+        <w:pStyle w:val="Bibliography"/>
+      </w:pPr>
+      <w:r>
+        <w:t>[32]</w:t>
+      </w:r>
+      <w:r>
+        <w:tab/>
+        <w:t xml:space="preserve">M. Nakamura, “Dynamic patterns formed by heterogeneous </w:t>
+      </w:r>
+      <w:proofErr w:type="spellStart"/>
+      <w:r>
+        <w:t>boid</w:t>
+      </w:r>
+      <w:proofErr w:type="spellEnd"/>
+      <w:r>
+        <w:t xml:space="preserve"> model composed of agent groups moving reversely,” </w:t>
+      </w:r>
+      <w:proofErr w:type="spellStart"/>
+      <w:r>
+        <w:rPr>
+          <w:i/>
+          <w:iCs/>
+        </w:rPr>
+        <w:t>Artif</w:t>
+      </w:r>
+      <w:proofErr w:type="spellEnd"/>
+      <w:r>
+        <w:rPr>
+          <w:i/>
+          <w:iCs/>
+        </w:rPr>
+        <w:t xml:space="preserve"> Life Robotics</w:t>
+      </w:r>
+      <w:r>
+        <w:t xml:space="preserve">, vol. 27, no. 2, pp. 373–383, May 2022, </w:t>
+      </w:r>
+      <w:proofErr w:type="spellStart"/>
+      <w:r>
+        <w:t>doi</w:t>
+      </w:r>
+      <w:proofErr w:type="spellEnd"/>
+      <w:r>
+        <w:t>: 10.1007/s10015-022-00743-0.</w:t>
+      </w:r>
+    </w:p>
+    <w:p>
+      <w:pPr>
+        <w:pStyle w:val="Bibliography"/>
+      </w:pPr>
+      <w:r>
+        <w:t>[33]</w:t>
       </w:r>
       <w:r>
         <w:tab/>
@@ -7352,17 +8617,80 @@
           <w:i/>
           <w:iCs/>
         </w:rPr>
-        <w:t xml:space="preserve">IEEE </w:t>
+        <w:t>IEEE Transactions on Robotics</w:t>
+      </w:r>
+      <w:r>
+        <w:t xml:space="preserve">, vol. 33, no. 2, pp. 346–358, Apr. 2017, </w:t>
+      </w:r>
+      <w:proofErr w:type="spellStart"/>
+      <w:r>
+        <w:t>doi</w:t>
+      </w:r>
+      <w:proofErr w:type="spellEnd"/>
+      <w:r>
+        <w:t>: 10.1109/TRO.2016.2631593.</w:t>
+      </w:r>
+    </w:p>
+    <w:p>
+      <w:pPr>
+        <w:pStyle w:val="Bibliography"/>
+      </w:pPr>
+      <w:r>
+        <w:t>[34]</w:t>
+      </w:r>
+      <w:r>
+        <w:tab/>
+        <w:t xml:space="preserve">H. Van Dyke </w:t>
+      </w:r>
+      <w:proofErr w:type="spellStart"/>
+      <w:r>
+        <w:t>Parunak</w:t>
+      </w:r>
+      <w:proofErr w:type="spellEnd"/>
+      <w:r>
+        <w:t xml:space="preserve"> and S. A. Brueckner, “Engineering Swarming Systems,” in </w:t>
       </w:r>
       <w:r>
         <w:rPr>
           <w:i/>
           <w:iCs/>
         </w:rPr>
-        <w:t>Transactions on Robotics</w:t>
-      </w:r>
-      <w:r>
-        <w:t>, vol. 33, no. 2, pp. 346–358, Apr. 2017, doi: 10.1109/TRO.2016.2631593.</w:t>
+        <w:t>Methodologies and Software Engineering for Agent Systems: The Agent-Oriented Software Engineering Handbook</w:t>
+      </w:r>
+      <w:r>
+        <w:t xml:space="preserve">, F. </w:t>
+      </w:r>
+      <w:proofErr w:type="spellStart"/>
+      <w:r>
+        <w:t>Bergenti</w:t>
+      </w:r>
+      <w:proofErr w:type="spellEnd"/>
+      <w:r>
+        <w:t xml:space="preserve">, M.-P. </w:t>
+      </w:r>
+      <w:proofErr w:type="spellStart"/>
+      <w:r>
+        <w:t>Gleizes</w:t>
+      </w:r>
+      <w:proofErr w:type="spellEnd"/>
+      <w:r>
+        <w:t xml:space="preserve">, and F. </w:t>
+      </w:r>
+      <w:proofErr w:type="spellStart"/>
+      <w:r>
+        <w:t>Zambonelli</w:t>
+      </w:r>
+      <w:proofErr w:type="spellEnd"/>
+      <w:r>
+        <w:t xml:space="preserve">, Eds., Boston, MA: Springer US, 2004, pp. 341–376. </w:t>
+      </w:r>
+      <w:proofErr w:type="spellStart"/>
+      <w:r>
+        <w:t>doi</w:t>
+      </w:r>
+      <w:proofErr w:type="spellEnd"/>
+      <w:r>
+        <w:t>: 10.1007/1-4020-8058-1_21.</w:t>
       </w:r>
     </w:p>
     <w:p>
@@ -7370,21 +8698,45 @@
         <w:pStyle w:val="Bibliography"/>
       </w:pPr>
       <w:r>
-        <w:t>[32]</w:t>
+        <w:t>[35]</w:t>
       </w:r>
       <w:r>
         <w:tab/>
-        <w:t xml:space="preserve">F.-J. Mañas-Álvarez, M. Guinaldo, R. Dormido, R. Socas, and S. Dormido, “Formation by Consensus in Heterogeneous Robotic Swarms with Twins-in-the-Loop,” in </w:t>
+        <w:t xml:space="preserve">M. Dorigo, G. </w:t>
+      </w:r>
+      <w:proofErr w:type="spellStart"/>
+      <w:r>
+        <w:t>Theraulaz</w:t>
+      </w:r>
+      <w:proofErr w:type="spellEnd"/>
+      <w:r>
+        <w:t xml:space="preserve">, and V. </w:t>
+      </w:r>
+      <w:proofErr w:type="spellStart"/>
+      <w:r>
+        <w:t>Trianni</w:t>
+      </w:r>
+      <w:proofErr w:type="spellEnd"/>
+      <w:r>
+        <w:t xml:space="preserve">, “Swarm Robotics: Past, Present, and Future [Point of View],” </w:t>
       </w:r>
       <w:r>
         <w:rPr>
           <w:i/>
           <w:iCs/>
         </w:rPr>
-        <w:t>ROBOT2022: Fifth Iberian Robotics Conference</w:t>
-      </w:r>
-      <w:r>
-        <w:t>, D. Tardioli, V. Matellán, G. Heredia, M. F. Silva, and L. Marques, Eds., Cham: Springer International Publishing, 2023, pp. 435–447. doi: 10.1007/978-3-031-21065-5_36.</w:t>
+        <w:t>Proceedings of the IEEE</w:t>
+      </w:r>
+      <w:r>
+        <w:t xml:space="preserve">, vol. 109, no. 7, pp. 1152–1165, Jul. 2021, </w:t>
+      </w:r>
+      <w:proofErr w:type="spellStart"/>
+      <w:r>
+        <w:t>doi</w:t>
+      </w:r>
+      <w:proofErr w:type="spellEnd"/>
+      <w:r>
+        <w:t>: 10.1109/JPROC.2021.3072740.</w:t>
       </w:r>
     </w:p>
     <w:p>
@@ -7392,21 +8744,69 @@
         <w:pStyle w:val="Bibliography"/>
       </w:pPr>
       <w:r>
-        <w:t>[33]</w:t>
+        <w:t>[36]</w:t>
       </w:r>
       <w:r>
         <w:tab/>
-        <w:t xml:space="preserve">M. Nakamura, “Dynamic patterns formed by heterogeneous boid model composed of agent groups moving reversely,” </w:t>
+        <w:t xml:space="preserve">C. Pinciroli, R. O’Grady, A. L. Christensen, and M. Dorigo, “Coordinating Heterogeneous Swarms through Minimal Communication among Homogeneous Sub-swarms,” in </w:t>
       </w:r>
       <w:r>
         <w:rPr>
           <w:i/>
           <w:iCs/>
         </w:rPr>
-        <w:t>Artif Life Robotics</w:t>
-      </w:r>
-      <w:r>
-        <w:t>, vol. 27, no. 2, pp. 373–383, May 2022, doi: 10.1007/s10015-022-00743-0.</w:t>
+        <w:t>Swarm Intelligence</w:t>
+      </w:r>
+      <w:r>
+        <w:t xml:space="preserve">, M. Dorigo, M. </w:t>
+      </w:r>
+      <w:proofErr w:type="spellStart"/>
+      <w:r>
+        <w:t>Birattari</w:t>
+      </w:r>
+      <w:proofErr w:type="spellEnd"/>
+      <w:r>
+        <w:t xml:space="preserve">, G. A. Di Caro, R. </w:t>
+      </w:r>
+      <w:proofErr w:type="spellStart"/>
+      <w:r>
+        <w:t>Doursat</w:t>
+      </w:r>
+      <w:proofErr w:type="spellEnd"/>
+      <w:r>
+        <w:t xml:space="preserve">, A. P. Engelbrecht, D. </w:t>
+      </w:r>
+      <w:proofErr w:type="spellStart"/>
+      <w:r>
+        <w:t>Floreano</w:t>
+      </w:r>
+      <w:proofErr w:type="spellEnd"/>
+      <w:r>
+        <w:t xml:space="preserve">, L. M. Gambardella, R. </w:t>
+      </w:r>
+      <w:proofErr w:type="spellStart"/>
+      <w:r>
+        <w:t>Groß</w:t>
+      </w:r>
+      <w:proofErr w:type="spellEnd"/>
+      <w:r>
+        <w:t xml:space="preserve">, E. Şahin, H. Sayama, and T. </w:t>
+      </w:r>
+      <w:proofErr w:type="spellStart"/>
+      <w:r>
+        <w:t>Stützle</w:t>
+      </w:r>
+      <w:proofErr w:type="spellEnd"/>
+      <w:r>
+        <w:t xml:space="preserve">, Eds., Berlin, Heidelberg: Springer, 2010, pp. 558–559. </w:t>
+      </w:r>
+      <w:proofErr w:type="spellStart"/>
+      <w:r>
+        <w:t>doi</w:t>
+      </w:r>
+      <w:proofErr w:type="spellEnd"/>
+      <w:r>
+        <w:t>: 10.1007/978-3-642-15461-4_59.</w:t>
       </w:r>
     </w:p>
     <w:p>
@@ -7414,87 +8814,53 @@
         <w:pStyle w:val="Bibliography"/>
       </w:pPr>
       <w:r>
-        <w:t>[34]</w:t>
+        <w:t>[37]</w:t>
       </w:r>
       <w:r>
         <w:tab/>
-        <w:t xml:space="preserve">H. Van Dyke Parunak and S. A. Brueckner, “Engineering Swarming Systems,” in </w:t>
+        <w:t xml:space="preserve">K. </w:t>
+      </w:r>
+      <w:proofErr w:type="spellStart"/>
+      <w:r>
+        <w:t>Kasmarik</w:t>
+      </w:r>
+      <w:proofErr w:type="spellEnd"/>
+      <w:r>
+        <w:t xml:space="preserve">, S. </w:t>
+      </w:r>
+      <w:proofErr w:type="spellStart"/>
+      <w:r>
+        <w:t>Abpeikar</w:t>
+      </w:r>
+      <w:proofErr w:type="spellEnd"/>
+      <w:r>
+        <w:t xml:space="preserve">, M. M. Khan, N. Khattab, M. Barlow, and M. Garratt, “Autonomous Recognition of Collective </w:t>
+      </w:r>
+      <w:proofErr w:type="spellStart"/>
+      <w:r>
+        <w:t>Behaviour</w:t>
+      </w:r>
+      <w:proofErr w:type="spellEnd"/>
+      <w:r>
+        <w:t xml:space="preserve"> in Robot Swarms,” in </w:t>
       </w:r>
       <w:r>
         <w:rPr>
           <w:i/>
           <w:iCs/>
         </w:rPr>
-        <w:t>Methodologies and Software Engineering for Agent Systems: The Agent-Oriented Software Engineering Handbook</w:t>
-      </w:r>
-      <w:r>
-        <w:t>, F. Bergenti, M.-P. Gleizes, and F. Zambonelli, Eds., Boston, MA: Springer US, 2004, pp. 341–376. doi: 10.1007/1-4020-8058-1_21.</w:t>
-      </w:r>
-    </w:p>
-    <w:p>
-      <w:pPr>
-        <w:pStyle w:val="Bibliography"/>
-      </w:pPr>
-      <w:r>
-        <w:t>[35]</w:t>
-      </w:r>
-      <w:r>
-        <w:tab/>
-        <w:t xml:space="preserve">M. Dorigo, G. Theraulaz, and V. Trianni, “Swarm Robotics: Past, Present, and Future [Point of View],” </w:t>
-      </w:r>
-      <w:r>
-        <w:rPr>
-          <w:i/>
-          <w:iCs/>
-        </w:rPr>
-        <w:t>Proceedings of the IEEE</w:t>
-      </w:r>
-      <w:r>
-        <w:t>, vol. 109, no. 7, pp. 1152–1165, Jul. 2021, doi: 10.1109/JPROC.2021.3072740.</w:t>
-      </w:r>
-    </w:p>
-    <w:p>
-      <w:pPr>
-        <w:pStyle w:val="Bibliography"/>
-      </w:pPr>
-      <w:r>
-        <w:t>[36]</w:t>
-      </w:r>
-      <w:r>
-        <w:tab/>
-        <w:t xml:space="preserve">C. Pinciroli, R. O’Grady, A. L. Christensen, and M. Dorigo, “Coordinating Heterogeneous Swarms through Minimal Communication among Homogeneous Sub-swarms,” in </w:t>
-      </w:r>
-      <w:r>
-        <w:rPr>
-          <w:i/>
-          <w:iCs/>
-        </w:rPr>
-        <w:t>Swarm Intelligence</w:t>
-      </w:r>
-      <w:r>
-        <w:t>, M. Dorigo, M. Birattari, G. A. Di Caro, R. Doursat, A. P. Engelbrecht, D. Floreano, L. M. Gambardella, R. Groß, E. Şahin, H. Sayama, and T. Stützle, Eds., Berlin, Heidelberg: Springer, 2010, pp. 558–559. doi: 10.1007/978-3-642-15461-4_59.</w:t>
-      </w:r>
-    </w:p>
-    <w:p>
-      <w:pPr>
-        <w:pStyle w:val="Bibliography"/>
-      </w:pPr>
-      <w:r>
-        <w:t>[37]</w:t>
-      </w:r>
-      <w:r>
-        <w:tab/>
-        <w:t xml:space="preserve">K. Kasmarik, S. Abpeikar, M. M. Khan, N. Khattab, M. Barlow, and M. Garratt, “Autonomous Recognition of Collective Behaviour in Robot Swarms,” in </w:t>
-      </w:r>
-      <w:r>
-        <w:rPr>
-          <w:i/>
-          <w:iCs/>
-        </w:rPr>
         <w:t>AI 2020: Advances in Artificial Intelligence</w:t>
       </w:r>
       <w:r>
-        <w:t>, M. Gallagher, N. Moustafa, and E. Lakshika, Eds., Cham: Springer International Publishing, 2020, pp. 281–293. doi: 10.1007/978-3-030-64984-5_22.</w:t>
+        <w:t xml:space="preserve">, M. Gallagher, N. Moustafa, and E. Lakshika, Eds., Cham: Springer International Publishing, 2020, pp. 281–293. </w:t>
+      </w:r>
+      <w:proofErr w:type="spellStart"/>
+      <w:r>
+        <w:t>doi</w:t>
+      </w:r>
+      <w:proofErr w:type="spellEnd"/>
+      <w:r>
+        <w:t>: 10.1007/978-3-030-64984-5_22.</w:t>
       </w:r>
     </w:p>
     <w:p>
@@ -7550,7 +8916,6 @@
         <w:pStyle w:val="Bibliography"/>
       </w:pPr>
       <w:r>
-        <w:lastRenderedPageBreak/>
         <w:t>[42]</w:t>
       </w:r>
       <w:r>
@@ -7563,6 +8928,7 @@
         <w:pStyle w:val="Bibliography"/>
       </w:pPr>
       <w:r>
+        <w:lastRenderedPageBreak/>
         <w:t>[43]</w:t>
       </w:r>
       <w:r>
@@ -7582,7 +8948,7 @@
       <w:type w:val="continuous"/>
       <w:pgSz w:w="11906" w:h="16838"/>
       <w:pgMar w:top="1440" w:right="1440" w:bottom="1440" w:left="1440" w:header="708" w:footer="708" w:gutter="0"/>
-      <w:cols w:num="2" w:space="708"/>
+      <w:cols w:space="708"/>
       <w:docGrid w:linePitch="360"/>
     </w:sectPr>
   </w:body>
@@ -10686,7 +12052,6 @@
   <w:style w:type="character" w:default="1" w:styleId="DefaultParagraphFont">
     <w:name w:val="Default Paragraph Font"/>
     <w:uiPriority w:val="1"/>
-    <w:semiHidden/>
     <w:unhideWhenUsed/>
   </w:style>
   <w:style w:type="table" w:default="1" w:styleId="TableNormal">

</xml_diff>